<commit_message>
Feasibility Document END ?
>Executive Summary
>Financial Projection
>Findings

>General modifications

TO DO:

>AGGIUNGERE CODICE PERSONA ANDRE
>Rileggere parti nuove
</commit_message>
<xml_diff>
--- a/Documents/1. Feasibility_Study/Feasibility study.docx
+++ b/Documents/1. Feasibility_Study/Feasibility study.docx
@@ -859,23 +859,14 @@
             </w:rPr>
             <w:fldChar w:fldCharType="separate"/>
           </w:r>
-          <w:hyperlink w:anchor="_Toc131165827" w:history="1">
+          <w:hyperlink w:anchor="_Toc131177582" w:history="1">
             <w:r>
               <w:rPr>
                 <w:rStyle w:val="Collegamentoipertestuale"/>
                 <w:rFonts w:ascii="Cambria Math" w:hAnsi="Cambria Math"/>
                 <w:noProof/>
               </w:rPr>
-              <w:t>Ex</w:t>
-            </w:r>
-            <w:r>
-              <w:rPr>
-                <w:rStyle w:val="Collegamentoipertestuale"/>
-                <w:rFonts w:ascii="Cambria Math" w:hAnsi="Cambria Math"/>
-                <w:noProof/>
-                <w:highlight w:val="yellow"/>
-              </w:rPr>
-              <w:t>ecutive Summary</w:t>
+              <w:t>Executive Summary</w:t>
             </w:r>
             <w:r>
               <w:rPr>
@@ -896,7 +887,7 @@
                 <w:noProof/>
                 <w:webHidden/>
               </w:rPr>
-              <w:instrText xml:space="preserve"> PAGEREF _Toc131165827 \h </w:instrText>
+              <w:instrText xml:space="preserve"> PAGEREF _Toc131177582 \h </w:instrText>
             </w:r>
             <w:r>
               <w:rPr>
@@ -942,14 +933,14 @@
               <w:lang w:val="it-IT" w:eastAsia="it-IT"/>
             </w:rPr>
           </w:pPr>
-          <w:hyperlink w:anchor="_Toc131165828" w:history="1">
+          <w:hyperlink w:anchor="_Toc131177583" w:history="1">
             <w:r>
               <w:rPr>
                 <w:rStyle w:val="Collegamentoipertestuale"/>
                 <w:rFonts w:ascii="Cambria Math" w:hAnsi="Cambria Math"/>
                 <w:noProof/>
               </w:rPr>
-              <w:t>Description of Products and Services</w:t>
+              <w:t>1. Description of Application Function and Goals</w:t>
             </w:r>
             <w:r>
               <w:rPr>
@@ -970,7 +961,7 @@
                 <w:noProof/>
                 <w:webHidden/>
               </w:rPr>
-              <w:instrText xml:space="preserve"> PAGEREF _Toc131165828 \h </w:instrText>
+              <w:instrText xml:space="preserve"> PAGEREF _Toc131177583 \h </w:instrText>
             </w:r>
             <w:r>
               <w:rPr>
@@ -1003,7 +994,10 @@
         </w:p>
         <w:p>
           <w:pPr>
-            <w:pStyle w:val="Sommario2"/>
+            <w:pStyle w:val="Sommario1"/>
+            <w:tabs>
+              <w:tab w:val="right" w:leader="dot" w:pos="10790"/>
+            </w:tabs>
             <w:rPr>
               <w:rFonts w:eastAsiaTheme="minorEastAsia"/>
               <w:noProof/>
@@ -1013,14 +1007,14 @@
               <w:lang w:val="it-IT" w:eastAsia="it-IT"/>
             </w:rPr>
           </w:pPr>
-          <w:hyperlink w:anchor="_Toc131165829" w:history="1">
+          <w:hyperlink w:anchor="_Toc131177584" w:history="1">
             <w:r>
               <w:rPr>
                 <w:rStyle w:val="Collegamentoipertestuale"/>
                 <w:rFonts w:ascii="Cambria Math" w:hAnsi="Cambria Math"/>
                 <w:noProof/>
               </w:rPr>
-              <w:t>Technology Considerations</w:t>
+              <w:t>2. Technology Considerations</w:t>
             </w:r>
             <w:r>
               <w:rPr>
@@ -1041,7 +1035,7 @@
                 <w:noProof/>
                 <w:webHidden/>
               </w:rPr>
-              <w:instrText xml:space="preserve"> PAGEREF _Toc131165829 \h </w:instrText>
+              <w:instrText xml:space="preserve"> PAGEREF _Toc131177584 \h </w:instrText>
             </w:r>
             <w:r>
               <w:rPr>
@@ -1074,7 +1068,10 @@
         </w:p>
         <w:p>
           <w:pPr>
-            <w:pStyle w:val="Sommario2"/>
+            <w:pStyle w:val="Sommario1"/>
+            <w:tabs>
+              <w:tab w:val="right" w:leader="dot" w:pos="10790"/>
+            </w:tabs>
             <w:rPr>
               <w:rFonts w:eastAsiaTheme="minorEastAsia"/>
               <w:noProof/>
@@ -1084,14 +1081,14 @@
               <w:lang w:val="it-IT" w:eastAsia="it-IT"/>
             </w:rPr>
           </w:pPr>
-          <w:hyperlink w:anchor="_Toc131165830" w:history="1">
+          <w:hyperlink w:anchor="_Toc131177585" w:history="1">
             <w:r>
               <w:rPr>
                 <w:rStyle w:val="Collegamentoipertestuale"/>
                 <w:rFonts w:ascii="Cambria Math" w:hAnsi="Cambria Math"/>
                 <w:noProof/>
               </w:rPr>
-              <w:t>Product/Service Marketplace</w:t>
+              <w:t>3. Product Service Marketplace</w:t>
             </w:r>
             <w:r>
               <w:rPr>
@@ -1112,7 +1109,7 @@
                 <w:noProof/>
                 <w:webHidden/>
               </w:rPr>
-              <w:instrText xml:space="preserve"> PAGEREF _Toc131165830 \h </w:instrText>
+              <w:instrText xml:space="preserve"> PAGEREF _Toc131177585 \h </w:instrText>
             </w:r>
             <w:r>
               <w:rPr>
@@ -1145,7 +1142,10 @@
         </w:p>
         <w:p>
           <w:pPr>
-            <w:pStyle w:val="Sommario2"/>
+            <w:pStyle w:val="Sommario1"/>
+            <w:tabs>
+              <w:tab w:val="right" w:leader="dot" w:pos="10790"/>
+            </w:tabs>
             <w:rPr>
               <w:rFonts w:eastAsiaTheme="minorEastAsia"/>
               <w:noProof/>
@@ -1155,14 +1155,14 @@
               <w:lang w:val="it-IT" w:eastAsia="it-IT"/>
             </w:rPr>
           </w:pPr>
-          <w:hyperlink w:anchor="_Toc131165831" w:history="1">
+          <w:hyperlink w:anchor="_Toc131177586" w:history="1">
             <w:r>
               <w:rPr>
                 <w:rStyle w:val="Collegamentoipertestuale"/>
                 <w:rFonts w:ascii="Cambria Math" w:hAnsi="Cambria Math"/>
                 <w:noProof/>
               </w:rPr>
-              <w:t>Marketing Strategy</w:t>
+              <w:t>4. Marketing Strategy</w:t>
             </w:r>
             <w:r>
               <w:rPr>
@@ -1183,7 +1183,81 @@
                 <w:noProof/>
                 <w:webHidden/>
               </w:rPr>
-              <w:instrText xml:space="preserve"> PAGEREF _Toc131165831 \h </w:instrText>
+              <w:instrText xml:space="preserve"> PAGEREF _Toc131177586 \h </w:instrText>
+            </w:r>
+            <w:r>
+              <w:rPr>
+                <w:noProof/>
+                <w:webHidden/>
+              </w:rPr>
+            </w:r>
+            <w:r>
+              <w:rPr>
+                <w:noProof/>
+                <w:webHidden/>
+              </w:rPr>
+              <w:fldChar w:fldCharType="separate"/>
+            </w:r>
+            <w:r>
+              <w:rPr>
+                <w:noProof/>
+                <w:webHidden/>
+              </w:rPr>
+              <w:t>3</w:t>
+            </w:r>
+            <w:r>
+              <w:rPr>
+                <w:noProof/>
+                <w:webHidden/>
+              </w:rPr>
+              <w:fldChar w:fldCharType="end"/>
+            </w:r>
+          </w:hyperlink>
+        </w:p>
+        <w:p>
+          <w:pPr>
+            <w:pStyle w:val="Sommario1"/>
+            <w:tabs>
+              <w:tab w:val="right" w:leader="dot" w:pos="10790"/>
+            </w:tabs>
+            <w:rPr>
+              <w:rFonts w:eastAsiaTheme="minorEastAsia"/>
+              <w:noProof/>
+              <w:color w:val="auto"/>
+              <w:sz w:val="22"/>
+              <w:szCs w:val="22"/>
+              <w:lang w:val="it-IT" w:eastAsia="it-IT"/>
+            </w:rPr>
+          </w:pPr>
+          <w:hyperlink w:anchor="_Toc131177587" w:history="1">
+            <w:r>
+              <w:rPr>
+                <w:rStyle w:val="Collegamentoipertestuale"/>
+                <w:rFonts w:ascii="Cambria Math" w:hAnsi="Cambria Math"/>
+                <w:noProof/>
+              </w:rPr>
+              <w:t>5. Organization and Staffing</w:t>
+            </w:r>
+            <w:r>
+              <w:rPr>
+                <w:noProof/>
+                <w:webHidden/>
+              </w:rPr>
+              <w:tab/>
+            </w:r>
+            <w:r>
+              <w:rPr>
+                <w:noProof/>
+                <w:webHidden/>
+              </w:rPr>
+              <w:fldChar w:fldCharType="begin"/>
+            </w:r>
+            <w:r>
+              <w:rPr>
+                <w:noProof/>
+                <w:webHidden/>
+              </w:rPr>
+              <w:instrText xml:space="preserve"> PAGEREF _Toc131177587 \h </w:instrText>
             </w:r>
             <w:r>
               <w:rPr>
@@ -1226,14 +1300,14 @@
               <w:lang w:val="it-IT" w:eastAsia="it-IT"/>
             </w:rPr>
           </w:pPr>
-          <w:hyperlink w:anchor="_Toc131165832" w:history="1">
+          <w:hyperlink w:anchor="_Toc131177588" w:history="1">
             <w:r>
               <w:rPr>
                 <w:rStyle w:val="Collegamentoipertestuale"/>
                 <w:rFonts w:ascii="Cambria Math" w:hAnsi="Cambria Math"/>
                 <w:noProof/>
               </w:rPr>
-              <w:t>Organization and Staffing</w:t>
+              <w:t>5.1 Schedule</w:t>
             </w:r>
             <w:r>
               <w:rPr>
@@ -1254,7 +1328,7 @@
                 <w:noProof/>
                 <w:webHidden/>
               </w:rPr>
-              <w:instrText xml:space="preserve"> PAGEREF _Toc131165832 \h </w:instrText>
+              <w:instrText xml:space="preserve"> PAGEREF _Toc131177588 \h </w:instrText>
             </w:r>
             <w:r>
               <w:rPr>
@@ -1274,7 +1348,7 @@
                 <w:noProof/>
                 <w:webHidden/>
               </w:rPr>
-              <w:t>3</w:t>
+              <w:t>4</w:t>
             </w:r>
             <w:r>
               <w:rPr>
@@ -1287,7 +1361,10 @@
         </w:p>
         <w:p>
           <w:pPr>
-            <w:pStyle w:val="Sommario2"/>
+            <w:pStyle w:val="Sommario1"/>
+            <w:tabs>
+              <w:tab w:val="right" w:leader="dot" w:pos="10790"/>
+            </w:tabs>
             <w:rPr>
               <w:rFonts w:eastAsiaTheme="minorEastAsia"/>
               <w:noProof/>
@@ -1297,14 +1374,14 @@
               <w:lang w:val="it-IT" w:eastAsia="it-IT"/>
             </w:rPr>
           </w:pPr>
-          <w:hyperlink w:anchor="_Toc131165833" w:history="1">
+          <w:hyperlink w:anchor="_Toc131177589" w:history="1">
             <w:r>
               <w:rPr>
                 <w:rStyle w:val="Collegamentoipertestuale"/>
                 <w:rFonts w:ascii="Cambria Math" w:hAnsi="Cambria Math"/>
                 <w:noProof/>
               </w:rPr>
-              <w:t>Schedule</w:t>
+              <w:t>6. Financial Projections</w:t>
             </w:r>
             <w:r>
               <w:rPr>
@@ -1325,7 +1402,7 @@
                 <w:noProof/>
                 <w:webHidden/>
               </w:rPr>
-              <w:instrText xml:space="preserve"> PAGEREF _Toc131165833 \h </w:instrText>
+              <w:instrText xml:space="preserve"> PAGEREF _Toc131177589 \h </w:instrText>
             </w:r>
             <w:r>
               <w:rPr>
@@ -1368,14 +1445,14 @@
               <w:lang w:val="it-IT" w:eastAsia="it-IT"/>
             </w:rPr>
           </w:pPr>
-          <w:hyperlink w:anchor="_Toc131165834" w:history="1">
+          <w:hyperlink w:anchor="_Toc131177590" w:history="1">
             <w:r>
               <w:rPr>
                 <w:rStyle w:val="Collegamentoipertestuale"/>
                 <w:rFonts w:ascii="Cambria Math" w:hAnsi="Cambria Math"/>
                 <w:noProof/>
               </w:rPr>
-              <w:t>Financial Projections</w:t>
+              <w:t>Findings and Recommendations</w:t>
             </w:r>
             <w:r>
               <w:rPr>
@@ -1396,7 +1473,7 @@
                 <w:noProof/>
                 <w:webHidden/>
               </w:rPr>
-              <w:instrText xml:space="preserve"> PAGEREF _Toc131165834 \h </w:instrText>
+              <w:instrText xml:space="preserve"> PAGEREF _Toc131177590 \h </w:instrText>
             </w:r>
             <w:r>
               <w:rPr>
@@ -1416,78 +1493,7 @@
                 <w:noProof/>
                 <w:webHidden/>
               </w:rPr>
-              <w:t>4</w:t>
-            </w:r>
-            <w:r>
-              <w:rPr>
-                <w:noProof/>
-                <w:webHidden/>
-              </w:rPr>
-              <w:fldChar w:fldCharType="end"/>
-            </w:r>
-          </w:hyperlink>
-        </w:p>
-        <w:p>
-          <w:pPr>
-            <w:pStyle w:val="Sommario2"/>
-            <w:rPr>
-              <w:rFonts w:eastAsiaTheme="minorEastAsia"/>
-              <w:noProof/>
-              <w:color w:val="auto"/>
-              <w:sz w:val="22"/>
-              <w:szCs w:val="22"/>
-              <w:lang w:val="it-IT" w:eastAsia="it-IT"/>
-            </w:rPr>
-          </w:pPr>
-          <w:hyperlink w:anchor="_Toc131165835" w:history="1">
-            <w:r>
-              <w:rPr>
-                <w:rStyle w:val="Collegamentoipertestuale"/>
-                <w:rFonts w:ascii="Cambria Math" w:hAnsi="Cambria Math"/>
-                <w:noProof/>
-              </w:rPr>
-              <w:t>Findings and Reccomendations</w:t>
-            </w:r>
-            <w:r>
-              <w:rPr>
-                <w:noProof/>
-                <w:webHidden/>
-              </w:rPr>
-              <w:tab/>
-            </w:r>
-            <w:r>
-              <w:rPr>
-                <w:noProof/>
-                <w:webHidden/>
-              </w:rPr>
-              <w:fldChar w:fldCharType="begin"/>
-            </w:r>
-            <w:r>
-              <w:rPr>
-                <w:noProof/>
-                <w:webHidden/>
-              </w:rPr>
-              <w:instrText xml:space="preserve"> PAGEREF _Toc131165835 \h </w:instrText>
-            </w:r>
-            <w:r>
-              <w:rPr>
-                <w:noProof/>
-                <w:webHidden/>
-              </w:rPr>
-            </w:r>
-            <w:r>
-              <w:rPr>
-                <w:noProof/>
-                <w:webHidden/>
-              </w:rPr>
-              <w:fldChar w:fldCharType="separate"/>
-            </w:r>
-            <w:r>
-              <w:rPr>
-                <w:noProof/>
-                <w:webHidden/>
-              </w:rPr>
-              <w:t>4</w:t>
+              <w:t>5</w:t>
             </w:r>
             <w:r>
               <w:rPr>
@@ -1816,46 +1822,165 @@
         <w:pStyle w:val="Informazionicontatto"/>
         <w:jc w:val="both"/>
         <w:rPr>
+          <w:sz w:val="22"/>
+          <w:szCs w:val="22"/>
+        </w:rPr>
+      </w:pPr>
+      <w:r>
+        <w:rPr>
+          <w:i/>
+          <w:iCs/>
+          <w:sz w:val="22"/>
+          <w:szCs w:val="22"/>
+        </w:rPr>
+        <w:lastRenderedPageBreak/>
+        <w:t>Feasibility Study</w:t>
+      </w:r>
+      <w:r>
+        <w:rPr>
+          <w:sz w:val="22"/>
+          <w:szCs w:val="22"/>
+        </w:rPr>
+        <w:t xml:space="preserve"> helps to objectively decide whether to proceed with a proposed project. It beholds considerations concerning the development of our new project. It </w:t>
+      </w:r>
+      <w:r>
+        <w:rPr>
+          <w:sz w:val="22"/>
+          <w:szCs w:val="22"/>
+        </w:rPr>
+        <w:t xml:space="preserve">will </w:t>
+      </w:r>
+      <w:proofErr w:type="gramStart"/>
+      <w:r>
+        <w:rPr>
+          <w:sz w:val="22"/>
+          <w:szCs w:val="22"/>
+        </w:rPr>
+        <w:t>presents</w:t>
+      </w:r>
+      <w:proofErr w:type="gramEnd"/>
+      <w:r>
+        <w:rPr>
+          <w:sz w:val="22"/>
+          <w:szCs w:val="22"/>
+        </w:rPr>
+        <w:t xml:space="preserve"> aspects such as technological limitations, the marketplace, marketing strategy, staffing requirements, schedule and financial projections.</w:t>
+      </w:r>
+      <w:r>
+        <w:rPr>
+          <w:sz w:val="22"/>
+          <w:szCs w:val="22"/>
+        </w:rPr>
+        <w:t xml:space="preserve"> </w:t>
+      </w:r>
+    </w:p>
+    <w:p>
+      <w:pPr>
+        <w:pStyle w:val="Informazionicontatto"/>
+        <w:jc w:val="both"/>
+        <w:rPr>
           <w:rFonts w:ascii="Cambria Math" w:hAnsi="Cambria Math"/>
           <w:color w:val="auto"/>
           <w:sz w:val="32"/>
           <w:szCs w:val="32"/>
         </w:rPr>
       </w:pPr>
-      <w:r>
-        <w:rPr>
-          <w:sz w:val="22"/>
-          <w:szCs w:val="22"/>
-          <w:highlight w:val="yellow"/>
-        </w:rPr>
-        <w:lastRenderedPageBreak/>
-        <w:t xml:space="preserve">Feasibility Study helps to objectively decide whether to proceed with a proposed project. It beholds considerations concerning the development of our new project. It considers aspects such as technological limitations, the marketplace, marketing strategy, staffing requirements, </w:t>
+    </w:p>
+    <w:p>
+      <w:pPr>
+        <w:pStyle w:val="Titolo1"/>
+        <w:spacing w:line="276" w:lineRule="auto"/>
+        <w:ind w:right="3287"/>
+        <w:rPr>
+          <w:rFonts w:ascii="Cambria Math" w:hAnsi="Cambria Math"/>
+          <w:color w:val="003E75" w:themeColor="background2" w:themeShade="40"/>
+          <w:sz w:val="40"/>
+          <w:szCs w:val="40"/>
+        </w:rPr>
+      </w:pPr>
+      <w:bookmarkStart w:id="2" w:name="_Toc131177582"/>
+      <w:r>
+        <w:rPr>
+          <w:rFonts w:ascii="Cambria Math" w:hAnsi="Cambria Math"/>
+          <w:color w:val="003E75" w:themeColor="background2" w:themeShade="40"/>
+          <w:sz w:val="40"/>
+          <w:szCs w:val="40"/>
+        </w:rPr>
+        <w:t>Executive Summary</w:t>
+      </w:r>
+      <w:bookmarkEnd w:id="2"/>
+    </w:p>
+    <w:p>
+      <w:pPr>
+        <w:pStyle w:val="Informazionicontatto"/>
+        <w:jc w:val="both"/>
+        <w:rPr>
+          <w:sz w:val="22"/>
+          <w:szCs w:val="22"/>
+        </w:rPr>
+      </w:pPr>
+      <w:r>
+        <w:t>A</w:t>
+      </w:r>
+      <w:r>
+        <w:t xml:space="preserve">fter a brief description of </w:t>
+      </w:r>
+      <w:proofErr w:type="spellStart"/>
+      <w:r>
+        <w:t>Iqueue</w:t>
+      </w:r>
+      <w:proofErr w:type="spellEnd"/>
+      <w:r>
+        <w:t xml:space="preserve"> application</w:t>
+      </w:r>
+      <w:r>
+        <w:t xml:space="preserve"> and its provided services, an analysis concerning the technological aspects and market considerations will take place to lay out the feasibility of this project. </w:t>
+      </w:r>
+      <w:r>
+        <w:t>Following,</w:t>
+      </w:r>
+      <w:r>
+        <w:t xml:space="preserve"> a marketing strategy to boost its diffusion will be proposed. Then, we imagine ourselves as </w:t>
+      </w:r>
+      <w:proofErr w:type="spellStart"/>
+      <w:r>
+        <w:t>Iqueue</w:t>
+      </w:r>
+      <w:proofErr w:type="spellEnd"/>
+      <w:r>
+        <w:t xml:space="preserve"> project propos</w:t>
+      </w:r>
+      <w:r>
+        <w:t>ers</w:t>
+      </w:r>
+      <w:r>
+        <w:t xml:space="preserve"> </w:t>
+      </w:r>
+      <w:r>
+        <w:t xml:space="preserve">inside a company to which we furnish also the organizational, </w:t>
       </w:r>
       <w:proofErr w:type="gramStart"/>
       <w:r>
-        <w:rPr>
-          <w:sz w:val="22"/>
-          <w:szCs w:val="22"/>
-          <w:highlight w:val="yellow"/>
-        </w:rPr>
-        <w:t>schedule</w:t>
+        <w:t>staffing</w:t>
       </w:r>
       <w:proofErr w:type="gramEnd"/>
       <w:r>
-        <w:rPr>
-          <w:sz w:val="22"/>
-          <w:szCs w:val="22"/>
-          <w:highlight w:val="yellow"/>
-        </w:rPr>
-        <w:t xml:space="preserve"> and financial projections.</w:t>
-      </w:r>
-      <w:r>
-        <w:rPr>
-          <w:sz w:val="22"/>
-          <w:szCs w:val="22"/>
-        </w:rPr>
-        <w:t xml:space="preserve"> </w:t>
-      </w:r>
+        <w:t xml:space="preserve"> and financial prospects. In the end, t</w:t>
+      </w:r>
+      <w:r>
+        <w:rPr>
+          <w:sz w:val="22"/>
+          <w:szCs w:val="22"/>
+        </w:rPr>
+        <w:t>he global results of the analysis are displayed.</w:t>
+      </w:r>
+    </w:p>
+    <w:p>
+      <w:pPr>
+        <w:spacing w:after="0"/>
+        <w:ind w:right="27"/>
+        <w:jc w:val="both"/>
+      </w:pPr>
     </w:p>
     <w:p>
       <w:pPr>
@@ -1870,7 +1995,7 @@
           <w:highlight w:val="yellow"/>
         </w:rPr>
       </w:pPr>
-      <w:bookmarkStart w:id="2" w:name="_Toc131165827"/>
+      <w:bookmarkStart w:id="3" w:name="_Toc131177583"/>
       <w:r>
         <w:rPr>
           <w:rFonts w:ascii="Cambria Math" w:hAnsi="Cambria Math"/>
@@ -1878,9 +2003,224 @@
           <w:sz w:val="40"/>
           <w:szCs w:val="40"/>
         </w:rPr>
-        <w:t>Ex</w:t>
-      </w:r>
-      <w:r>
+        <w:t>1</w:t>
+      </w:r>
+      <w:r>
+        <w:rPr>
+          <w:rFonts w:ascii="Cambria Math" w:hAnsi="Cambria Math"/>
+          <w:color w:val="003E75" w:themeColor="background2" w:themeShade="40"/>
+          <w:sz w:val="36"/>
+          <w:szCs w:val="36"/>
+        </w:rPr>
+        <w:t xml:space="preserve">. </w:t>
+      </w:r>
+      <w:r>
+        <w:rPr>
+          <w:rFonts w:ascii="Cambria Math" w:hAnsi="Cambria Math"/>
+          <w:color w:val="003E75" w:themeColor="background2" w:themeShade="40"/>
+          <w:sz w:val="36"/>
+          <w:szCs w:val="36"/>
+        </w:rPr>
+        <w:t xml:space="preserve">Description of </w:t>
+      </w:r>
+      <w:r>
+        <w:rPr>
+          <w:rFonts w:ascii="Cambria Math" w:hAnsi="Cambria Math"/>
+          <w:color w:val="003E75" w:themeColor="background2" w:themeShade="40"/>
+          <w:sz w:val="36"/>
+          <w:szCs w:val="36"/>
+        </w:rPr>
+        <w:t>Application Function and Goals</w:t>
+      </w:r>
+      <w:bookmarkEnd w:id="3"/>
+    </w:p>
+    <w:p>
+      <w:pPr>
+        <w:spacing w:after="0"/>
+        <w:rPr>
+          <w:sz w:val="22"/>
+          <w:szCs w:val="22"/>
+        </w:rPr>
+      </w:pPr>
+      <w:proofErr w:type="spellStart"/>
+      <w:r>
+        <w:rPr>
+          <w:sz w:val="22"/>
+          <w:szCs w:val="22"/>
+        </w:rPr>
+        <w:t>Iqueue</w:t>
+      </w:r>
+      <w:proofErr w:type="spellEnd"/>
+      <w:r>
+        <w:rPr>
+          <w:sz w:val="22"/>
+          <w:szCs w:val="22"/>
+        </w:rPr>
+        <w:t xml:space="preserve"> is a</w:t>
+      </w:r>
+      <w:r>
+        <w:rPr>
+          <w:sz w:val="22"/>
+          <w:szCs w:val="22"/>
+        </w:rPr>
+        <w:t>n</w:t>
+      </w:r>
+      <w:r>
+        <w:rPr>
+          <w:sz w:val="22"/>
+          <w:szCs w:val="22"/>
+        </w:rPr>
+        <w:t xml:space="preserve"> application whose primary goal is to keep track of the queue outside many different shops of small and medium</w:t>
+      </w:r>
+      <w:r>
+        <w:rPr>
+          <w:sz w:val="22"/>
+          <w:szCs w:val="22"/>
+        </w:rPr>
+        <w:t xml:space="preserve"> sizes (such as bakeries, perfumery, hair </w:t>
+      </w:r>
+      <w:proofErr w:type="gramStart"/>
+      <w:r>
+        <w:rPr>
+          <w:sz w:val="22"/>
+          <w:szCs w:val="22"/>
+        </w:rPr>
+        <w:t>salon,…</w:t>
+      </w:r>
+      <w:proofErr w:type="gramEnd"/>
+      <w:r>
+        <w:rPr>
+          <w:sz w:val="22"/>
+          <w:szCs w:val="22"/>
+        </w:rPr>
+        <w:t xml:space="preserve">). </w:t>
+      </w:r>
+      <w:r>
+        <w:rPr>
+          <w:sz w:val="22"/>
+          <w:szCs w:val="22"/>
+        </w:rPr>
+        <w:t>The expe</w:t>
+      </w:r>
+      <w:r>
+        <w:rPr>
+          <w:sz w:val="22"/>
+          <w:szCs w:val="22"/>
+        </w:rPr>
+        <w:t>c</w:t>
+      </w:r>
+      <w:r>
+        <w:rPr>
+          <w:sz w:val="22"/>
+          <w:szCs w:val="22"/>
+        </w:rPr>
+        <w:t>ted users are co</w:t>
+      </w:r>
+      <w:r>
+        <w:rPr>
+          <w:sz w:val="22"/>
+          <w:szCs w:val="22"/>
+        </w:rPr>
+        <w:t>n</w:t>
+      </w:r>
+      <w:r>
+        <w:rPr>
+          <w:sz w:val="22"/>
+          <w:szCs w:val="22"/>
+        </w:rPr>
+        <w:t xml:space="preserve">sumers and shop owners. </w:t>
+      </w:r>
+      <w:proofErr w:type="spellStart"/>
+      <w:r>
+        <w:rPr>
+          <w:sz w:val="22"/>
+          <w:szCs w:val="22"/>
+        </w:rPr>
+        <w:t>Iqueue</w:t>
+      </w:r>
+      <w:proofErr w:type="spellEnd"/>
+      <w:r>
+        <w:rPr>
+          <w:sz w:val="22"/>
+          <w:szCs w:val="22"/>
+        </w:rPr>
+        <w:t xml:space="preserve"> provides a double functionality: on one side it grants the client to monitor queues and book time slots to reserve his visit to </w:t>
+      </w:r>
+      <w:r>
+        <w:rPr>
+          <w:sz w:val="22"/>
+          <w:szCs w:val="22"/>
+        </w:rPr>
+        <w:t xml:space="preserve">a </w:t>
+      </w:r>
+      <w:r>
+        <w:rPr>
+          <w:sz w:val="22"/>
+          <w:szCs w:val="22"/>
+        </w:rPr>
+        <w:t>shop, on the other one it permits the shop owner to register its facility on the application to better manage the relative incoming people and to boost the promotion of its activity</w:t>
+      </w:r>
+      <w:r>
+        <w:rPr>
+          <w:sz w:val="22"/>
+          <w:szCs w:val="22"/>
+        </w:rPr>
+        <w:t>.</w:t>
+      </w:r>
+      <w:r>
+        <w:rPr>
+          <w:sz w:val="22"/>
+          <w:szCs w:val="22"/>
+        </w:rPr>
+        <w:t xml:space="preserve"> The shops will be divided into categories to offer multiple choices in the user's selection process.</w:t>
+      </w:r>
+    </w:p>
+    <w:p>
+      <w:pPr>
+        <w:spacing w:after="0"/>
+        <w:rPr>
+          <w:sz w:val="22"/>
+          <w:szCs w:val="22"/>
+        </w:rPr>
+      </w:pPr>
+      <w:r>
+        <w:rPr>
+          <w:sz w:val="22"/>
+          <w:szCs w:val="22"/>
+        </w:rPr>
+        <w:t xml:space="preserve">After a broad analysis of the available market solutions, we discover that similar applications already exist but none of them addresses this kind of </w:t>
+      </w:r>
+      <w:proofErr w:type="gramStart"/>
+      <w:r>
+        <w:rPr>
+          <w:sz w:val="22"/>
+          <w:szCs w:val="22"/>
+        </w:rPr>
+        <w:t>facility</w:t>
+      </w:r>
+      <w:proofErr w:type="gramEnd"/>
+      <w:r>
+        <w:rPr>
+          <w:sz w:val="22"/>
+          <w:szCs w:val="22"/>
+        </w:rPr>
+        <w:t xml:space="preserve"> so we entrust in the market diffusion of the application.</w:t>
+      </w:r>
+    </w:p>
+    <w:p>
+      <w:pPr>
+        <w:spacing w:after="0"/>
+        <w:rPr>
+          <w:sz w:val="22"/>
+          <w:szCs w:val="22"/>
+        </w:rPr>
+      </w:pPr>
+    </w:p>
+    <w:p>
+      <w:pPr>
+        <w:pStyle w:val="Titolo1"/>
+        <w:spacing w:line="276" w:lineRule="auto"/>
+        <w:ind w:right="3287"/>
         <w:rPr>
           <w:rFonts w:ascii="Cambria Math" w:hAnsi="Cambria Math"/>
           <w:color w:val="003E75" w:themeColor="background2" w:themeShade="40"/>
@@ -1888,66 +2228,17 @@
           <w:szCs w:val="40"/>
           <w:highlight w:val="yellow"/>
         </w:rPr>
-        <w:t>ecutive Summary</w:t>
-      </w:r>
-      <w:bookmarkEnd w:id="2"/>
-    </w:p>
-    <w:p>
-      <w:pPr>
-        <w:spacing w:after="0"/>
-        <w:ind w:right="27"/>
-        <w:jc w:val="both"/>
-      </w:pPr>
-      <w:r>
-        <w:rPr>
-          <w:highlight w:val="yellow"/>
-        </w:rPr>
-        <w:t xml:space="preserve">A laboratory session was carried out on an experiment related to the bending vibration of a free-free </w:t>
-      </w:r>
-      <w:proofErr w:type="spellStart"/>
-      <w:r>
-        <w:rPr>
-          <w:highlight w:val="yellow"/>
-        </w:rPr>
-        <w:t>aluminum</w:t>
-      </w:r>
-      <w:proofErr w:type="spellEnd"/>
-      <w:r>
-        <w:rPr>
-          <w:highlight w:val="yellow"/>
-        </w:rPr>
-        <w:t xml:space="preserve"> beam. After the establishment of a proper measurement environment, some measures of the phenomena have been taken employing a laser vibrometer. Two different experimental datasets have been formed: one associated with the transient regime and the other with the steady-state conditions. During this project work, we developed some</w:t>
-      </w:r>
-      <w:r>
-        <w:t xml:space="preserve"> </w:t>
-      </w:r>
-      <w:proofErr w:type="gramStart"/>
-      <w:r>
-        <w:t>n</w:t>
-      </w:r>
-      <w:proofErr w:type="gramEnd"/>
-    </w:p>
-    <w:p>
-      <w:pPr>
-        <w:spacing w:after="0"/>
-        <w:ind w:right="27"/>
-        <w:jc w:val="both"/>
-      </w:pPr>
-    </w:p>
-    <w:p>
-      <w:pPr>
-        <w:pStyle w:val="Titolo1"/>
-        <w:spacing w:line="276" w:lineRule="auto"/>
-        <w:ind w:right="3287"/>
+      </w:pPr>
+      <w:bookmarkStart w:id="4" w:name="_Toc131177584"/>
+      <w:r>
         <w:rPr>
           <w:rFonts w:ascii="Cambria Math" w:hAnsi="Cambria Math"/>
           <w:color w:val="003E75" w:themeColor="background2" w:themeShade="40"/>
           <w:sz w:val="40"/>
           <w:szCs w:val="40"/>
-          <w:highlight w:val="yellow"/>
-        </w:rPr>
-      </w:pPr>
-      <w:bookmarkStart w:id="3" w:name="_Toc131165828"/>
+        </w:rPr>
+        <w:t xml:space="preserve">2. </w:t>
+      </w:r>
       <w:r>
         <w:rPr>
           <w:rFonts w:ascii="Cambria Math" w:hAnsi="Cambria Math"/>
@@ -1955,9 +2246,9 @@
           <w:sz w:val="40"/>
           <w:szCs w:val="40"/>
         </w:rPr>
-        <w:t>Description of Products and Services</w:t>
-      </w:r>
-      <w:bookmarkEnd w:id="3"/>
+        <w:t>Technology Considerations</w:t>
+      </w:r>
+      <w:bookmarkEnd w:id="4"/>
     </w:p>
     <w:p>
       <w:pPr>
@@ -1967,12 +2258,18 @@
           <w:szCs w:val="22"/>
         </w:rPr>
       </w:pPr>
+      <w:r>
+        <w:rPr>
+          <w:sz w:val="22"/>
+          <w:szCs w:val="22"/>
+        </w:rPr>
+        <w:t xml:space="preserve">To develop </w:t>
+      </w:r>
       <w:proofErr w:type="spellStart"/>
       <w:r>
         <w:rPr>
           <w:sz w:val="22"/>
           <w:szCs w:val="22"/>
-          <w:highlight w:val="yellow"/>
         </w:rPr>
         <w:t>Iqueue</w:t>
       </w:r>
@@ -1982,7 +2279,49 @@
           <w:sz w:val="22"/>
           <w:szCs w:val="22"/>
         </w:rPr>
-        <w:t xml:space="preserve"> is an application whose primary goal is to keep track of the queue outside many different shops of small and medium sizes (such as bakeries, perfumery, hair </w:t>
+        <w:t>,</w:t>
+      </w:r>
+      <w:r>
+        <w:rPr>
+          <w:sz w:val="22"/>
+          <w:szCs w:val="22"/>
+        </w:rPr>
+        <w:t xml:space="preserve"> first</w:t>
+      </w:r>
+      <w:r>
+        <w:rPr>
+          <w:sz w:val="22"/>
+          <w:szCs w:val="22"/>
+        </w:rPr>
+        <w:t>ly</w:t>
+      </w:r>
+      <w:r>
+        <w:rPr>
+          <w:sz w:val="22"/>
+          <w:szCs w:val="22"/>
+        </w:rPr>
+        <w:t xml:space="preserve"> </w:t>
+      </w:r>
+      <w:r>
+        <w:rPr>
+          <w:sz w:val="22"/>
+          <w:szCs w:val="22"/>
+        </w:rPr>
+        <w:t xml:space="preserve">the </w:t>
+      </w:r>
+      <w:r>
+        <w:rPr>
+          <w:sz w:val="22"/>
+          <w:szCs w:val="22"/>
+        </w:rPr>
+        <w:t>knowledge in the domain of small and medium-sized shops</w:t>
+      </w:r>
+      <w:r>
+        <w:rPr>
+          <w:sz w:val="22"/>
+          <w:szCs w:val="22"/>
+        </w:rPr>
+        <w:t xml:space="preserve"> has to be </w:t>
       </w:r>
       <w:proofErr w:type="gramStart"/>
       <w:r>
@@ -1990,7 +2329,7 @@
           <w:sz w:val="22"/>
           <w:szCs w:val="22"/>
         </w:rPr>
-        <w:t>salon,…</w:t>
+        <w:t>deepen</w:t>
       </w:r>
       <w:proofErr w:type="gramEnd"/>
       <w:r>
@@ -1998,90 +2337,7 @@
           <w:sz w:val="22"/>
           <w:szCs w:val="22"/>
         </w:rPr>
-        <w:t xml:space="preserve">). </w:t>
-      </w:r>
-      <w:r>
-        <w:rPr>
-          <w:sz w:val="22"/>
-          <w:szCs w:val="22"/>
-        </w:rPr>
-        <w:t xml:space="preserve">The </w:t>
-      </w:r>
-      <w:proofErr w:type="spellStart"/>
-      <w:r>
-        <w:rPr>
-          <w:sz w:val="22"/>
-          <w:szCs w:val="22"/>
-        </w:rPr>
-        <w:t>expexted</w:t>
-      </w:r>
-      <w:proofErr w:type="spellEnd"/>
-      <w:r>
-        <w:rPr>
-          <w:sz w:val="22"/>
-          <w:szCs w:val="22"/>
-        </w:rPr>
-        <w:t xml:space="preserve"> users are </w:t>
-      </w:r>
-      <w:proofErr w:type="spellStart"/>
-      <w:r>
-        <w:rPr>
-          <w:sz w:val="22"/>
-          <w:szCs w:val="22"/>
-        </w:rPr>
-        <w:t>cosumers</w:t>
-      </w:r>
-      <w:proofErr w:type="spellEnd"/>
-      <w:r>
-        <w:rPr>
-          <w:sz w:val="22"/>
-          <w:szCs w:val="22"/>
-        </w:rPr>
-        <w:t xml:space="preserve"> and shop owners. </w:t>
-      </w:r>
-      <w:proofErr w:type="spellStart"/>
-      <w:r>
-        <w:rPr>
-          <w:sz w:val="22"/>
-          <w:szCs w:val="22"/>
-        </w:rPr>
-        <w:t>Iqueue</w:t>
-      </w:r>
-      <w:proofErr w:type="spellEnd"/>
-      <w:r>
-        <w:rPr>
-          <w:sz w:val="22"/>
-          <w:szCs w:val="22"/>
-        </w:rPr>
-        <w:t xml:space="preserve"> provides a double functionality: on one side it grants the client to monitor queues and book time slots to reserve his visit to </w:t>
-      </w:r>
-      <w:r>
-        <w:rPr>
-          <w:sz w:val="22"/>
-          <w:szCs w:val="22"/>
-        </w:rPr>
-        <w:t xml:space="preserve">a </w:t>
-      </w:r>
-      <w:r>
-        <w:rPr>
-          <w:sz w:val="22"/>
-          <w:szCs w:val="22"/>
-        </w:rPr>
-        <w:t>shop, on the other one it permits the shop owner to register its facility on the application to better manage the relative incoming people and to boost the promotion of its activity</w:t>
-      </w:r>
-      <w:r>
-        <w:rPr>
-          <w:sz w:val="22"/>
-          <w:szCs w:val="22"/>
-        </w:rPr>
-        <w:t>.</w:t>
-      </w:r>
-      <w:r>
-        <w:rPr>
-          <w:sz w:val="22"/>
-          <w:szCs w:val="22"/>
-        </w:rPr>
-        <w:t xml:space="preserve"> The shops will be divided into categories to offer multiple choices in the user's selection process.</w:t>
+        <w:t xml:space="preserve"> to better identify their characteristics and possible implementations.</w:t>
       </w:r>
     </w:p>
     <w:p>
@@ -2097,23 +2353,23 @@
           <w:sz w:val="22"/>
           <w:szCs w:val="22"/>
         </w:rPr>
-        <w:t xml:space="preserve">After a broad analysis of the available market solutions, we discover that similar applications already exist but none of them addresses this kind of </w:t>
-      </w:r>
-      <w:proofErr w:type="gramStart"/>
-      <w:r>
-        <w:rPr>
-          <w:sz w:val="22"/>
-          <w:szCs w:val="22"/>
-        </w:rPr>
-        <w:t>facility</w:t>
-      </w:r>
-      <w:proofErr w:type="gramEnd"/>
-      <w:r>
-        <w:rPr>
-          <w:sz w:val="22"/>
-          <w:szCs w:val="22"/>
-        </w:rPr>
-        <w:t xml:space="preserve"> so we entrust in the market diffusion of the application.</w:t>
+        <w:t xml:space="preserve">An integration of </w:t>
+      </w:r>
+      <w:proofErr w:type="spellStart"/>
+      <w:r>
+        <w:rPr>
+          <w:sz w:val="22"/>
+          <w:szCs w:val="22"/>
+        </w:rPr>
+        <w:t>Iqueue</w:t>
+      </w:r>
+      <w:proofErr w:type="spellEnd"/>
+      <w:r>
+        <w:rPr>
+          <w:sz w:val="22"/>
+          <w:szCs w:val="22"/>
+        </w:rPr>
+        <w:t xml:space="preserve"> with available localization systems (e.g. Maps) is needed: this will ease the software realization and the shop insertion in the application.</w:t>
       </w:r>
     </w:p>
     <w:p>
@@ -2124,92 +2380,41 @@
           <w:szCs w:val="22"/>
         </w:rPr>
       </w:pPr>
-    </w:p>
-    <w:p>
-      <w:pPr>
-        <w:pStyle w:val="Titolo1"/>
-        <w:spacing w:line="276" w:lineRule="auto"/>
-        <w:ind w:right="3287"/>
-        <w:rPr>
-          <w:rFonts w:ascii="Cambria Math" w:hAnsi="Cambria Math"/>
-          <w:color w:val="003E75" w:themeColor="background2" w:themeShade="40"/>
-          <w:sz w:val="40"/>
-          <w:szCs w:val="40"/>
+      <w:r>
+        <w:rPr>
+          <w:sz w:val="22"/>
+          <w:szCs w:val="22"/>
+        </w:rPr>
+        <w:t xml:space="preserve">To develop the application prototype, the team will </w:t>
+      </w:r>
+      <w:r>
+        <w:rPr>
+          <w:sz w:val="22"/>
+          <w:szCs w:val="22"/>
+        </w:rPr>
+        <w:t>strengthen</w:t>
+      </w:r>
+      <w:r>
+        <w:rPr>
+          <w:sz w:val="22"/>
+          <w:szCs w:val="22"/>
+        </w:rPr>
+        <w:t xml:space="preserve"> its understanding of the chosen programming language </w:t>
+      </w:r>
+      <w:r>
+        <w:rPr>
+          <w:sz w:val="22"/>
+          <w:szCs w:val="22"/>
           <w:highlight w:val="yellow"/>
         </w:rPr>
-      </w:pPr>
-      <w:r>
-        <w:rPr>
-          <w:rFonts w:ascii="Cambria Math" w:hAnsi="Cambria Math"/>
-          <w:color w:val="003E75" w:themeColor="background2" w:themeShade="40"/>
-          <w:sz w:val="40"/>
-          <w:szCs w:val="40"/>
-        </w:rPr>
-        <w:t>Technology Considerations</w:t>
-      </w:r>
-    </w:p>
-    <w:p>
-      <w:pPr>
-        <w:spacing w:after="0"/>
-        <w:rPr>
-          <w:sz w:val="22"/>
-          <w:szCs w:val="22"/>
-        </w:rPr>
-      </w:pPr>
-      <w:r>
-        <w:rPr>
-          <w:sz w:val="22"/>
-          <w:szCs w:val="22"/>
-        </w:rPr>
-        <w:t xml:space="preserve">To develop </w:t>
-      </w:r>
-      <w:proofErr w:type="spellStart"/>
-      <w:r>
-        <w:rPr>
-          <w:sz w:val="22"/>
-          <w:szCs w:val="22"/>
-        </w:rPr>
-        <w:t>Iqueue</w:t>
-      </w:r>
-      <w:proofErr w:type="spellEnd"/>
-      <w:r>
-        <w:rPr>
-          <w:sz w:val="22"/>
-          <w:szCs w:val="22"/>
-        </w:rPr>
-        <w:t xml:space="preserve"> the team has first to deepen its knowledge in the domain of small and medium-sized shops to better identify their characteristics and possible implementations.</w:t>
-      </w:r>
-    </w:p>
-    <w:p>
-      <w:pPr>
-        <w:spacing w:after="0"/>
-        <w:rPr>
-          <w:sz w:val="22"/>
-          <w:szCs w:val="22"/>
-        </w:rPr>
-      </w:pPr>
-      <w:r>
-        <w:rPr>
-          <w:sz w:val="22"/>
-          <w:szCs w:val="22"/>
-        </w:rPr>
-        <w:t xml:space="preserve">An integration of </w:t>
-      </w:r>
-      <w:proofErr w:type="spellStart"/>
-      <w:r>
-        <w:rPr>
-          <w:sz w:val="22"/>
-          <w:szCs w:val="22"/>
-        </w:rPr>
-        <w:t>Iqueue</w:t>
-      </w:r>
-      <w:proofErr w:type="spellEnd"/>
-      <w:r>
-        <w:rPr>
-          <w:sz w:val="22"/>
-          <w:szCs w:val="22"/>
-        </w:rPr>
-        <w:t xml:space="preserve"> with available localization systems (</w:t>
+        <w:t>Java</w:t>
+      </w:r>
+      <w:r>
+        <w:rPr>
+          <w:sz w:val="22"/>
+          <w:szCs w:val="22"/>
+        </w:rPr>
+        <w:t xml:space="preserve">, </w:t>
       </w:r>
       <w:proofErr w:type="gramStart"/>
       <w:r>
@@ -2217,7 +2422,7 @@
           <w:sz w:val="22"/>
           <w:szCs w:val="22"/>
         </w:rPr>
-        <w:t>e.g.</w:t>
+        <w:t>in particular related</w:t>
       </w:r>
       <w:proofErr w:type="gramEnd"/>
       <w:r>
@@ -2225,84 +2430,7 @@
           <w:sz w:val="22"/>
           <w:szCs w:val="22"/>
         </w:rPr>
-        <w:t xml:space="preserve"> Maps) is needed: this will ease the software realization and the shop insertion in the application.</w:t>
-      </w:r>
-    </w:p>
-    <w:p>
-      <w:pPr>
-        <w:spacing w:after="0"/>
-        <w:rPr>
-          <w:sz w:val="22"/>
-          <w:szCs w:val="22"/>
-        </w:rPr>
-      </w:pPr>
-      <w:r>
-        <w:rPr>
-          <w:sz w:val="22"/>
-          <w:szCs w:val="22"/>
-        </w:rPr>
-        <w:t xml:space="preserve">To develop the application prototype, the team will </w:t>
-      </w:r>
-      <w:r>
-        <w:rPr>
-          <w:sz w:val="22"/>
-          <w:szCs w:val="22"/>
-        </w:rPr>
-        <w:t>strengthen</w:t>
-      </w:r>
-      <w:r>
-        <w:rPr>
-          <w:sz w:val="22"/>
-          <w:szCs w:val="22"/>
-        </w:rPr>
-        <w:t xml:space="preserve"> its understanding of the chosen programming language </w:t>
-      </w:r>
-      <w:r>
-        <w:rPr>
-          <w:sz w:val="22"/>
-          <w:szCs w:val="22"/>
-          <w:highlight w:val="yellow"/>
-        </w:rPr>
-        <w:t>Java</w:t>
-      </w:r>
-      <w:r>
-        <w:rPr>
-          <w:sz w:val="22"/>
-          <w:szCs w:val="22"/>
-        </w:rPr>
-        <w:t xml:space="preserve">, </w:t>
-      </w:r>
-      <w:proofErr w:type="gramStart"/>
-      <w:r>
-        <w:rPr>
-          <w:sz w:val="22"/>
-          <w:szCs w:val="22"/>
-        </w:rPr>
-        <w:t>in particular related</w:t>
-      </w:r>
-      <w:proofErr w:type="gramEnd"/>
-      <w:r>
-        <w:rPr>
-          <w:sz w:val="22"/>
-          <w:szCs w:val="22"/>
-        </w:rPr>
-        <w:t xml:space="preserve"> to the realization of the application interface. Users demand a simple and easy way by which are detected different possible shops of the selected field (</w:t>
-      </w:r>
-      <w:proofErr w:type="gramStart"/>
-      <w:r>
-        <w:rPr>
-          <w:sz w:val="22"/>
-          <w:szCs w:val="22"/>
-        </w:rPr>
-        <w:t>e.g.</w:t>
-      </w:r>
-      <w:proofErr w:type="gramEnd"/>
-      <w:r>
-        <w:rPr>
-          <w:sz w:val="22"/>
-          <w:szCs w:val="22"/>
-        </w:rPr>
-        <w:t xml:space="preserve"> bakeries) and their queues. It is imperative that all people </w:t>
+        <w:t xml:space="preserve"> to the realization of the application interface. Users demand a simple and easy way by which are detected different possible shops of the selected field (e.g. bakeries) and their queues. It is imperative that all people </w:t>
       </w:r>
       <w:proofErr w:type="gramStart"/>
       <w:r>
@@ -2373,6 +2501,7 @@
           <w:szCs w:val="32"/>
         </w:rPr>
       </w:pPr>
+      <w:bookmarkStart w:id="5" w:name="_Toc131177585"/>
       <w:r>
         <w:rPr>
           <w:rFonts w:ascii="Cambria Math" w:hAnsi="Cambria Math"/>
@@ -2380,8 +2509,18 @@
           <w:sz w:val="40"/>
           <w:szCs w:val="40"/>
         </w:rPr>
+        <w:t xml:space="preserve">3. </w:t>
+      </w:r>
+      <w:r>
+        <w:rPr>
+          <w:rFonts w:ascii="Cambria Math" w:hAnsi="Cambria Math"/>
+          <w:color w:val="003E75" w:themeColor="background2" w:themeShade="40"/>
+          <w:sz w:val="40"/>
+          <w:szCs w:val="40"/>
+        </w:rPr>
         <w:t>Product Service Marketplace</w:t>
       </w:r>
+      <w:bookmarkEnd w:id="5"/>
     </w:p>
     <w:p>
       <w:pPr>
@@ -2459,7 +2598,31 @@
           <w:sz w:val="22"/>
           <w:szCs w:val="22"/>
         </w:rPr>
-        <w:t xml:space="preserve">. All of them </w:t>
+        <w:t xml:space="preserve">. </w:t>
+      </w:r>
+      <w:r>
+        <w:rPr>
+          <w:sz w:val="22"/>
+          <w:szCs w:val="22"/>
+        </w:rPr>
+        <w:lastRenderedPageBreak/>
+        <w:t xml:space="preserve">All of them have, on one hand, important strengths like the ease of use - especially for </w:t>
+      </w:r>
+      <w:proofErr w:type="spellStart"/>
+      <w:r>
+        <w:rPr>
+          <w:sz w:val="22"/>
+          <w:szCs w:val="22"/>
+        </w:rPr>
+        <w:t>Qwaiting</w:t>
+      </w:r>
+      <w:proofErr w:type="spellEnd"/>
+      <w:r>
+        <w:rPr>
+          <w:sz w:val="22"/>
+          <w:szCs w:val="22"/>
+        </w:rPr>
+        <w:t xml:space="preserve"> – but on the other hand they are characterized by weaknesses like the cost, the low economic gain for the shop owner and the fact that they are focused mainly on clothes shops. Considering the present situation, our application wants to address the general environment of small-medium shops, not only of clothes, with close to zero initial cost in terms of infrastructure for the owners and with possible economic advantages for them in terms of visibility, advertising and </w:t>
       </w:r>
       <w:proofErr w:type="gramStart"/>
       <w:r>
@@ -2467,7 +2630,7 @@
           <w:sz w:val="22"/>
           <w:szCs w:val="22"/>
         </w:rPr>
-        <w:t>have,</w:t>
+        <w:t>clients</w:t>
       </w:r>
       <w:proofErr w:type="gramEnd"/>
       <w:r>
@@ -2475,57 +2638,15 @@
           <w:sz w:val="22"/>
           <w:szCs w:val="22"/>
         </w:rPr>
-        <w:t xml:space="preserve"> on one hand, important strengths like the ease of use - especially for </w:t>
-      </w:r>
-      <w:proofErr w:type="spellStart"/>
-      <w:r>
-        <w:rPr>
-          <w:sz w:val="22"/>
-          <w:szCs w:val="22"/>
-        </w:rPr>
-        <w:t>Qwaiting</w:t>
-      </w:r>
-      <w:proofErr w:type="spellEnd"/>
-      <w:r>
-        <w:rPr>
-          <w:sz w:val="22"/>
-          <w:szCs w:val="22"/>
-        </w:rPr>
-        <w:t xml:space="preserve"> – but on the </w:t>
-      </w:r>
-      <w:r>
-        <w:rPr>
-          <w:sz w:val="22"/>
-          <w:szCs w:val="22"/>
-        </w:rPr>
-        <w:lastRenderedPageBreak/>
-        <w:t xml:space="preserve">other hand they are characterized by weaknesses like the cost, the low economic gain for the shop owner and the fact that they are focused mainly on clothes shops. Considering the present situation, our application wants to address the general environment of small-medium shops, not only of clothes, with close to zero initial cost in terms of infrastructure for the owners and with possible economic advantages for them in terms of visibility, advertising and </w:t>
-      </w:r>
-      <w:proofErr w:type="gramStart"/>
-      <w:r>
-        <w:rPr>
-          <w:sz w:val="22"/>
-          <w:szCs w:val="22"/>
-        </w:rPr>
-        <w:t>clients</w:t>
-      </w:r>
-      <w:proofErr w:type="gramEnd"/>
-      <w:r>
-        <w:rPr>
-          <w:sz w:val="22"/>
-          <w:szCs w:val="22"/>
-        </w:rPr>
         <w:t xml:space="preserve"> managements. In addition to that, our application could bring considerable profits to the customers, not only in terms of time saving but also </w:t>
       </w:r>
-      <w:proofErr w:type="spellStart"/>
-      <w:r>
-        <w:rPr>
-          <w:sz w:val="22"/>
-          <w:szCs w:val="22"/>
-        </w:rPr>
-        <w:t>econically</w:t>
-      </w:r>
-      <w:proofErr w:type="spellEnd"/>
+      <w:r>
+        <w:rPr>
+          <w:sz w:val="22"/>
+          <w:szCs w:val="22"/>
+        </w:rPr>
+        <w:t>economically</w:t>
+      </w:r>
       <w:r>
         <w:rPr>
           <w:sz w:val="22"/>
@@ -2533,6 +2654,14 @@
         </w:rPr>
         <w:t xml:space="preserve"> - with special prices and conventions for the shops having the app. </w:t>
       </w:r>
+    </w:p>
+    <w:p>
+      <w:pPr>
+        <w:rPr>
+          <w:sz w:val="22"/>
+          <w:szCs w:val="22"/>
+        </w:rPr>
+      </w:pPr>
     </w:p>
     <w:p>
       <w:pPr>
@@ -2663,6 +2792,7 @@
           <w:szCs w:val="32"/>
         </w:rPr>
       </w:pPr>
+      <w:bookmarkStart w:id="6" w:name="_Toc131177586"/>
       <w:r>
         <w:rPr>
           <w:rFonts w:ascii="Cambria Math" w:hAnsi="Cambria Math"/>
@@ -2670,8 +2800,18 @@
           <w:sz w:val="40"/>
           <w:szCs w:val="40"/>
         </w:rPr>
+        <w:t xml:space="preserve">4. </w:t>
+      </w:r>
+      <w:r>
+        <w:rPr>
+          <w:rFonts w:ascii="Cambria Math" w:hAnsi="Cambria Math"/>
+          <w:color w:val="003E75" w:themeColor="background2" w:themeShade="40"/>
+          <w:sz w:val="40"/>
+          <w:szCs w:val="40"/>
+        </w:rPr>
         <w:t>Marketing Strategy</w:t>
       </w:r>
+      <w:bookmarkEnd w:id="6"/>
     </w:p>
     <w:p>
       <w:pPr>
@@ -3136,6 +3276,7 @@
           <w:szCs w:val="32"/>
         </w:rPr>
       </w:pPr>
+      <w:bookmarkStart w:id="7" w:name="_Toc131177587"/>
       <w:r>
         <w:rPr>
           <w:rFonts w:ascii="Cambria Math" w:hAnsi="Cambria Math"/>
@@ -3143,8 +3284,19 @@
           <w:sz w:val="40"/>
           <w:szCs w:val="40"/>
         </w:rPr>
+        <w:lastRenderedPageBreak/>
+        <w:t xml:space="preserve">5. </w:t>
+      </w:r>
+      <w:r>
+        <w:rPr>
+          <w:rFonts w:ascii="Cambria Math" w:hAnsi="Cambria Math"/>
+          <w:color w:val="003E75" w:themeColor="background2" w:themeShade="40"/>
+          <w:sz w:val="40"/>
+          <w:szCs w:val="40"/>
+        </w:rPr>
         <w:t>Organization and Staffing</w:t>
       </w:r>
+      <w:bookmarkEnd w:id="7"/>
     </w:p>
     <w:p>
       <w:pPr>
@@ -3177,15 +3329,7 @@
           <w:sz w:val="22"/>
           <w:szCs w:val="22"/>
         </w:rPr>
-        <w:t xml:space="preserve">, the app's introduction is not expected to have a significant impact on the organizational structure of the company. However, a few additional staffing positions are required to successfully implement the app's </w:t>
-      </w:r>
-      <w:r>
-        <w:rPr>
-          <w:sz w:val="22"/>
-          <w:szCs w:val="22"/>
-        </w:rPr>
-        <w:lastRenderedPageBreak/>
-        <w:t>features. These positions will be integrated into the existing departments and report to the respective department managers</w:t>
+        <w:t>, the app's introduction is not expected to have a significant impact on the organizational structure of the company. However, a few additional staffing positions are required to successfully implement the app's features. These positions will be integrated into the existing departments and report to the respective department managers</w:t>
       </w:r>
       <w:r>
         <w:rPr>
@@ -3364,7 +3508,7 @@
           <w:szCs w:val="32"/>
         </w:rPr>
       </w:pPr>
-      <w:bookmarkStart w:id="4" w:name="_Toc131165833"/>
+      <w:bookmarkStart w:id="8" w:name="_Toc131177588"/>
       <w:r>
         <w:rPr>
           <w:rFonts w:ascii="Cambria Math" w:hAnsi="Cambria Math"/>
@@ -3373,9 +3517,19 @@
           <w:sz w:val="32"/>
           <w:szCs w:val="32"/>
         </w:rPr>
+        <w:t xml:space="preserve">5.1 </w:t>
+      </w:r>
+      <w:r>
+        <w:rPr>
+          <w:rFonts w:ascii="Cambria Math" w:hAnsi="Cambria Math"/>
+          <w:caps w:val="0"/>
+          <w:color w:val="003E75" w:themeColor="background2" w:themeShade="40"/>
+          <w:sz w:val="32"/>
+          <w:szCs w:val="32"/>
+        </w:rPr>
         <w:t>Schedule</w:t>
       </w:r>
-      <w:bookmarkEnd w:id="4"/>
+      <w:bookmarkEnd w:id="8"/>
     </w:p>
     <w:p>
       <w:pPr>
@@ -3806,6 +3960,7 @@
           <w:szCs w:val="32"/>
         </w:rPr>
       </w:pPr>
+      <w:bookmarkStart w:id="9" w:name="_Toc131177589"/>
       <w:r>
         <w:rPr>
           <w:rFonts w:ascii="Cambria Math" w:hAnsi="Cambria Math"/>
@@ -3813,8 +3968,18 @@
           <w:sz w:val="40"/>
           <w:szCs w:val="40"/>
         </w:rPr>
+        <w:t xml:space="preserve">6. </w:t>
+      </w:r>
+      <w:r>
+        <w:rPr>
+          <w:rFonts w:ascii="Cambria Math" w:hAnsi="Cambria Math"/>
+          <w:color w:val="003E75" w:themeColor="background2" w:themeShade="40"/>
+          <w:sz w:val="40"/>
+          <w:szCs w:val="40"/>
+        </w:rPr>
         <w:t>Financial Projections</w:t>
       </w:r>
+      <w:bookmarkEnd w:id="9"/>
     </w:p>
     <w:p>
       <w:pPr>
@@ -3846,7 +4011,21 @@
           <w:sz w:val="22"/>
           <w:szCs w:val="22"/>
         </w:rPr>
-        <w:t xml:space="preserve">. The monetizing strategy adopted for the app allows to ensure the </w:t>
+        <w:t xml:space="preserve">. The monetizing strategy adopted for the app allows to ensure </w:t>
+      </w:r>
+      <w:r>
+        <w:rPr>
+          <w:sz w:val="22"/>
+          <w:szCs w:val="22"/>
+        </w:rPr>
+        <w:t>its</w:t>
+      </w:r>
+      <w:r>
+        <w:rPr>
+          <w:sz w:val="22"/>
+          <w:szCs w:val="22"/>
+        </w:rPr>
+        <w:t xml:space="preserve"> </w:t>
       </w:r>
       <w:proofErr w:type="spellStart"/>
       <w:r>
@@ -3951,6 +4130,281 @@
     </w:p>
     <w:p>
       <w:pPr>
+        <w:numPr>
+          <w:ilvl w:val="0"/>
+          <w:numId w:val="47"/>
+        </w:numPr>
+        <w:spacing w:before="0" w:after="0"/>
+        <w:rPr>
+          <w:rFonts w:ascii="Times New Roman" w:eastAsia="Times New Roman" w:hAnsi="Times New Roman" w:cs="Times New Roman"/>
+          <w:color w:val="0E101A"/>
+          <w:sz w:val="24"/>
+          <w:szCs w:val="24"/>
+          <w:lang w:val="it-IT" w:eastAsia="it-IT"/>
+        </w:rPr>
+      </w:pPr>
+      <w:r>
+        <w:rPr>
+          <w:b/>
+          <w:bCs/>
+          <w:sz w:val="22"/>
+          <w:szCs w:val="22"/>
+        </w:rPr>
+        <w:t>In-app advertising</w:t>
+      </w:r>
+      <w:r>
+        <w:rPr>
+          <w:sz w:val="22"/>
+          <w:szCs w:val="22"/>
+        </w:rPr>
+        <w:t>: visualiz</w:t>
+      </w:r>
+      <w:r>
+        <w:rPr>
+          <w:sz w:val="22"/>
+          <w:szCs w:val="22"/>
+        </w:rPr>
+        <w:t>ing</w:t>
+      </w:r>
+      <w:r>
+        <w:rPr>
+          <w:sz w:val="22"/>
+          <w:szCs w:val="22"/>
+        </w:rPr>
+        <w:t xml:space="preserve"> </w:t>
+      </w:r>
+      <w:r>
+        <w:rPr>
+          <w:rFonts w:ascii="Times New Roman" w:eastAsia="Times New Roman" w:hAnsi="Times New Roman" w:cs="Times New Roman"/>
+          <w:color w:val="0E101A"/>
+          <w:sz w:val="24"/>
+          <w:szCs w:val="24"/>
+          <w:lang w:val="it-IT" w:eastAsia="it-IT"/>
+        </w:rPr>
+        <w:t xml:space="preserve">commercial advertisements inside the mobile app and so </w:t>
+      </w:r>
+      <w:proofErr w:type="spellStart"/>
+      <w:r>
+        <w:rPr>
+          <w:rFonts w:ascii="Times New Roman" w:eastAsia="Times New Roman" w:hAnsi="Times New Roman" w:cs="Times New Roman"/>
+          <w:color w:val="0E101A"/>
+          <w:sz w:val="24"/>
+          <w:szCs w:val="24"/>
+          <w:lang w:val="it-IT" w:eastAsia="it-IT"/>
+        </w:rPr>
+        <w:t>have</w:t>
+      </w:r>
+      <w:proofErr w:type="spellEnd"/>
+      <w:r>
+        <w:rPr>
+          <w:rFonts w:ascii="Times New Roman" w:eastAsia="Times New Roman" w:hAnsi="Times New Roman" w:cs="Times New Roman"/>
+          <w:color w:val="0E101A"/>
+          <w:sz w:val="24"/>
+          <w:szCs w:val="24"/>
+          <w:lang w:val="it-IT" w:eastAsia="it-IT"/>
+        </w:rPr>
+        <w:t xml:space="preserve"> payments from </w:t>
+      </w:r>
+      <w:proofErr w:type="spellStart"/>
+      <w:r>
+        <w:rPr>
+          <w:rFonts w:ascii="Times New Roman" w:eastAsia="Times New Roman" w:hAnsi="Times New Roman" w:cs="Times New Roman"/>
+          <w:color w:val="0E101A"/>
+          <w:sz w:val="24"/>
+          <w:szCs w:val="24"/>
+          <w:lang w:val="it-IT" w:eastAsia="it-IT"/>
+        </w:rPr>
+        <w:t>publicity</w:t>
+      </w:r>
+      <w:proofErr w:type="spellEnd"/>
+      <w:r>
+        <w:rPr>
+          <w:rFonts w:ascii="Times New Roman" w:eastAsia="Times New Roman" w:hAnsi="Times New Roman" w:cs="Times New Roman"/>
+          <w:color w:val="0E101A"/>
+          <w:sz w:val="24"/>
+          <w:szCs w:val="24"/>
+          <w:lang w:val="it-IT" w:eastAsia="it-IT"/>
+        </w:rPr>
+        <w:t xml:space="preserve"> networks. Of </w:t>
+      </w:r>
+      <w:proofErr w:type="spellStart"/>
+      <w:r>
+        <w:rPr>
+          <w:rFonts w:ascii="Times New Roman" w:eastAsia="Times New Roman" w:hAnsi="Times New Roman" w:cs="Times New Roman"/>
+          <w:color w:val="0E101A"/>
+          <w:sz w:val="24"/>
+          <w:szCs w:val="24"/>
+          <w:lang w:val="it-IT" w:eastAsia="it-IT"/>
+        </w:rPr>
+        <w:t>course</w:t>
+      </w:r>
+      <w:proofErr w:type="spellEnd"/>
+      <w:r>
+        <w:rPr>
+          <w:rFonts w:ascii="Times New Roman" w:eastAsia="Times New Roman" w:hAnsi="Times New Roman" w:cs="Times New Roman"/>
+          <w:color w:val="0E101A"/>
+          <w:sz w:val="24"/>
+          <w:szCs w:val="24"/>
+          <w:lang w:val="it-IT" w:eastAsia="it-IT"/>
+        </w:rPr>
+        <w:t xml:space="preserve">, </w:t>
+      </w:r>
+      <w:proofErr w:type="spellStart"/>
+      <w:r>
+        <w:rPr>
+          <w:rFonts w:ascii="Times New Roman" w:eastAsia="Times New Roman" w:hAnsi="Times New Roman" w:cs="Times New Roman"/>
+          <w:color w:val="0E101A"/>
+          <w:sz w:val="24"/>
+          <w:szCs w:val="24"/>
+          <w:lang w:val="it-IT" w:eastAsia="it-IT"/>
+        </w:rPr>
+        <w:t>only</w:t>
+      </w:r>
+      <w:proofErr w:type="spellEnd"/>
+      <w:r>
+        <w:rPr>
+          <w:rFonts w:ascii="Times New Roman" w:eastAsia="Times New Roman" w:hAnsi="Times New Roman" w:cs="Times New Roman"/>
+          <w:color w:val="0E101A"/>
+          <w:sz w:val="24"/>
+          <w:szCs w:val="24"/>
+          <w:lang w:val="it-IT" w:eastAsia="it-IT"/>
+        </w:rPr>
+        <w:t xml:space="preserve"> </w:t>
+      </w:r>
+      <w:proofErr w:type="spellStart"/>
+      <w:r>
+        <w:rPr>
+          <w:rFonts w:ascii="Times New Roman" w:eastAsia="Times New Roman" w:hAnsi="Times New Roman" w:cs="Times New Roman"/>
+          <w:color w:val="0E101A"/>
+          <w:sz w:val="24"/>
+          <w:szCs w:val="24"/>
+          <w:lang w:val="it-IT" w:eastAsia="it-IT"/>
+        </w:rPr>
+        <w:t>pertinent</w:t>
+      </w:r>
+      <w:proofErr w:type="spellEnd"/>
+      <w:r>
+        <w:rPr>
+          <w:rFonts w:ascii="Times New Roman" w:eastAsia="Times New Roman" w:hAnsi="Times New Roman" w:cs="Times New Roman"/>
+          <w:color w:val="0E101A"/>
+          <w:sz w:val="24"/>
+          <w:szCs w:val="24"/>
+          <w:lang w:val="it-IT" w:eastAsia="it-IT"/>
+        </w:rPr>
+        <w:t xml:space="preserve"> advertisements </w:t>
+      </w:r>
+      <w:proofErr w:type="spellStart"/>
+      <w:r>
+        <w:rPr>
+          <w:rFonts w:ascii="Times New Roman" w:eastAsia="Times New Roman" w:hAnsi="Times New Roman" w:cs="Times New Roman"/>
+          <w:color w:val="0E101A"/>
+          <w:sz w:val="24"/>
+          <w:szCs w:val="24"/>
+          <w:lang w:val="it-IT" w:eastAsia="it-IT"/>
+        </w:rPr>
+        <w:t>will</w:t>
+      </w:r>
+      <w:proofErr w:type="spellEnd"/>
+      <w:r>
+        <w:rPr>
+          <w:rFonts w:ascii="Times New Roman" w:eastAsia="Times New Roman" w:hAnsi="Times New Roman" w:cs="Times New Roman"/>
+          <w:color w:val="0E101A"/>
+          <w:sz w:val="24"/>
+          <w:szCs w:val="24"/>
+          <w:lang w:val="it-IT" w:eastAsia="it-IT"/>
+        </w:rPr>
+        <w:t xml:space="preserve"> be </w:t>
+      </w:r>
+      <w:proofErr w:type="spellStart"/>
+      <w:r>
+        <w:rPr>
+          <w:rFonts w:ascii="Times New Roman" w:eastAsia="Times New Roman" w:hAnsi="Times New Roman" w:cs="Times New Roman"/>
+          <w:color w:val="0E101A"/>
+          <w:sz w:val="24"/>
+          <w:szCs w:val="24"/>
+          <w:lang w:val="it-IT" w:eastAsia="it-IT"/>
+        </w:rPr>
+        <w:t>proposed</w:t>
+      </w:r>
+      <w:proofErr w:type="spellEnd"/>
+      <w:r>
+        <w:rPr>
+          <w:rFonts w:ascii="Times New Roman" w:eastAsia="Times New Roman" w:hAnsi="Times New Roman" w:cs="Times New Roman"/>
+          <w:color w:val="0E101A"/>
+          <w:sz w:val="24"/>
+          <w:szCs w:val="24"/>
+          <w:lang w:val="it-IT" w:eastAsia="it-IT"/>
+        </w:rPr>
+        <w:t xml:space="preserve"> to </w:t>
+      </w:r>
+      <w:proofErr w:type="spellStart"/>
+      <w:r>
+        <w:rPr>
+          <w:rFonts w:ascii="Times New Roman" w:eastAsia="Times New Roman" w:hAnsi="Times New Roman" w:cs="Times New Roman"/>
+          <w:color w:val="0E101A"/>
+          <w:sz w:val="24"/>
+          <w:szCs w:val="24"/>
+          <w:lang w:val="it-IT" w:eastAsia="it-IT"/>
+        </w:rPr>
+        <w:t>Iqueue</w:t>
+      </w:r>
+      <w:proofErr w:type="spellEnd"/>
+      <w:r>
+        <w:rPr>
+          <w:rFonts w:ascii="Times New Roman" w:eastAsia="Times New Roman" w:hAnsi="Times New Roman" w:cs="Times New Roman"/>
+          <w:color w:val="0E101A"/>
+          <w:sz w:val="24"/>
+          <w:szCs w:val="24"/>
+          <w:lang w:val="it-IT" w:eastAsia="it-IT"/>
+        </w:rPr>
+        <w:t xml:space="preserve"> </w:t>
+      </w:r>
+      <w:proofErr w:type="spellStart"/>
+      <w:r>
+        <w:rPr>
+          <w:rFonts w:ascii="Times New Roman" w:eastAsia="Times New Roman" w:hAnsi="Times New Roman" w:cs="Times New Roman"/>
+          <w:color w:val="0E101A"/>
+          <w:sz w:val="24"/>
+          <w:szCs w:val="24"/>
+          <w:lang w:val="it-IT" w:eastAsia="it-IT"/>
+        </w:rPr>
+        <w:t>utilizers</w:t>
+      </w:r>
+      <w:proofErr w:type="spellEnd"/>
+      <w:r>
+        <w:rPr>
+          <w:rFonts w:ascii="Times New Roman" w:eastAsia="Times New Roman" w:hAnsi="Times New Roman" w:cs="Times New Roman"/>
+          <w:color w:val="0E101A"/>
+          <w:sz w:val="24"/>
+          <w:szCs w:val="24"/>
+          <w:lang w:val="it-IT" w:eastAsia="it-IT"/>
+        </w:rPr>
+        <w:t>.</w:t>
+      </w:r>
+    </w:p>
+    <w:p>
+      <w:pPr>
+        <w:pStyle w:val="Paragrafoelenco"/>
+        <w:spacing w:after="0"/>
+        <w:jc w:val="both"/>
+        <w:rPr>
+          <w:sz w:val="22"/>
+          <w:szCs w:val="22"/>
+        </w:rPr>
+      </w:pPr>
+    </w:p>
+    <w:p>
+      <w:pPr>
+        <w:spacing w:after="0"/>
+        <w:jc w:val="both"/>
+        <w:rPr>
+          <w:sz w:val="22"/>
+          <w:szCs w:val="22"/>
+        </w:rPr>
+      </w:pPr>
+    </w:p>
+    <w:p>
+      <w:pPr>
         <w:pStyle w:val="Paragrafoelenco"/>
         <w:numPr>
           <w:ilvl w:val="0"/>
@@ -3970,35 +4424,14 @@
           <w:sz w:val="22"/>
           <w:szCs w:val="22"/>
         </w:rPr>
-        <w:t>In-app advertising</w:t>
-      </w:r>
-      <w:r>
-        <w:rPr>
-          <w:sz w:val="22"/>
-          <w:szCs w:val="22"/>
-        </w:rPr>
-        <w:t xml:space="preserve">: </w:t>
-      </w:r>
-      <w:r>
-        <w:rPr>
-          <w:sz w:val="22"/>
-          <w:szCs w:val="22"/>
-        </w:rPr>
-        <w:t>visualiz</w:t>
-      </w:r>
-      <w:r>
-        <w:rPr>
-          <w:sz w:val="22"/>
-          <w:szCs w:val="22"/>
-        </w:rPr>
-        <w:t>ing</w:t>
-      </w:r>
-      <w:r>
-        <w:rPr>
-          <w:sz w:val="22"/>
-          <w:szCs w:val="22"/>
-        </w:rPr>
-        <w:t xml:space="preserve"> commercial</w:t>
+        <w:t>Freemium</w:t>
+      </w:r>
+      <w:r>
+        <w:rPr>
+          <w:sz w:val="22"/>
+          <w:szCs w:val="22"/>
+        </w:rPr>
+        <w:t>:</w:t>
       </w:r>
       <w:r>
         <w:rPr>
@@ -4013,7 +4446,7 @@
           <w:sz w:val="22"/>
           <w:szCs w:val="22"/>
         </w:rPr>
-        <w:t>advertismenets</w:t>
+        <w:t>Iqueue</w:t>
       </w:r>
       <w:proofErr w:type="spellEnd"/>
       <w:r>
@@ -4021,148 +4454,71 @@
           <w:sz w:val="22"/>
           <w:szCs w:val="22"/>
         </w:rPr>
-        <w:t xml:space="preserve"> </w:t>
-      </w:r>
-      <w:r>
-        <w:rPr>
-          <w:sz w:val="22"/>
-          <w:szCs w:val="22"/>
-        </w:rPr>
-        <w:t>inside the</w:t>
-      </w:r>
-      <w:r>
-        <w:rPr>
-          <w:sz w:val="22"/>
-          <w:szCs w:val="22"/>
-        </w:rPr>
-        <w:t xml:space="preserve"> </w:t>
-      </w:r>
-      <w:r>
-        <w:rPr>
-          <w:sz w:val="22"/>
-          <w:szCs w:val="22"/>
-        </w:rPr>
-        <w:t>m</w:t>
-      </w:r>
-      <w:r>
-        <w:rPr>
-          <w:sz w:val="22"/>
-          <w:szCs w:val="22"/>
-        </w:rPr>
-        <w:t>obil</w:t>
-      </w:r>
-      <w:r>
-        <w:rPr>
-          <w:sz w:val="22"/>
-          <w:szCs w:val="22"/>
-        </w:rPr>
-        <w:t>e app</w:t>
-      </w:r>
-      <w:r>
-        <w:rPr>
-          <w:sz w:val="22"/>
-          <w:szCs w:val="22"/>
-        </w:rPr>
-        <w:t xml:space="preserve"> </w:t>
-      </w:r>
-      <w:r>
-        <w:rPr>
-          <w:sz w:val="22"/>
-          <w:szCs w:val="22"/>
-        </w:rPr>
-        <w:t xml:space="preserve">and so have </w:t>
-      </w:r>
-      <w:r>
-        <w:rPr>
-          <w:sz w:val="22"/>
-          <w:szCs w:val="22"/>
-        </w:rPr>
-        <w:t>pa</w:t>
-      </w:r>
-      <w:r>
-        <w:rPr>
-          <w:sz w:val="22"/>
-          <w:szCs w:val="22"/>
-        </w:rPr>
-        <w:t>yments</w:t>
-      </w:r>
-      <w:r>
-        <w:rPr>
-          <w:sz w:val="22"/>
-          <w:szCs w:val="22"/>
-        </w:rPr>
-        <w:t xml:space="preserve"> </w:t>
-      </w:r>
-      <w:r>
-        <w:rPr>
-          <w:sz w:val="22"/>
-          <w:szCs w:val="22"/>
-        </w:rPr>
-        <w:t xml:space="preserve">from </w:t>
-      </w:r>
-      <w:r>
-        <w:rPr>
-          <w:sz w:val="22"/>
-          <w:szCs w:val="22"/>
-        </w:rPr>
-        <w:t>publicity networks</w:t>
-      </w:r>
-      <w:r>
-        <w:rPr>
-          <w:sz w:val="22"/>
-          <w:szCs w:val="22"/>
-        </w:rPr>
-        <w:t>.</w:t>
-      </w:r>
-      <w:r>
-        <w:rPr>
-          <w:sz w:val="22"/>
-          <w:szCs w:val="22"/>
-        </w:rPr>
-        <w:t xml:space="preserve"> Of course, only </w:t>
-      </w:r>
-      <w:proofErr w:type="spellStart"/>
-      <w:r>
-        <w:rPr>
-          <w:sz w:val="22"/>
-          <w:szCs w:val="22"/>
-        </w:rPr>
-        <w:t>pertinents</w:t>
-      </w:r>
-      <w:proofErr w:type="spellEnd"/>
-      <w:r>
-        <w:rPr>
-          <w:sz w:val="22"/>
-          <w:szCs w:val="22"/>
-        </w:rPr>
-        <w:t xml:space="preserve"> advertisements will be proposed to </w:t>
-      </w:r>
-      <w:proofErr w:type="spellStart"/>
-      <w:r>
-        <w:rPr>
-          <w:sz w:val="22"/>
-          <w:szCs w:val="22"/>
-        </w:rPr>
-        <w:t>Iqueue</w:t>
-      </w:r>
-      <w:proofErr w:type="spellEnd"/>
-      <w:r>
-        <w:rPr>
-          <w:sz w:val="22"/>
-          <w:szCs w:val="22"/>
-        </w:rPr>
-        <w:t xml:space="preserve"> utilizers</w:t>
-      </w:r>
-      <w:r>
-        <w:rPr>
-          <w:sz w:val="22"/>
-          <w:szCs w:val="22"/>
-        </w:rPr>
-        <w:t>.</w:t>
+        <w:t xml:space="preserve"> provide</w:t>
+      </w:r>
+      <w:r>
+        <w:rPr>
+          <w:sz w:val="22"/>
+          <w:szCs w:val="22"/>
+        </w:rPr>
+        <w:t>s</w:t>
+      </w:r>
+      <w:r>
+        <w:rPr>
+          <w:sz w:val="22"/>
+          <w:szCs w:val="22"/>
+        </w:rPr>
+        <w:t xml:space="preserve"> a base free version that could be upgraded to </w:t>
+      </w:r>
+      <w:r>
+        <w:rPr>
+          <w:sz w:val="22"/>
+          <w:szCs w:val="22"/>
+        </w:rPr>
+        <w:t>a premium version for a fee</w:t>
+      </w:r>
+      <w:r>
+        <w:rPr>
+          <w:sz w:val="22"/>
+          <w:szCs w:val="22"/>
+        </w:rPr>
+        <w:t>. The premium version</w:t>
+      </w:r>
+      <w:r>
+        <w:rPr>
+          <w:sz w:val="22"/>
+          <w:szCs w:val="22"/>
+        </w:rPr>
+        <w:t xml:space="preserve"> will include additional benefits such as priority booking, special discounts and early accesses. The promotion of it will be done through a free month trial, </w:t>
+      </w:r>
+      <w:proofErr w:type="gramStart"/>
+      <w:r>
+        <w:rPr>
+          <w:sz w:val="22"/>
+          <w:szCs w:val="22"/>
+        </w:rPr>
+        <w:t>similar to</w:t>
+      </w:r>
+      <w:proofErr w:type="gramEnd"/>
+      <w:r>
+        <w:rPr>
+          <w:sz w:val="22"/>
+          <w:szCs w:val="22"/>
+        </w:rPr>
+        <w:t xml:space="preserve"> Amazon Prime strategy.</w:t>
       </w:r>
     </w:p>
     <w:p>
       <w:pPr>
+        <w:pStyle w:val="Paragrafoelenco"/>
+        <w:rPr>
+          <w:sz w:val="22"/>
+          <w:szCs w:val="22"/>
+        </w:rPr>
+      </w:pPr>
+    </w:p>
+    <w:p>
+      <w:pPr>
         <w:spacing w:after="0"/>
         <w:jc w:val="both"/>
         <w:rPr>
@@ -4170,14 +4526,39 @@
           <w:szCs w:val="22"/>
         </w:rPr>
       </w:pPr>
+      <w:r>
+        <w:rPr>
+          <w:sz w:val="22"/>
+          <w:szCs w:val="22"/>
+        </w:rPr>
+        <w:t xml:space="preserve">In the table below are highlighted the figures accounting for projected earnings, additional staffing requirements, </w:t>
+      </w:r>
+      <w:r>
+        <w:rPr>
+          <w:sz w:val="22"/>
+          <w:szCs w:val="22"/>
+        </w:rPr>
+        <w:t>contract</w:t>
+      </w:r>
+      <w:r>
+        <w:rPr>
+          <w:sz w:val="22"/>
+          <w:szCs w:val="22"/>
+        </w:rPr>
+        <w:t xml:space="preserve"> support for IT and training needs, and web server and hosting costs</w:t>
+      </w:r>
+      <w:r>
+        <w:rPr>
+          <w:sz w:val="22"/>
+          <w:szCs w:val="22"/>
+        </w:rPr>
+        <w:t>. All the quantities reported are in euros.</w:t>
+      </w:r>
     </w:p>
+    <w:bookmarkStart w:id="10" w:name="_MON_1741781938"/>
+    <w:bookmarkEnd w:id="10"/>
     <w:p>
       <w:pPr>
-        <w:pStyle w:val="Paragrafoelenco"/>
-        <w:numPr>
-          <w:ilvl w:val="0"/>
-          <w:numId w:val="42"/>
-        </w:numPr>
         <w:spacing w:after="0"/>
         <w:jc w:val="both"/>
         <w:rPr>
@@ -4187,130 +4568,10 @@
       </w:pPr>
       <w:r>
         <w:rPr>
-          <w:b/>
-          <w:bCs/>
-          <w:sz w:val="22"/>
-          <w:szCs w:val="22"/>
-        </w:rPr>
-        <w:lastRenderedPageBreak/>
-        <w:t>Freemium</w:t>
-      </w:r>
-      <w:r>
-        <w:rPr>
-          <w:sz w:val="22"/>
-          <w:szCs w:val="22"/>
-        </w:rPr>
-        <w:t>: a premium version for a fee will be realized, which will include additional benefits such as priority booking</w:t>
-      </w:r>
-      <w:r>
-        <w:rPr>
-          <w:sz w:val="22"/>
-          <w:szCs w:val="22"/>
-        </w:rPr>
-        <w:t>,</w:t>
-      </w:r>
-      <w:r>
-        <w:rPr>
-          <w:sz w:val="22"/>
-          <w:szCs w:val="22"/>
-        </w:rPr>
-        <w:t xml:space="preserve"> special discounts</w:t>
-      </w:r>
-      <w:r>
-        <w:rPr>
-          <w:sz w:val="22"/>
-          <w:szCs w:val="22"/>
-        </w:rPr>
-        <w:t xml:space="preserve"> and early accesses</w:t>
-      </w:r>
-      <w:r>
-        <w:rPr>
-          <w:sz w:val="22"/>
-          <w:szCs w:val="22"/>
-        </w:rPr>
-        <w:t xml:space="preserve">. The promotion of it will be done through a free month trial, </w:t>
-      </w:r>
-      <w:proofErr w:type="gramStart"/>
-      <w:r>
-        <w:rPr>
-          <w:sz w:val="22"/>
-          <w:szCs w:val="22"/>
-        </w:rPr>
-        <w:t>similar to</w:t>
-      </w:r>
-      <w:proofErr w:type="gramEnd"/>
-      <w:r>
-        <w:rPr>
-          <w:sz w:val="22"/>
-          <w:szCs w:val="22"/>
-        </w:rPr>
-        <w:t xml:space="preserve"> Amazon Prime strategy.</w:t>
-      </w:r>
-    </w:p>
-    <w:p>
-      <w:pPr>
-        <w:pStyle w:val="Paragrafoelenco"/>
-        <w:rPr>
-          <w:sz w:val="22"/>
-          <w:szCs w:val="22"/>
-        </w:rPr>
-      </w:pPr>
-    </w:p>
-    <w:p>
-      <w:pPr>
-        <w:spacing w:after="0"/>
-        <w:jc w:val="both"/>
-        <w:rPr>
-          <w:sz w:val="22"/>
-          <w:szCs w:val="22"/>
-        </w:rPr>
-      </w:pPr>
-      <w:r>
-        <w:rPr>
-          <w:sz w:val="22"/>
-          <w:szCs w:val="22"/>
-        </w:rPr>
-        <w:t xml:space="preserve">In the table below are highlighted the figures accounting for projected earnings from downloads, additional staffing requirements, </w:t>
-      </w:r>
-      <w:r>
-        <w:rPr>
-          <w:sz w:val="22"/>
-          <w:szCs w:val="22"/>
-        </w:rPr>
-        <w:t>contract</w:t>
-      </w:r>
-      <w:r>
-        <w:rPr>
-          <w:sz w:val="22"/>
-          <w:szCs w:val="22"/>
-        </w:rPr>
-        <w:t xml:space="preserve"> support for IT and training needs, and web server and hosting costs</w:t>
-      </w:r>
-      <w:r>
-        <w:rPr>
-          <w:sz w:val="22"/>
-          <w:szCs w:val="22"/>
-        </w:rPr>
-        <w:t>. All the quantities reported are in euros.</w:t>
-      </w:r>
-    </w:p>
-    <w:bookmarkStart w:id="5" w:name="_MON_1741781938"/>
-    <w:bookmarkEnd w:id="5"/>
-    <w:p>
-      <w:pPr>
-        <w:spacing w:after="0"/>
-        <w:jc w:val="both"/>
-        <w:rPr>
-          <w:sz w:val="22"/>
-          <w:szCs w:val="22"/>
-        </w:rPr>
-      </w:pPr>
-      <w:r>
-        <w:rPr>
-          <w:sz w:val="22"/>
-          <w:szCs w:val="22"/>
-        </w:rPr>
-        <w:object w:dxaOrig="13286" w:dyaOrig="3473" w14:anchorId="7E3D1AFB">
+          <w:sz w:val="22"/>
+          <w:szCs w:val="22"/>
+        </w:rPr>
+        <w:object w:dxaOrig="13286" w:dyaOrig="3459" w14:anchorId="7E3D1AFB">
           <v:shapetype id="_x0000_t75" coordsize="21600,21600" o:spt="75" o:preferrelative="t" path="m@4@5l@4@11@9@11@9@5xe" filled="f" stroked="f">
             <v:stroke joinstyle="miter"/>
             <v:formulas>
@@ -4330,10 +4591,10 @@
             <v:path o:extrusionok="f" gradientshapeok="t" o:connecttype="rect"/>
             <o:lock v:ext="edit" aspectratio="t"/>
           </v:shapetype>
-          <v:shape id="_x0000_i1150" type="#_x0000_t75" style="width:553.6pt;height:155.55pt" o:ole="">
+          <v:shape id="_x0000_i1025" type="#_x0000_t75" style="width:553.5pt;height:155pt" o:ole="">
             <v:imagedata r:id="rId13" o:title=""/>
           </v:shape>
-          <o:OLEObject Type="Embed" ProgID="Excel.Sheet.12" ShapeID="_x0000_i1150" DrawAspect="Content" ObjectID="_1741783781" r:id="rId14"/>
+          <o:OLEObject Type="Embed" ProgID="Excel.Sheet.12" ShapeID="_x0000_i1025" DrawAspect="Content" ObjectID="_1741790371" r:id="rId14"/>
         </w:object>
       </w:r>
     </w:p>
@@ -4422,41 +4683,54 @@
     </w:p>
     <w:p>
       <w:pPr>
-        <w:pStyle w:val="Titolo2"/>
+        <w:spacing w:after="0"/>
+        <w:jc w:val="both"/>
+        <w:rPr>
+          <w:sz w:val="22"/>
+          <w:szCs w:val="22"/>
+        </w:rPr>
+      </w:pPr>
+    </w:p>
+    <w:p>
+      <w:pPr>
+        <w:pStyle w:val="Titolo1"/>
         <w:spacing w:line="276" w:lineRule="auto"/>
         <w:ind w:right="3287"/>
         <w:rPr>
           <w:rFonts w:ascii="Cambria Math" w:hAnsi="Cambria Math"/>
-          <w:caps w:val="0"/>
+          <w:caps/>
           <w:color w:val="003E75" w:themeColor="background2" w:themeShade="40"/>
           <w:sz w:val="32"/>
           <w:szCs w:val="32"/>
         </w:rPr>
       </w:pPr>
-      <w:bookmarkStart w:id="6" w:name="_Toc131165835"/>
       <w:r>
         <w:rPr>
           <w:rFonts w:ascii="Cambria Math" w:hAnsi="Cambria Math"/>
-          <w:caps w:val="0"/>
           <w:color w:val="003E75" w:themeColor="background2" w:themeShade="40"/>
-          <w:sz w:val="32"/>
-          <w:szCs w:val="32"/>
-        </w:rPr>
-        <w:t xml:space="preserve">Findings and </w:t>
-      </w:r>
-      <w:proofErr w:type="spellStart"/>
+          <w:sz w:val="40"/>
+          <w:szCs w:val="40"/>
+        </w:rPr>
+        <w:t>6. Fin</w:t>
+      </w:r>
       <w:r>
         <w:rPr>
           <w:rFonts w:ascii="Cambria Math" w:hAnsi="Cambria Math"/>
-          <w:caps w:val="0"/>
           <w:color w:val="003E75" w:themeColor="background2" w:themeShade="40"/>
-          <w:sz w:val="32"/>
-          <w:szCs w:val="32"/>
-        </w:rPr>
-        <w:t>Reccomendations</w:t>
-      </w:r>
-      <w:bookmarkEnd w:id="6"/>
-      <w:proofErr w:type="spellEnd"/>
+          <w:sz w:val="40"/>
+          <w:szCs w:val="40"/>
+        </w:rPr>
+        <w:t xml:space="preserve">dings and </w:t>
+      </w:r>
+      <w:r>
+        <w:rPr>
+          <w:rFonts w:ascii="Cambria Math" w:hAnsi="Cambria Math"/>
+          <w:color w:val="003E75" w:themeColor="background2" w:themeShade="40"/>
+          <w:sz w:val="40"/>
+          <w:szCs w:val="40"/>
+        </w:rPr>
+        <w:t>Recommendations</w:t>
+      </w:r>
     </w:p>
     <w:p>
       <w:pPr>
@@ -4471,7 +4745,51 @@
           <w:sz w:val="22"/>
           <w:szCs w:val="22"/>
         </w:rPr>
-        <w:t>A good Feasibility Study</w:t>
+        <w:t>Based on the information presented in this feasibility study, it is recommended th</w:t>
+      </w:r>
+      <w:r>
+        <w:rPr>
+          <w:sz w:val="22"/>
+          <w:szCs w:val="22"/>
+        </w:rPr>
+        <w:t>e</w:t>
+      </w:r>
+      <w:r>
+        <w:rPr>
+          <w:sz w:val="22"/>
+          <w:szCs w:val="22"/>
+        </w:rPr>
+        <w:t xml:space="preserve"> </w:t>
+      </w:r>
+      <w:r>
+        <w:rPr>
+          <w:sz w:val="22"/>
+          <w:szCs w:val="22"/>
+        </w:rPr>
+        <w:t>development of</w:t>
+      </w:r>
+      <w:r>
+        <w:rPr>
+          <w:sz w:val="22"/>
+          <w:szCs w:val="22"/>
+        </w:rPr>
+        <w:t xml:space="preserve"> </w:t>
+      </w:r>
+      <w:proofErr w:type="spellStart"/>
+      <w:r>
+        <w:rPr>
+          <w:sz w:val="22"/>
+          <w:szCs w:val="22"/>
+        </w:rPr>
+        <w:t>Iqueue</w:t>
+      </w:r>
+      <w:proofErr w:type="spellEnd"/>
+      <w:r>
+        <w:rPr>
+          <w:sz w:val="22"/>
+          <w:szCs w:val="22"/>
+        </w:rPr>
+        <w:t xml:space="preserve"> initiative and begins project initiation. The findings of this feasibility study show that this initiative will be highly beneficial and has a high probability of success. Key findings are as follows:</w:t>
       </w:r>
     </w:p>
     <w:p>
@@ -4482,6 +4800,820 @@
           <w:szCs w:val="22"/>
         </w:rPr>
       </w:pPr>
+    </w:p>
+    <w:p>
+      <w:pPr>
+        <w:spacing w:after="0"/>
+        <w:rPr>
+          <w:sz w:val="22"/>
+          <w:szCs w:val="22"/>
+        </w:rPr>
+      </w:pPr>
+      <w:r>
+        <w:rPr>
+          <w:sz w:val="22"/>
+          <w:szCs w:val="22"/>
+        </w:rPr>
+        <w:t>Technology:</w:t>
+      </w:r>
+    </w:p>
+    <w:p>
+      <w:pPr>
+        <w:pStyle w:val="Paragrafoelenco"/>
+        <w:numPr>
+          <w:ilvl w:val="0"/>
+          <w:numId w:val="43"/>
+        </w:numPr>
+        <w:spacing w:after="0"/>
+        <w:rPr>
+          <w:sz w:val="22"/>
+          <w:szCs w:val="22"/>
+        </w:rPr>
+      </w:pPr>
+      <w:r>
+        <w:rPr>
+          <w:sz w:val="22"/>
+          <w:szCs w:val="22"/>
+        </w:rPr>
+        <w:t>Will utilize existing technology which lowers project risk</w:t>
+      </w:r>
+      <w:r>
+        <w:rPr>
+          <w:sz w:val="22"/>
+          <w:szCs w:val="22"/>
+        </w:rPr>
+        <w:t>, particular</w:t>
+      </w:r>
+      <w:r>
+        <w:rPr>
+          <w:sz w:val="22"/>
+          <w:szCs w:val="22"/>
+        </w:rPr>
+        <w:t>ly</w:t>
+      </w:r>
+      <w:r>
+        <w:rPr>
+          <w:sz w:val="22"/>
+          <w:szCs w:val="22"/>
+        </w:rPr>
+        <w:t xml:space="preserve"> for localization systems</w:t>
+      </w:r>
+      <w:r>
+        <w:rPr>
+          <w:sz w:val="22"/>
+          <w:szCs w:val="22"/>
+        </w:rPr>
+        <w:t>.</w:t>
+      </w:r>
+    </w:p>
+    <w:p>
+      <w:pPr>
+        <w:pStyle w:val="Paragrafoelenco"/>
+        <w:numPr>
+          <w:ilvl w:val="0"/>
+          <w:numId w:val="43"/>
+        </w:numPr>
+        <w:spacing w:after="0"/>
+        <w:rPr>
+          <w:sz w:val="22"/>
+          <w:szCs w:val="22"/>
+        </w:rPr>
+      </w:pPr>
+      <w:r>
+        <w:rPr>
+          <w:sz w:val="22"/>
+          <w:szCs w:val="22"/>
+        </w:rPr>
+        <w:t>Once in place</w:t>
+      </w:r>
+      <w:r>
+        <w:rPr>
+          <w:sz w:val="22"/>
+          <w:szCs w:val="22"/>
+        </w:rPr>
+        <w:t>,</w:t>
+      </w:r>
+      <w:r>
+        <w:rPr>
+          <w:sz w:val="22"/>
+          <w:szCs w:val="22"/>
+        </w:rPr>
+        <w:t xml:space="preserve"> this technology is simple to operate and maintain for a relatively low cost</w:t>
+      </w:r>
+      <w:r>
+        <w:rPr>
+          <w:sz w:val="22"/>
+          <w:szCs w:val="22"/>
+        </w:rPr>
+        <w:t>.</w:t>
+      </w:r>
+    </w:p>
+    <w:p>
+      <w:pPr>
+        <w:spacing w:after="0"/>
+        <w:rPr>
+          <w:sz w:val="22"/>
+          <w:szCs w:val="22"/>
+        </w:rPr>
+      </w:pPr>
+    </w:p>
+    <w:p>
+      <w:pPr>
+        <w:spacing w:after="0"/>
+        <w:rPr>
+          <w:sz w:val="22"/>
+          <w:szCs w:val="22"/>
+        </w:rPr>
+      </w:pPr>
+      <w:r>
+        <w:rPr>
+          <w:sz w:val="22"/>
+          <w:szCs w:val="22"/>
+        </w:rPr>
+        <w:t>Marketing:</w:t>
+      </w:r>
+    </w:p>
+    <w:p>
+      <w:pPr>
+        <w:pStyle w:val="Paragrafoelenco"/>
+        <w:numPr>
+          <w:ilvl w:val="0"/>
+          <w:numId w:val="44"/>
+        </w:numPr>
+        <w:rPr>
+          <w:sz w:val="22"/>
+          <w:szCs w:val="22"/>
+        </w:rPr>
+      </w:pPr>
+      <w:r>
+        <w:rPr>
+          <w:sz w:val="22"/>
+          <w:szCs w:val="22"/>
+        </w:rPr>
+        <w:t>Queue market in a significative growth phase.</w:t>
+      </w:r>
+    </w:p>
+    <w:p>
+      <w:pPr>
+        <w:pStyle w:val="Paragrafoelenco"/>
+        <w:numPr>
+          <w:ilvl w:val="0"/>
+          <w:numId w:val="44"/>
+        </w:numPr>
+        <w:spacing w:after="0"/>
+        <w:rPr>
+          <w:sz w:val="22"/>
+          <w:szCs w:val="22"/>
+        </w:rPr>
+      </w:pPr>
+      <w:r>
+        <w:rPr>
+          <w:sz w:val="22"/>
+          <w:szCs w:val="22"/>
+        </w:rPr>
+        <w:t>Small-medium shops queue managing is an u</w:t>
+      </w:r>
+      <w:r>
+        <w:rPr>
+          <w:sz w:val="22"/>
+          <w:szCs w:val="22"/>
+        </w:rPr>
+        <w:t>ncovered market sector</w:t>
+      </w:r>
+      <w:r>
+        <w:rPr>
+          <w:sz w:val="22"/>
+          <w:szCs w:val="22"/>
+        </w:rPr>
+        <w:t>.</w:t>
+      </w:r>
+    </w:p>
+    <w:p>
+      <w:pPr>
+        <w:pStyle w:val="Paragrafoelenco"/>
+        <w:numPr>
+          <w:ilvl w:val="0"/>
+          <w:numId w:val="44"/>
+        </w:numPr>
+        <w:spacing w:after="0"/>
+        <w:rPr>
+          <w:sz w:val="22"/>
+          <w:szCs w:val="22"/>
+        </w:rPr>
+      </w:pPr>
+      <w:r>
+        <w:rPr>
+          <w:sz w:val="22"/>
+          <w:szCs w:val="22"/>
+        </w:rPr>
+        <w:t>Lock-in effect between customers and vendors.</w:t>
+      </w:r>
+    </w:p>
+    <w:p>
+      <w:pPr>
+        <w:pStyle w:val="Paragrafoelenco"/>
+        <w:numPr>
+          <w:ilvl w:val="0"/>
+          <w:numId w:val="44"/>
+        </w:numPr>
+        <w:spacing w:after="0"/>
+        <w:rPr>
+          <w:sz w:val="22"/>
+          <w:szCs w:val="22"/>
+        </w:rPr>
+      </w:pPr>
+      <w:proofErr w:type="spellStart"/>
+      <w:r>
+        <w:rPr>
+          <w:sz w:val="22"/>
+          <w:szCs w:val="22"/>
+        </w:rPr>
+        <w:t>Iqueue</w:t>
+      </w:r>
+      <w:proofErr w:type="spellEnd"/>
+      <w:r>
+        <w:rPr>
+          <w:sz w:val="22"/>
+          <w:szCs w:val="22"/>
+        </w:rPr>
+        <w:t xml:space="preserve"> can differentiate itself from its competitors and will utilize incentive programs to target new consumers.</w:t>
+      </w:r>
+    </w:p>
+    <w:p>
+      <w:pPr>
+        <w:spacing w:after="0"/>
+        <w:rPr>
+          <w:sz w:val="22"/>
+          <w:szCs w:val="22"/>
+        </w:rPr>
+      </w:pPr>
+    </w:p>
+    <w:p>
+      <w:pPr>
+        <w:spacing w:after="0"/>
+        <w:rPr>
+          <w:sz w:val="22"/>
+          <w:szCs w:val="22"/>
+        </w:rPr>
+      </w:pPr>
+      <w:r>
+        <w:rPr>
+          <w:sz w:val="22"/>
+          <w:szCs w:val="22"/>
+        </w:rPr>
+        <w:t>Organizational</w:t>
+      </w:r>
+      <w:r>
+        <w:rPr>
+          <w:color w:val="0070C0"/>
+          <w:sz w:val="22"/>
+          <w:szCs w:val="22"/>
+        </w:rPr>
+        <w:t>:</w:t>
+      </w:r>
+    </w:p>
+    <w:p>
+      <w:pPr>
+        <w:pStyle w:val="Paragrafoelenco"/>
+        <w:numPr>
+          <w:ilvl w:val="0"/>
+          <w:numId w:val="45"/>
+        </w:numPr>
+        <w:spacing w:after="0"/>
+        <w:rPr>
+          <w:sz w:val="22"/>
+          <w:szCs w:val="22"/>
+        </w:rPr>
+      </w:pPr>
+      <w:r>
+        <w:rPr>
+          <w:sz w:val="22"/>
+          <w:szCs w:val="22"/>
+        </w:rPr>
+        <w:t>N</w:t>
+      </w:r>
+      <w:r>
+        <w:rPr>
+          <w:sz w:val="22"/>
+          <w:szCs w:val="22"/>
+        </w:rPr>
+        <w:t>o changes to organizational structure</w:t>
+      </w:r>
+      <w:r>
+        <w:rPr>
+          <w:sz w:val="22"/>
+          <w:szCs w:val="22"/>
+        </w:rPr>
+        <w:t>.</w:t>
+      </w:r>
+    </w:p>
+    <w:p>
+      <w:pPr>
+        <w:pStyle w:val="Paragrafoelenco"/>
+        <w:numPr>
+          <w:ilvl w:val="0"/>
+          <w:numId w:val="45"/>
+        </w:numPr>
+        <w:spacing w:after="0"/>
+        <w:rPr>
+          <w:sz w:val="22"/>
+          <w:szCs w:val="22"/>
+        </w:rPr>
+      </w:pPr>
+      <w:r>
+        <w:rPr>
+          <w:sz w:val="22"/>
+          <w:szCs w:val="22"/>
+        </w:rPr>
+        <w:t>Minimal increases to staffing are required</w:t>
+      </w:r>
+      <w:r>
+        <w:rPr>
+          <w:sz w:val="22"/>
+          <w:szCs w:val="22"/>
+        </w:rPr>
+        <w:t>.</w:t>
+      </w:r>
+    </w:p>
+    <w:p>
+      <w:pPr>
+        <w:pStyle w:val="Paragrafoelenco"/>
+        <w:numPr>
+          <w:ilvl w:val="0"/>
+          <w:numId w:val="45"/>
+        </w:numPr>
+        <w:spacing w:after="0"/>
+        <w:rPr>
+          <w:sz w:val="22"/>
+          <w:szCs w:val="22"/>
+        </w:rPr>
+      </w:pPr>
+      <w:r>
+        <w:rPr>
+          <w:sz w:val="22"/>
+          <w:szCs w:val="22"/>
+        </w:rPr>
+        <w:lastRenderedPageBreak/>
+        <w:t>No new facilities or capital investments are required</w:t>
+      </w:r>
+      <w:r>
+        <w:rPr>
+          <w:sz w:val="22"/>
+          <w:szCs w:val="22"/>
+        </w:rPr>
+        <w:t>.</w:t>
+      </w:r>
+    </w:p>
+    <w:p>
+      <w:pPr>
+        <w:pStyle w:val="Paragrafoelenco"/>
+        <w:spacing w:after="0"/>
+        <w:rPr>
+          <w:sz w:val="22"/>
+          <w:szCs w:val="22"/>
+        </w:rPr>
+      </w:pPr>
+    </w:p>
+    <w:p>
+      <w:pPr>
+        <w:pStyle w:val="Paragrafoelenco"/>
+        <w:spacing w:after="0"/>
+        <w:rPr>
+          <w:sz w:val="22"/>
+          <w:szCs w:val="22"/>
+        </w:rPr>
+      </w:pPr>
+    </w:p>
+    <w:p>
+      <w:pPr>
+        <w:spacing w:after="0"/>
+        <w:rPr>
+          <w:sz w:val="22"/>
+          <w:szCs w:val="22"/>
+        </w:rPr>
+      </w:pPr>
+      <w:r>
+        <w:rPr>
+          <w:sz w:val="22"/>
+          <w:szCs w:val="22"/>
+        </w:rPr>
+        <w:t>Financial:</w:t>
+      </w:r>
+    </w:p>
+    <w:p>
+      <w:pPr>
+        <w:pStyle w:val="Paragrafoelenco"/>
+        <w:numPr>
+          <w:ilvl w:val="0"/>
+          <w:numId w:val="46"/>
+        </w:numPr>
+        <w:spacing w:after="0"/>
+        <w:rPr>
+          <w:sz w:val="22"/>
+          <w:szCs w:val="22"/>
+        </w:rPr>
+      </w:pPr>
+      <w:r>
+        <w:rPr>
+          <w:sz w:val="22"/>
+          <w:szCs w:val="22"/>
+        </w:rPr>
+        <w:t xml:space="preserve">Strong and tested app </w:t>
+      </w:r>
+      <w:r>
+        <w:rPr>
+          <w:sz w:val="22"/>
+          <w:szCs w:val="22"/>
+        </w:rPr>
+        <w:t>monetizing strategy</w:t>
+      </w:r>
+      <w:r>
+        <w:rPr>
+          <w:sz w:val="22"/>
+          <w:szCs w:val="22"/>
+        </w:rPr>
+        <w:t>.</w:t>
+      </w:r>
+    </w:p>
+    <w:p>
+      <w:pPr>
+        <w:pStyle w:val="Paragrafoelenco"/>
+        <w:numPr>
+          <w:ilvl w:val="0"/>
+          <w:numId w:val="46"/>
+        </w:numPr>
+        <w:spacing w:after="0"/>
+        <w:rPr>
+          <w:sz w:val="22"/>
+          <w:szCs w:val="22"/>
+        </w:rPr>
+      </w:pPr>
+      <w:r>
+        <w:rPr>
+          <w:sz w:val="22"/>
+          <w:szCs w:val="22"/>
+        </w:rPr>
+        <w:t xml:space="preserve">Five-year projections show </w:t>
+      </w:r>
+      <w:proofErr w:type="spellStart"/>
+      <w:r>
+        <w:rPr>
+          <w:sz w:val="22"/>
+          <w:szCs w:val="22"/>
+        </w:rPr>
+        <w:t>Iqueue</w:t>
+      </w:r>
+      <w:proofErr w:type="spellEnd"/>
+      <w:r>
+        <w:rPr>
+          <w:sz w:val="22"/>
+          <w:szCs w:val="22"/>
+        </w:rPr>
+        <w:t xml:space="preserve"> provides a cash flow equal to 96200€.</w:t>
+      </w:r>
+    </w:p>
+    <w:p>
+      <w:pPr>
+        <w:numPr>
+          <w:ilvl w:val="0"/>
+          <w:numId w:val="46"/>
+        </w:numPr>
+        <w:spacing w:before="0" w:after="0"/>
+        <w:rPr>
+          <w:rFonts w:ascii="Times New Roman" w:eastAsia="Times New Roman" w:hAnsi="Times New Roman" w:cs="Times New Roman"/>
+          <w:color w:val="0E101A"/>
+          <w:sz w:val="24"/>
+          <w:szCs w:val="24"/>
+          <w:lang w:val="it-IT" w:eastAsia="it-IT"/>
+        </w:rPr>
+      </w:pPr>
+      <w:proofErr w:type="spellStart"/>
+      <w:r>
+        <w:rPr>
+          <w:rFonts w:ascii="Times New Roman" w:eastAsia="Times New Roman" w:hAnsi="Times New Roman" w:cs="Times New Roman"/>
+          <w:color w:val="0E101A"/>
+          <w:sz w:val="24"/>
+          <w:szCs w:val="24"/>
+          <w:lang w:val="it-IT" w:eastAsia="it-IT"/>
+        </w:rPr>
+        <w:t>Iqueue</w:t>
+      </w:r>
+      <w:proofErr w:type="spellEnd"/>
+      <w:r>
+        <w:rPr>
+          <w:rFonts w:ascii="Times New Roman" w:eastAsia="Times New Roman" w:hAnsi="Times New Roman" w:cs="Times New Roman"/>
+          <w:color w:val="0E101A"/>
+          <w:sz w:val="24"/>
+          <w:szCs w:val="24"/>
+          <w:lang w:val="it-IT" w:eastAsia="it-IT"/>
+        </w:rPr>
+        <w:t xml:space="preserve"> </w:t>
+      </w:r>
+      <w:proofErr w:type="spellStart"/>
+      <w:r>
+        <w:rPr>
+          <w:rFonts w:ascii="Times New Roman" w:eastAsia="Times New Roman" w:hAnsi="Times New Roman" w:cs="Times New Roman"/>
+          <w:color w:val="0E101A"/>
+          <w:sz w:val="24"/>
+          <w:szCs w:val="24"/>
+          <w:lang w:val="it-IT" w:eastAsia="it-IT"/>
+        </w:rPr>
+        <w:t>will</w:t>
+      </w:r>
+      <w:proofErr w:type="spellEnd"/>
+      <w:r>
+        <w:rPr>
+          <w:rFonts w:ascii="Times New Roman" w:eastAsia="Times New Roman" w:hAnsi="Times New Roman" w:cs="Times New Roman"/>
+          <w:color w:val="0E101A"/>
+          <w:sz w:val="24"/>
+          <w:szCs w:val="24"/>
+          <w:lang w:val="it-IT" w:eastAsia="it-IT"/>
+        </w:rPr>
+        <w:t xml:space="preserve"> be </w:t>
+      </w:r>
+      <w:proofErr w:type="gramStart"/>
+      <w:r>
+        <w:rPr>
+          <w:rFonts w:ascii="Times New Roman" w:eastAsia="Times New Roman" w:hAnsi="Times New Roman" w:cs="Times New Roman"/>
+          <w:color w:val="0E101A"/>
+          <w:sz w:val="24"/>
+          <w:szCs w:val="24"/>
+          <w:lang w:val="it-IT" w:eastAsia="it-IT"/>
+        </w:rPr>
+        <w:t>in a</w:t>
+      </w:r>
+      <w:proofErr w:type="gramEnd"/>
+      <w:r>
+        <w:rPr>
+          <w:rFonts w:ascii="Times New Roman" w:eastAsia="Times New Roman" w:hAnsi="Times New Roman" w:cs="Times New Roman"/>
+          <w:color w:val="0E101A"/>
+          <w:sz w:val="24"/>
+          <w:szCs w:val="24"/>
+          <w:lang w:val="it-IT" w:eastAsia="it-IT"/>
+        </w:rPr>
+        <w:t xml:space="preserve"> position to </w:t>
+      </w:r>
+      <w:proofErr w:type="spellStart"/>
+      <w:r>
+        <w:rPr>
+          <w:rFonts w:ascii="Times New Roman" w:eastAsia="Times New Roman" w:hAnsi="Times New Roman" w:cs="Times New Roman"/>
+          <w:color w:val="0E101A"/>
+          <w:sz w:val="24"/>
+          <w:szCs w:val="24"/>
+          <w:lang w:val="it-IT" w:eastAsia="it-IT"/>
+        </w:rPr>
+        <w:t>capture</w:t>
+      </w:r>
+      <w:proofErr w:type="spellEnd"/>
+      <w:r>
+        <w:rPr>
+          <w:rFonts w:ascii="Times New Roman" w:eastAsia="Times New Roman" w:hAnsi="Times New Roman" w:cs="Times New Roman"/>
+          <w:color w:val="0E101A"/>
+          <w:sz w:val="24"/>
+          <w:szCs w:val="24"/>
+          <w:lang w:val="it-IT" w:eastAsia="it-IT"/>
+        </w:rPr>
+        <w:t xml:space="preserve"> </w:t>
+      </w:r>
+      <w:proofErr w:type="spellStart"/>
+      <w:r>
+        <w:rPr>
+          <w:rFonts w:ascii="Times New Roman" w:eastAsia="Times New Roman" w:hAnsi="Times New Roman" w:cs="Times New Roman"/>
+          <w:color w:val="0E101A"/>
+          <w:sz w:val="24"/>
+          <w:szCs w:val="24"/>
+          <w:lang w:val="it-IT" w:eastAsia="it-IT"/>
+        </w:rPr>
+        <w:t>greater</w:t>
+      </w:r>
+      <w:proofErr w:type="spellEnd"/>
+      <w:r>
+        <w:rPr>
+          <w:rFonts w:ascii="Times New Roman" w:eastAsia="Times New Roman" w:hAnsi="Times New Roman" w:cs="Times New Roman"/>
+          <w:color w:val="0E101A"/>
+          <w:sz w:val="24"/>
+          <w:szCs w:val="24"/>
+          <w:lang w:val="it-IT" w:eastAsia="it-IT"/>
+        </w:rPr>
+        <w:t xml:space="preserve"> market share by </w:t>
+      </w:r>
+      <w:proofErr w:type="spellStart"/>
+      <w:r>
+        <w:rPr>
+          <w:rFonts w:ascii="Times New Roman" w:eastAsia="Times New Roman" w:hAnsi="Times New Roman" w:cs="Times New Roman"/>
+          <w:color w:val="0E101A"/>
+          <w:sz w:val="24"/>
+          <w:szCs w:val="24"/>
+          <w:lang w:val="it-IT" w:eastAsia="it-IT"/>
+        </w:rPr>
+        <w:t>providing</w:t>
+      </w:r>
+      <w:proofErr w:type="spellEnd"/>
+      <w:r>
+        <w:rPr>
+          <w:rFonts w:ascii="Times New Roman" w:eastAsia="Times New Roman" w:hAnsi="Times New Roman" w:cs="Times New Roman"/>
+          <w:color w:val="0E101A"/>
+          <w:sz w:val="24"/>
+          <w:szCs w:val="24"/>
+          <w:lang w:val="it-IT" w:eastAsia="it-IT"/>
+        </w:rPr>
+        <w:t xml:space="preserve"> advertisements for shop </w:t>
+      </w:r>
+      <w:proofErr w:type="spellStart"/>
+      <w:r>
+        <w:rPr>
+          <w:rFonts w:ascii="Times New Roman" w:eastAsia="Times New Roman" w:hAnsi="Times New Roman" w:cs="Times New Roman"/>
+          <w:color w:val="0E101A"/>
+          <w:sz w:val="24"/>
+          <w:szCs w:val="24"/>
+          <w:lang w:val="it-IT" w:eastAsia="it-IT"/>
+        </w:rPr>
+        <w:t>owners</w:t>
+      </w:r>
+      <w:proofErr w:type="spellEnd"/>
+      <w:r>
+        <w:rPr>
+          <w:rFonts w:ascii="Times New Roman" w:eastAsia="Times New Roman" w:hAnsi="Times New Roman" w:cs="Times New Roman"/>
+          <w:color w:val="0E101A"/>
+          <w:sz w:val="24"/>
+          <w:szCs w:val="24"/>
+          <w:lang w:val="it-IT" w:eastAsia="it-IT"/>
+        </w:rPr>
+        <w:t xml:space="preserve"> and so create </w:t>
+      </w:r>
+      <w:proofErr w:type="spellStart"/>
+      <w:r>
+        <w:rPr>
+          <w:rFonts w:ascii="Times New Roman" w:eastAsia="Times New Roman" w:hAnsi="Times New Roman" w:cs="Times New Roman"/>
+          <w:color w:val="0E101A"/>
+          <w:sz w:val="24"/>
+          <w:szCs w:val="24"/>
+          <w:lang w:val="it-IT" w:eastAsia="it-IT"/>
+        </w:rPr>
+        <w:t>competition</w:t>
+      </w:r>
+      <w:proofErr w:type="spellEnd"/>
+      <w:r>
+        <w:rPr>
+          <w:rFonts w:ascii="Times New Roman" w:eastAsia="Times New Roman" w:hAnsi="Times New Roman" w:cs="Times New Roman"/>
+          <w:color w:val="0E101A"/>
+          <w:sz w:val="24"/>
+          <w:szCs w:val="24"/>
+          <w:lang w:val="it-IT" w:eastAsia="it-IT"/>
+        </w:rPr>
+        <w:t xml:space="preserve"> </w:t>
+      </w:r>
+      <w:proofErr w:type="spellStart"/>
+      <w:r>
+        <w:rPr>
+          <w:rFonts w:ascii="Times New Roman" w:eastAsia="Times New Roman" w:hAnsi="Times New Roman" w:cs="Times New Roman"/>
+          <w:color w:val="0E101A"/>
+          <w:sz w:val="24"/>
+          <w:szCs w:val="24"/>
+          <w:lang w:val="it-IT" w:eastAsia="it-IT"/>
+        </w:rPr>
+        <w:t>among</w:t>
+      </w:r>
+      <w:proofErr w:type="spellEnd"/>
+      <w:r>
+        <w:rPr>
+          <w:rFonts w:ascii="Times New Roman" w:eastAsia="Times New Roman" w:hAnsi="Times New Roman" w:cs="Times New Roman"/>
+          <w:color w:val="0E101A"/>
+          <w:sz w:val="24"/>
+          <w:szCs w:val="24"/>
+          <w:lang w:val="it-IT" w:eastAsia="it-IT"/>
+        </w:rPr>
+        <w:t xml:space="preserve"> </w:t>
+      </w:r>
+      <w:proofErr w:type="spellStart"/>
+      <w:r>
+        <w:rPr>
+          <w:rFonts w:ascii="Times New Roman" w:eastAsia="Times New Roman" w:hAnsi="Times New Roman" w:cs="Times New Roman"/>
+          <w:color w:val="0E101A"/>
+          <w:sz w:val="24"/>
+          <w:szCs w:val="24"/>
+          <w:lang w:val="it-IT" w:eastAsia="it-IT"/>
+        </w:rPr>
+        <w:t>them</w:t>
+      </w:r>
+      <w:proofErr w:type="spellEnd"/>
+      <w:r>
+        <w:rPr>
+          <w:rFonts w:ascii="Times New Roman" w:eastAsia="Times New Roman" w:hAnsi="Times New Roman" w:cs="Times New Roman"/>
+          <w:color w:val="0E101A"/>
+          <w:sz w:val="24"/>
+          <w:szCs w:val="24"/>
+          <w:lang w:val="it-IT" w:eastAsia="it-IT"/>
+        </w:rPr>
+        <w:t xml:space="preserve"> inside small-medium shops </w:t>
+      </w:r>
+      <w:proofErr w:type="spellStart"/>
+      <w:r>
+        <w:rPr>
+          <w:rFonts w:ascii="Times New Roman" w:eastAsia="Times New Roman" w:hAnsi="Times New Roman" w:cs="Times New Roman"/>
+          <w:color w:val="0E101A"/>
+          <w:sz w:val="24"/>
+          <w:szCs w:val="24"/>
+          <w:lang w:val="it-IT" w:eastAsia="it-IT"/>
+        </w:rPr>
+        <w:t>areas</w:t>
+      </w:r>
+      <w:proofErr w:type="spellEnd"/>
+      <w:r>
+        <w:rPr>
+          <w:rFonts w:ascii="Times New Roman" w:eastAsia="Times New Roman" w:hAnsi="Times New Roman" w:cs="Times New Roman"/>
+          <w:color w:val="0E101A"/>
+          <w:sz w:val="24"/>
+          <w:szCs w:val="24"/>
+          <w:lang w:val="it-IT" w:eastAsia="it-IT"/>
+        </w:rPr>
+        <w:t xml:space="preserve"> </w:t>
+      </w:r>
+      <w:proofErr w:type="spellStart"/>
+      <w:r>
+        <w:rPr>
+          <w:rFonts w:ascii="Times New Roman" w:eastAsia="Times New Roman" w:hAnsi="Times New Roman" w:cs="Times New Roman"/>
+          <w:color w:val="0E101A"/>
+          <w:sz w:val="24"/>
+          <w:szCs w:val="24"/>
+          <w:lang w:val="it-IT" w:eastAsia="it-IT"/>
+        </w:rPr>
+        <w:t>which</w:t>
+      </w:r>
+      <w:proofErr w:type="spellEnd"/>
+      <w:r>
+        <w:rPr>
+          <w:rFonts w:ascii="Times New Roman" w:eastAsia="Times New Roman" w:hAnsi="Times New Roman" w:cs="Times New Roman"/>
+          <w:color w:val="0E101A"/>
+          <w:sz w:val="24"/>
+          <w:szCs w:val="24"/>
+          <w:lang w:val="it-IT" w:eastAsia="it-IT"/>
+        </w:rPr>
+        <w:t xml:space="preserve"> </w:t>
+      </w:r>
+      <w:proofErr w:type="spellStart"/>
+      <w:r>
+        <w:rPr>
+          <w:rFonts w:ascii="Times New Roman" w:eastAsia="Times New Roman" w:hAnsi="Times New Roman" w:cs="Times New Roman"/>
+          <w:color w:val="0E101A"/>
+          <w:sz w:val="24"/>
+          <w:szCs w:val="24"/>
+          <w:lang w:val="it-IT" w:eastAsia="it-IT"/>
+        </w:rPr>
+        <w:t>will</w:t>
+      </w:r>
+      <w:proofErr w:type="spellEnd"/>
+      <w:r>
+        <w:rPr>
+          <w:rFonts w:ascii="Times New Roman" w:eastAsia="Times New Roman" w:hAnsi="Times New Roman" w:cs="Times New Roman"/>
+          <w:color w:val="0E101A"/>
+          <w:sz w:val="24"/>
+          <w:szCs w:val="24"/>
+          <w:lang w:val="it-IT" w:eastAsia="it-IT"/>
+        </w:rPr>
+        <w:t xml:space="preserve"> favor the adoption.</w:t>
+      </w:r>
+    </w:p>
+    <w:p>
+      <w:pPr>
+        <w:spacing w:after="0"/>
+        <w:rPr>
+          <w:sz w:val="22"/>
+          <w:szCs w:val="22"/>
+        </w:rPr>
+      </w:pPr>
+    </w:p>
+    <w:p>
+      <w:pPr>
+        <w:spacing w:after="0"/>
+        <w:rPr>
+          <w:sz w:val="22"/>
+          <w:szCs w:val="22"/>
+        </w:rPr>
+      </w:pPr>
+      <w:r>
+        <w:rPr>
+          <w:sz w:val="22"/>
+          <w:szCs w:val="22"/>
+        </w:rPr>
+        <w:t xml:space="preserve">Different scenarios and corresponding solutions will be </w:t>
+      </w:r>
+      <w:proofErr w:type="spellStart"/>
+      <w:r>
+        <w:rPr>
+          <w:sz w:val="22"/>
+          <w:szCs w:val="22"/>
+        </w:rPr>
+        <w:t>analyzed</w:t>
+      </w:r>
+      <w:proofErr w:type="spellEnd"/>
+      <w:r>
+        <w:rPr>
+          <w:sz w:val="22"/>
+          <w:szCs w:val="22"/>
+        </w:rPr>
+        <w:t xml:space="preserve"> in the RASD.</w:t>
+      </w:r>
     </w:p>
     <w:p>
       <w:pPr>
@@ -5735,6 +6867,120 @@
     </w:lvl>
   </w:abstractNum>
   <w:abstractNum w:abstractNumId="11" w15:restartNumberingAfterBreak="0">
+    <w:nsid w:val="11F33A40"/>
+    <w:multiLevelType w:val="hybridMultilevel"/>
+    <w:tmpl w:val="C08AE086"/>
+    <w:lvl w:ilvl="0" w:tplc="FA16BB3E">
+      <w:start w:val="1"/>
+      <w:numFmt w:val="bullet"/>
+      <w:lvlText w:val=""/>
+      <w:lvlJc w:val="left"/>
+      <w:pPr>
+        <w:ind w:left="720" w:hanging="360"/>
+      </w:pPr>
+      <w:rPr>
+        <w:rFonts w:ascii="Symbol" w:hAnsi="Symbol" w:hint="default"/>
+        <w:color w:val="0070C0"/>
+      </w:rPr>
+    </w:lvl>
+    <w:lvl w:ilvl="1" w:tplc="04100003" w:tentative="1">
+      <w:start w:val="1"/>
+      <w:numFmt w:val="bullet"/>
+      <w:lvlText w:val="o"/>
+      <w:lvlJc w:val="left"/>
+      <w:pPr>
+        <w:ind w:left="1440" w:hanging="360"/>
+      </w:pPr>
+      <w:rPr>
+        <w:rFonts w:ascii="Courier New" w:hAnsi="Courier New" w:cs="Courier New" w:hint="default"/>
+      </w:rPr>
+    </w:lvl>
+    <w:lvl w:ilvl="2" w:tplc="04100005" w:tentative="1">
+      <w:start w:val="1"/>
+      <w:numFmt w:val="bullet"/>
+      <w:lvlText w:val=""/>
+      <w:lvlJc w:val="left"/>
+      <w:pPr>
+        <w:ind w:left="2160" w:hanging="360"/>
+      </w:pPr>
+      <w:rPr>
+        <w:rFonts w:ascii="Wingdings" w:hAnsi="Wingdings" w:hint="default"/>
+      </w:rPr>
+    </w:lvl>
+    <w:lvl w:ilvl="3" w:tplc="04100001" w:tentative="1">
+      <w:start w:val="1"/>
+      <w:numFmt w:val="bullet"/>
+      <w:lvlText w:val=""/>
+      <w:lvlJc w:val="left"/>
+      <w:pPr>
+        <w:ind w:left="2880" w:hanging="360"/>
+      </w:pPr>
+      <w:rPr>
+        <w:rFonts w:ascii="Symbol" w:hAnsi="Symbol" w:hint="default"/>
+      </w:rPr>
+    </w:lvl>
+    <w:lvl w:ilvl="4" w:tplc="04100003" w:tentative="1">
+      <w:start w:val="1"/>
+      <w:numFmt w:val="bullet"/>
+      <w:lvlText w:val="o"/>
+      <w:lvlJc w:val="left"/>
+      <w:pPr>
+        <w:ind w:left="3600" w:hanging="360"/>
+      </w:pPr>
+      <w:rPr>
+        <w:rFonts w:ascii="Courier New" w:hAnsi="Courier New" w:cs="Courier New" w:hint="default"/>
+      </w:rPr>
+    </w:lvl>
+    <w:lvl w:ilvl="5" w:tplc="04100005" w:tentative="1">
+      <w:start w:val="1"/>
+      <w:numFmt w:val="bullet"/>
+      <w:lvlText w:val=""/>
+      <w:lvlJc w:val="left"/>
+      <w:pPr>
+        <w:ind w:left="4320" w:hanging="360"/>
+      </w:pPr>
+      <w:rPr>
+        <w:rFonts w:ascii="Wingdings" w:hAnsi="Wingdings" w:hint="default"/>
+      </w:rPr>
+    </w:lvl>
+    <w:lvl w:ilvl="6" w:tplc="04100001" w:tentative="1">
+      <w:start w:val="1"/>
+      <w:numFmt w:val="bullet"/>
+      <w:lvlText w:val=""/>
+      <w:lvlJc w:val="left"/>
+      <w:pPr>
+        <w:ind w:left="5040" w:hanging="360"/>
+      </w:pPr>
+      <w:rPr>
+        <w:rFonts w:ascii="Symbol" w:hAnsi="Symbol" w:hint="default"/>
+      </w:rPr>
+    </w:lvl>
+    <w:lvl w:ilvl="7" w:tplc="04100003" w:tentative="1">
+      <w:start w:val="1"/>
+      <w:numFmt w:val="bullet"/>
+      <w:lvlText w:val="o"/>
+      <w:lvlJc w:val="left"/>
+      <w:pPr>
+        <w:ind w:left="5760" w:hanging="360"/>
+      </w:pPr>
+      <w:rPr>
+        <w:rFonts w:ascii="Courier New" w:hAnsi="Courier New" w:cs="Courier New" w:hint="default"/>
+      </w:rPr>
+    </w:lvl>
+    <w:lvl w:ilvl="8" w:tplc="04100005" w:tentative="1">
+      <w:start w:val="1"/>
+      <w:numFmt w:val="bullet"/>
+      <w:lvlText w:val=""/>
+      <w:lvlJc w:val="left"/>
+      <w:pPr>
+        <w:ind w:left="6480" w:hanging="360"/>
+      </w:pPr>
+      <w:rPr>
+        <w:rFonts w:ascii="Wingdings" w:hAnsi="Wingdings" w:hint="default"/>
+      </w:rPr>
+    </w:lvl>
+  </w:abstractNum>
+  <w:abstractNum w:abstractNumId="12" w15:restartNumberingAfterBreak="0">
     <w:nsid w:val="17D1692B"/>
     <w:multiLevelType w:val="hybridMultilevel"/>
     <w:tmpl w:val="BC5804D0"/>
@@ -5847,7 +7093,7 @@
       </w:rPr>
     </w:lvl>
   </w:abstractNum>
-  <w:abstractNum w:abstractNumId="12" w15:restartNumberingAfterBreak="0">
+  <w:abstractNum w:abstractNumId="13" w15:restartNumberingAfterBreak="0">
     <w:nsid w:val="1E3C0F79"/>
     <w:multiLevelType w:val="hybridMultilevel"/>
     <w:tmpl w:val="8D5C98EE"/>
@@ -5960,7 +7206,157 @@
       </w:rPr>
     </w:lvl>
   </w:abstractNum>
-  <w:abstractNum w:abstractNumId="13" w15:restartNumberingAfterBreak="0">
+  <w:abstractNum w:abstractNumId="14" w15:restartNumberingAfterBreak="0">
+    <w:nsid w:val="20F76BF9"/>
+    <w:multiLevelType w:val="multilevel"/>
+    <w:tmpl w:val="5F6E5758"/>
+    <w:lvl w:ilvl="0">
+      <w:start w:val="1"/>
+      <w:numFmt w:val="bullet"/>
+      <w:lvlText w:val=""/>
+      <w:lvlJc w:val="left"/>
+      <w:pPr>
+        <w:tabs>
+          <w:tab w:val="num" w:pos="720"/>
+        </w:tabs>
+        <w:ind w:left="720" w:hanging="360"/>
+      </w:pPr>
+      <w:rPr>
+        <w:rFonts w:ascii="Symbol" w:hAnsi="Symbol" w:hint="default"/>
+        <w:color w:val="0070C0"/>
+        <w:sz w:val="20"/>
+      </w:rPr>
+    </w:lvl>
+    <w:lvl w:ilvl="1" w:tentative="1">
+      <w:start w:val="1"/>
+      <w:numFmt w:val="bullet"/>
+      <w:lvlText w:val="o"/>
+      <w:lvlJc w:val="left"/>
+      <w:pPr>
+        <w:tabs>
+          <w:tab w:val="num" w:pos="1440"/>
+        </w:tabs>
+        <w:ind w:left="1440" w:hanging="360"/>
+      </w:pPr>
+      <w:rPr>
+        <w:rFonts w:ascii="Courier New" w:hAnsi="Courier New" w:hint="default"/>
+        <w:sz w:val="20"/>
+      </w:rPr>
+    </w:lvl>
+    <w:lvl w:ilvl="2" w:tentative="1">
+      <w:start w:val="1"/>
+      <w:numFmt w:val="bullet"/>
+      <w:lvlText w:val=""/>
+      <w:lvlJc w:val="left"/>
+      <w:pPr>
+        <w:tabs>
+          <w:tab w:val="num" w:pos="2160"/>
+        </w:tabs>
+        <w:ind w:left="2160" w:hanging="360"/>
+      </w:pPr>
+      <w:rPr>
+        <w:rFonts w:ascii="Wingdings" w:hAnsi="Wingdings" w:hint="default"/>
+        <w:sz w:val="20"/>
+      </w:rPr>
+    </w:lvl>
+    <w:lvl w:ilvl="3" w:tentative="1">
+      <w:start w:val="1"/>
+      <w:numFmt w:val="bullet"/>
+      <w:lvlText w:val=""/>
+      <w:lvlJc w:val="left"/>
+      <w:pPr>
+        <w:tabs>
+          <w:tab w:val="num" w:pos="2880"/>
+        </w:tabs>
+        <w:ind w:left="2880" w:hanging="360"/>
+      </w:pPr>
+      <w:rPr>
+        <w:rFonts w:ascii="Wingdings" w:hAnsi="Wingdings" w:hint="default"/>
+        <w:sz w:val="20"/>
+      </w:rPr>
+    </w:lvl>
+    <w:lvl w:ilvl="4" w:tentative="1">
+      <w:start w:val="1"/>
+      <w:numFmt w:val="bullet"/>
+      <w:lvlText w:val=""/>
+      <w:lvlJc w:val="left"/>
+      <w:pPr>
+        <w:tabs>
+          <w:tab w:val="num" w:pos="3600"/>
+        </w:tabs>
+        <w:ind w:left="3600" w:hanging="360"/>
+      </w:pPr>
+      <w:rPr>
+        <w:rFonts w:ascii="Wingdings" w:hAnsi="Wingdings" w:hint="default"/>
+        <w:sz w:val="20"/>
+      </w:rPr>
+    </w:lvl>
+    <w:lvl w:ilvl="5" w:tentative="1">
+      <w:start w:val="1"/>
+      <w:numFmt w:val="bullet"/>
+      <w:lvlText w:val=""/>
+      <w:lvlJc w:val="left"/>
+      <w:pPr>
+        <w:tabs>
+          <w:tab w:val="num" w:pos="4320"/>
+        </w:tabs>
+        <w:ind w:left="4320" w:hanging="360"/>
+      </w:pPr>
+      <w:rPr>
+        <w:rFonts w:ascii="Wingdings" w:hAnsi="Wingdings" w:hint="default"/>
+        <w:sz w:val="20"/>
+      </w:rPr>
+    </w:lvl>
+    <w:lvl w:ilvl="6" w:tentative="1">
+      <w:start w:val="1"/>
+      <w:numFmt w:val="bullet"/>
+      <w:lvlText w:val=""/>
+      <w:lvlJc w:val="left"/>
+      <w:pPr>
+        <w:tabs>
+          <w:tab w:val="num" w:pos="5040"/>
+        </w:tabs>
+        <w:ind w:left="5040" w:hanging="360"/>
+      </w:pPr>
+      <w:rPr>
+        <w:rFonts w:ascii="Wingdings" w:hAnsi="Wingdings" w:hint="default"/>
+        <w:sz w:val="20"/>
+      </w:rPr>
+    </w:lvl>
+    <w:lvl w:ilvl="7" w:tentative="1">
+      <w:start w:val="1"/>
+      <w:numFmt w:val="bullet"/>
+      <w:lvlText w:val=""/>
+      <w:lvlJc w:val="left"/>
+      <w:pPr>
+        <w:tabs>
+          <w:tab w:val="num" w:pos="5760"/>
+        </w:tabs>
+        <w:ind w:left="5760" w:hanging="360"/>
+      </w:pPr>
+      <w:rPr>
+        <w:rFonts w:ascii="Wingdings" w:hAnsi="Wingdings" w:hint="default"/>
+        <w:sz w:val="20"/>
+      </w:rPr>
+    </w:lvl>
+    <w:lvl w:ilvl="8" w:tentative="1">
+      <w:start w:val="1"/>
+      <w:numFmt w:val="bullet"/>
+      <w:lvlText w:val=""/>
+      <w:lvlJc w:val="left"/>
+      <w:pPr>
+        <w:tabs>
+          <w:tab w:val="num" w:pos="6480"/>
+        </w:tabs>
+        <w:ind w:left="6480" w:hanging="360"/>
+      </w:pPr>
+      <w:rPr>
+        <w:rFonts w:ascii="Wingdings" w:hAnsi="Wingdings" w:hint="default"/>
+        <w:sz w:val="20"/>
+      </w:rPr>
+    </w:lvl>
+  </w:abstractNum>
+  <w:abstractNum w:abstractNumId="15" w15:restartNumberingAfterBreak="0">
     <w:nsid w:val="210A30F9"/>
     <w:multiLevelType w:val="multilevel"/>
     <w:tmpl w:val="F30E0302"/>
@@ -6065,7 +7461,7 @@
       </w:pPr>
     </w:lvl>
   </w:abstractNum>
-  <w:abstractNum w:abstractNumId="14" w15:restartNumberingAfterBreak="0">
+  <w:abstractNum w:abstractNumId="16" w15:restartNumberingAfterBreak="0">
     <w:nsid w:val="210F7B41"/>
     <w:multiLevelType w:val="hybridMultilevel"/>
     <w:tmpl w:val="8A3A3482"/>
@@ -6179,7 +7575,121 @@
       </w:rPr>
     </w:lvl>
   </w:abstractNum>
-  <w:abstractNum w:abstractNumId="15" w15:restartNumberingAfterBreak="0">
+  <w:abstractNum w:abstractNumId="17" w15:restartNumberingAfterBreak="0">
+    <w:nsid w:val="225F45C1"/>
+    <w:multiLevelType w:val="hybridMultilevel"/>
+    <w:tmpl w:val="FB081CD8"/>
+    <w:lvl w:ilvl="0" w:tplc="FA16BB3E">
+      <w:start w:val="1"/>
+      <w:numFmt w:val="bullet"/>
+      <w:lvlText w:val=""/>
+      <w:lvlJc w:val="left"/>
+      <w:pPr>
+        <w:ind w:left="720" w:hanging="360"/>
+      </w:pPr>
+      <w:rPr>
+        <w:rFonts w:ascii="Symbol" w:hAnsi="Symbol" w:hint="default"/>
+        <w:color w:val="0070C0"/>
+      </w:rPr>
+    </w:lvl>
+    <w:lvl w:ilvl="1" w:tplc="04100003" w:tentative="1">
+      <w:start w:val="1"/>
+      <w:numFmt w:val="bullet"/>
+      <w:lvlText w:val="o"/>
+      <w:lvlJc w:val="left"/>
+      <w:pPr>
+        <w:ind w:left="1440" w:hanging="360"/>
+      </w:pPr>
+      <w:rPr>
+        <w:rFonts w:ascii="Courier New" w:hAnsi="Courier New" w:cs="Courier New" w:hint="default"/>
+      </w:rPr>
+    </w:lvl>
+    <w:lvl w:ilvl="2" w:tplc="04100005" w:tentative="1">
+      <w:start w:val="1"/>
+      <w:numFmt w:val="bullet"/>
+      <w:lvlText w:val=""/>
+      <w:lvlJc w:val="left"/>
+      <w:pPr>
+        <w:ind w:left="2160" w:hanging="360"/>
+      </w:pPr>
+      <w:rPr>
+        <w:rFonts w:ascii="Wingdings" w:hAnsi="Wingdings" w:hint="default"/>
+      </w:rPr>
+    </w:lvl>
+    <w:lvl w:ilvl="3" w:tplc="04100001" w:tentative="1">
+      <w:start w:val="1"/>
+      <w:numFmt w:val="bullet"/>
+      <w:lvlText w:val=""/>
+      <w:lvlJc w:val="left"/>
+      <w:pPr>
+        <w:ind w:left="2880" w:hanging="360"/>
+      </w:pPr>
+      <w:rPr>
+        <w:rFonts w:ascii="Symbol" w:hAnsi="Symbol" w:hint="default"/>
+      </w:rPr>
+    </w:lvl>
+    <w:lvl w:ilvl="4" w:tplc="04100003" w:tentative="1">
+      <w:start w:val="1"/>
+      <w:numFmt w:val="bullet"/>
+      <w:lvlText w:val="o"/>
+      <w:lvlJc w:val="left"/>
+      <w:pPr>
+        <w:ind w:left="3600" w:hanging="360"/>
+      </w:pPr>
+      <w:rPr>
+        <w:rFonts w:ascii="Courier New" w:hAnsi="Courier New" w:cs="Courier New" w:hint="default"/>
+      </w:rPr>
+    </w:lvl>
+    <w:lvl w:ilvl="5" w:tplc="04100005" w:tentative="1">
+      <w:start w:val="1"/>
+      <w:numFmt w:val="bullet"/>
+      <w:lvlText w:val=""/>
+      <w:lvlJc w:val="left"/>
+      <w:pPr>
+        <w:ind w:left="4320" w:hanging="360"/>
+      </w:pPr>
+      <w:rPr>
+        <w:rFonts w:ascii="Wingdings" w:hAnsi="Wingdings" w:hint="default"/>
+      </w:rPr>
+    </w:lvl>
+    <w:lvl w:ilvl="6" w:tplc="04100001" w:tentative="1">
+      <w:start w:val="1"/>
+      <w:numFmt w:val="bullet"/>
+      <w:lvlText w:val=""/>
+      <w:lvlJc w:val="left"/>
+      <w:pPr>
+        <w:ind w:left="5040" w:hanging="360"/>
+      </w:pPr>
+      <w:rPr>
+        <w:rFonts w:ascii="Symbol" w:hAnsi="Symbol" w:hint="default"/>
+      </w:rPr>
+    </w:lvl>
+    <w:lvl w:ilvl="7" w:tplc="04100003" w:tentative="1">
+      <w:start w:val="1"/>
+      <w:numFmt w:val="bullet"/>
+      <w:lvlText w:val="o"/>
+      <w:lvlJc w:val="left"/>
+      <w:pPr>
+        <w:ind w:left="5760" w:hanging="360"/>
+      </w:pPr>
+      <w:rPr>
+        <w:rFonts w:ascii="Courier New" w:hAnsi="Courier New" w:cs="Courier New" w:hint="default"/>
+      </w:rPr>
+    </w:lvl>
+    <w:lvl w:ilvl="8" w:tplc="04100005" w:tentative="1">
+      <w:start w:val="1"/>
+      <w:numFmt w:val="bullet"/>
+      <w:lvlText w:val=""/>
+      <w:lvlJc w:val="left"/>
+      <w:pPr>
+        <w:ind w:left="6480" w:hanging="360"/>
+      </w:pPr>
+      <w:rPr>
+        <w:rFonts w:ascii="Wingdings" w:hAnsi="Wingdings" w:hint="default"/>
+      </w:rPr>
+    </w:lvl>
+  </w:abstractNum>
+  <w:abstractNum w:abstractNumId="18" w15:restartNumberingAfterBreak="0">
     <w:nsid w:val="2340016C"/>
     <w:multiLevelType w:val="hybridMultilevel"/>
     <w:tmpl w:val="565ED08A"/>
@@ -6292,7 +7802,156 @@
       </w:rPr>
     </w:lvl>
   </w:abstractNum>
-  <w:abstractNum w:abstractNumId="16" w15:restartNumberingAfterBreak="0">
+  <w:abstractNum w:abstractNumId="19" w15:restartNumberingAfterBreak="0">
+    <w:nsid w:val="245055B5"/>
+    <w:multiLevelType w:val="multilevel"/>
+    <w:tmpl w:val="7D8A7E74"/>
+    <w:lvl w:ilvl="0">
+      <w:start w:val="1"/>
+      <w:numFmt w:val="bullet"/>
+      <w:lvlText w:val=""/>
+      <w:lvlJc w:val="left"/>
+      <w:pPr>
+        <w:tabs>
+          <w:tab w:val="num" w:pos="720"/>
+        </w:tabs>
+        <w:ind w:left="720" w:hanging="360"/>
+      </w:pPr>
+      <w:rPr>
+        <w:rFonts w:ascii="Symbol" w:hAnsi="Symbol" w:hint="default"/>
+        <w:sz w:val="20"/>
+      </w:rPr>
+    </w:lvl>
+    <w:lvl w:ilvl="1" w:tentative="1">
+      <w:start w:val="1"/>
+      <w:numFmt w:val="bullet"/>
+      <w:lvlText w:val="o"/>
+      <w:lvlJc w:val="left"/>
+      <w:pPr>
+        <w:tabs>
+          <w:tab w:val="num" w:pos="1440"/>
+        </w:tabs>
+        <w:ind w:left="1440" w:hanging="360"/>
+      </w:pPr>
+      <w:rPr>
+        <w:rFonts w:ascii="Courier New" w:hAnsi="Courier New" w:hint="default"/>
+        <w:sz w:val="20"/>
+      </w:rPr>
+    </w:lvl>
+    <w:lvl w:ilvl="2" w:tentative="1">
+      <w:start w:val="1"/>
+      <w:numFmt w:val="bullet"/>
+      <w:lvlText w:val=""/>
+      <w:lvlJc w:val="left"/>
+      <w:pPr>
+        <w:tabs>
+          <w:tab w:val="num" w:pos="2160"/>
+        </w:tabs>
+        <w:ind w:left="2160" w:hanging="360"/>
+      </w:pPr>
+      <w:rPr>
+        <w:rFonts w:ascii="Wingdings" w:hAnsi="Wingdings" w:hint="default"/>
+        <w:sz w:val="20"/>
+      </w:rPr>
+    </w:lvl>
+    <w:lvl w:ilvl="3" w:tentative="1">
+      <w:start w:val="1"/>
+      <w:numFmt w:val="bullet"/>
+      <w:lvlText w:val=""/>
+      <w:lvlJc w:val="left"/>
+      <w:pPr>
+        <w:tabs>
+          <w:tab w:val="num" w:pos="2880"/>
+        </w:tabs>
+        <w:ind w:left="2880" w:hanging="360"/>
+      </w:pPr>
+      <w:rPr>
+        <w:rFonts w:ascii="Wingdings" w:hAnsi="Wingdings" w:hint="default"/>
+        <w:sz w:val="20"/>
+      </w:rPr>
+    </w:lvl>
+    <w:lvl w:ilvl="4" w:tentative="1">
+      <w:start w:val="1"/>
+      <w:numFmt w:val="bullet"/>
+      <w:lvlText w:val=""/>
+      <w:lvlJc w:val="left"/>
+      <w:pPr>
+        <w:tabs>
+          <w:tab w:val="num" w:pos="3600"/>
+        </w:tabs>
+        <w:ind w:left="3600" w:hanging="360"/>
+      </w:pPr>
+      <w:rPr>
+        <w:rFonts w:ascii="Wingdings" w:hAnsi="Wingdings" w:hint="default"/>
+        <w:sz w:val="20"/>
+      </w:rPr>
+    </w:lvl>
+    <w:lvl w:ilvl="5" w:tentative="1">
+      <w:start w:val="1"/>
+      <w:numFmt w:val="bullet"/>
+      <w:lvlText w:val=""/>
+      <w:lvlJc w:val="left"/>
+      <w:pPr>
+        <w:tabs>
+          <w:tab w:val="num" w:pos="4320"/>
+        </w:tabs>
+        <w:ind w:left="4320" w:hanging="360"/>
+      </w:pPr>
+      <w:rPr>
+        <w:rFonts w:ascii="Wingdings" w:hAnsi="Wingdings" w:hint="default"/>
+        <w:sz w:val="20"/>
+      </w:rPr>
+    </w:lvl>
+    <w:lvl w:ilvl="6" w:tentative="1">
+      <w:start w:val="1"/>
+      <w:numFmt w:val="bullet"/>
+      <w:lvlText w:val=""/>
+      <w:lvlJc w:val="left"/>
+      <w:pPr>
+        <w:tabs>
+          <w:tab w:val="num" w:pos="5040"/>
+        </w:tabs>
+        <w:ind w:left="5040" w:hanging="360"/>
+      </w:pPr>
+      <w:rPr>
+        <w:rFonts w:ascii="Wingdings" w:hAnsi="Wingdings" w:hint="default"/>
+        <w:sz w:val="20"/>
+      </w:rPr>
+    </w:lvl>
+    <w:lvl w:ilvl="7" w:tentative="1">
+      <w:start w:val="1"/>
+      <w:numFmt w:val="bullet"/>
+      <w:lvlText w:val=""/>
+      <w:lvlJc w:val="left"/>
+      <w:pPr>
+        <w:tabs>
+          <w:tab w:val="num" w:pos="5760"/>
+        </w:tabs>
+        <w:ind w:left="5760" w:hanging="360"/>
+      </w:pPr>
+      <w:rPr>
+        <w:rFonts w:ascii="Wingdings" w:hAnsi="Wingdings" w:hint="default"/>
+        <w:sz w:val="20"/>
+      </w:rPr>
+    </w:lvl>
+    <w:lvl w:ilvl="8" w:tentative="1">
+      <w:start w:val="1"/>
+      <w:numFmt w:val="bullet"/>
+      <w:lvlText w:val=""/>
+      <w:lvlJc w:val="left"/>
+      <w:pPr>
+        <w:tabs>
+          <w:tab w:val="num" w:pos="6480"/>
+        </w:tabs>
+        <w:ind w:left="6480" w:hanging="360"/>
+      </w:pPr>
+      <w:rPr>
+        <w:rFonts w:ascii="Wingdings" w:hAnsi="Wingdings" w:hint="default"/>
+        <w:sz w:val="20"/>
+      </w:rPr>
+    </w:lvl>
+  </w:abstractNum>
+  <w:abstractNum w:abstractNumId="20" w15:restartNumberingAfterBreak="0">
     <w:nsid w:val="2570762C"/>
     <w:multiLevelType w:val="multilevel"/>
     <w:tmpl w:val="A31CD25E"/>
@@ -6433,7 +8092,7 @@
       </w:rPr>
     </w:lvl>
   </w:abstractNum>
-  <w:abstractNum w:abstractNumId="17" w15:restartNumberingAfterBreak="0">
+  <w:abstractNum w:abstractNumId="21" w15:restartNumberingAfterBreak="0">
     <w:nsid w:val="25C52A0D"/>
     <w:multiLevelType w:val="hybridMultilevel"/>
     <w:tmpl w:val="3F5E447E"/>
@@ -6522,7 +8181,7 @@
       </w:pPr>
     </w:lvl>
   </w:abstractNum>
-  <w:abstractNum w:abstractNumId="18" w15:restartNumberingAfterBreak="0">
+  <w:abstractNum w:abstractNumId="22" w15:restartNumberingAfterBreak="0">
     <w:nsid w:val="275B110E"/>
     <w:multiLevelType w:val="hybridMultilevel"/>
     <w:tmpl w:val="4E988D22"/>
@@ -6636,7 +8295,7 @@
       </w:rPr>
     </w:lvl>
   </w:abstractNum>
-  <w:abstractNum w:abstractNumId="19" w15:restartNumberingAfterBreak="0">
+  <w:abstractNum w:abstractNumId="23" w15:restartNumberingAfterBreak="0">
     <w:nsid w:val="2BD414E9"/>
     <w:multiLevelType w:val="hybridMultilevel"/>
     <w:tmpl w:val="1FA8DEE2"/>
@@ -6750,7 +8409,7 @@
       </w:rPr>
     </w:lvl>
   </w:abstractNum>
-  <w:abstractNum w:abstractNumId="20" w15:restartNumberingAfterBreak="0">
+  <w:abstractNum w:abstractNumId="24" w15:restartNumberingAfterBreak="0">
     <w:nsid w:val="2D875A0B"/>
     <w:multiLevelType w:val="hybridMultilevel"/>
     <w:tmpl w:val="4BC88DFE"/>
@@ -6863,7 +8522,121 @@
       </w:rPr>
     </w:lvl>
   </w:abstractNum>
-  <w:abstractNum w:abstractNumId="21" w15:restartNumberingAfterBreak="0">
+  <w:abstractNum w:abstractNumId="25" w15:restartNumberingAfterBreak="0">
+    <w:nsid w:val="2F2856C5"/>
+    <w:multiLevelType w:val="hybridMultilevel"/>
+    <w:tmpl w:val="FCD29EBA"/>
+    <w:lvl w:ilvl="0" w:tplc="FA16BB3E">
+      <w:start w:val="1"/>
+      <w:numFmt w:val="bullet"/>
+      <w:lvlText w:val=""/>
+      <w:lvlJc w:val="left"/>
+      <w:pPr>
+        <w:ind w:left="720" w:hanging="360"/>
+      </w:pPr>
+      <w:rPr>
+        <w:rFonts w:ascii="Symbol" w:hAnsi="Symbol" w:hint="default"/>
+        <w:color w:val="0070C0"/>
+      </w:rPr>
+    </w:lvl>
+    <w:lvl w:ilvl="1" w:tplc="04100003" w:tentative="1">
+      <w:start w:val="1"/>
+      <w:numFmt w:val="bullet"/>
+      <w:lvlText w:val="o"/>
+      <w:lvlJc w:val="left"/>
+      <w:pPr>
+        <w:ind w:left="1440" w:hanging="360"/>
+      </w:pPr>
+      <w:rPr>
+        <w:rFonts w:ascii="Courier New" w:hAnsi="Courier New" w:cs="Courier New" w:hint="default"/>
+      </w:rPr>
+    </w:lvl>
+    <w:lvl w:ilvl="2" w:tplc="04100005" w:tentative="1">
+      <w:start w:val="1"/>
+      <w:numFmt w:val="bullet"/>
+      <w:lvlText w:val=""/>
+      <w:lvlJc w:val="left"/>
+      <w:pPr>
+        <w:ind w:left="2160" w:hanging="360"/>
+      </w:pPr>
+      <w:rPr>
+        <w:rFonts w:ascii="Wingdings" w:hAnsi="Wingdings" w:hint="default"/>
+      </w:rPr>
+    </w:lvl>
+    <w:lvl w:ilvl="3" w:tplc="04100001" w:tentative="1">
+      <w:start w:val="1"/>
+      <w:numFmt w:val="bullet"/>
+      <w:lvlText w:val=""/>
+      <w:lvlJc w:val="left"/>
+      <w:pPr>
+        <w:ind w:left="2880" w:hanging="360"/>
+      </w:pPr>
+      <w:rPr>
+        <w:rFonts w:ascii="Symbol" w:hAnsi="Symbol" w:hint="default"/>
+      </w:rPr>
+    </w:lvl>
+    <w:lvl w:ilvl="4" w:tplc="04100003" w:tentative="1">
+      <w:start w:val="1"/>
+      <w:numFmt w:val="bullet"/>
+      <w:lvlText w:val="o"/>
+      <w:lvlJc w:val="left"/>
+      <w:pPr>
+        <w:ind w:left="3600" w:hanging="360"/>
+      </w:pPr>
+      <w:rPr>
+        <w:rFonts w:ascii="Courier New" w:hAnsi="Courier New" w:cs="Courier New" w:hint="default"/>
+      </w:rPr>
+    </w:lvl>
+    <w:lvl w:ilvl="5" w:tplc="04100005" w:tentative="1">
+      <w:start w:val="1"/>
+      <w:numFmt w:val="bullet"/>
+      <w:lvlText w:val=""/>
+      <w:lvlJc w:val="left"/>
+      <w:pPr>
+        <w:ind w:left="4320" w:hanging="360"/>
+      </w:pPr>
+      <w:rPr>
+        <w:rFonts w:ascii="Wingdings" w:hAnsi="Wingdings" w:hint="default"/>
+      </w:rPr>
+    </w:lvl>
+    <w:lvl w:ilvl="6" w:tplc="04100001" w:tentative="1">
+      <w:start w:val="1"/>
+      <w:numFmt w:val="bullet"/>
+      <w:lvlText w:val=""/>
+      <w:lvlJc w:val="left"/>
+      <w:pPr>
+        <w:ind w:left="5040" w:hanging="360"/>
+      </w:pPr>
+      <w:rPr>
+        <w:rFonts w:ascii="Symbol" w:hAnsi="Symbol" w:hint="default"/>
+      </w:rPr>
+    </w:lvl>
+    <w:lvl w:ilvl="7" w:tplc="04100003" w:tentative="1">
+      <w:start w:val="1"/>
+      <w:numFmt w:val="bullet"/>
+      <w:lvlText w:val="o"/>
+      <w:lvlJc w:val="left"/>
+      <w:pPr>
+        <w:ind w:left="5760" w:hanging="360"/>
+      </w:pPr>
+      <w:rPr>
+        <w:rFonts w:ascii="Courier New" w:hAnsi="Courier New" w:cs="Courier New" w:hint="default"/>
+      </w:rPr>
+    </w:lvl>
+    <w:lvl w:ilvl="8" w:tplc="04100005" w:tentative="1">
+      <w:start w:val="1"/>
+      <w:numFmt w:val="bullet"/>
+      <w:lvlText w:val=""/>
+      <w:lvlJc w:val="left"/>
+      <w:pPr>
+        <w:ind w:left="6480" w:hanging="360"/>
+      </w:pPr>
+      <w:rPr>
+        <w:rFonts w:ascii="Wingdings" w:hAnsi="Wingdings" w:hint="default"/>
+      </w:rPr>
+    </w:lvl>
+  </w:abstractNum>
+  <w:abstractNum w:abstractNumId="26" w15:restartNumberingAfterBreak="0">
     <w:nsid w:val="32384108"/>
     <w:multiLevelType w:val="hybridMultilevel"/>
     <w:tmpl w:val="0A584644"/>
@@ -6977,7 +8750,7 @@
       </w:rPr>
     </w:lvl>
   </w:abstractNum>
-  <w:abstractNum w:abstractNumId="22" w15:restartNumberingAfterBreak="0">
+  <w:abstractNum w:abstractNumId="27" w15:restartNumberingAfterBreak="0">
     <w:nsid w:val="33DE771C"/>
     <w:multiLevelType w:val="hybridMultilevel"/>
     <w:tmpl w:val="5F40B4C0"/>
@@ -7090,7 +8863,7 @@
       </w:rPr>
     </w:lvl>
   </w:abstractNum>
-  <w:abstractNum w:abstractNumId="23" w15:restartNumberingAfterBreak="0">
+  <w:abstractNum w:abstractNumId="28" w15:restartNumberingAfterBreak="0">
     <w:nsid w:val="42474DFF"/>
     <w:multiLevelType w:val="multilevel"/>
     <w:tmpl w:val="E94EE844"/>
@@ -7195,7 +8968,7 @@
       </w:pPr>
     </w:lvl>
   </w:abstractNum>
-  <w:abstractNum w:abstractNumId="24" w15:restartNumberingAfterBreak="0">
+  <w:abstractNum w:abstractNumId="29" w15:restartNumberingAfterBreak="0">
     <w:nsid w:val="452D0E6C"/>
     <w:multiLevelType w:val="hybridMultilevel"/>
     <w:tmpl w:val="CD48C9F6"/>
@@ -7309,7 +9082,7 @@
       </w:rPr>
     </w:lvl>
   </w:abstractNum>
-  <w:abstractNum w:abstractNumId="25" w15:restartNumberingAfterBreak="0">
+  <w:abstractNum w:abstractNumId="30" w15:restartNumberingAfterBreak="0">
     <w:nsid w:val="458126EC"/>
     <w:multiLevelType w:val="hybridMultilevel"/>
     <w:tmpl w:val="C76E6776"/>
@@ -7421,7 +9194,7 @@
       </w:rPr>
     </w:lvl>
   </w:abstractNum>
-  <w:abstractNum w:abstractNumId="26" w15:restartNumberingAfterBreak="0">
+  <w:abstractNum w:abstractNumId="31" w15:restartNumberingAfterBreak="0">
     <w:nsid w:val="465B47FC"/>
     <w:multiLevelType w:val="hybridMultilevel"/>
     <w:tmpl w:val="2468EC22"/>
@@ -7535,7 +9308,7 @@
       </w:rPr>
     </w:lvl>
   </w:abstractNum>
-  <w:abstractNum w:abstractNumId="27" w15:restartNumberingAfterBreak="0">
+  <w:abstractNum w:abstractNumId="32" w15:restartNumberingAfterBreak="0">
     <w:nsid w:val="49D64D48"/>
     <w:multiLevelType w:val="hybridMultilevel"/>
     <w:tmpl w:val="E7C6300C"/>
@@ -7648,7 +9421,7 @@
       </w:rPr>
     </w:lvl>
   </w:abstractNum>
-  <w:abstractNum w:abstractNumId="28" w15:restartNumberingAfterBreak="0">
+  <w:abstractNum w:abstractNumId="33" w15:restartNumberingAfterBreak="0">
     <w:nsid w:val="4AA143AD"/>
     <w:multiLevelType w:val="hybridMultilevel"/>
     <w:tmpl w:val="7D20D954"/>
@@ -7762,7 +9535,7 @@
       </w:rPr>
     </w:lvl>
   </w:abstractNum>
-  <w:abstractNum w:abstractNumId="29" w15:restartNumberingAfterBreak="0">
+  <w:abstractNum w:abstractNumId="34" w15:restartNumberingAfterBreak="0">
     <w:nsid w:val="4ADF061E"/>
     <w:multiLevelType w:val="hybridMultilevel"/>
     <w:tmpl w:val="DF22964C"/>
@@ -7875,7 +9648,7 @@
       </w:rPr>
     </w:lvl>
   </w:abstractNum>
-  <w:abstractNum w:abstractNumId="30" w15:restartNumberingAfterBreak="0">
+  <w:abstractNum w:abstractNumId="35" w15:restartNumberingAfterBreak="0">
     <w:nsid w:val="4EFF59EF"/>
     <w:multiLevelType w:val="hybridMultilevel"/>
     <w:tmpl w:val="E3DC2F58"/>
@@ -7988,7 +9761,7 @@
       </w:rPr>
     </w:lvl>
   </w:abstractNum>
-  <w:abstractNum w:abstractNumId="31" w15:restartNumberingAfterBreak="0">
+  <w:abstractNum w:abstractNumId="36" w15:restartNumberingAfterBreak="0">
     <w:nsid w:val="575B762D"/>
     <w:multiLevelType w:val="hybridMultilevel"/>
     <w:tmpl w:val="B7722DE2"/>
@@ -8101,7 +9874,7 @@
       </w:rPr>
     </w:lvl>
   </w:abstractNum>
-  <w:abstractNum w:abstractNumId="32" w15:restartNumberingAfterBreak="0">
+  <w:abstractNum w:abstractNumId="37" w15:restartNumberingAfterBreak="0">
     <w:nsid w:val="635910FA"/>
     <w:multiLevelType w:val="multilevel"/>
     <w:tmpl w:val="0B32C388"/>
@@ -8242,7 +10015,7 @@
       </w:rPr>
     </w:lvl>
   </w:abstractNum>
-  <w:abstractNum w:abstractNumId="33" w15:restartNumberingAfterBreak="0">
+  <w:abstractNum w:abstractNumId="38" w15:restartNumberingAfterBreak="0">
     <w:nsid w:val="77001A23"/>
     <w:multiLevelType w:val="hybridMultilevel"/>
     <w:tmpl w:val="811464F0"/>
@@ -8355,7 +10128,7 @@
       </w:rPr>
     </w:lvl>
   </w:abstractNum>
-  <w:abstractNum w:abstractNumId="34" w15:restartNumberingAfterBreak="0">
+  <w:abstractNum w:abstractNumId="39" w15:restartNumberingAfterBreak="0">
     <w:nsid w:val="77EA2EC5"/>
     <w:multiLevelType w:val="hybridMultilevel"/>
     <w:tmpl w:val="A8623B96"/>
@@ -8469,7 +10242,7 @@
       </w:rPr>
     </w:lvl>
   </w:abstractNum>
-  <w:abstractNum w:abstractNumId="35" w15:restartNumberingAfterBreak="0">
+  <w:abstractNum w:abstractNumId="40" w15:restartNumberingAfterBreak="0">
     <w:nsid w:val="7AAE3749"/>
     <w:multiLevelType w:val="hybridMultilevel"/>
     <w:tmpl w:val="5914D536"/>
@@ -8583,7 +10356,121 @@
       </w:rPr>
     </w:lvl>
   </w:abstractNum>
-  <w:abstractNum w:abstractNumId="36" w15:restartNumberingAfterBreak="0">
+  <w:abstractNum w:abstractNumId="41" w15:restartNumberingAfterBreak="0">
+    <w:nsid w:val="7D0B5DAA"/>
+    <w:multiLevelType w:val="hybridMultilevel"/>
+    <w:tmpl w:val="7C4AB5C4"/>
+    <w:lvl w:ilvl="0" w:tplc="FA16BB3E">
+      <w:start w:val="1"/>
+      <w:numFmt w:val="bullet"/>
+      <w:lvlText w:val=""/>
+      <w:lvlJc w:val="left"/>
+      <w:pPr>
+        <w:ind w:left="720" w:hanging="360"/>
+      </w:pPr>
+      <w:rPr>
+        <w:rFonts w:ascii="Symbol" w:hAnsi="Symbol" w:hint="default"/>
+        <w:color w:val="0070C0"/>
+      </w:rPr>
+    </w:lvl>
+    <w:lvl w:ilvl="1" w:tplc="04100003" w:tentative="1">
+      <w:start w:val="1"/>
+      <w:numFmt w:val="bullet"/>
+      <w:lvlText w:val="o"/>
+      <w:lvlJc w:val="left"/>
+      <w:pPr>
+        <w:ind w:left="1440" w:hanging="360"/>
+      </w:pPr>
+      <w:rPr>
+        <w:rFonts w:ascii="Courier New" w:hAnsi="Courier New" w:cs="Courier New" w:hint="default"/>
+      </w:rPr>
+    </w:lvl>
+    <w:lvl w:ilvl="2" w:tplc="04100005" w:tentative="1">
+      <w:start w:val="1"/>
+      <w:numFmt w:val="bullet"/>
+      <w:lvlText w:val=""/>
+      <w:lvlJc w:val="left"/>
+      <w:pPr>
+        <w:ind w:left="2160" w:hanging="360"/>
+      </w:pPr>
+      <w:rPr>
+        <w:rFonts w:ascii="Wingdings" w:hAnsi="Wingdings" w:hint="default"/>
+      </w:rPr>
+    </w:lvl>
+    <w:lvl w:ilvl="3" w:tplc="04100001" w:tentative="1">
+      <w:start w:val="1"/>
+      <w:numFmt w:val="bullet"/>
+      <w:lvlText w:val=""/>
+      <w:lvlJc w:val="left"/>
+      <w:pPr>
+        <w:ind w:left="2880" w:hanging="360"/>
+      </w:pPr>
+      <w:rPr>
+        <w:rFonts w:ascii="Symbol" w:hAnsi="Symbol" w:hint="default"/>
+      </w:rPr>
+    </w:lvl>
+    <w:lvl w:ilvl="4" w:tplc="04100003" w:tentative="1">
+      <w:start w:val="1"/>
+      <w:numFmt w:val="bullet"/>
+      <w:lvlText w:val="o"/>
+      <w:lvlJc w:val="left"/>
+      <w:pPr>
+        <w:ind w:left="3600" w:hanging="360"/>
+      </w:pPr>
+      <w:rPr>
+        <w:rFonts w:ascii="Courier New" w:hAnsi="Courier New" w:cs="Courier New" w:hint="default"/>
+      </w:rPr>
+    </w:lvl>
+    <w:lvl w:ilvl="5" w:tplc="04100005" w:tentative="1">
+      <w:start w:val="1"/>
+      <w:numFmt w:val="bullet"/>
+      <w:lvlText w:val=""/>
+      <w:lvlJc w:val="left"/>
+      <w:pPr>
+        <w:ind w:left="4320" w:hanging="360"/>
+      </w:pPr>
+      <w:rPr>
+        <w:rFonts w:ascii="Wingdings" w:hAnsi="Wingdings" w:hint="default"/>
+      </w:rPr>
+    </w:lvl>
+    <w:lvl w:ilvl="6" w:tplc="04100001" w:tentative="1">
+      <w:start w:val="1"/>
+      <w:numFmt w:val="bullet"/>
+      <w:lvlText w:val=""/>
+      <w:lvlJc w:val="left"/>
+      <w:pPr>
+        <w:ind w:left="5040" w:hanging="360"/>
+      </w:pPr>
+      <w:rPr>
+        <w:rFonts w:ascii="Symbol" w:hAnsi="Symbol" w:hint="default"/>
+      </w:rPr>
+    </w:lvl>
+    <w:lvl w:ilvl="7" w:tplc="04100003" w:tentative="1">
+      <w:start w:val="1"/>
+      <w:numFmt w:val="bullet"/>
+      <w:lvlText w:val="o"/>
+      <w:lvlJc w:val="left"/>
+      <w:pPr>
+        <w:ind w:left="5760" w:hanging="360"/>
+      </w:pPr>
+      <w:rPr>
+        <w:rFonts w:ascii="Courier New" w:hAnsi="Courier New" w:cs="Courier New" w:hint="default"/>
+      </w:rPr>
+    </w:lvl>
+    <w:lvl w:ilvl="8" w:tplc="04100005" w:tentative="1">
+      <w:start w:val="1"/>
+      <w:numFmt w:val="bullet"/>
+      <w:lvlText w:val=""/>
+      <w:lvlJc w:val="left"/>
+      <w:pPr>
+        <w:ind w:left="6480" w:hanging="360"/>
+      </w:pPr>
+      <w:rPr>
+        <w:rFonts w:ascii="Wingdings" w:hAnsi="Wingdings" w:hint="default"/>
+      </w:rPr>
+    </w:lvl>
+  </w:abstractNum>
+  <w:abstractNum w:abstractNumId="42" w15:restartNumberingAfterBreak="0">
     <w:nsid w:val="7E61160C"/>
     <w:multiLevelType w:val="hybridMultilevel"/>
     <w:tmpl w:val="1F8A391E"/>
@@ -8669,7 +10556,7 @@
       </w:pPr>
     </w:lvl>
   </w:abstractNum>
-  <w:abstractNum w:abstractNumId="37" w15:restartNumberingAfterBreak="0">
+  <w:abstractNum w:abstractNumId="43" w15:restartNumberingAfterBreak="0">
     <w:nsid w:val="7E880CA8"/>
     <w:multiLevelType w:val="hybridMultilevel"/>
     <w:tmpl w:val="39DC1368"/>
@@ -8784,13 +10671,13 @@
     </w:lvl>
   </w:abstractNum>
   <w:num w:numId="1" w16cid:durableId="990911755">
-    <w:abstractNumId w:val="22"/>
+    <w:abstractNumId w:val="27"/>
   </w:num>
   <w:num w:numId="2" w16cid:durableId="248082484">
-    <w:abstractNumId w:val="12"/>
+    <w:abstractNumId w:val="13"/>
   </w:num>
   <w:num w:numId="3" w16cid:durableId="1916819936">
-    <w:abstractNumId w:val="29"/>
+    <w:abstractNumId w:val="34"/>
   </w:num>
   <w:num w:numId="4" w16cid:durableId="1325619487">
     <w:abstractNumId w:val="3"/>
@@ -8817,43 +10704,43 @@
     <w:abstractNumId w:val="7"/>
   </w:num>
   <w:num w:numId="12" w16cid:durableId="90516737">
-    <w:abstractNumId w:val="24"/>
+    <w:abstractNumId w:val="29"/>
   </w:num>
   <w:num w:numId="13" w16cid:durableId="1546335643">
     <w:abstractNumId w:val="5"/>
   </w:num>
   <w:num w:numId="14" w16cid:durableId="1383139977">
-    <w:abstractNumId w:val="26"/>
+    <w:abstractNumId w:val="31"/>
   </w:num>
   <w:num w:numId="15" w16cid:durableId="2143382708">
-    <w:abstractNumId w:val="28"/>
+    <w:abstractNumId w:val="33"/>
   </w:num>
   <w:num w:numId="16" w16cid:durableId="4672011">
-    <w:abstractNumId w:val="14"/>
+    <w:abstractNumId w:val="16"/>
   </w:num>
   <w:num w:numId="17" w16cid:durableId="925187995">
-    <w:abstractNumId w:val="37"/>
+    <w:abstractNumId w:val="43"/>
   </w:num>
   <w:num w:numId="18" w16cid:durableId="91316114">
-    <w:abstractNumId w:val="13"/>
+    <w:abstractNumId w:val="15"/>
   </w:num>
   <w:num w:numId="19" w16cid:durableId="1289049231">
     <w:abstractNumId w:val="6"/>
   </w:num>
   <w:num w:numId="20" w16cid:durableId="1075660509">
-    <w:abstractNumId w:val="16"/>
+    <w:abstractNumId w:val="20"/>
   </w:num>
   <w:num w:numId="21" w16cid:durableId="1275944463">
-    <w:abstractNumId w:val="23"/>
+    <w:abstractNumId w:val="28"/>
   </w:num>
   <w:num w:numId="22" w16cid:durableId="2026592082">
-    <w:abstractNumId w:val="32"/>
+    <w:abstractNumId w:val="37"/>
   </w:num>
   <w:num w:numId="23" w16cid:durableId="1424953807">
-    <w:abstractNumId w:val="20"/>
+    <w:abstractNumId w:val="24"/>
   </w:num>
   <w:num w:numId="24" w16cid:durableId="68355524">
-    <w:abstractNumId w:val="30"/>
+    <w:abstractNumId w:val="35"/>
   </w:num>
   <w:num w:numId="25" w16cid:durableId="1480730300">
     <w:abstractNumId w:val="4"/>
@@ -8862,34 +10749,34 @@
     <w:abstractNumId w:val="2"/>
   </w:num>
   <w:num w:numId="27" w16cid:durableId="858466354">
-    <w:abstractNumId w:val="33"/>
+    <w:abstractNumId w:val="38"/>
   </w:num>
   <w:num w:numId="28" w16cid:durableId="1691300113">
+    <w:abstractNumId w:val="22"/>
+  </w:num>
+  <w:num w:numId="29" w16cid:durableId="1636371438">
+    <w:abstractNumId w:val="32"/>
+  </w:num>
+  <w:num w:numId="30" w16cid:durableId="2029866164">
+    <w:abstractNumId w:val="39"/>
+  </w:num>
+  <w:num w:numId="31" w16cid:durableId="1760519972">
+    <w:abstractNumId w:val="21"/>
+  </w:num>
+  <w:num w:numId="32" w16cid:durableId="1671250587">
+    <w:abstractNumId w:val="40"/>
+  </w:num>
+  <w:num w:numId="33" w16cid:durableId="102312499">
+    <w:abstractNumId w:val="30"/>
+  </w:num>
+  <w:num w:numId="34" w16cid:durableId="986007964">
+    <w:abstractNumId w:val="12"/>
+  </w:num>
+  <w:num w:numId="35" w16cid:durableId="503126705">
     <w:abstractNumId w:val="18"/>
   </w:num>
-  <w:num w:numId="29" w16cid:durableId="1636371438">
-    <w:abstractNumId w:val="27"/>
-  </w:num>
-  <w:num w:numId="30" w16cid:durableId="2029866164">
-    <w:abstractNumId w:val="34"/>
-  </w:num>
-  <w:num w:numId="31" w16cid:durableId="1760519972">
-    <w:abstractNumId w:val="17"/>
-  </w:num>
-  <w:num w:numId="32" w16cid:durableId="1671250587">
-    <w:abstractNumId w:val="35"/>
-  </w:num>
-  <w:num w:numId="33" w16cid:durableId="102312499">
-    <w:abstractNumId w:val="25"/>
-  </w:num>
-  <w:num w:numId="34" w16cid:durableId="986007964">
-    <w:abstractNumId w:val="11"/>
-  </w:num>
-  <w:num w:numId="35" w16cid:durableId="503126705">
-    <w:abstractNumId w:val="15"/>
-  </w:num>
   <w:num w:numId="36" w16cid:durableId="1970893229">
-    <w:abstractNumId w:val="31"/>
+    <w:abstractNumId w:val="36"/>
   </w:num>
   <w:num w:numId="37" w16cid:durableId="1774126056">
     <w:abstractNumId w:val="8"/>
@@ -8898,16 +10785,34 @@
     <w:abstractNumId w:val="9"/>
   </w:num>
   <w:num w:numId="39" w16cid:durableId="1791435347">
-    <w:abstractNumId w:val="36"/>
+    <w:abstractNumId w:val="42"/>
   </w:num>
   <w:num w:numId="40" w16cid:durableId="1297025671">
     <w:abstractNumId w:val="10"/>
   </w:num>
   <w:num w:numId="41" w16cid:durableId="1235779229">
-    <w:abstractNumId w:val="19"/>
+    <w:abstractNumId w:val="23"/>
   </w:num>
   <w:num w:numId="42" w16cid:durableId="2076464531">
-    <w:abstractNumId w:val="21"/>
+    <w:abstractNumId w:val="26"/>
+  </w:num>
+  <w:num w:numId="43" w16cid:durableId="1906138098">
+    <w:abstractNumId w:val="25"/>
+  </w:num>
+  <w:num w:numId="44" w16cid:durableId="460148760">
+    <w:abstractNumId w:val="41"/>
+  </w:num>
+  <w:num w:numId="45" w16cid:durableId="524945088">
+    <w:abstractNumId w:val="11"/>
+  </w:num>
+  <w:num w:numId="46" w16cid:durableId="671641297">
+    <w:abstractNumId w:val="17"/>
+  </w:num>
+  <w:num w:numId="47" w16cid:durableId="1231774324">
+    <w:abstractNumId w:val="14"/>
+  </w:num>
+  <w:num w:numId="48" w16cid:durableId="1688553394">
+    <w:abstractNumId w:val="19"/>
   </w:num>
 </w:numbering>
 </file>

</xml_diff>

<commit_message>
RASD completo, da aggiungere nel capitolo 2.1 gli state diagram. La lista dei requirements ha delle righe rosse che sono quelli che secondo me sono infattibili o lontani dal nostro obiettivo. Fatemi sapere
</commit_message>
<xml_diff>
--- a/Documents/1. Feasibility_Study/Feasibility study.docx
+++ b/Documents/1. Feasibility_Study/Feasibility study.docx
@@ -26,7 +26,7 @@
       <w:sdtContent>
         <w:p>
           <w:pPr>
-            <w:pStyle w:val="NoSpacing"/>
+            <w:pStyle w:val="Nessunaspaziatura"/>
             <w:rPr>
               <w:rFonts w:ascii="Cambria Math" w:hAnsi="Cambria Math"/>
               <w:noProof/>
@@ -36,7 +36,7 @@
         </w:p>
         <w:p>
           <w:pPr>
-            <w:pStyle w:val="NoSpacing"/>
+            <w:pStyle w:val="Nessunaspaziatura"/>
             <w:rPr>
               <w:rFonts w:ascii="Cambria Math" w:hAnsi="Cambria Math"/>
               <w:noProof/>
@@ -46,7 +46,7 @@
         </w:p>
         <w:p>
           <w:pPr>
-            <w:pStyle w:val="NoSpacing"/>
+            <w:pStyle w:val="Nessunaspaziatura"/>
             <w:rPr>
               <w:rFonts w:ascii="Cambria Math" w:hAnsi="Cambria Math"/>
               <w:noProof/>
@@ -118,7 +118,7 @@
         </w:p>
         <w:p>
           <w:pPr>
-            <w:pStyle w:val="NoSpacing"/>
+            <w:pStyle w:val="Nessunaspaziatura"/>
             <w:jc w:val="center"/>
             <w:rPr>
               <w:rFonts w:ascii="Cambria Math" w:hAnsi="Cambria Math"/>
@@ -132,7 +132,7 @@
         </w:p>
         <w:p>
           <w:pPr>
-            <w:pStyle w:val="NoSpacing"/>
+            <w:pStyle w:val="Nessunaspaziatura"/>
             <w:jc w:val="center"/>
             <w:rPr>
               <w:rFonts w:ascii="Cambria Math" w:hAnsi="Cambria Math"/>
@@ -146,7 +146,7 @@
         </w:p>
         <w:p>
           <w:pPr>
-            <w:pStyle w:val="NoSpacing"/>
+            <w:pStyle w:val="Nessunaspaziatura"/>
             <w:jc w:val="center"/>
             <w:rPr>
               <w:rFonts w:ascii="Cambria Math" w:hAnsi="Cambria Math"/>
@@ -160,7 +160,7 @@
         </w:p>
         <w:p>
           <w:pPr>
-            <w:pStyle w:val="NoSpacing"/>
+            <w:pStyle w:val="Nessunaspaziatura"/>
             <w:jc w:val="center"/>
             <w:rPr>
               <w:rFonts w:ascii="Cambria Math" w:hAnsi="Cambria Math"/>
@@ -174,7 +174,7 @@
         </w:p>
         <w:p>
           <w:pPr>
-            <w:pStyle w:val="NoSpacing"/>
+            <w:pStyle w:val="Nessunaspaziatura"/>
             <w:jc w:val="center"/>
             <w:rPr>
               <w:rFonts w:ascii="Cambria Math" w:hAnsi="Cambria Math"/>
@@ -188,7 +188,7 @@
         </w:p>
         <w:p>
           <w:pPr>
-            <w:pStyle w:val="NoSpacing"/>
+            <w:pStyle w:val="Nessunaspaziatura"/>
             <w:jc w:val="center"/>
             <w:rPr>
               <w:rFonts w:ascii="Cambria Math" w:hAnsi="Cambria Math"/>
@@ -202,7 +202,7 @@
         </w:p>
         <w:p>
           <w:pPr>
-            <w:pStyle w:val="NoSpacing"/>
+            <w:pStyle w:val="Nessunaspaziatura"/>
             <w:jc w:val="center"/>
             <w:rPr>
               <w:rFonts w:ascii="Cambria Math" w:hAnsi="Cambria Math"/>
@@ -216,7 +216,7 @@
         </w:p>
         <w:p>
           <w:pPr>
-            <w:pStyle w:val="NoSpacing"/>
+            <w:pStyle w:val="Nessunaspaziatura"/>
             <w:jc w:val="center"/>
             <w:rPr>
               <w:rFonts w:ascii="Cambria Math" w:hAnsi="Cambria Math"/>
@@ -230,7 +230,7 @@
         </w:p>
         <w:p>
           <w:pPr>
-            <w:pStyle w:val="NoSpacing"/>
+            <w:pStyle w:val="Nessunaspaziatura"/>
             <w:jc w:val="center"/>
             <w:rPr>
               <w:rFonts w:ascii="Cambria Math" w:hAnsi="Cambria Math"/>
@@ -244,7 +244,7 @@
         </w:p>
         <w:p>
           <w:pPr>
-            <w:pStyle w:val="NoSpacing"/>
+            <w:pStyle w:val="Nessunaspaziatura"/>
             <w:jc w:val="center"/>
             <w:rPr>
               <w:rFonts w:ascii="Cambria Math" w:hAnsi="Cambria Math"/>
@@ -258,7 +258,7 @@
         </w:p>
         <w:p>
           <w:pPr>
-            <w:pStyle w:val="NoSpacing"/>
+            <w:pStyle w:val="Nessunaspaziatura"/>
             <w:jc w:val="center"/>
             <w:rPr>
               <w:rFonts w:ascii="Cambria Math" w:hAnsi="Cambria Math"/>
@@ -272,7 +272,7 @@
         </w:p>
         <w:p>
           <w:pPr>
-            <w:pStyle w:val="NoSpacing"/>
+            <w:pStyle w:val="Nessunaspaziatura"/>
             <w:jc w:val="center"/>
             <w:rPr>
               <w:rFonts w:ascii="Cambria Math" w:hAnsi="Cambria Math"/>
@@ -286,7 +286,7 @@
         </w:p>
         <w:p>
           <w:pPr>
-            <w:pStyle w:val="NoSpacing"/>
+            <w:pStyle w:val="Nessunaspaziatura"/>
             <w:jc w:val="center"/>
             <w:rPr>
               <w:rFonts w:ascii="Cambria Math" w:hAnsi="Cambria Math"/>
@@ -333,7 +333,7 @@
         </w:p>
         <w:p>
           <w:pPr>
-            <w:pStyle w:val="NoSpacing"/>
+            <w:pStyle w:val="Nessunaspaziatura"/>
             <w:jc w:val="center"/>
             <w:rPr>
               <w:rFonts w:ascii="Cambria Math" w:hAnsi="Cambria Math"/>
@@ -358,7 +358,7 @@
         </w:p>
         <w:p>
           <w:pPr>
-            <w:pStyle w:val="NoSpacing"/>
+            <w:pStyle w:val="Nessunaspaziatura"/>
             <w:jc w:val="center"/>
             <w:rPr>
               <w:rFonts w:ascii="Cambria Math" w:hAnsi="Cambria Math"/>
@@ -462,7 +462,7 @@
         </w:p>
         <w:p>
           <w:pPr>
-            <w:pStyle w:val="NoSpacing"/>
+            <w:pStyle w:val="Nessunaspaziatura"/>
             <w:rPr>
               <w:rFonts w:ascii="Cambria Math" w:hAnsi="Cambria Math"/>
               <w:noProof/>
@@ -473,7 +473,7 @@
         </w:p>
         <w:p>
           <w:pPr>
-            <w:pStyle w:val="NoSpacing"/>
+            <w:pStyle w:val="Nessunaspaziatura"/>
             <w:rPr>
               <w:rFonts w:ascii="Cambria Math" w:hAnsi="Cambria Math"/>
               <w:noProof/>
@@ -484,7 +484,7 @@
         </w:p>
         <w:p>
           <w:pPr>
-            <w:pStyle w:val="NoSpacing"/>
+            <w:pStyle w:val="Nessunaspaziatura"/>
             <w:rPr>
               <w:rFonts w:ascii="Cambria Math" w:hAnsi="Cambria Math"/>
               <w:noProof/>
@@ -495,7 +495,7 @@
         </w:p>
         <w:p>
           <w:pPr>
-            <w:pStyle w:val="NoSpacing"/>
+            <w:pStyle w:val="Nessunaspaziatura"/>
             <w:rPr>
               <w:rFonts w:ascii="Cambria Math" w:hAnsi="Cambria Math"/>
               <w:noProof/>
@@ -506,7 +506,7 @@
         </w:p>
         <w:p>
           <w:pPr>
-            <w:pStyle w:val="NoSpacing"/>
+            <w:pStyle w:val="Nessunaspaziatura"/>
             <w:rPr>
               <w:rFonts w:ascii="Cambria Math" w:hAnsi="Cambria Math"/>
               <w:noProof/>
@@ -517,7 +517,7 @@
         </w:p>
         <w:p>
           <w:pPr>
-            <w:pStyle w:val="NoSpacing"/>
+            <w:pStyle w:val="Nessunaspaziatura"/>
             <w:rPr>
               <w:rFonts w:ascii="Cambria Math" w:hAnsi="Cambria Math"/>
               <w:noProof/>
@@ -528,7 +528,7 @@
         </w:p>
         <w:p>
           <w:pPr>
-            <w:pStyle w:val="NoSpacing"/>
+            <w:pStyle w:val="Nessunaspaziatura"/>
             <w:rPr>
               <w:rFonts w:ascii="Cambria Math" w:hAnsi="Cambria Math"/>
               <w:noProof/>
@@ -539,7 +539,7 @@
         </w:p>
         <w:p>
           <w:pPr>
-            <w:pStyle w:val="NoSpacing"/>
+            <w:pStyle w:val="Nessunaspaziatura"/>
             <w:rPr>
               <w:rFonts w:ascii="Cambria Math" w:hAnsi="Cambria Math"/>
               <w:noProof/>
@@ -550,7 +550,7 @@
         </w:p>
         <w:p>
           <w:pPr>
-            <w:pStyle w:val="NoSpacing"/>
+            <w:pStyle w:val="Nessunaspaziatura"/>
             <w:rPr>
               <w:rFonts w:ascii="Cambria Math" w:hAnsi="Cambria Math"/>
               <w:noProof/>
@@ -561,7 +561,7 @@
         </w:p>
         <w:p>
           <w:pPr>
-            <w:pStyle w:val="NoSpacing"/>
+            <w:pStyle w:val="Nessunaspaziatura"/>
             <w:rPr>
               <w:rFonts w:ascii="Cambria Math" w:hAnsi="Cambria Math"/>
               <w:noProof/>
@@ -572,7 +572,7 @@
         </w:p>
         <w:p>
           <w:pPr>
-            <w:pStyle w:val="NoSpacing"/>
+            <w:pStyle w:val="Nessunaspaziatura"/>
             <w:rPr>
               <w:rFonts w:ascii="Cambria Math" w:hAnsi="Cambria Math"/>
               <w:noProof/>
@@ -583,7 +583,7 @@
         </w:p>
         <w:p>
           <w:pPr>
-            <w:pStyle w:val="NoSpacing"/>
+            <w:pStyle w:val="Nessunaspaziatura"/>
             <w:rPr>
               <w:rFonts w:ascii="Cambria Math" w:hAnsi="Cambria Math"/>
               <w:noProof/>
@@ -594,7 +594,7 @@
         </w:p>
         <w:p>
           <w:pPr>
-            <w:pStyle w:val="NoSpacing"/>
+            <w:pStyle w:val="Nessunaspaziatura"/>
             <w:rPr>
               <w:rFonts w:ascii="Cambria Math" w:hAnsi="Cambria Math"/>
               <w:noProof/>
@@ -760,6 +760,7 @@
             <w:jc w:val="both"/>
             <w:rPr>
               <w:rFonts w:ascii="Cambria Math" w:hAnsi="Cambria Math"/>
+              <w:lang w:val="it-IT"/>
             </w:rPr>
           </w:pPr>
           <w:r>
@@ -767,6 +768,7 @@
               <w:rFonts w:ascii="Cambria Math" w:hAnsi="Cambria Math"/>
               <w:sz w:val="32"/>
               <w:szCs w:val="32"/>
+              <w:lang w:val="it-IT"/>
             </w:rPr>
             <w:t>Veronese Niccolò Enrico, 10620278</w:t>
           </w:r>
@@ -807,7 +809,7 @@
       <w:sdtContent>
         <w:p>
           <w:pPr>
-            <w:pStyle w:val="TOCHeading"/>
+            <w:pStyle w:val="Titolosommario"/>
             <w:rPr>
               <w:rFonts w:ascii="Cambria Math" w:hAnsi="Cambria Math"/>
               <w:color w:val="003E75" w:themeColor="background2" w:themeShade="40"/>
@@ -836,7 +838,7 @@
         </w:p>
         <w:p>
           <w:pPr>
-            <w:pStyle w:val="TOC1"/>
+            <w:pStyle w:val="Sommario1"/>
             <w:tabs>
               <w:tab w:val="right" w:leader="dot" w:pos="10790"/>
             </w:tabs>
@@ -879,7 +881,7 @@
           <w:hyperlink w:anchor="_Toc131177582" w:history="1">
             <w:r>
               <w:rPr>
-                <w:rStyle w:val="Hyperlink"/>
+                <w:rStyle w:val="Collegamentoipertestuale"/>
                 <w:rFonts w:ascii="Cambria Math" w:hAnsi="Cambria Math"/>
                 <w:noProof/>
               </w:rPr>
@@ -937,7 +939,7 @@
         </w:p>
         <w:p>
           <w:pPr>
-            <w:pStyle w:val="TOC1"/>
+            <w:pStyle w:val="Sommario1"/>
             <w:tabs>
               <w:tab w:val="right" w:leader="dot" w:pos="10790"/>
             </w:tabs>
@@ -953,7 +955,7 @@
           <w:hyperlink w:anchor="_Toc131177583" w:history="1">
             <w:r>
               <w:rPr>
-                <w:rStyle w:val="Hyperlink"/>
+                <w:rStyle w:val="Collegamentoipertestuale"/>
                 <w:rFonts w:ascii="Cambria Math" w:hAnsi="Cambria Math"/>
                 <w:noProof/>
               </w:rPr>
@@ -1011,7 +1013,7 @@
         </w:p>
         <w:p>
           <w:pPr>
-            <w:pStyle w:val="TOC1"/>
+            <w:pStyle w:val="Sommario1"/>
             <w:tabs>
               <w:tab w:val="right" w:leader="dot" w:pos="10790"/>
             </w:tabs>
@@ -1027,7 +1029,7 @@
           <w:hyperlink w:anchor="_Toc131177584" w:history="1">
             <w:r>
               <w:rPr>
-                <w:rStyle w:val="Hyperlink"/>
+                <w:rStyle w:val="Collegamentoipertestuale"/>
                 <w:rFonts w:ascii="Cambria Math" w:hAnsi="Cambria Math"/>
                 <w:noProof/>
               </w:rPr>
@@ -1085,7 +1087,7 @@
         </w:p>
         <w:p>
           <w:pPr>
-            <w:pStyle w:val="TOC1"/>
+            <w:pStyle w:val="Sommario1"/>
             <w:tabs>
               <w:tab w:val="right" w:leader="dot" w:pos="10790"/>
             </w:tabs>
@@ -1101,7 +1103,7 @@
           <w:hyperlink w:anchor="_Toc131177585" w:history="1">
             <w:r>
               <w:rPr>
-                <w:rStyle w:val="Hyperlink"/>
+                <w:rStyle w:val="Collegamentoipertestuale"/>
                 <w:rFonts w:ascii="Cambria Math" w:hAnsi="Cambria Math"/>
                 <w:noProof/>
               </w:rPr>
@@ -1159,7 +1161,7 @@
         </w:p>
         <w:p>
           <w:pPr>
-            <w:pStyle w:val="TOC1"/>
+            <w:pStyle w:val="Sommario1"/>
             <w:tabs>
               <w:tab w:val="right" w:leader="dot" w:pos="10790"/>
             </w:tabs>
@@ -1175,7 +1177,7 @@
           <w:hyperlink w:anchor="_Toc131177586" w:history="1">
             <w:r>
               <w:rPr>
-                <w:rStyle w:val="Hyperlink"/>
+                <w:rStyle w:val="Collegamentoipertestuale"/>
                 <w:rFonts w:ascii="Cambria Math" w:hAnsi="Cambria Math"/>
                 <w:noProof/>
               </w:rPr>
@@ -1233,7 +1235,7 @@
         </w:p>
         <w:p>
           <w:pPr>
-            <w:pStyle w:val="TOC1"/>
+            <w:pStyle w:val="Sommario1"/>
             <w:tabs>
               <w:tab w:val="right" w:leader="dot" w:pos="10790"/>
             </w:tabs>
@@ -1249,7 +1251,7 @@
           <w:hyperlink w:anchor="_Toc131177587" w:history="1">
             <w:r>
               <w:rPr>
-                <w:rStyle w:val="Hyperlink"/>
+                <w:rStyle w:val="Collegamentoipertestuale"/>
                 <w:rFonts w:ascii="Cambria Math" w:hAnsi="Cambria Math"/>
                 <w:noProof/>
               </w:rPr>
@@ -1307,7 +1309,7 @@
         </w:p>
         <w:p>
           <w:pPr>
-            <w:pStyle w:val="TOC2"/>
+            <w:pStyle w:val="Sommario2"/>
             <w:rPr>
               <w:rFonts w:eastAsiaTheme="minorEastAsia"/>
               <w:noProof/>
@@ -1320,7 +1322,7 @@
           <w:hyperlink w:anchor="_Toc131177588" w:history="1">
             <w:r>
               <w:rPr>
-                <w:rStyle w:val="Hyperlink"/>
+                <w:rStyle w:val="Collegamentoipertestuale"/>
                 <w:rFonts w:ascii="Cambria Math" w:hAnsi="Cambria Math"/>
                 <w:noProof/>
               </w:rPr>
@@ -1378,7 +1380,7 @@
         </w:p>
         <w:p>
           <w:pPr>
-            <w:pStyle w:val="TOC1"/>
+            <w:pStyle w:val="Sommario1"/>
             <w:tabs>
               <w:tab w:val="right" w:leader="dot" w:pos="10790"/>
             </w:tabs>
@@ -1394,7 +1396,7 @@
           <w:hyperlink w:anchor="_Toc131177589" w:history="1">
             <w:r>
               <w:rPr>
-                <w:rStyle w:val="Hyperlink"/>
+                <w:rStyle w:val="Collegamentoipertestuale"/>
                 <w:rFonts w:ascii="Cambria Math" w:hAnsi="Cambria Math"/>
                 <w:noProof/>
               </w:rPr>
@@ -1452,7 +1454,7 @@
         </w:p>
         <w:p>
           <w:pPr>
-            <w:pStyle w:val="TOC2"/>
+            <w:pStyle w:val="Sommario2"/>
             <w:rPr>
               <w:rFonts w:eastAsiaTheme="minorEastAsia"/>
               <w:noProof/>
@@ -1465,7 +1467,7 @@
           <w:hyperlink w:anchor="_Toc131177590" w:history="1">
             <w:r>
               <w:rPr>
-                <w:rStyle w:val="Hyperlink"/>
+                <w:rStyle w:val="Collegamentoipertestuale"/>
                 <w:rFonts w:ascii="Cambria Math" w:hAnsi="Cambria Math"/>
                 <w:noProof/>
               </w:rPr>
@@ -1912,7 +1914,7 @@
     </w:p>
     <w:p>
       <w:pPr>
-        <w:pStyle w:val="Heading1"/>
+        <w:pStyle w:val="Titolo1"/>
         <w:spacing w:line="276" w:lineRule="auto"/>
         <w:ind w:right="3287"/>
         <w:rPr>
@@ -1992,7 +1994,7 @@
     </w:p>
     <w:p>
       <w:pPr>
-        <w:pStyle w:val="Heading1"/>
+        <w:pStyle w:val="Titolo1"/>
         <w:spacing w:line="276" w:lineRule="auto"/>
         <w:ind w:right="3287"/>
         <w:rPr>
@@ -2078,13 +2080,134 @@
         </w:rPr>
         <w:t xml:space="preserve"> sizes (such as bakeries, perfumery, hair </w:t>
       </w:r>
+      <w:r>
+        <w:rPr>
+          <w:sz w:val="22"/>
+          <w:szCs w:val="22"/>
+        </w:rPr>
+        <w:t>sal</w:t>
+      </w:r>
+      <w:r>
+        <w:rPr>
+          <w:sz w:val="22"/>
+          <w:szCs w:val="22"/>
+        </w:rPr>
+        <w:t>o</w:t>
+      </w:r>
+      <w:r>
+        <w:rPr>
+          <w:sz w:val="22"/>
+          <w:szCs w:val="22"/>
+        </w:rPr>
+        <w:t>on,</w:t>
+      </w:r>
+      <w:r>
+        <w:rPr>
+          <w:sz w:val="22"/>
+          <w:szCs w:val="22"/>
+        </w:rPr>
+        <w:t xml:space="preserve"> …</w:t>
+      </w:r>
+      <w:r>
+        <w:rPr>
+          <w:sz w:val="22"/>
+          <w:szCs w:val="22"/>
+        </w:rPr>
+        <w:t xml:space="preserve">). </w:t>
+      </w:r>
+      <w:r>
+        <w:rPr>
+          <w:sz w:val="22"/>
+          <w:szCs w:val="22"/>
+        </w:rPr>
+        <w:t>The expe</w:t>
+      </w:r>
+      <w:r>
+        <w:rPr>
+          <w:sz w:val="22"/>
+          <w:szCs w:val="22"/>
+        </w:rPr>
+        <w:t>c</w:t>
+      </w:r>
+      <w:r>
+        <w:rPr>
+          <w:sz w:val="22"/>
+          <w:szCs w:val="22"/>
+        </w:rPr>
+        <w:t>ted users are co</w:t>
+      </w:r>
+      <w:r>
+        <w:rPr>
+          <w:sz w:val="22"/>
+          <w:szCs w:val="22"/>
+        </w:rPr>
+        <w:t>n</w:t>
+      </w:r>
+      <w:r>
+        <w:rPr>
+          <w:sz w:val="22"/>
+          <w:szCs w:val="22"/>
+        </w:rPr>
+        <w:t>sumers and shop owners. Iqueue</w:t>
+      </w:r>
+      <w:r>
+        <w:rPr>
+          <w:sz w:val="22"/>
+          <w:szCs w:val="22"/>
+        </w:rPr>
+        <w:t xml:space="preserve"> provides a double functionality: on one side it grants the client to monitor queues and book time slots to reserve his visit to </w:t>
+      </w:r>
+      <w:r>
+        <w:rPr>
+          <w:sz w:val="22"/>
+          <w:szCs w:val="22"/>
+        </w:rPr>
+        <w:t xml:space="preserve">a </w:t>
+      </w:r>
+      <w:r>
+        <w:rPr>
+          <w:sz w:val="22"/>
+          <w:szCs w:val="22"/>
+        </w:rPr>
+        <w:t>shop, on the other one it permits the shop owner to register its facility on the application to better manage the relative incoming people and to boost the promotion of its activity</w:t>
+      </w:r>
+      <w:r>
+        <w:rPr>
+          <w:sz w:val="22"/>
+          <w:szCs w:val="22"/>
+        </w:rPr>
+        <w:t>.</w:t>
+      </w:r>
+      <w:r>
+        <w:rPr>
+          <w:sz w:val="22"/>
+          <w:szCs w:val="22"/>
+        </w:rPr>
+        <w:t xml:space="preserve"> The shops will be divided into categories to offer multiple choices in the user's selection process.</w:t>
+      </w:r>
+    </w:p>
+    <w:p>
+      <w:pPr>
+        <w:spacing w:after="0"/>
+        <w:rPr>
+          <w:sz w:val="22"/>
+          <w:szCs w:val="22"/>
+        </w:rPr>
+      </w:pPr>
+      <w:r>
+        <w:rPr>
+          <w:sz w:val="22"/>
+          <w:szCs w:val="22"/>
+        </w:rPr>
+        <w:t xml:space="preserve">After a broad analysis of the available market solutions, we discover that similar applications already exist but none of them addresses this kind of </w:t>
+      </w:r>
       <w:proofErr w:type="gramStart"/>
       <w:r>
         <w:rPr>
           <w:sz w:val="22"/>
           <w:szCs w:val="22"/>
         </w:rPr>
-        <w:t>salon,…</w:t>
+        <w:t>facility</w:t>
       </w:r>
       <w:proofErr w:type="gramEnd"/>
       <w:r>
@@ -2092,77 +2215,7 @@
           <w:sz w:val="22"/>
           <w:szCs w:val="22"/>
         </w:rPr>
-        <w:t xml:space="preserve">). </w:t>
-      </w:r>
-      <w:r>
-        <w:rPr>
-          <w:sz w:val="22"/>
-          <w:szCs w:val="22"/>
-        </w:rPr>
-        <w:t>The expe</w:t>
-      </w:r>
-      <w:r>
-        <w:rPr>
-          <w:sz w:val="22"/>
-          <w:szCs w:val="22"/>
-        </w:rPr>
-        <w:t>c</w:t>
-      </w:r>
-      <w:r>
-        <w:rPr>
-          <w:sz w:val="22"/>
-          <w:szCs w:val="22"/>
-        </w:rPr>
-        <w:t>ted users are co</w:t>
-      </w:r>
-      <w:r>
-        <w:rPr>
-          <w:sz w:val="22"/>
-          <w:szCs w:val="22"/>
-        </w:rPr>
-        <w:t>n</w:t>
-      </w:r>
-      <w:r>
-        <w:rPr>
-          <w:sz w:val="22"/>
-          <w:szCs w:val="22"/>
-        </w:rPr>
-        <w:t>sumers and shop owners. Iqueue</w:t>
-      </w:r>
-      <w:r>
-        <w:rPr>
-          <w:sz w:val="22"/>
-          <w:szCs w:val="22"/>
-        </w:rPr>
-        <w:t xml:space="preserve"> provides a double functionality: on one side it grants the client to monitor queues and book time slots to reserve his visit to </w:t>
-      </w:r>
-      <w:r>
-        <w:rPr>
-          <w:sz w:val="22"/>
-          <w:szCs w:val="22"/>
-        </w:rPr>
-        <w:t xml:space="preserve">a </w:t>
-      </w:r>
-      <w:r>
-        <w:rPr>
-          <w:sz w:val="22"/>
-          <w:szCs w:val="22"/>
-        </w:rPr>
-        <w:t>shop, on the other one it permits the shop owner to register its facility on the application to better manage the relative incoming people and to boost the promotion of its activity</w:t>
-      </w:r>
-      <w:r>
-        <w:rPr>
-          <w:sz w:val="22"/>
-          <w:szCs w:val="22"/>
-        </w:rPr>
-        <w:t>.</w:t>
-      </w:r>
-      <w:r>
-        <w:rPr>
-          <w:sz w:val="22"/>
-          <w:szCs w:val="22"/>
-        </w:rPr>
-        <w:t xml:space="preserve"> The shops will be divided into categories to offer multiple choices in the user's selection process.</w:t>
+        <w:t xml:space="preserve"> so we entrust in the market diffusion of the application.</w:t>
       </w:r>
     </w:p>
     <w:p>
@@ -2173,42 +2226,10 @@
           <w:szCs w:val="22"/>
         </w:rPr>
       </w:pPr>
-      <w:r>
-        <w:rPr>
-          <w:sz w:val="22"/>
-          <w:szCs w:val="22"/>
-        </w:rPr>
-        <w:t xml:space="preserve">After a broad analysis of the available market solutions, we discover that similar applications already exist but none of them addresses this kind of </w:t>
-      </w:r>
-      <w:proofErr w:type="gramStart"/>
-      <w:r>
-        <w:rPr>
-          <w:sz w:val="22"/>
-          <w:szCs w:val="22"/>
-        </w:rPr>
-        <w:t>facility</w:t>
-      </w:r>
-      <w:proofErr w:type="gramEnd"/>
-      <w:r>
-        <w:rPr>
-          <w:sz w:val="22"/>
-          <w:szCs w:val="22"/>
-        </w:rPr>
-        <w:t xml:space="preserve"> so we entrust in the market diffusion of the application.</w:t>
-      </w:r>
-    </w:p>
-    <w:p>
-      <w:pPr>
-        <w:spacing w:after="0"/>
-        <w:rPr>
-          <w:sz w:val="22"/>
-          <w:szCs w:val="22"/>
-        </w:rPr>
-      </w:pPr>
-    </w:p>
-    <w:p>
-      <w:pPr>
-        <w:pStyle w:val="Heading1"/>
+    </w:p>
+    <w:p>
+      <w:pPr>
+        <w:pStyle w:val="Titolo1"/>
         <w:spacing w:line="276" w:lineRule="auto"/>
         <w:ind w:right="3287"/>
         <w:rPr>
@@ -2439,7 +2460,7 @@
     </w:p>
     <w:p>
       <w:pPr>
-        <w:pStyle w:val="Heading1"/>
+        <w:pStyle w:val="Titolo1"/>
         <w:spacing w:line="276" w:lineRule="auto"/>
         <w:ind w:right="3287"/>
         <w:rPr>
@@ -2483,7 +2504,15 @@
           <w:sz w:val="22"/>
           <w:szCs w:val="22"/>
         </w:rPr>
-        <w:t xml:space="preserve">The marketplace for this type of application is quite wide, especially after the COVID 19 pandemic which has increased the interest into this field. According to </w:t>
+        <w:t xml:space="preserve">The marketplace for this type of application is quite wide, especially after the COVID 19 pandemic which has increased the interest into this field. </w:t>
+      </w:r>
+      <w:bookmarkStart w:id="6" w:name="_Hlk132283218"/>
+      <w:r>
+        <w:rPr>
+          <w:sz w:val="22"/>
+          <w:szCs w:val="22"/>
+        </w:rPr>
+        <w:t xml:space="preserve">According to </w:t>
       </w:r>
       <w:proofErr w:type="spellStart"/>
       <w:r>
@@ -2499,7 +2528,31 @@
           <w:sz w:val="22"/>
           <w:szCs w:val="22"/>
         </w:rPr>
-        <w:t xml:space="preserve"> the global queue management systems in terms of revenue was estimated to be worth $0.5 billion in 2020. Due to the increasing interest in this segment, it is expected to grow at a rate of 4% per year and to reach a value of $0.6 billion by the end of 2026. Up to now the most relevant applications in the market, and thus our main competitors, are </w:t>
+        <w:t xml:space="preserve"> the global queue management systems in terms of revenue was estimated to be worth $0.5 billion in 2020. </w:t>
+      </w:r>
+      <w:bookmarkEnd w:id="6"/>
+      <w:r>
+        <w:rPr>
+          <w:sz w:val="22"/>
+          <w:szCs w:val="22"/>
+        </w:rPr>
+        <w:t xml:space="preserve">Due to the increasing interest in this segment, it is expected to grow </w:t>
+      </w:r>
+      <w:bookmarkStart w:id="7" w:name="_Hlk132283545"/>
+      <w:r>
+        <w:rPr>
+          <w:sz w:val="22"/>
+          <w:szCs w:val="22"/>
+        </w:rPr>
+        <w:t>at a rate of 4% per year and to reach a value of $0.6 billion by the end of 2026</w:t>
+      </w:r>
+      <w:bookmarkEnd w:id="7"/>
+      <w:r>
+        <w:rPr>
+          <w:sz w:val="22"/>
+          <w:szCs w:val="22"/>
+        </w:rPr>
+        <w:t xml:space="preserve">. Up to now the most relevant applications in the market, and thus our main competitors, are </w:t>
       </w:r>
       <w:proofErr w:type="spellStart"/>
       <w:r>
@@ -2555,7 +2608,23 @@
           <w:szCs w:val="22"/>
         </w:rPr>
         <w:lastRenderedPageBreak/>
-        <w:t xml:space="preserve">All of them have, on one hand, important strengths like the ease of use - especially for </w:t>
+        <w:t xml:space="preserve">All of them </w:t>
+      </w:r>
+      <w:proofErr w:type="gramStart"/>
+      <w:r>
+        <w:rPr>
+          <w:sz w:val="22"/>
+          <w:szCs w:val="22"/>
+        </w:rPr>
+        <w:t>have,</w:t>
+      </w:r>
+      <w:proofErr w:type="gramEnd"/>
+      <w:r>
+        <w:rPr>
+          <w:sz w:val="22"/>
+          <w:szCs w:val="22"/>
+        </w:rPr>
+        <w:t xml:space="preserve"> on one hand, important strengths like the ease of use - especially for </w:t>
       </w:r>
       <w:proofErr w:type="spellStart"/>
       <w:r>
@@ -2571,7 +2640,21 @@
           <w:sz w:val="22"/>
           <w:szCs w:val="22"/>
         </w:rPr>
-        <w:t xml:space="preserve"> – but on the other hand they are characterized by weaknesses like the cost, the low economic gain for the shop owner and the fact that they are focused mainly on clothes shops. Considering the present situation, our application wants to address the general environment of small-medium shops, not only of clothes, with close to zero initial cost in terms of infrastructure for the owners and with possible economic advantages for them in terms of visibility, advertising and </w:t>
+        <w:t xml:space="preserve"> – but on the other hand they are characterized by weaknesses like the cost, the low economic gain for the shop owner and the fact that they are focused mainly on clothes shops.</w:t>
+      </w:r>
+      <w:r>
+        <w:rPr>
+          <w:sz w:val="22"/>
+          <w:szCs w:val="22"/>
+        </w:rPr>
+        <w:t xml:space="preserve"> For a more detailed list of stakeholders and competitors see the RASD document.</w:t>
+      </w:r>
+      <w:r>
+        <w:rPr>
+          <w:sz w:val="22"/>
+          <w:szCs w:val="22"/>
+        </w:rPr>
+        <w:t xml:space="preserve"> Considering the present situation, our application wants to address the general environment of small-medium shops, not only of clothes, with close to zero initial cost in terms of infrastructure for the owners and with possible economic advantages for them in terms of visibility, advertising and </w:t>
       </w:r>
       <w:proofErr w:type="gramStart"/>
       <w:r>
@@ -2631,6 +2714,7 @@
         <w:t>Sources:</w:t>
       </w:r>
     </w:p>
+    <w:bookmarkStart w:id="8" w:name="_Hlk132283564"/>
     <w:p>
       <w:pPr>
         <w:rPr>
@@ -2642,57 +2726,41 @@
           <w:u w:val="single"/>
         </w:rPr>
       </w:pPr>
-      <w:hyperlink r:id="rId11" w:history="1">
-        <w:r>
-          <w:rPr>
-            <w:rStyle w:val="Hyperlink"/>
-            <w:i/>
-            <w:iCs/>
-            <w:color w:val="007DEB" w:themeColor="background2" w:themeShade="80"/>
-            <w:sz w:val="22"/>
-            <w:szCs w:val="22"/>
-          </w:rPr>
-          <w:t>www.marketsandmarkets.com/Market-Reports/queue-management-system-market-23961354.html</w:t>
-        </w:r>
-      </w:hyperlink>
-    </w:p>
-    <w:p>
-      <w:pPr>
-        <w:rPr>
+      <w:r>
+        <w:fldChar w:fldCharType="begin"/>
+      </w:r>
+      <w:r>
+        <w:instrText>HYPERLINK "http://www.marketsandmarkets.com/Market-Reports/queue-management-system-market-23961354.html"</w:instrText>
+      </w:r>
+      <w:r>
+        <w:fldChar w:fldCharType="separate"/>
+      </w:r>
+      <w:r>
+        <w:rPr>
+          <w:rStyle w:val="Collegamentoipertestuale"/>
           <w:i/>
           <w:iCs/>
           <w:color w:val="007DEB" w:themeColor="background2" w:themeShade="80"/>
           <w:sz w:val="22"/>
           <w:szCs w:val="22"/>
-          <w:u w:val="single"/>
-        </w:rPr>
-      </w:pPr>
-      <w:hyperlink r:id="rId12" w:history="1">
-        <w:r>
-          <w:rPr>
-            <w:rStyle w:val="Hyperlink"/>
-            <w:i/>
-            <w:iCs/>
-            <w:color w:val="007DEB" w:themeColor="background2" w:themeShade="80"/>
-            <w:sz w:val="22"/>
-            <w:szCs w:val="22"/>
-          </w:rPr>
-          <w:t>www.qminder.com</w:t>
-        </w:r>
-      </w:hyperlink>
-    </w:p>
-    <w:p>
-      <w:pPr>
-        <w:rPr>
+        </w:rPr>
+        <w:t>www.marketsandmarkets.com/Market-Reports/queue-management-system-market-23961354.html</w:t>
+      </w:r>
+      <w:r>
+        <w:rPr>
+          <w:rStyle w:val="Collegamentoipertestuale"/>
           <w:i/>
           <w:iCs/>
           <w:color w:val="007DEB" w:themeColor="background2" w:themeShade="80"/>
           <w:sz w:val="22"/>
           <w:szCs w:val="22"/>
-          <w:u w:val="single"/>
-        </w:rPr>
-      </w:pPr>
-      <w:r>
+        </w:rPr>
+        <w:fldChar w:fldCharType="end"/>
+      </w:r>
+    </w:p>
+    <w:bookmarkEnd w:id="8"/>
+    <w:p>
+      <w:pPr>
         <w:rPr>
           <w:i/>
           <w:iCs/>
@@ -2701,36 +2769,89 @@
           <w:szCs w:val="22"/>
           <w:u w:val="single"/>
         </w:rPr>
-        <w:t>www.waitwhile.com</w:t>
-      </w:r>
-    </w:p>
-    <w:p>
-      <w:pPr>
-        <w:rPr>
+      </w:pPr>
+      <w:r>
+        <w:fldChar w:fldCharType="begin"/>
+      </w:r>
+      <w:r>
+        <w:instrText>HYPERLINK "http://www.qminder.com"</w:instrText>
+      </w:r>
+      <w:r>
+        <w:fldChar w:fldCharType="separate"/>
+      </w:r>
+      <w:r>
+        <w:rPr>
+          <w:rStyle w:val="Collegamentoipertestuale"/>
           <w:i/>
           <w:iCs/>
           <w:color w:val="007DEB" w:themeColor="background2" w:themeShade="80"/>
           <w:sz w:val="22"/>
           <w:szCs w:val="22"/>
-          <w:u w:val="single"/>
-        </w:rPr>
-      </w:pPr>
-      <w:r>
-        <w:rPr>
+        </w:rPr>
+        <w:t>www.qminder.com</w:t>
+      </w:r>
+      <w:r>
+        <w:rPr>
+          <w:rStyle w:val="Collegamentoipertestuale"/>
           <w:i/>
           <w:iCs/>
           <w:color w:val="007DEB" w:themeColor="background2" w:themeShade="80"/>
           <w:sz w:val="22"/>
           <w:szCs w:val="22"/>
+        </w:rPr>
+        <w:fldChar w:fldCharType="end"/>
+      </w:r>
+    </w:p>
+    <w:p>
+      <w:pPr>
+        <w:rPr>
+          <w:i/>
+          <w:iCs/>
+          <w:color w:val="007DEB" w:themeColor="background2" w:themeShade="80"/>
+          <w:sz w:val="22"/>
+          <w:szCs w:val="22"/>
           <w:u w:val="single"/>
         </w:rPr>
+      </w:pPr>
+      <w:r>
+        <w:rPr>
+          <w:i/>
+          <w:iCs/>
+          <w:color w:val="007DEB" w:themeColor="background2" w:themeShade="80"/>
+          <w:sz w:val="22"/>
+          <w:szCs w:val="22"/>
+          <w:u w:val="single"/>
+        </w:rPr>
+        <w:t>www.waitwhile.com</w:t>
+      </w:r>
+    </w:p>
+    <w:p>
+      <w:pPr>
+        <w:rPr>
+          <w:i/>
+          <w:iCs/>
+          <w:color w:val="007DEB" w:themeColor="background2" w:themeShade="80"/>
+          <w:sz w:val="22"/>
+          <w:szCs w:val="22"/>
+          <w:u w:val="single"/>
+        </w:rPr>
+      </w:pPr>
+      <w:r>
+        <w:rPr>
+          <w:i/>
+          <w:iCs/>
+          <w:color w:val="007DEB" w:themeColor="background2" w:themeShade="80"/>
+          <w:sz w:val="22"/>
+          <w:szCs w:val="22"/>
+          <w:u w:val="single"/>
+        </w:rPr>
         <w:t>www.qwaiting.com</w:t>
       </w:r>
     </w:p>
     <w:p/>
     <w:p>
       <w:pPr>
-        <w:pStyle w:val="Heading1"/>
+        <w:pStyle w:val="Titolo1"/>
         <w:spacing w:line="276" w:lineRule="auto"/>
         <w:ind w:right="3287"/>
         <w:rPr>
@@ -2741,7 +2862,7 @@
           <w:szCs w:val="32"/>
         </w:rPr>
       </w:pPr>
-      <w:bookmarkStart w:id="6" w:name="_Toc131177586"/>
+      <w:bookmarkStart w:id="9" w:name="_Toc131177586"/>
       <w:r>
         <w:rPr>
           <w:rFonts w:ascii="Cambria Math" w:hAnsi="Cambria Math"/>
@@ -2760,7 +2881,7 @@
         </w:rPr>
         <w:t>Marketing Strategy</w:t>
       </w:r>
-      <w:bookmarkEnd w:id="6"/>
+      <w:bookmarkEnd w:id="9"/>
     </w:p>
     <w:p>
       <w:pPr>
@@ -3157,7 +3278,7 @@
     </w:p>
     <w:p>
       <w:pPr>
-        <w:pStyle w:val="Heading1"/>
+        <w:pStyle w:val="Titolo1"/>
         <w:spacing w:line="276" w:lineRule="auto"/>
         <w:ind w:right="3287"/>
         <w:rPr>
@@ -3168,7 +3289,7 @@
           <w:szCs w:val="32"/>
         </w:rPr>
       </w:pPr>
-      <w:bookmarkStart w:id="7" w:name="_Toc131177587"/>
+      <w:bookmarkStart w:id="10" w:name="_Toc131177587"/>
       <w:r>
         <w:rPr>
           <w:rFonts w:ascii="Cambria Math" w:hAnsi="Cambria Math"/>
@@ -3188,7 +3309,7 @@
         </w:rPr>
         <w:t>Organization and Staffing</w:t>
       </w:r>
-      <w:bookmarkEnd w:id="7"/>
+      <w:bookmarkEnd w:id="10"/>
     </w:p>
     <w:p>
       <w:pPr>
@@ -3217,7 +3338,7 @@
     </w:p>
     <w:p>
       <w:pPr>
-        <w:pStyle w:val="ListParagraph"/>
+        <w:pStyle w:val="Paragrafoelenco"/>
         <w:numPr>
           <w:ilvl w:val="0"/>
           <w:numId w:val="41"/>
@@ -3248,7 +3369,7 @@
     </w:p>
     <w:p>
       <w:pPr>
-        <w:pStyle w:val="ListParagraph"/>
+        <w:pStyle w:val="Paragrafoelenco"/>
         <w:numPr>
           <w:ilvl w:val="0"/>
           <w:numId w:val="41"/>
@@ -3293,7 +3414,7 @@
     </w:p>
     <w:p>
       <w:pPr>
-        <w:pStyle w:val="ListParagraph"/>
+        <w:pStyle w:val="Paragrafoelenco"/>
         <w:numPr>
           <w:ilvl w:val="0"/>
           <w:numId w:val="41"/>
@@ -3341,7 +3462,7 @@
     </w:p>
     <w:p>
       <w:pPr>
-        <w:pStyle w:val="Heading2"/>
+        <w:pStyle w:val="Titolo2"/>
         <w:spacing w:line="276" w:lineRule="auto"/>
         <w:ind w:right="3287"/>
         <w:rPr>
@@ -3352,7 +3473,7 @@
           <w:szCs w:val="32"/>
         </w:rPr>
       </w:pPr>
-      <w:bookmarkStart w:id="8" w:name="_Toc131177588"/>
+      <w:bookmarkStart w:id="11" w:name="_Toc131177588"/>
       <w:r>
         <w:rPr>
           <w:rFonts w:ascii="Cambria Math" w:hAnsi="Cambria Math"/>
@@ -3373,7 +3494,7 @@
         </w:rPr>
         <w:t>Schedule</w:t>
       </w:r>
-      <w:bookmarkEnd w:id="8"/>
+      <w:bookmarkEnd w:id="11"/>
     </w:p>
     <w:p>
       <w:pPr>
@@ -3394,7 +3515,7 @@
     </w:p>
     <w:p>
       <w:pPr>
-        <w:pStyle w:val="ListParagraph"/>
+        <w:pStyle w:val="Paragrafoelenco"/>
         <w:numPr>
           <w:ilvl w:val="0"/>
           <w:numId w:val="40"/>
@@ -3432,7 +3553,7 @@
     </w:p>
     <w:p>
       <w:pPr>
-        <w:pStyle w:val="ListParagraph"/>
+        <w:pStyle w:val="Paragrafoelenco"/>
         <w:numPr>
           <w:ilvl w:val="0"/>
           <w:numId w:val="40"/>
@@ -3470,7 +3591,7 @@
     </w:p>
     <w:p>
       <w:pPr>
-        <w:pStyle w:val="ListParagraph"/>
+        <w:pStyle w:val="Paragrafoelenco"/>
         <w:numPr>
           <w:ilvl w:val="0"/>
           <w:numId w:val="40"/>
@@ -3508,7 +3629,7 @@
     </w:p>
     <w:p>
       <w:pPr>
-        <w:pStyle w:val="ListParagraph"/>
+        <w:pStyle w:val="Paragrafoelenco"/>
         <w:numPr>
           <w:ilvl w:val="0"/>
           <w:numId w:val="40"/>
@@ -3546,7 +3667,7 @@
     </w:p>
     <w:p>
       <w:pPr>
-        <w:pStyle w:val="ListParagraph"/>
+        <w:pStyle w:val="Paragrafoelenco"/>
         <w:numPr>
           <w:ilvl w:val="0"/>
           <w:numId w:val="40"/>
@@ -3584,7 +3705,7 @@
     </w:p>
     <w:p>
       <w:pPr>
-        <w:pStyle w:val="ListParagraph"/>
+        <w:pStyle w:val="Paragrafoelenco"/>
         <w:numPr>
           <w:ilvl w:val="0"/>
           <w:numId w:val="40"/>
@@ -3622,7 +3743,7 @@
     </w:p>
     <w:p>
       <w:pPr>
-        <w:pStyle w:val="ListParagraph"/>
+        <w:pStyle w:val="Paragrafoelenco"/>
         <w:numPr>
           <w:ilvl w:val="0"/>
           <w:numId w:val="40"/>
@@ -3660,7 +3781,7 @@
     </w:p>
     <w:p>
       <w:pPr>
-        <w:pStyle w:val="ListParagraph"/>
+        <w:pStyle w:val="Paragrafoelenco"/>
         <w:numPr>
           <w:ilvl w:val="0"/>
           <w:numId w:val="40"/>
@@ -3712,7 +3833,7 @@
     </w:p>
     <w:p>
       <w:pPr>
-        <w:pStyle w:val="ListParagraph"/>
+        <w:pStyle w:val="Paragrafoelenco"/>
         <w:numPr>
           <w:ilvl w:val="0"/>
           <w:numId w:val="40"/>
@@ -3777,7 +3898,7 @@
     </w:p>
     <w:p>
       <w:pPr>
-        <w:pStyle w:val="Heading1"/>
+        <w:pStyle w:val="Titolo1"/>
         <w:spacing w:line="276" w:lineRule="auto"/>
         <w:ind w:right="3287"/>
         <w:rPr>
@@ -3788,7 +3909,7 @@
           <w:szCs w:val="32"/>
         </w:rPr>
       </w:pPr>
-      <w:bookmarkStart w:id="9" w:name="_Toc131177589"/>
+      <w:bookmarkStart w:id="12" w:name="_Toc131177589"/>
       <w:r>
         <w:rPr>
           <w:rFonts w:ascii="Cambria Math" w:hAnsi="Cambria Math"/>
@@ -3807,7 +3928,7 @@
         </w:rPr>
         <w:t>Financial Projections</w:t>
       </w:r>
-      <w:bookmarkEnd w:id="9"/>
+      <w:bookmarkEnd w:id="12"/>
     </w:p>
     <w:p>
       <w:pPr>
@@ -3865,7 +3986,7 @@
     </w:p>
     <w:p>
       <w:pPr>
-        <w:pStyle w:val="ListParagraph"/>
+        <w:pStyle w:val="Paragrafoelenco"/>
         <w:numPr>
           <w:ilvl w:val="0"/>
           <w:numId w:val="42"/>
@@ -3920,7 +4041,7 @@
           <w:color w:val="0E101A"/>
           <w:sz w:val="24"/>
           <w:szCs w:val="24"/>
-          <w:lang w:val="it-IT" w:eastAsia="it-IT"/>
+          <w:lang w:eastAsia="it-IT"/>
         </w:rPr>
       </w:pPr>
       <w:r>
@@ -3959,9 +4080,9 @@
           <w:color w:val="0E101A"/>
           <w:sz w:val="24"/>
           <w:szCs w:val="24"/>
-          <w:lang w:val="it-IT" w:eastAsia="it-IT"/>
-        </w:rPr>
-        <w:t xml:space="preserve">commercial advertisements inside the mobile app and so </w:t>
+          <w:lang w:eastAsia="it-IT"/>
+        </w:rPr>
+        <w:t xml:space="preserve">commercial advertisements inside the mobile app and so have payments from publicity networks. Of course, only pertinent advertisements will be proposed to </w:t>
       </w:r>
       <w:proofErr w:type="spellStart"/>
       <w:r>
@@ -3970,9 +4091,9 @@
           <w:color w:val="0E101A"/>
           <w:sz w:val="24"/>
           <w:szCs w:val="24"/>
-          <w:lang w:val="it-IT" w:eastAsia="it-IT"/>
-        </w:rPr>
-        <w:t>have</w:t>
+          <w:lang w:eastAsia="it-IT"/>
+        </w:rPr>
+        <w:t>Iqueue</w:t>
       </w:r>
       <w:proofErr w:type="spellEnd"/>
       <w:r>
@@ -3981,168 +4102,14 @@
           <w:color w:val="0E101A"/>
           <w:sz w:val="24"/>
           <w:szCs w:val="24"/>
-          <w:lang w:val="it-IT" w:eastAsia="it-IT"/>
-        </w:rPr>
-        <w:t xml:space="preserve"> payments from </w:t>
-      </w:r>
-      <w:proofErr w:type="spellStart"/>
-      <w:r>
-        <w:rPr>
-          <w:rFonts w:ascii="Times New Roman" w:eastAsia="Times New Roman" w:hAnsi="Times New Roman" w:cs="Times New Roman"/>
-          <w:color w:val="0E101A"/>
-          <w:sz w:val="24"/>
-          <w:szCs w:val="24"/>
-          <w:lang w:val="it-IT" w:eastAsia="it-IT"/>
-        </w:rPr>
-        <w:t>publicity</w:t>
-      </w:r>
-      <w:proofErr w:type="spellEnd"/>
-      <w:r>
-        <w:rPr>
-          <w:rFonts w:ascii="Times New Roman" w:eastAsia="Times New Roman" w:hAnsi="Times New Roman" w:cs="Times New Roman"/>
-          <w:color w:val="0E101A"/>
-          <w:sz w:val="24"/>
-          <w:szCs w:val="24"/>
-          <w:lang w:val="it-IT" w:eastAsia="it-IT"/>
-        </w:rPr>
-        <w:t xml:space="preserve"> networks. Of </w:t>
-      </w:r>
-      <w:proofErr w:type="spellStart"/>
-      <w:r>
-        <w:rPr>
-          <w:rFonts w:ascii="Times New Roman" w:eastAsia="Times New Roman" w:hAnsi="Times New Roman" w:cs="Times New Roman"/>
-          <w:color w:val="0E101A"/>
-          <w:sz w:val="24"/>
-          <w:szCs w:val="24"/>
-          <w:lang w:val="it-IT" w:eastAsia="it-IT"/>
-        </w:rPr>
-        <w:t>course</w:t>
-      </w:r>
-      <w:proofErr w:type="spellEnd"/>
-      <w:r>
-        <w:rPr>
-          <w:rFonts w:ascii="Times New Roman" w:eastAsia="Times New Roman" w:hAnsi="Times New Roman" w:cs="Times New Roman"/>
-          <w:color w:val="0E101A"/>
-          <w:sz w:val="24"/>
-          <w:szCs w:val="24"/>
-          <w:lang w:val="it-IT" w:eastAsia="it-IT"/>
-        </w:rPr>
-        <w:t xml:space="preserve">, </w:t>
-      </w:r>
-      <w:proofErr w:type="spellStart"/>
-      <w:r>
-        <w:rPr>
-          <w:rFonts w:ascii="Times New Roman" w:eastAsia="Times New Roman" w:hAnsi="Times New Roman" w:cs="Times New Roman"/>
-          <w:color w:val="0E101A"/>
-          <w:sz w:val="24"/>
-          <w:szCs w:val="24"/>
-          <w:lang w:val="it-IT" w:eastAsia="it-IT"/>
-        </w:rPr>
-        <w:t>only</w:t>
-      </w:r>
-      <w:proofErr w:type="spellEnd"/>
-      <w:r>
-        <w:rPr>
-          <w:rFonts w:ascii="Times New Roman" w:eastAsia="Times New Roman" w:hAnsi="Times New Roman" w:cs="Times New Roman"/>
-          <w:color w:val="0E101A"/>
-          <w:sz w:val="24"/>
-          <w:szCs w:val="24"/>
-          <w:lang w:val="it-IT" w:eastAsia="it-IT"/>
-        </w:rPr>
-        <w:t xml:space="preserve"> </w:t>
-      </w:r>
-      <w:proofErr w:type="spellStart"/>
-      <w:r>
-        <w:rPr>
-          <w:rFonts w:ascii="Times New Roman" w:eastAsia="Times New Roman" w:hAnsi="Times New Roman" w:cs="Times New Roman"/>
-          <w:color w:val="0E101A"/>
-          <w:sz w:val="24"/>
-          <w:szCs w:val="24"/>
-          <w:lang w:val="it-IT" w:eastAsia="it-IT"/>
-        </w:rPr>
-        <w:t>pertinent</w:t>
-      </w:r>
-      <w:proofErr w:type="spellEnd"/>
-      <w:r>
-        <w:rPr>
-          <w:rFonts w:ascii="Times New Roman" w:eastAsia="Times New Roman" w:hAnsi="Times New Roman" w:cs="Times New Roman"/>
-          <w:color w:val="0E101A"/>
-          <w:sz w:val="24"/>
-          <w:szCs w:val="24"/>
-          <w:lang w:val="it-IT" w:eastAsia="it-IT"/>
-        </w:rPr>
-        <w:t xml:space="preserve"> advertisements </w:t>
-      </w:r>
-      <w:proofErr w:type="spellStart"/>
-      <w:r>
-        <w:rPr>
-          <w:rFonts w:ascii="Times New Roman" w:eastAsia="Times New Roman" w:hAnsi="Times New Roman" w:cs="Times New Roman"/>
-          <w:color w:val="0E101A"/>
-          <w:sz w:val="24"/>
-          <w:szCs w:val="24"/>
-          <w:lang w:val="it-IT" w:eastAsia="it-IT"/>
-        </w:rPr>
-        <w:t>will</w:t>
-      </w:r>
-      <w:proofErr w:type="spellEnd"/>
-      <w:r>
-        <w:rPr>
-          <w:rFonts w:ascii="Times New Roman" w:eastAsia="Times New Roman" w:hAnsi="Times New Roman" w:cs="Times New Roman"/>
-          <w:color w:val="0E101A"/>
-          <w:sz w:val="24"/>
-          <w:szCs w:val="24"/>
-          <w:lang w:val="it-IT" w:eastAsia="it-IT"/>
-        </w:rPr>
-        <w:t xml:space="preserve"> be </w:t>
-      </w:r>
-      <w:proofErr w:type="spellStart"/>
-      <w:r>
-        <w:rPr>
-          <w:rFonts w:ascii="Times New Roman" w:eastAsia="Times New Roman" w:hAnsi="Times New Roman" w:cs="Times New Roman"/>
-          <w:color w:val="0E101A"/>
-          <w:sz w:val="24"/>
-          <w:szCs w:val="24"/>
-          <w:lang w:val="it-IT" w:eastAsia="it-IT"/>
-        </w:rPr>
-        <w:t>proposed</w:t>
-      </w:r>
-      <w:proofErr w:type="spellEnd"/>
-      <w:r>
-        <w:rPr>
-          <w:rFonts w:ascii="Times New Roman" w:eastAsia="Times New Roman" w:hAnsi="Times New Roman" w:cs="Times New Roman"/>
-          <w:color w:val="0E101A"/>
-          <w:sz w:val="24"/>
-          <w:szCs w:val="24"/>
-          <w:lang w:val="it-IT" w:eastAsia="it-IT"/>
-        </w:rPr>
-        <w:t xml:space="preserve"> to Iqueue </w:t>
-      </w:r>
-      <w:proofErr w:type="spellStart"/>
-      <w:r>
-        <w:rPr>
-          <w:rFonts w:ascii="Times New Roman" w:eastAsia="Times New Roman" w:hAnsi="Times New Roman" w:cs="Times New Roman"/>
-          <w:color w:val="0E101A"/>
-          <w:sz w:val="24"/>
-          <w:szCs w:val="24"/>
-          <w:lang w:val="it-IT" w:eastAsia="it-IT"/>
-        </w:rPr>
-        <w:t>utilizers</w:t>
-      </w:r>
-      <w:proofErr w:type="spellEnd"/>
-      <w:r>
-        <w:rPr>
-          <w:rFonts w:ascii="Times New Roman" w:eastAsia="Times New Roman" w:hAnsi="Times New Roman" w:cs="Times New Roman"/>
-          <w:color w:val="0E101A"/>
-          <w:sz w:val="24"/>
-          <w:szCs w:val="24"/>
-          <w:lang w:val="it-IT" w:eastAsia="it-IT"/>
-        </w:rPr>
-        <w:t>.</w:t>
-      </w:r>
-    </w:p>
-    <w:p>
-      <w:pPr>
-        <w:pStyle w:val="ListParagraph"/>
+          <w:lang w:eastAsia="it-IT"/>
+        </w:rPr>
+        <w:t xml:space="preserve"> utilizers.</w:t>
+      </w:r>
+    </w:p>
+    <w:p>
+      <w:pPr>
+        <w:pStyle w:val="Paragrafoelenco"/>
         <w:spacing w:after="0"/>
         <w:jc w:val="both"/>
         <w:rPr>
@@ -4163,7 +4130,7 @@
     </w:p>
     <w:p>
       <w:pPr>
-        <w:pStyle w:val="ListParagraph"/>
+        <w:pStyle w:val="Paragrafoelenco"/>
         <w:numPr>
           <w:ilvl w:val="0"/>
           <w:numId w:val="42"/>
@@ -4252,7 +4219,7 @@
     </w:p>
     <w:p>
       <w:pPr>
-        <w:pStyle w:val="ListParagraph"/>
+        <w:pStyle w:val="Paragrafoelenco"/>
         <w:rPr>
           <w:sz w:val="22"/>
           <w:szCs w:val="22"/>
@@ -4297,8 +4264,8 @@
         <w:t>. All the quantities reported are in euros.</w:t>
       </w:r>
     </w:p>
-    <w:bookmarkStart w:id="10" w:name="_MON_1741781938"/>
-    <w:bookmarkEnd w:id="10"/>
+    <w:bookmarkStart w:id="13" w:name="_MON_1741781938"/>
+    <w:bookmarkEnd w:id="13"/>
     <w:p>
       <w:pPr>
         <w:spacing w:after="0"/>
@@ -4334,10 +4301,10 @@
             <v:path o:extrusionok="f" gradientshapeok="t" o:connecttype="rect"/>
             <o:lock v:ext="edit" aspectratio="t"/>
           </v:shapetype>
-          <v:shape id="_x0000_i1025" type="#_x0000_t75" alt="" style="width:552.9pt;height:155.1pt;mso-width-percent:0;mso-height-percent:0;mso-width-percent:0;mso-height-percent:0" o:ole="">
-            <v:imagedata r:id="rId13" o:title=""/>
+          <v:shape id="_x0000_i1025" type="#_x0000_t75" alt="" style="width:552.65pt;height:155.15pt;mso-width-percent:0;mso-height-percent:0;mso-width-percent:0;mso-height-percent:0" o:ole="">
+            <v:imagedata r:id="rId11" o:title=""/>
           </v:shape>
-          <o:OLEObject Type="Embed" ProgID="Excel.Sheet.12" ShapeID="_x0000_i1025" DrawAspect="Content" ObjectID="_1742369212" r:id="rId14"/>
+          <o:OLEObject Type="Embed" ProgID="Excel.Sheet.12" ShapeID="_x0000_i1025" DrawAspect="Content" ObjectID="_1742896337" r:id="rId12"/>
         </w:object>
       </w:r>
     </w:p>
@@ -4436,7 +4403,7 @@
     </w:p>
     <w:p>
       <w:pPr>
-        <w:pStyle w:val="Heading1"/>
+        <w:pStyle w:val="Titolo1"/>
         <w:spacing w:line="276" w:lineRule="auto"/>
         <w:ind w:right="3287"/>
         <w:rPr>
@@ -4551,7 +4518,7 @@
     </w:p>
     <w:p>
       <w:pPr>
-        <w:pStyle w:val="ListParagraph"/>
+        <w:pStyle w:val="Paragrafoelenco"/>
         <w:numPr>
           <w:ilvl w:val="0"/>
           <w:numId w:val="43"/>
@@ -4600,7 +4567,7 @@
     </w:p>
     <w:p>
       <w:pPr>
-        <w:pStyle w:val="ListParagraph"/>
+        <w:pStyle w:val="Paragrafoelenco"/>
         <w:numPr>
           <w:ilvl w:val="0"/>
           <w:numId w:val="43"/>
@@ -4667,7 +4634,7 @@
     </w:p>
     <w:p>
       <w:pPr>
-        <w:pStyle w:val="ListParagraph"/>
+        <w:pStyle w:val="Paragrafoelenco"/>
         <w:numPr>
           <w:ilvl w:val="0"/>
           <w:numId w:val="44"/>
@@ -4687,7 +4654,7 @@
     </w:p>
     <w:p>
       <w:pPr>
-        <w:pStyle w:val="ListParagraph"/>
+        <w:pStyle w:val="Paragrafoelenco"/>
         <w:numPr>
           <w:ilvl w:val="0"/>
           <w:numId w:val="44"/>
@@ -4722,7 +4689,7 @@
     </w:p>
     <w:p>
       <w:pPr>
-        <w:pStyle w:val="ListParagraph"/>
+        <w:pStyle w:val="Paragrafoelenco"/>
         <w:numPr>
           <w:ilvl w:val="0"/>
           <w:numId w:val="44"/>
@@ -4743,7 +4710,7 @@
     </w:p>
     <w:p>
       <w:pPr>
-        <w:pStyle w:val="ListParagraph"/>
+        <w:pStyle w:val="Paragrafoelenco"/>
         <w:numPr>
           <w:ilvl w:val="0"/>
           <w:numId w:val="44"/>
@@ -4797,7 +4764,7 @@
     </w:p>
     <w:p>
       <w:pPr>
-        <w:pStyle w:val="ListParagraph"/>
+        <w:pStyle w:val="Paragrafoelenco"/>
         <w:numPr>
           <w:ilvl w:val="0"/>
           <w:numId w:val="45"/>
@@ -4832,7 +4799,7 @@
     </w:p>
     <w:p>
       <w:pPr>
-        <w:pStyle w:val="ListParagraph"/>
+        <w:pStyle w:val="Paragrafoelenco"/>
         <w:numPr>
           <w:ilvl w:val="0"/>
           <w:numId w:val="45"/>
@@ -4860,7 +4827,7 @@
     </w:p>
     <w:p>
       <w:pPr>
-        <w:pStyle w:val="ListParagraph"/>
+        <w:pStyle w:val="Paragrafoelenco"/>
         <w:numPr>
           <w:ilvl w:val="0"/>
           <w:numId w:val="45"/>
@@ -4889,7 +4856,7 @@
     </w:p>
     <w:p>
       <w:pPr>
-        <w:pStyle w:val="ListParagraph"/>
+        <w:pStyle w:val="Paragrafoelenco"/>
         <w:spacing w:after="0"/>
         <w:rPr>
           <w:sz w:val="22"/>
@@ -4899,7 +4866,7 @@
     </w:p>
     <w:p>
       <w:pPr>
-        <w:pStyle w:val="ListParagraph"/>
+        <w:pStyle w:val="Paragrafoelenco"/>
         <w:spacing w:after="0"/>
         <w:rPr>
           <w:sz w:val="22"/>
@@ -4925,7 +4892,7 @@
     </w:p>
     <w:p>
       <w:pPr>
-        <w:pStyle w:val="ListParagraph"/>
+        <w:pStyle w:val="Paragrafoelenco"/>
         <w:numPr>
           <w:ilvl w:val="0"/>
           <w:numId w:val="46"/>
@@ -4960,7 +4927,7 @@
     </w:p>
     <w:p>
       <w:pPr>
-        <w:pStyle w:val="ListParagraph"/>
+        <w:pStyle w:val="Paragrafoelenco"/>
         <w:numPr>
           <w:ilvl w:val="0"/>
           <w:numId w:val="46"/>
@@ -4991,282 +4958,74 @@
           <w:color w:val="0E101A"/>
           <w:sz w:val="24"/>
           <w:szCs w:val="24"/>
-          <w:lang w:val="it-IT" w:eastAsia="it-IT"/>
-        </w:rPr>
-      </w:pPr>
+          <w:lang w:eastAsia="it-IT"/>
+        </w:rPr>
+      </w:pPr>
+      <w:proofErr w:type="spellStart"/>
       <w:r>
         <w:rPr>
           <w:rFonts w:ascii="Times New Roman" w:eastAsia="Times New Roman" w:hAnsi="Times New Roman" w:cs="Times New Roman"/>
           <w:color w:val="0E101A"/>
           <w:sz w:val="24"/>
           <w:szCs w:val="24"/>
-          <w:lang w:val="it-IT" w:eastAsia="it-IT"/>
-        </w:rPr>
-        <w:t xml:space="preserve">Iqueue </w:t>
-      </w:r>
-      <w:proofErr w:type="spellStart"/>
+          <w:lang w:eastAsia="it-IT"/>
+        </w:rPr>
+        <w:t>Iqueue</w:t>
+      </w:r>
+      <w:proofErr w:type="spellEnd"/>
       <w:r>
         <w:rPr>
           <w:rFonts w:ascii="Times New Roman" w:eastAsia="Times New Roman" w:hAnsi="Times New Roman" w:cs="Times New Roman"/>
           <w:color w:val="0E101A"/>
           <w:sz w:val="24"/>
           <w:szCs w:val="24"/>
-          <w:lang w:val="it-IT" w:eastAsia="it-IT"/>
-        </w:rPr>
-        <w:t>will</w:t>
-      </w:r>
-      <w:proofErr w:type="spellEnd"/>
+          <w:lang w:eastAsia="it-IT"/>
+        </w:rPr>
+        <w:t xml:space="preserve"> will be </w:t>
+      </w:r>
+      <w:proofErr w:type="gramStart"/>
       <w:r>
         <w:rPr>
           <w:rFonts w:ascii="Times New Roman" w:eastAsia="Times New Roman" w:hAnsi="Times New Roman" w:cs="Times New Roman"/>
           <w:color w:val="0E101A"/>
           <w:sz w:val="24"/>
           <w:szCs w:val="24"/>
-          <w:lang w:val="it-IT" w:eastAsia="it-IT"/>
-        </w:rPr>
-        <w:t xml:space="preserve"> be </w:t>
-      </w:r>
-      <w:proofErr w:type="gramStart"/>
+          <w:lang w:eastAsia="it-IT"/>
+        </w:rPr>
+        <w:t>in a position</w:t>
+      </w:r>
+      <w:proofErr w:type="gramEnd"/>
       <w:r>
         <w:rPr>
           <w:rFonts w:ascii="Times New Roman" w:eastAsia="Times New Roman" w:hAnsi="Times New Roman" w:cs="Times New Roman"/>
           <w:color w:val="0E101A"/>
           <w:sz w:val="24"/>
           <w:szCs w:val="24"/>
-          <w:lang w:val="it-IT" w:eastAsia="it-IT"/>
-        </w:rPr>
-        <w:t>in a</w:t>
-      </w:r>
-      <w:proofErr w:type="gramEnd"/>
+          <w:lang w:eastAsia="it-IT"/>
+        </w:rPr>
+        <w:t xml:space="preserve"> to capture greater market share by providing advertisements for shop owners and so create competition among them inside small-medium shops areas which will </w:t>
+      </w:r>
+      <w:proofErr w:type="spellStart"/>
       <w:r>
         <w:rPr>
           <w:rFonts w:ascii="Times New Roman" w:eastAsia="Times New Roman" w:hAnsi="Times New Roman" w:cs="Times New Roman"/>
           <w:color w:val="0E101A"/>
           <w:sz w:val="24"/>
           <w:szCs w:val="24"/>
-          <w:lang w:val="it-IT" w:eastAsia="it-IT"/>
-        </w:rPr>
-        <w:t xml:space="preserve"> position to </w:t>
-      </w:r>
-      <w:proofErr w:type="spellStart"/>
+          <w:lang w:eastAsia="it-IT"/>
+        </w:rPr>
+        <w:t>favor</w:t>
+      </w:r>
+      <w:proofErr w:type="spellEnd"/>
       <w:r>
         <w:rPr>
           <w:rFonts w:ascii="Times New Roman" w:eastAsia="Times New Roman" w:hAnsi="Times New Roman" w:cs="Times New Roman"/>
           <w:color w:val="0E101A"/>
           <w:sz w:val="24"/>
           <w:szCs w:val="24"/>
-          <w:lang w:val="it-IT" w:eastAsia="it-IT"/>
-        </w:rPr>
-        <w:t>capture</w:t>
-      </w:r>
-      <w:proofErr w:type="spellEnd"/>
-      <w:r>
-        <w:rPr>
-          <w:rFonts w:ascii="Times New Roman" w:eastAsia="Times New Roman" w:hAnsi="Times New Roman" w:cs="Times New Roman"/>
-          <w:color w:val="0E101A"/>
-          <w:sz w:val="24"/>
-          <w:szCs w:val="24"/>
-          <w:lang w:val="it-IT" w:eastAsia="it-IT"/>
-        </w:rPr>
-        <w:t xml:space="preserve"> </w:t>
-      </w:r>
-      <w:proofErr w:type="spellStart"/>
-      <w:r>
-        <w:rPr>
-          <w:rFonts w:ascii="Times New Roman" w:eastAsia="Times New Roman" w:hAnsi="Times New Roman" w:cs="Times New Roman"/>
-          <w:color w:val="0E101A"/>
-          <w:sz w:val="24"/>
-          <w:szCs w:val="24"/>
-          <w:lang w:val="it-IT" w:eastAsia="it-IT"/>
-        </w:rPr>
-        <w:t>greater</w:t>
-      </w:r>
-      <w:proofErr w:type="spellEnd"/>
-      <w:r>
-        <w:rPr>
-          <w:rFonts w:ascii="Times New Roman" w:eastAsia="Times New Roman" w:hAnsi="Times New Roman" w:cs="Times New Roman"/>
-          <w:color w:val="0E101A"/>
-          <w:sz w:val="24"/>
-          <w:szCs w:val="24"/>
-          <w:lang w:val="it-IT" w:eastAsia="it-IT"/>
-        </w:rPr>
-        <w:t xml:space="preserve"> market share by </w:t>
-      </w:r>
-      <w:proofErr w:type="spellStart"/>
-      <w:r>
-        <w:rPr>
-          <w:rFonts w:ascii="Times New Roman" w:eastAsia="Times New Roman" w:hAnsi="Times New Roman" w:cs="Times New Roman"/>
-          <w:color w:val="0E101A"/>
-          <w:sz w:val="24"/>
-          <w:szCs w:val="24"/>
-          <w:lang w:val="it-IT" w:eastAsia="it-IT"/>
-        </w:rPr>
-        <w:t>providing</w:t>
-      </w:r>
-      <w:proofErr w:type="spellEnd"/>
-      <w:r>
-        <w:rPr>
-          <w:rFonts w:ascii="Times New Roman" w:eastAsia="Times New Roman" w:hAnsi="Times New Roman" w:cs="Times New Roman"/>
-          <w:color w:val="0E101A"/>
-          <w:sz w:val="24"/>
-          <w:szCs w:val="24"/>
-          <w:lang w:val="it-IT" w:eastAsia="it-IT"/>
-        </w:rPr>
-        <w:t xml:space="preserve"> advertisements for shop </w:t>
-      </w:r>
-      <w:proofErr w:type="spellStart"/>
-      <w:r>
-        <w:rPr>
-          <w:rFonts w:ascii="Times New Roman" w:eastAsia="Times New Roman" w:hAnsi="Times New Roman" w:cs="Times New Roman"/>
-          <w:color w:val="0E101A"/>
-          <w:sz w:val="24"/>
-          <w:szCs w:val="24"/>
-          <w:lang w:val="it-IT" w:eastAsia="it-IT"/>
-        </w:rPr>
-        <w:t>owners</w:t>
-      </w:r>
-      <w:proofErr w:type="spellEnd"/>
-      <w:r>
-        <w:rPr>
-          <w:rFonts w:ascii="Times New Roman" w:eastAsia="Times New Roman" w:hAnsi="Times New Roman" w:cs="Times New Roman"/>
-          <w:color w:val="0E101A"/>
-          <w:sz w:val="24"/>
-          <w:szCs w:val="24"/>
-          <w:lang w:val="it-IT" w:eastAsia="it-IT"/>
-        </w:rPr>
-        <w:t xml:space="preserve"> and so create </w:t>
-      </w:r>
-      <w:proofErr w:type="spellStart"/>
-      <w:r>
-        <w:rPr>
-          <w:rFonts w:ascii="Times New Roman" w:eastAsia="Times New Roman" w:hAnsi="Times New Roman" w:cs="Times New Roman"/>
-          <w:color w:val="0E101A"/>
-          <w:sz w:val="24"/>
-          <w:szCs w:val="24"/>
-          <w:lang w:val="it-IT" w:eastAsia="it-IT"/>
-        </w:rPr>
-        <w:t>competition</w:t>
-      </w:r>
-      <w:proofErr w:type="spellEnd"/>
-      <w:r>
-        <w:rPr>
-          <w:rFonts w:ascii="Times New Roman" w:eastAsia="Times New Roman" w:hAnsi="Times New Roman" w:cs="Times New Roman"/>
-          <w:color w:val="0E101A"/>
-          <w:sz w:val="24"/>
-          <w:szCs w:val="24"/>
-          <w:lang w:val="it-IT" w:eastAsia="it-IT"/>
-        </w:rPr>
-        <w:t xml:space="preserve"> </w:t>
-      </w:r>
-      <w:proofErr w:type="spellStart"/>
-      <w:r>
-        <w:rPr>
-          <w:rFonts w:ascii="Times New Roman" w:eastAsia="Times New Roman" w:hAnsi="Times New Roman" w:cs="Times New Roman"/>
-          <w:color w:val="0E101A"/>
-          <w:sz w:val="24"/>
-          <w:szCs w:val="24"/>
-          <w:lang w:val="it-IT" w:eastAsia="it-IT"/>
-        </w:rPr>
-        <w:t>among</w:t>
-      </w:r>
-      <w:proofErr w:type="spellEnd"/>
-      <w:r>
-        <w:rPr>
-          <w:rFonts w:ascii="Times New Roman" w:eastAsia="Times New Roman" w:hAnsi="Times New Roman" w:cs="Times New Roman"/>
-          <w:color w:val="0E101A"/>
-          <w:sz w:val="24"/>
-          <w:szCs w:val="24"/>
-          <w:lang w:val="it-IT" w:eastAsia="it-IT"/>
-        </w:rPr>
-        <w:t xml:space="preserve"> </w:t>
-      </w:r>
-      <w:proofErr w:type="spellStart"/>
-      <w:r>
-        <w:rPr>
-          <w:rFonts w:ascii="Times New Roman" w:eastAsia="Times New Roman" w:hAnsi="Times New Roman" w:cs="Times New Roman"/>
-          <w:color w:val="0E101A"/>
-          <w:sz w:val="24"/>
-          <w:szCs w:val="24"/>
-          <w:lang w:val="it-IT" w:eastAsia="it-IT"/>
-        </w:rPr>
-        <w:t>them</w:t>
-      </w:r>
-      <w:proofErr w:type="spellEnd"/>
-      <w:r>
-        <w:rPr>
-          <w:rFonts w:ascii="Times New Roman" w:eastAsia="Times New Roman" w:hAnsi="Times New Roman" w:cs="Times New Roman"/>
-          <w:color w:val="0E101A"/>
-          <w:sz w:val="24"/>
-          <w:szCs w:val="24"/>
-          <w:lang w:val="it-IT" w:eastAsia="it-IT"/>
-        </w:rPr>
-        <w:t xml:space="preserve"> inside small-medium shops </w:t>
-      </w:r>
-      <w:proofErr w:type="spellStart"/>
-      <w:r>
-        <w:rPr>
-          <w:rFonts w:ascii="Times New Roman" w:eastAsia="Times New Roman" w:hAnsi="Times New Roman" w:cs="Times New Roman"/>
-          <w:color w:val="0E101A"/>
-          <w:sz w:val="24"/>
-          <w:szCs w:val="24"/>
-          <w:lang w:val="it-IT" w:eastAsia="it-IT"/>
-        </w:rPr>
-        <w:t>areas</w:t>
-      </w:r>
-      <w:proofErr w:type="spellEnd"/>
-      <w:r>
-        <w:rPr>
-          <w:rFonts w:ascii="Times New Roman" w:eastAsia="Times New Roman" w:hAnsi="Times New Roman" w:cs="Times New Roman"/>
-          <w:color w:val="0E101A"/>
-          <w:sz w:val="24"/>
-          <w:szCs w:val="24"/>
-          <w:lang w:val="it-IT" w:eastAsia="it-IT"/>
-        </w:rPr>
-        <w:t xml:space="preserve"> </w:t>
-      </w:r>
-      <w:proofErr w:type="spellStart"/>
-      <w:r>
-        <w:rPr>
-          <w:rFonts w:ascii="Times New Roman" w:eastAsia="Times New Roman" w:hAnsi="Times New Roman" w:cs="Times New Roman"/>
-          <w:color w:val="0E101A"/>
-          <w:sz w:val="24"/>
-          <w:szCs w:val="24"/>
-          <w:lang w:val="it-IT" w:eastAsia="it-IT"/>
-        </w:rPr>
-        <w:t>which</w:t>
-      </w:r>
-      <w:proofErr w:type="spellEnd"/>
-      <w:r>
-        <w:rPr>
-          <w:rFonts w:ascii="Times New Roman" w:eastAsia="Times New Roman" w:hAnsi="Times New Roman" w:cs="Times New Roman"/>
-          <w:color w:val="0E101A"/>
-          <w:sz w:val="24"/>
-          <w:szCs w:val="24"/>
-          <w:lang w:val="it-IT" w:eastAsia="it-IT"/>
-        </w:rPr>
-        <w:t xml:space="preserve"> </w:t>
-      </w:r>
-      <w:proofErr w:type="spellStart"/>
-      <w:r>
-        <w:rPr>
-          <w:rFonts w:ascii="Times New Roman" w:eastAsia="Times New Roman" w:hAnsi="Times New Roman" w:cs="Times New Roman"/>
-          <w:color w:val="0E101A"/>
-          <w:sz w:val="24"/>
-          <w:szCs w:val="24"/>
-          <w:lang w:val="it-IT" w:eastAsia="it-IT"/>
-        </w:rPr>
-        <w:t>will</w:t>
-      </w:r>
-      <w:proofErr w:type="spellEnd"/>
-      <w:r>
-        <w:rPr>
-          <w:rFonts w:ascii="Times New Roman" w:eastAsia="Times New Roman" w:hAnsi="Times New Roman" w:cs="Times New Roman"/>
-          <w:color w:val="0E101A"/>
-          <w:sz w:val="24"/>
-          <w:szCs w:val="24"/>
-          <w:lang w:val="it-IT" w:eastAsia="it-IT"/>
-        </w:rPr>
-        <w:t xml:space="preserve"> favor the adoption.</w:t>
+          <w:lang w:eastAsia="it-IT"/>
+        </w:rPr>
+        <w:t xml:space="preserve"> the adoption.</w:t>
       </w:r>
     </w:p>
     <w:p>
@@ -5351,7 +5110,7 @@
       </w:pPr>
     </w:p>
     <w:sectPr>
-      <w:footerReference w:type="default" r:id="rId15"/>
+      <w:footerReference w:type="default" r:id="rId13"/>
       <w:pgSz w:w="12240" w:h="15840" w:code="1"/>
       <w:pgMar w:top="568" w:right="720" w:bottom="709" w:left="720" w:header="709" w:footer="339" w:gutter="0"/>
       <w:pgNumType w:start="0"/>
@@ -5392,7 +5151,7 @@
 <w:ftr xmlns:wpc="http://schemas.microsoft.com/office/word/2010/wordprocessingCanvas" xmlns:cx="http://schemas.microsoft.com/office/drawing/2014/chartex" xmlns:cx1="http://schemas.microsoft.com/office/drawing/2015/9/8/chartex" xmlns:cx2="http://schemas.microsoft.com/office/drawing/2015/10/21/chartex" xmlns:cx3="http://schemas.microsoft.com/office/drawing/2016/5/9/chartex" xmlns:cx4="http://schemas.microsoft.com/office/drawing/2016/5/10/chartex" xmlns:cx5="http://schemas.microsoft.com/office/drawing/2016/5/11/chartex" xmlns:cx6="http://schemas.microsoft.com/office/drawing/2016/5/12/chartex" xmlns:cx7="http://schemas.microsoft.com/office/drawing/2016/5/13/chartex" xmlns:cx8="http://schemas.microsoft.com/office/drawing/2016/5/14/chartex" xmlns:mc="http://schemas.openxmlformats.org/markup-compatibility/2006" xmlns:aink="http://schemas.microsoft.com/office/drawing/2016/ink" xmlns:am3d="http://schemas.microsoft.com/office/drawing/2017/model3d" xmlns:o="urn:schemas-microsoft-com:office:office" xmlns:oel="http://schemas.microsoft.com/office/2019/extlst" xmlns:r="http://schemas.openxmlformats.org/officeDocument/2006/relationships" xmlns:m="http://schemas.openxmlformats.org/officeDocument/2006/math" xmlns:v="urn:schemas-microsoft-com:vml" xmlns:wp14="http://schemas.microsoft.com/office/word/2010/wordprocessingDrawing" xmlns:wp="http://schemas.openxmlformats.org/drawingml/2006/wordprocessingDrawing" xmlns:w10="urn:schemas-microsoft-com:office:word" xmlns:w="http://schemas.openxmlformats.org/wordprocessingml/2006/main" xmlns:w14="http://schemas.microsoft.com/office/word/2010/wordml" xmlns:w15="http://schemas.microsoft.com/office/word/2012/wordml" xmlns:w16cex="http://schemas.microsoft.com/office/word/2018/wordml/cex" xmlns:w16cid="http://schemas.microsoft.com/office/word/2016/wordml/cid" xmlns:w16="http://schemas.microsoft.com/office/word/2018/wordml" xmlns:w16du="http://schemas.microsoft.com/office/word/2023/wordml/word16du" xmlns:w16sdtdh="http://schemas.microsoft.com/office/word/2020/wordml/sdtdatahash" xmlns:w16se="http://schemas.microsoft.com/office/word/2015/wordml/symex" xmlns:wpg="http://schemas.microsoft.com/office/word/2010/wordprocessingGroup" xmlns:wpi="http://schemas.microsoft.com/office/word/2010/wordprocessingInk" xmlns:wne="http://schemas.microsoft.com/office/word/2006/wordml" xmlns:wps="http://schemas.microsoft.com/office/word/2010/wordprocessingShape" mc:Ignorable="w14 w15 w16se w16cid w16 w16cex w16sdtdh wp14">
   <w:p>
     <w:pPr>
-      <w:pStyle w:val="Footer"/>
+      <w:pStyle w:val="Pidipagina"/>
       <w:rPr>
         <w:rFonts w:ascii="Cambria Math" w:hAnsi="Cambria Math"/>
       </w:rPr>
@@ -5484,7 +5243,7 @@
     <w:lvl w:ilvl="0">
       <w:start w:val="1"/>
       <w:numFmt w:val="decimal"/>
-      <w:pStyle w:val="ListNumber"/>
+      <w:pStyle w:val="Numeroelenco"/>
       <w:lvlText w:val="%1."/>
       <w:lvlJc w:val="left"/>
       <w:pPr>
@@ -5502,7 +5261,7 @@
     <w:lvl w:ilvl="0">
       <w:start w:val="1"/>
       <w:numFmt w:val="bullet"/>
-      <w:pStyle w:val="ListBullet"/>
+      <w:pStyle w:val="Puntoelenco"/>
       <w:lvlText w:val="−"/>
       <w:lvlJc w:val="left"/>
       <w:pPr>
@@ -10906,7 +10665,7 @@
     <w:lsdException w:name="Unresolved Mention" w:semiHidden="1" w:unhideWhenUsed="1"/>
     <w:lsdException w:name="Smart Link" w:semiHidden="1" w:unhideWhenUsed="1"/>
   </w:latentStyles>
-  <w:style w:type="paragraph" w:default="1" w:styleId="Normal">
+  <w:style w:type="paragraph" w:default="1" w:styleId="Normale">
     <w:name w:val="Normal"/>
     <w:qFormat/>
     <w:rsid w:val="00F40F7D"/>
@@ -10917,11 +10676,11 @@
       <w:lang w:val="en-GB"/>
     </w:rPr>
   </w:style>
-  <w:style w:type="paragraph" w:styleId="Heading1">
+  <w:style w:type="paragraph" w:styleId="Titolo1">
     <w:name w:val="heading 1"/>
-    <w:basedOn w:val="Normal"/>
-    <w:next w:val="Normal"/>
-    <w:link w:val="Heading1Char"/>
+    <w:basedOn w:val="Normale"/>
+    <w:next w:val="Normale"/>
+    <w:link w:val="Titolo1Carattere"/>
     <w:uiPriority w:val="1"/>
     <w:qFormat/>
     <w:rsid w:val="00F40F7D"/>
@@ -10937,11 +10696,11 @@
       <w:sz w:val="30"/>
     </w:rPr>
   </w:style>
-  <w:style w:type="paragraph" w:styleId="Heading2">
+  <w:style w:type="paragraph" w:styleId="Titolo2">
     <w:name w:val="heading 2"/>
-    <w:basedOn w:val="Normal"/>
-    <w:next w:val="Normal"/>
-    <w:link w:val="Heading2Char"/>
+    <w:basedOn w:val="Normale"/>
+    <w:next w:val="Normale"/>
+    <w:link w:val="Titolo2Carattere"/>
     <w:uiPriority w:val="1"/>
     <w:unhideWhenUsed/>
     <w:qFormat/>
@@ -10959,11 +10718,11 @@
       <w:sz w:val="22"/>
     </w:rPr>
   </w:style>
-  <w:style w:type="paragraph" w:styleId="Heading3">
+  <w:style w:type="paragraph" w:styleId="Titolo3">
     <w:name w:val="heading 3"/>
-    <w:basedOn w:val="Normal"/>
-    <w:next w:val="Normal"/>
-    <w:link w:val="Heading3Char"/>
+    <w:basedOn w:val="Normale"/>
+    <w:next w:val="Normale"/>
+    <w:link w:val="Titolo3Carattere"/>
     <w:uiPriority w:val="1"/>
     <w:unhideWhenUsed/>
     <w:qFormat/>
@@ -10979,11 +10738,11 @@
       <w:sz w:val="22"/>
     </w:rPr>
   </w:style>
-  <w:style w:type="paragraph" w:styleId="Heading4">
+  <w:style w:type="paragraph" w:styleId="Titolo4">
     <w:name w:val="heading 4"/>
-    <w:basedOn w:val="Normal"/>
-    <w:next w:val="Normal"/>
-    <w:link w:val="Heading4Char"/>
+    <w:basedOn w:val="Normale"/>
+    <w:next w:val="Normale"/>
+    <w:link w:val="Titolo4Carattere"/>
     <w:uiPriority w:val="9"/>
     <w:semiHidden/>
     <w:unhideWhenUsed/>
@@ -11001,11 +10760,11 @@
       <w:color w:val="00A0B8" w:themeColor="accent1"/>
     </w:rPr>
   </w:style>
-  <w:style w:type="paragraph" w:styleId="Heading5">
+  <w:style w:type="paragraph" w:styleId="Titolo5">
     <w:name w:val="heading 5"/>
-    <w:basedOn w:val="Normal"/>
-    <w:next w:val="Normal"/>
-    <w:link w:val="Heading5Char"/>
+    <w:basedOn w:val="Normale"/>
+    <w:next w:val="Normale"/>
+    <w:link w:val="Titolo5Carattere"/>
     <w:uiPriority w:val="9"/>
     <w:semiHidden/>
     <w:unhideWhenUsed/>
@@ -11021,11 +10780,11 @@
       <w:color w:val="00505C" w:themeColor="accent1" w:themeShade="80"/>
     </w:rPr>
   </w:style>
-  <w:style w:type="paragraph" w:styleId="Heading6">
+  <w:style w:type="paragraph" w:styleId="Titolo6">
     <w:name w:val="heading 6"/>
-    <w:basedOn w:val="Normal"/>
-    <w:next w:val="Normal"/>
-    <w:link w:val="Heading6Char"/>
+    <w:basedOn w:val="Normale"/>
+    <w:next w:val="Normale"/>
+    <w:link w:val="Titolo6Carattere"/>
     <w:uiPriority w:val="9"/>
     <w:semiHidden/>
     <w:unhideWhenUsed/>
@@ -11043,13 +10802,13 @@
       <w:color w:val="004F5B" w:themeColor="accent1" w:themeShade="7F"/>
     </w:rPr>
   </w:style>
-  <w:style w:type="character" w:default="1" w:styleId="DefaultParagraphFont">
+  <w:style w:type="character" w:default="1" w:styleId="Carpredefinitoparagrafo">
     <w:name w:val="Default Paragraph Font"/>
     <w:uiPriority w:val="1"/>
     <w:semiHidden/>
     <w:unhideWhenUsed/>
   </w:style>
-  <w:style w:type="table" w:default="1" w:styleId="TableNormal">
+  <w:style w:type="table" w:default="1" w:styleId="Tabellanormale">
     <w:name w:val="Normal Table"/>
     <w:uiPriority w:val="99"/>
     <w:semiHidden/>
@@ -11064,15 +10823,15 @@
       </w:tblCellMar>
     </w:tblPr>
   </w:style>
-  <w:style w:type="numbering" w:default="1" w:styleId="NoList">
+  <w:style w:type="numbering" w:default="1" w:styleId="Nessunelenco">
     <w:name w:val="No List"/>
     <w:uiPriority w:val="99"/>
     <w:semiHidden/>
     <w:unhideWhenUsed/>
   </w:style>
-  <w:style w:type="table" w:styleId="LightShading">
+  <w:style w:type="table" w:styleId="Sfondochiaro">
     <w:name w:val="Light Shading"/>
-    <w:basedOn w:val="TableNormal"/>
+    <w:basedOn w:val="Tabellanormale"/>
     <w:uiPriority w:val="60"/>
     <w:pPr>
       <w:spacing w:before="40" w:after="40" w:line="240" w:lineRule="auto"/>
@@ -11173,7 +10932,7 @@
   </w:style>
   <w:style w:type="paragraph" w:customStyle="1" w:styleId="Informazionicontatto">
     <w:name w:val="Informazioni contatto"/>
-    <w:basedOn w:val="Normal"/>
+    <w:basedOn w:val="Normale"/>
     <w:uiPriority w:val="99"/>
     <w:qFormat/>
     <w:pPr>
@@ -11181,10 +10940,10 @@
       <w:jc w:val="center"/>
     </w:pPr>
   </w:style>
-  <w:style w:type="character" w:customStyle="1" w:styleId="Heading1Char">
-    <w:name w:val="Heading 1 Char"/>
-    <w:basedOn w:val="DefaultParagraphFont"/>
-    <w:link w:val="Heading1"/>
+  <w:style w:type="character" w:customStyle="1" w:styleId="Titolo1Carattere">
+    <w:name w:val="Titolo 1 Carattere"/>
+    <w:basedOn w:val="Carpredefinitoparagrafo"/>
+    <w:link w:val="Titolo1"/>
     <w:uiPriority w:val="1"/>
     <w:rsid w:val="00F40F7D"/>
     <w:rPr>
@@ -11193,10 +10952,10 @@
       <w:sz w:val="30"/>
     </w:rPr>
   </w:style>
-  <w:style w:type="character" w:customStyle="1" w:styleId="Heading2Char">
-    <w:name w:val="Heading 2 Char"/>
-    <w:basedOn w:val="DefaultParagraphFont"/>
-    <w:link w:val="Heading2"/>
+  <w:style w:type="character" w:customStyle="1" w:styleId="Titolo2Carattere">
+    <w:name w:val="Titolo 2 Carattere"/>
+    <w:basedOn w:val="Carpredefinitoparagrafo"/>
+    <w:link w:val="Titolo2"/>
     <w:uiPriority w:val="1"/>
     <w:rsid w:val="00F40F7D"/>
     <w:rPr>
@@ -11206,10 +10965,10 @@
       <w:sz w:val="22"/>
     </w:rPr>
   </w:style>
-  <w:style w:type="character" w:customStyle="1" w:styleId="Heading3Char">
-    <w:name w:val="Heading 3 Char"/>
-    <w:basedOn w:val="DefaultParagraphFont"/>
-    <w:link w:val="Heading3"/>
+  <w:style w:type="character" w:customStyle="1" w:styleId="Titolo3Carattere">
+    <w:name w:val="Titolo 3 Carattere"/>
+    <w:basedOn w:val="Carpredefinitoparagrafo"/>
+    <w:link w:val="Titolo3"/>
     <w:uiPriority w:val="1"/>
     <w:rPr>
       <w:rFonts w:asciiTheme="majorHAnsi" w:eastAsiaTheme="majorEastAsia" w:hAnsiTheme="majorHAnsi" w:cstheme="majorBidi"/>
@@ -11217,10 +10976,10 @@
       <w:sz w:val="22"/>
     </w:rPr>
   </w:style>
-  <w:style w:type="character" w:customStyle="1" w:styleId="Heading4Char">
-    <w:name w:val="Heading 4 Char"/>
-    <w:basedOn w:val="DefaultParagraphFont"/>
-    <w:link w:val="Heading4"/>
+  <w:style w:type="character" w:customStyle="1" w:styleId="Titolo4Carattere">
+    <w:name w:val="Titolo 4 Carattere"/>
+    <w:basedOn w:val="Carpredefinitoparagrafo"/>
+    <w:link w:val="Titolo4"/>
     <w:uiPriority w:val="9"/>
     <w:semiHidden/>
     <w:rPr>
@@ -11230,10 +10989,10 @@
       <w:color w:val="00A0B8" w:themeColor="accent1"/>
     </w:rPr>
   </w:style>
-  <w:style w:type="character" w:customStyle="1" w:styleId="Heading5Char">
-    <w:name w:val="Heading 5 Char"/>
-    <w:basedOn w:val="DefaultParagraphFont"/>
-    <w:link w:val="Heading5"/>
+  <w:style w:type="character" w:customStyle="1" w:styleId="Titolo5Carattere">
+    <w:name w:val="Titolo 5 Carattere"/>
+    <w:basedOn w:val="Carpredefinitoparagrafo"/>
+    <w:link w:val="Titolo5"/>
     <w:uiPriority w:val="9"/>
     <w:semiHidden/>
     <w:rPr>
@@ -11241,10 +11000,10 @@
       <w:color w:val="00505C" w:themeColor="accent1" w:themeShade="80"/>
     </w:rPr>
   </w:style>
-  <w:style w:type="character" w:customStyle="1" w:styleId="Heading6Char">
-    <w:name w:val="Heading 6 Char"/>
-    <w:basedOn w:val="DefaultParagraphFont"/>
-    <w:link w:val="Heading6"/>
+  <w:style w:type="character" w:customStyle="1" w:styleId="Titolo6Carattere">
+    <w:name w:val="Titolo 6 Carattere"/>
+    <w:basedOn w:val="Carpredefinitoparagrafo"/>
+    <w:link w:val="Titolo6"/>
     <w:uiPriority w:val="9"/>
     <w:semiHidden/>
     <w:rPr>
@@ -11254,10 +11013,10 @@
       <w:color w:val="004F5B" w:themeColor="accent1" w:themeShade="7F"/>
     </w:rPr>
   </w:style>
-  <w:style w:type="paragraph" w:styleId="Caption">
+  <w:style w:type="paragraph" w:styleId="Didascalia">
     <w:name w:val="caption"/>
-    <w:basedOn w:val="Normal"/>
-    <w:next w:val="Normal"/>
+    <w:basedOn w:val="Normale"/>
+    <w:next w:val="Normale"/>
     <w:uiPriority w:val="10"/>
     <w:unhideWhenUsed/>
     <w:qFormat/>
@@ -11269,9 +11028,9 @@
       <w:iCs/>
     </w:rPr>
   </w:style>
-  <w:style w:type="paragraph" w:styleId="ListBullet">
+  <w:style w:type="paragraph" w:styleId="Puntoelenco">
     <w:name w:val="List Bullet"/>
-    <w:basedOn w:val="Normal"/>
+    <w:basedOn w:val="Normale"/>
     <w:uiPriority w:val="1"/>
     <w:unhideWhenUsed/>
     <w:qFormat/>
@@ -11281,9 +11040,9 @@
       </w:numPr>
     </w:pPr>
   </w:style>
-  <w:style w:type="paragraph" w:styleId="ListNumber">
+  <w:style w:type="paragraph" w:styleId="Numeroelenco">
     <w:name w:val="List Number"/>
-    <w:basedOn w:val="Normal"/>
+    <w:basedOn w:val="Normale"/>
     <w:uiPriority w:val="1"/>
     <w:unhideWhenUsed/>
     <w:qFormat/>
@@ -11294,11 +11053,11 @@
       <w:contextualSpacing/>
     </w:pPr>
   </w:style>
-  <w:style w:type="paragraph" w:styleId="Title">
+  <w:style w:type="paragraph" w:styleId="Titolo">
     <w:name w:val="Title"/>
-    <w:basedOn w:val="Normal"/>
-    <w:next w:val="Normal"/>
-    <w:link w:val="TitleChar"/>
+    <w:basedOn w:val="Normale"/>
+    <w:next w:val="Normale"/>
+    <w:link w:val="TitoloCarattere"/>
     <w:uiPriority w:val="10"/>
     <w:unhideWhenUsed/>
     <w:qFormat/>
@@ -11314,10 +11073,10 @@
       <w:sz w:val="60"/>
     </w:rPr>
   </w:style>
-  <w:style w:type="character" w:customStyle="1" w:styleId="TitleChar">
-    <w:name w:val="Title Char"/>
-    <w:basedOn w:val="DefaultParagraphFont"/>
-    <w:link w:val="Title"/>
+  <w:style w:type="character" w:customStyle="1" w:styleId="TitoloCarattere">
+    <w:name w:val="Titolo Carattere"/>
+    <w:basedOn w:val="Carpredefinitoparagrafo"/>
+    <w:link w:val="Titolo"/>
     <w:uiPriority w:val="10"/>
     <w:rPr>
       <w:rFonts w:asciiTheme="majorHAnsi" w:eastAsiaTheme="majorEastAsia" w:hAnsiTheme="majorHAnsi" w:cstheme="majorBidi"/>
@@ -11326,11 +11085,11 @@
       <w:sz w:val="60"/>
     </w:rPr>
   </w:style>
-  <w:style w:type="paragraph" w:styleId="Subtitle">
+  <w:style w:type="paragraph" w:styleId="Sottotitolo">
     <w:name w:val="Subtitle"/>
-    <w:basedOn w:val="Normal"/>
-    <w:next w:val="Normal"/>
-    <w:link w:val="SubtitleChar"/>
+    <w:basedOn w:val="Normale"/>
+    <w:next w:val="Normale"/>
+    <w:link w:val="SottotitoloCarattere"/>
     <w:uiPriority w:val="11"/>
     <w:unhideWhenUsed/>
     <w:qFormat/>
@@ -11347,10 +11106,10 @@
       <w:sz w:val="26"/>
     </w:rPr>
   </w:style>
-  <w:style w:type="character" w:customStyle="1" w:styleId="SubtitleChar">
-    <w:name w:val="Subtitle Char"/>
-    <w:basedOn w:val="DefaultParagraphFont"/>
-    <w:link w:val="Subtitle"/>
+  <w:style w:type="character" w:customStyle="1" w:styleId="SottotitoloCarattere">
+    <w:name w:val="Sottotitolo Carattere"/>
+    <w:basedOn w:val="Carpredefinitoparagrafo"/>
+    <w:link w:val="Sottotitolo"/>
     <w:uiPriority w:val="11"/>
     <w:rPr>
       <w:rFonts w:asciiTheme="majorHAnsi" w:eastAsiaTheme="majorEastAsia" w:hAnsiTheme="majorHAnsi" w:cstheme="majorBidi"/>
@@ -11358,9 +11117,9 @@
       <w:sz w:val="26"/>
     </w:rPr>
   </w:style>
-  <w:style w:type="character" w:styleId="Emphasis">
+  <w:style w:type="character" w:styleId="Enfasicorsivo">
     <w:name w:val="Emphasis"/>
-    <w:basedOn w:val="DefaultParagraphFont"/>
+    <w:basedOn w:val="Carpredefinitoparagrafo"/>
     <w:uiPriority w:val="10"/>
     <w:unhideWhenUsed/>
     <w:qFormat/>
@@ -11370,9 +11129,9 @@
       <w:color w:val="007789" w:themeColor="accent1" w:themeShade="BF"/>
     </w:rPr>
   </w:style>
-  <w:style w:type="paragraph" w:styleId="NoSpacing">
+  <w:style w:type="paragraph" w:styleId="Nessunaspaziatura">
     <w:name w:val="No Spacing"/>
-    <w:link w:val="NoSpacingChar"/>
+    <w:link w:val="NessunaspaziaturaCarattere"/>
     <w:uiPriority w:val="1"/>
     <w:unhideWhenUsed/>
     <w:qFormat/>
@@ -11383,21 +11142,21 @@
       <w:color w:val="auto"/>
     </w:rPr>
   </w:style>
-  <w:style w:type="character" w:customStyle="1" w:styleId="NoSpacingChar">
-    <w:name w:val="No Spacing Char"/>
-    <w:basedOn w:val="DefaultParagraphFont"/>
-    <w:link w:val="NoSpacing"/>
+  <w:style w:type="character" w:customStyle="1" w:styleId="NessunaspaziaturaCarattere">
+    <w:name w:val="Nessuna spaziatura Carattere"/>
+    <w:basedOn w:val="Carpredefinitoparagrafo"/>
+    <w:link w:val="Nessunaspaziatura"/>
     <w:uiPriority w:val="1"/>
     <w:rPr>
       <w:rFonts w:asciiTheme="minorHAnsi" w:eastAsiaTheme="minorEastAsia" w:hAnsiTheme="minorHAnsi" w:cstheme="minorBidi"/>
       <w:color w:val="auto"/>
     </w:rPr>
   </w:style>
-  <w:style w:type="paragraph" w:styleId="Quote">
+  <w:style w:type="paragraph" w:styleId="Citazione">
     <w:name w:val="Quote"/>
-    <w:basedOn w:val="Normal"/>
-    <w:next w:val="Normal"/>
-    <w:link w:val="QuoteChar"/>
+    <w:basedOn w:val="Normale"/>
+    <w:next w:val="Normale"/>
+    <w:link w:val="CitazioneCarattere"/>
     <w:uiPriority w:val="10"/>
     <w:unhideWhenUsed/>
     <w:qFormat/>
@@ -11419,10 +11178,10 @@
       </w14:textFill>
     </w:rPr>
   </w:style>
-  <w:style w:type="character" w:customStyle="1" w:styleId="QuoteChar">
-    <w:name w:val="Quote Char"/>
-    <w:basedOn w:val="DefaultParagraphFont"/>
-    <w:link w:val="Quote"/>
+  <w:style w:type="character" w:customStyle="1" w:styleId="CitazioneCarattere">
+    <w:name w:val="Citazione Carattere"/>
+    <w:basedOn w:val="Carpredefinitoparagrafo"/>
+    <w:link w:val="Citazione"/>
     <w:uiPriority w:val="10"/>
     <w:rPr>
       <w:i/>
@@ -11438,10 +11197,10 @@
       </w14:textFill>
     </w:rPr>
   </w:style>
-  <w:style w:type="paragraph" w:styleId="TOCHeading">
+  <w:style w:type="paragraph" w:styleId="Titolosommario">
     <w:name w:val="TOC Heading"/>
-    <w:basedOn w:val="Heading1"/>
-    <w:next w:val="Normal"/>
+    <w:basedOn w:val="Titolo1"/>
+    <w:next w:val="Normale"/>
     <w:uiPriority w:val="39"/>
     <w:unhideWhenUsed/>
     <w:qFormat/>
@@ -11450,10 +11209,10 @@
       <w:outlineLvl w:val="9"/>
     </w:pPr>
   </w:style>
-  <w:style w:type="paragraph" w:styleId="Footer">
+  <w:style w:type="paragraph" w:styleId="Pidipagina">
     <w:name w:val="footer"/>
-    <w:basedOn w:val="Normal"/>
-    <w:link w:val="FooterChar"/>
+    <w:basedOn w:val="Normale"/>
+    <w:link w:val="PidipaginaCarattere"/>
     <w:uiPriority w:val="99"/>
     <w:unhideWhenUsed/>
     <w:pPr>
@@ -11465,20 +11224,20 @@
       <w:sz w:val="16"/>
     </w:rPr>
   </w:style>
-  <w:style w:type="character" w:customStyle="1" w:styleId="FooterChar">
-    <w:name w:val="Footer Char"/>
-    <w:basedOn w:val="DefaultParagraphFont"/>
-    <w:link w:val="Footer"/>
+  <w:style w:type="character" w:customStyle="1" w:styleId="PidipaginaCarattere">
+    <w:name w:val="Piè di pagina Carattere"/>
+    <w:basedOn w:val="Carpredefinitoparagrafo"/>
+    <w:link w:val="Pidipagina"/>
     <w:uiPriority w:val="99"/>
     <w:rPr>
       <w:caps/>
       <w:sz w:val="16"/>
     </w:rPr>
   </w:style>
-  <w:style w:type="paragraph" w:styleId="TOC3">
+  <w:style w:type="paragraph" w:styleId="Sommario3">
     <w:name w:val="toc 3"/>
-    <w:basedOn w:val="Normal"/>
-    <w:next w:val="Normal"/>
+    <w:basedOn w:val="Normale"/>
+    <w:next w:val="Normale"/>
     <w:autoRedefine/>
     <w:uiPriority w:val="39"/>
     <w:unhideWhenUsed/>
@@ -11491,9 +11250,9 @@
       <w:iCs/>
     </w:rPr>
   </w:style>
-  <w:style w:type="character" w:styleId="Hyperlink">
+  <w:style w:type="character" w:styleId="Collegamentoipertestuale">
     <w:name w:val="Hyperlink"/>
-    <w:basedOn w:val="DefaultParagraphFont"/>
+    <w:basedOn w:val="Carpredefinitoparagrafo"/>
     <w:uiPriority w:val="99"/>
     <w:unhideWhenUsed/>
     <w:rPr>
@@ -11501,10 +11260,10 @@
       <w:u w:val="single"/>
     </w:rPr>
   </w:style>
-  <w:style w:type="paragraph" w:styleId="TOC1">
+  <w:style w:type="paragraph" w:styleId="Sommario1">
     <w:name w:val="toc 1"/>
-    <w:basedOn w:val="Normal"/>
-    <w:next w:val="Normal"/>
+    <w:basedOn w:val="Normale"/>
+    <w:next w:val="Normale"/>
     <w:autoRedefine/>
     <w:uiPriority w:val="39"/>
     <w:unhideWhenUsed/>
@@ -11512,10 +11271,10 @@
       <w:spacing w:after="100"/>
     </w:pPr>
   </w:style>
-  <w:style w:type="paragraph" w:styleId="TOC2">
+  <w:style w:type="paragraph" w:styleId="Sommario2">
     <w:name w:val="toc 2"/>
-    <w:basedOn w:val="Normal"/>
-    <w:next w:val="Normal"/>
+    <w:basedOn w:val="Normale"/>
+    <w:next w:val="Normale"/>
     <w:autoRedefine/>
     <w:uiPriority w:val="39"/>
     <w:unhideWhenUsed/>
@@ -11528,10 +11287,10 @@
       <w:ind w:left="200"/>
     </w:pPr>
   </w:style>
-  <w:style w:type="paragraph" w:styleId="BalloonText">
+  <w:style w:type="paragraph" w:styleId="Testofumetto">
     <w:name w:val="Balloon Text"/>
-    <w:basedOn w:val="Normal"/>
-    <w:link w:val="BalloonTextChar"/>
+    <w:basedOn w:val="Normale"/>
+    <w:link w:val="TestofumettoCarattere"/>
     <w:uiPriority w:val="99"/>
     <w:semiHidden/>
     <w:unhideWhenUsed/>
@@ -11543,10 +11302,10 @@
       <w:sz w:val="16"/>
     </w:rPr>
   </w:style>
-  <w:style w:type="character" w:customStyle="1" w:styleId="BalloonTextChar">
-    <w:name w:val="Balloon Text Char"/>
-    <w:basedOn w:val="DefaultParagraphFont"/>
-    <w:link w:val="BalloonText"/>
+  <w:style w:type="character" w:customStyle="1" w:styleId="TestofumettoCarattere">
+    <w:name w:val="Testo fumetto Carattere"/>
+    <w:basedOn w:val="Carpredefinitoparagrafo"/>
+    <w:link w:val="Testofumetto"/>
     <w:uiPriority w:val="99"/>
     <w:semiHidden/>
     <w:rPr>
@@ -11554,41 +11313,41 @@
       <w:sz w:val="16"/>
     </w:rPr>
   </w:style>
-  <w:style w:type="paragraph" w:styleId="Bibliography">
+  <w:style w:type="paragraph" w:styleId="Bibliografia">
     <w:name w:val="Bibliography"/>
-    <w:basedOn w:val="Normal"/>
-    <w:next w:val="Normal"/>
+    <w:basedOn w:val="Normale"/>
+    <w:next w:val="Normale"/>
     <w:uiPriority w:val="39"/>
     <w:unhideWhenUsed/>
   </w:style>
-  <w:style w:type="paragraph" w:styleId="Header">
+  <w:style w:type="paragraph" w:styleId="Intestazione">
     <w:name w:val="header"/>
-    <w:basedOn w:val="Normal"/>
-    <w:link w:val="HeaderChar"/>
+    <w:basedOn w:val="Normale"/>
+    <w:link w:val="IntestazioneCarattere"/>
     <w:uiPriority w:val="99"/>
     <w:unhideWhenUsed/>
     <w:pPr>
       <w:spacing w:before="0" w:after="0"/>
     </w:pPr>
   </w:style>
-  <w:style w:type="character" w:customStyle="1" w:styleId="HeaderChar">
-    <w:name w:val="Header Char"/>
-    <w:basedOn w:val="DefaultParagraphFont"/>
-    <w:link w:val="Header"/>
+  <w:style w:type="character" w:customStyle="1" w:styleId="IntestazioneCarattere">
+    <w:name w:val="Intestazione Carattere"/>
+    <w:basedOn w:val="Carpredefinitoparagrafo"/>
+    <w:link w:val="Intestazione"/>
     <w:uiPriority w:val="99"/>
   </w:style>
-  <w:style w:type="paragraph" w:styleId="NormalIndent">
+  <w:style w:type="paragraph" w:styleId="Rientronormale">
     <w:name w:val="Normal Indent"/>
-    <w:basedOn w:val="Normal"/>
+    <w:basedOn w:val="Normale"/>
     <w:uiPriority w:val="99"/>
     <w:unhideWhenUsed/>
     <w:pPr>
       <w:ind w:left="720"/>
     </w:pPr>
   </w:style>
-  <w:style w:type="character" w:styleId="PlaceholderText">
+  <w:style w:type="character" w:styleId="Testosegnaposto">
     <w:name w:val="Placeholder Text"/>
-    <w:basedOn w:val="DefaultParagraphFont"/>
+    <w:basedOn w:val="Carpredefinitoparagrafo"/>
     <w:uiPriority w:val="99"/>
     <w:semiHidden/>
     <w:rPr>
@@ -11597,7 +11356,7 @@
   </w:style>
   <w:style w:type="table" w:customStyle="1" w:styleId="tabellareport">
     <w:name w:val="tabella report"/>
-    <w:basedOn w:val="TableNormal"/>
+    <w:basedOn w:val="Tabellanormale"/>
     <w:uiPriority w:val="99"/>
     <w:pPr>
       <w:spacing w:before="60" w:after="60" w:line="240" w:lineRule="auto"/>
@@ -11639,9 +11398,9 @@
       </w:pPr>
     </w:tblStylePr>
   </w:style>
-  <w:style w:type="table" w:styleId="TableGrid">
+  <w:style w:type="table" w:styleId="Grigliatabella">
     <w:name w:val="Table Grid"/>
-    <w:basedOn w:val="TableNormal"/>
+    <w:basedOn w:val="Tabellanormale"/>
     <w:uiPriority w:val="59"/>
     <w:pPr>
       <w:spacing w:before="0" w:after="0" w:line="240" w:lineRule="auto"/>
@@ -11657,9 +11416,9 @@
       </w:tblBorders>
     </w:tblPr>
   </w:style>
-  <w:style w:type="character" w:styleId="CommentReference">
+  <w:style w:type="character" w:styleId="Rimandocommento">
     <w:name w:val="annotation reference"/>
-    <w:basedOn w:val="DefaultParagraphFont"/>
+    <w:basedOn w:val="Carpredefinitoparagrafo"/>
     <w:uiPriority w:val="99"/>
     <w:semiHidden/>
     <w:unhideWhenUsed/>
@@ -11669,28 +11428,28 @@
       <w:szCs w:val="16"/>
     </w:rPr>
   </w:style>
-  <w:style w:type="paragraph" w:styleId="CommentText">
+  <w:style w:type="paragraph" w:styleId="Testocommento">
     <w:name w:val="annotation text"/>
-    <w:basedOn w:val="Normal"/>
-    <w:link w:val="CommentTextChar"/>
+    <w:basedOn w:val="Normale"/>
+    <w:link w:val="TestocommentoCarattere"/>
     <w:uiPriority w:val="99"/>
     <w:semiHidden/>
     <w:unhideWhenUsed/>
     <w:rsid w:val="00D41CAE"/>
   </w:style>
-  <w:style w:type="character" w:customStyle="1" w:styleId="CommentTextChar">
-    <w:name w:val="Comment Text Char"/>
-    <w:basedOn w:val="DefaultParagraphFont"/>
-    <w:link w:val="CommentText"/>
+  <w:style w:type="character" w:customStyle="1" w:styleId="TestocommentoCarattere">
+    <w:name w:val="Testo commento Carattere"/>
+    <w:basedOn w:val="Carpredefinitoparagrafo"/>
+    <w:link w:val="Testocommento"/>
     <w:uiPriority w:val="99"/>
     <w:semiHidden/>
     <w:rsid w:val="00D41CAE"/>
   </w:style>
-  <w:style w:type="paragraph" w:styleId="CommentSubject">
+  <w:style w:type="paragraph" w:styleId="Soggettocommento">
     <w:name w:val="annotation subject"/>
-    <w:basedOn w:val="CommentText"/>
-    <w:next w:val="CommentText"/>
-    <w:link w:val="CommentSubjectChar"/>
+    <w:basedOn w:val="Testocommento"/>
+    <w:next w:val="Testocommento"/>
+    <w:link w:val="SoggettocommentoCarattere"/>
     <w:uiPriority w:val="99"/>
     <w:semiHidden/>
     <w:unhideWhenUsed/>
@@ -11700,10 +11459,10 @@
       <w:bCs/>
     </w:rPr>
   </w:style>
-  <w:style w:type="character" w:customStyle="1" w:styleId="CommentSubjectChar">
-    <w:name w:val="Comment Subject Char"/>
-    <w:basedOn w:val="CommentTextChar"/>
-    <w:link w:val="CommentSubject"/>
+  <w:style w:type="character" w:customStyle="1" w:styleId="SoggettocommentoCarattere">
+    <w:name w:val="Soggetto commento Carattere"/>
+    <w:basedOn w:val="TestocommentoCarattere"/>
+    <w:link w:val="Soggettocommento"/>
     <w:uiPriority w:val="99"/>
     <w:semiHidden/>
     <w:rsid w:val="00D41CAE"/>
@@ -11712,9 +11471,9 @@
       <w:bCs/>
     </w:rPr>
   </w:style>
-  <w:style w:type="paragraph" w:styleId="ListParagraph">
+  <w:style w:type="paragraph" w:styleId="Paragrafoelenco">
     <w:name w:val="List Paragraph"/>
-    <w:basedOn w:val="Normal"/>
+    <w:basedOn w:val="Normale"/>
     <w:uiPriority w:val="34"/>
     <w:qFormat/>
     <w:rsid w:val="000F5F01"/>
@@ -11725,17 +11484,17 @@
   </w:style>
   <w:style w:type="character" w:customStyle="1" w:styleId="normaltextrun">
     <w:name w:val="normaltextrun"/>
-    <w:basedOn w:val="DefaultParagraphFont"/>
+    <w:basedOn w:val="Carpredefinitoparagrafo"/>
     <w:rsid w:val="001C49FC"/>
   </w:style>
   <w:style w:type="character" w:customStyle="1" w:styleId="eop">
     <w:name w:val="eop"/>
-    <w:basedOn w:val="DefaultParagraphFont"/>
+    <w:basedOn w:val="Carpredefinitoparagrafo"/>
     <w:rsid w:val="001C49FC"/>
   </w:style>
   <w:style w:type="paragraph" w:customStyle="1" w:styleId="paragraph">
     <w:name w:val="paragraph"/>
-    <w:basedOn w:val="Normal"/>
+    <w:basedOn w:val="Normale"/>
     <w:rsid w:val="00B76FD7"/>
     <w:pPr>
       <w:spacing w:before="100" w:beforeAutospacing="1" w:after="100" w:afterAutospacing="1"/>
@@ -11748,9 +11507,9 @@
       <w:lang w:val="en-US" w:eastAsia="en-US"/>
     </w:rPr>
   </w:style>
-  <w:style w:type="paragraph" w:styleId="NormalWeb">
+  <w:style w:type="paragraph" w:styleId="NormaleWeb">
     <w:name w:val="Normal (Web)"/>
-    <w:basedOn w:val="Normal"/>
+    <w:basedOn w:val="Normale"/>
     <w:uiPriority w:val="99"/>
     <w:semiHidden/>
     <w:unhideWhenUsed/>
@@ -11766,9 +11525,9 @@
       <w:lang w:eastAsia="it-IT"/>
     </w:rPr>
   </w:style>
-  <w:style w:type="character" w:styleId="Strong">
+  <w:style w:type="character" w:styleId="Enfasigrassetto">
     <w:name w:val="Strong"/>
-    <w:basedOn w:val="DefaultParagraphFont"/>
+    <w:basedOn w:val="Carpredefinitoparagrafo"/>
     <w:uiPriority w:val="22"/>
     <w:qFormat/>
     <w:rsid w:val="00F20FF3"/>
@@ -11777,9 +11536,9 @@
       <w:bCs/>
     </w:rPr>
   </w:style>
-  <w:style w:type="table" w:styleId="TableGridLight">
+  <w:style w:type="table" w:styleId="Grigliatabellachiara">
     <w:name w:val="Grid Table Light"/>
-    <w:basedOn w:val="TableNormal"/>
+    <w:basedOn w:val="Tabellanormale"/>
     <w:uiPriority w:val="40"/>
     <w:rsid w:val="00D97363"/>
     <w:pPr>
@@ -11798,7 +11557,7 @@
   </w:style>
   <w:style w:type="paragraph" w:customStyle="1" w:styleId="msonormal0">
     <w:name w:val="msonormal"/>
-    <w:basedOn w:val="Normal"/>
+    <w:basedOn w:val="Normale"/>
     <w:rsid w:val="009D33D6"/>
     <w:pPr>
       <w:spacing w:before="100" w:beforeAutospacing="1" w:after="100" w:afterAutospacing="1"/>
@@ -11813,22 +11572,22 @@
   </w:style>
   <w:style w:type="character" w:customStyle="1" w:styleId="textrun">
     <w:name w:val="textrun"/>
-    <w:basedOn w:val="DefaultParagraphFont"/>
+    <w:basedOn w:val="Carpredefinitoparagrafo"/>
     <w:rsid w:val="009D33D6"/>
   </w:style>
   <w:style w:type="character" w:customStyle="1" w:styleId="linebreakblob">
     <w:name w:val="linebreakblob"/>
-    <w:basedOn w:val="DefaultParagraphFont"/>
+    <w:basedOn w:val="Carpredefinitoparagrafo"/>
     <w:rsid w:val="009D33D6"/>
   </w:style>
   <w:style w:type="character" w:customStyle="1" w:styleId="scxw262336276">
     <w:name w:val="scxw262336276"/>
-    <w:basedOn w:val="DefaultParagraphFont"/>
+    <w:basedOn w:val="Carpredefinitoparagrafo"/>
     <w:rsid w:val="009D33D6"/>
   </w:style>
-  <w:style w:type="character" w:styleId="UnresolvedMention">
+  <w:style w:type="character" w:styleId="Menzionenonrisolta">
     <w:name w:val="Unresolved Mention"/>
-    <w:basedOn w:val="DefaultParagraphFont"/>
+    <w:basedOn w:val="Carpredefinitoparagrafo"/>
     <w:uiPriority w:val="99"/>
     <w:semiHidden/>
     <w:unhideWhenUsed/>
@@ -11838,10 +11597,10 @@
       <w:shd w:val="clear" w:color="auto" w:fill="E1DFDD"/>
     </w:rPr>
   </w:style>
-  <w:style w:type="paragraph" w:styleId="HTMLPreformatted">
+  <w:style w:type="paragraph" w:styleId="PreformattatoHTML">
     <w:name w:val="HTML Preformatted"/>
-    <w:basedOn w:val="Normal"/>
-    <w:link w:val="HTMLPreformattedChar"/>
+    <w:basedOn w:val="Normale"/>
+    <w:link w:val="PreformattatoHTMLCarattere"/>
     <w:uiPriority w:val="99"/>
     <w:unhideWhenUsed/>
     <w:rsid w:val="007B36C3"/>
@@ -11872,10 +11631,10 @@
       <w:lang w:eastAsia="it-IT"/>
     </w:rPr>
   </w:style>
-  <w:style w:type="character" w:customStyle="1" w:styleId="HTMLPreformattedChar">
-    <w:name w:val="HTML Preformatted Char"/>
-    <w:basedOn w:val="DefaultParagraphFont"/>
-    <w:link w:val="HTMLPreformatted"/>
+  <w:style w:type="character" w:customStyle="1" w:styleId="PreformattatoHTMLCarattere">
+    <w:name w:val="Preformattato HTML Carattere"/>
+    <w:basedOn w:val="Carpredefinitoparagrafo"/>
+    <w:link w:val="PreformattatoHTML"/>
     <w:uiPriority w:val="99"/>
     <w:rsid w:val="007B36C3"/>
     <w:rPr>
@@ -11884,9 +11643,9 @@
       <w:lang w:eastAsia="it-IT"/>
     </w:rPr>
   </w:style>
-  <w:style w:type="character" w:styleId="HTMLCode">
+  <w:style w:type="character" w:styleId="CodiceHTML">
     <w:name w:val="HTML Code"/>
-    <w:basedOn w:val="DefaultParagraphFont"/>
+    <w:basedOn w:val="Carpredefinitoparagrafo"/>
     <w:uiPriority w:val="99"/>
     <w:semiHidden/>
     <w:unhideWhenUsed/>
@@ -11899,12 +11658,12 @@
   </w:style>
   <w:style w:type="character" w:customStyle="1" w:styleId="hljs-keyword">
     <w:name w:val="hljs-keyword"/>
-    <w:basedOn w:val="DefaultParagraphFont"/>
+    <w:basedOn w:val="Carpredefinitoparagrafo"/>
     <w:rsid w:val="007B36C3"/>
   </w:style>
   <w:style w:type="character" w:customStyle="1" w:styleId="hljs-builtin">
     <w:name w:val="hljs-built_in"/>
-    <w:basedOn w:val="DefaultParagraphFont"/>
+    <w:basedOn w:val="Carpredefinitoparagrafo"/>
     <w:rsid w:val="007B36C3"/>
   </w:style>
 </w:styles>
@@ -12207,16 +11966,16 @@
 </file>
 
 <file path=customXml/item2.xml><?xml version="1.0" encoding="utf-8"?>
-<b:Sources xmlns:b="http://schemas.openxmlformats.org/officeDocument/2006/bibliography" SelectedStyle="\APA.XSL" StyleName="APA"/>
-</file>
-
-<file path=customXml/item3.xml><?xml version="1.0" encoding="utf-8"?>
 <?mso-contentType ?>
 <FormTemplates xmlns="http://schemas.microsoft.com/sharepoint/v3/contenttype/forms">
   <Display>DocumentLibraryForm</Display>
   <Edit>AssetEditForm</Edit>
   <New>DocumentLibraryForm</New>
 </FormTemplates>
+</file>
+
+<file path=customXml/item3.xml><?xml version="1.0" encoding="utf-8"?>
+<b:Sources xmlns:b="http://schemas.openxmlformats.org/officeDocument/2006/bibliography" SelectedStyle="\APA.XSL" StyleName="APA"/>
 </file>
 
 <file path=customXml/itemProps1.xml><?xml version="1.0" encoding="utf-8"?>
@@ -12228,17 +11987,17 @@
 </file>
 
 <file path=customXml/itemProps2.xml><?xml version="1.0" encoding="utf-8"?>
+<ds:datastoreItem xmlns:ds="http://schemas.openxmlformats.org/officeDocument/2006/customXml" ds:itemID="{2E57F016-95BB-4744-9A5B-5C3BE1524D36}">
+  <ds:schemaRefs>
+    <ds:schemaRef ds:uri="http://schemas.microsoft.com/sharepoint/v3/contenttype/forms"/>
+  </ds:schemaRefs>
+</ds:datastoreItem>
+</file>
+
+<file path=customXml/itemProps3.xml><?xml version="1.0" encoding="utf-8"?>
 <ds:datastoreItem xmlns:ds="http://schemas.openxmlformats.org/officeDocument/2006/customXml" ds:itemID="{DB23F1BB-5F66-4E12-AFFC-193D04D4B5B5}">
   <ds:schemaRefs>
     <ds:schemaRef ds:uri="http://schemas.openxmlformats.org/officeDocument/2006/bibliography"/>
   </ds:schemaRefs>
 </ds:datastoreItem>
-</file>
-
-<file path=customXml/itemProps3.xml><?xml version="1.0" encoding="utf-8"?>
-<ds:datastoreItem xmlns:ds="http://schemas.openxmlformats.org/officeDocument/2006/customXml" ds:itemID="{2E57F016-95BB-4744-9A5B-5C3BE1524D36}">
-  <ds:schemaRefs>
-    <ds:schemaRef ds:uri="http://schemas.microsoft.com/sharepoint/v3/contenttype/forms"/>
-  </ds:schemaRefs>
-</ds:datastoreItem>
 </file>
</xml_diff>

<commit_message>
Modifica del feasibility study con aggiunta dello use case base (evidenziato in verde) che serve da supporto per l'UML
</commit_message>
<xml_diff>
--- a/Documents/1. Feasibility_Study/Feasibility study.docx
+++ b/Documents/1. Feasibility_Study/Feasibility study.docx
@@ -1917,6 +1917,7 @@
         <w:pStyle w:val="Titolo1"/>
         <w:spacing w:line="276" w:lineRule="auto"/>
         <w:ind w:right="3287"/>
+        <w:jc w:val="both"/>
         <w:rPr>
           <w:rFonts w:ascii="Cambria Math" w:hAnsi="Cambria Math"/>
           <w:color w:val="003E75" w:themeColor="background2" w:themeShade="40"/>
@@ -1997,6 +1998,7 @@
         <w:pStyle w:val="Titolo1"/>
         <w:spacing w:line="276" w:lineRule="auto"/>
         <w:ind w:right="3287"/>
+        <w:jc w:val="both"/>
         <w:rPr>
           <w:rFonts w:ascii="Cambria Math" w:hAnsi="Cambria Math"/>
           <w:color w:val="003E75" w:themeColor="background2" w:themeShade="40"/>
@@ -2047,6 +2049,7 @@
     <w:p>
       <w:pPr>
         <w:spacing w:after="0"/>
+        <w:jc w:val="both"/>
         <w:rPr>
           <w:sz w:val="22"/>
           <w:szCs w:val="22"/>
@@ -2185,10 +2188,119 @@
         </w:rPr>
         <w:t xml:space="preserve"> The shops will be divided into categories to offer multiple choices in the user's selection process.</w:t>
       </w:r>
+      <w:r>
+        <w:rPr>
+          <w:sz w:val="22"/>
+          <w:szCs w:val="22"/>
+        </w:rPr>
+        <w:t xml:space="preserve"> </w:t>
+      </w:r>
+      <w:r>
+        <w:rPr>
+          <w:sz w:val="22"/>
+          <w:szCs w:val="22"/>
+          <w:highlight w:val="green"/>
+        </w:rPr>
+        <w:t xml:space="preserve">The main functionality of the </w:t>
+      </w:r>
+      <w:proofErr w:type="spellStart"/>
+      <w:r>
+        <w:rPr>
+          <w:sz w:val="22"/>
+          <w:szCs w:val="22"/>
+          <w:highlight w:val="green"/>
+        </w:rPr>
+        <w:t>Iqueue</w:t>
+      </w:r>
+      <w:proofErr w:type="spellEnd"/>
+      <w:r>
+        <w:rPr>
+          <w:sz w:val="22"/>
+          <w:szCs w:val="22"/>
+          <w:highlight w:val="green"/>
+        </w:rPr>
+        <w:t xml:space="preserve"> application is the following: a user, for example a costumer, signs in in the application </w:t>
+      </w:r>
+      <w:r>
+        <w:rPr>
+          <w:sz w:val="22"/>
+          <w:szCs w:val="22"/>
+          <w:highlight w:val="green"/>
+        </w:rPr>
+        <w:t>and it is characterized by its name. Then the costumer select</w:t>
+      </w:r>
+      <w:r>
+        <w:rPr>
+          <w:sz w:val="22"/>
+          <w:szCs w:val="22"/>
+          <w:highlight w:val="green"/>
+        </w:rPr>
+        <w:t>s</w:t>
+      </w:r>
+      <w:r>
+        <w:rPr>
+          <w:sz w:val="22"/>
+          <w:szCs w:val="22"/>
+          <w:highlight w:val="green"/>
+        </w:rPr>
+        <w:t xml:space="preserve"> from a specific menu the category of shop he/she wants to visit. Once the costumer has selected the </w:t>
+      </w:r>
+      <w:r>
+        <w:rPr>
+          <w:sz w:val="22"/>
+          <w:szCs w:val="22"/>
+          <w:highlight w:val="green"/>
+        </w:rPr>
+        <w:t xml:space="preserve">typology of shop the </w:t>
+      </w:r>
+      <w:proofErr w:type="spellStart"/>
+      <w:r>
+        <w:rPr>
+          <w:sz w:val="22"/>
+          <w:szCs w:val="22"/>
+          <w:highlight w:val="green"/>
+        </w:rPr>
+        <w:t>Iqueue</w:t>
+      </w:r>
+      <w:proofErr w:type="spellEnd"/>
+      <w:r>
+        <w:rPr>
+          <w:sz w:val="22"/>
+          <w:szCs w:val="22"/>
+          <w:highlight w:val="green"/>
+        </w:rPr>
+        <w:t xml:space="preserve"> app will show the map with the location of the shops and the queue in front of each one. The client selects the specific shop where he/she wants to go and from another menu it selects the time slot in which he/she will arrive. After that a QR code will be generated for the costumer and at the same time a notification will be sent to the shop owner. Once the client arrives at the shop the shop owner will scan the QR code and the </w:t>
+      </w:r>
+      <w:proofErr w:type="spellStart"/>
+      <w:r>
+        <w:rPr>
+          <w:sz w:val="22"/>
+          <w:szCs w:val="22"/>
+          <w:highlight w:val="green"/>
+        </w:rPr>
+        <w:t>Iqueue</w:t>
+      </w:r>
+      <w:proofErr w:type="spellEnd"/>
+      <w:r>
+        <w:rPr>
+          <w:sz w:val="22"/>
+          <w:szCs w:val="22"/>
+          <w:highlight w:val="green"/>
+        </w:rPr>
+        <w:t xml:space="preserve"> app will remove the client from the queue of the shop.</w:t>
+      </w:r>
+      <w:r>
+        <w:rPr>
+          <w:sz w:val="22"/>
+          <w:szCs w:val="22"/>
+        </w:rPr>
+        <w:t xml:space="preserve"> </w:t>
+      </w:r>
     </w:p>
     <w:p>
       <w:pPr>
         <w:spacing w:after="0"/>
+        <w:jc w:val="both"/>
         <w:rPr>
           <w:sz w:val="22"/>
           <w:szCs w:val="22"/>
@@ -2221,6 +2333,7 @@
     <w:p>
       <w:pPr>
         <w:spacing w:after="0"/>
+        <w:jc w:val="both"/>
         <w:rPr>
           <w:sz w:val="22"/>
           <w:szCs w:val="22"/>
@@ -2232,6 +2345,7 @@
         <w:pStyle w:val="Titolo1"/>
         <w:spacing w:line="276" w:lineRule="auto"/>
         <w:ind w:right="3287"/>
+        <w:jc w:val="both"/>
         <w:rPr>
           <w:rFonts w:ascii="Cambria Math" w:hAnsi="Cambria Math"/>
           <w:color w:val="003E75" w:themeColor="background2" w:themeShade="40"/>
@@ -2264,6 +2378,7 @@
     <w:p>
       <w:pPr>
         <w:spacing w:after="0"/>
+        <w:jc w:val="both"/>
         <w:rPr>
           <w:sz w:val="22"/>
           <w:szCs w:val="22"/>
@@ -2345,6 +2460,7 @@
     <w:p>
       <w:pPr>
         <w:spacing w:after="0"/>
+        <w:jc w:val="both"/>
         <w:rPr>
           <w:sz w:val="22"/>
           <w:szCs w:val="22"/>
@@ -2361,6 +2477,7 @@
     <w:p>
       <w:pPr>
         <w:spacing w:after="0"/>
+        <w:jc w:val="both"/>
         <w:rPr>
           <w:sz w:val="22"/>
           <w:szCs w:val="22"/>
@@ -2422,6 +2539,7 @@
     <w:p>
       <w:pPr>
         <w:spacing w:after="0"/>
+        <w:jc w:val="both"/>
         <w:rPr>
           <w:sz w:val="22"/>
           <w:szCs w:val="22"/>
@@ -2452,6 +2570,7 @@
     <w:p>
       <w:pPr>
         <w:spacing w:after="0"/>
+        <w:jc w:val="both"/>
         <w:rPr>
           <w:sz w:val="22"/>
           <w:szCs w:val="22"/>
@@ -2463,6 +2582,7 @@
         <w:pStyle w:val="Titolo1"/>
         <w:spacing w:line="276" w:lineRule="auto"/>
         <w:ind w:right="3287"/>
+        <w:jc w:val="both"/>
         <w:rPr>
           <w:rFonts w:ascii="Cambria Math" w:hAnsi="Cambria Math"/>
           <w:caps/>
@@ -2479,6 +2599,7 @@
           <w:sz w:val="40"/>
           <w:szCs w:val="40"/>
         </w:rPr>
+        <w:lastRenderedPageBreak/>
         <w:t xml:space="preserve">3. </w:t>
       </w:r>
       <w:r>
@@ -2494,6 +2615,7 @@
     </w:p>
     <w:p>
       <w:pPr>
+        <w:jc w:val="both"/>
         <w:rPr>
           <w:sz w:val="22"/>
           <w:szCs w:val="22"/>
@@ -2600,15 +2722,7 @@
           <w:sz w:val="22"/>
           <w:szCs w:val="22"/>
         </w:rPr>
-        <w:t xml:space="preserve">. </w:t>
-      </w:r>
-      <w:r>
-        <w:rPr>
-          <w:sz w:val="22"/>
-          <w:szCs w:val="22"/>
-        </w:rPr>
-        <w:lastRenderedPageBreak/>
-        <w:t xml:space="preserve">All of them </w:t>
+        <w:t xml:space="preserve">. All of them </w:t>
       </w:r>
       <w:proofErr w:type="gramStart"/>
       <w:r>
@@ -2689,14 +2803,16 @@
     </w:p>
     <w:p>
       <w:pPr>
-        <w:rPr>
-          <w:sz w:val="22"/>
-          <w:szCs w:val="22"/>
-        </w:rPr>
-      </w:pPr>
-    </w:p>
-    <w:p>
-      <w:pPr>
+        <w:jc w:val="both"/>
+        <w:rPr>
+          <w:sz w:val="22"/>
+          <w:szCs w:val="22"/>
+        </w:rPr>
+      </w:pPr>
+    </w:p>
+    <w:p>
+      <w:pPr>
+        <w:jc w:val="both"/>
         <w:rPr>
           <w:i/>
           <w:iCs/>
@@ -2717,6 +2833,7 @@
     <w:bookmarkStart w:id="8" w:name="_Hlk132283564"/>
     <w:p>
       <w:pPr>
+        <w:jc w:val="both"/>
         <w:rPr>
           <w:i/>
           <w:iCs/>
@@ -2761,6 +2878,7 @@
     <w:bookmarkEnd w:id="8"/>
     <w:p>
       <w:pPr>
+        <w:jc w:val="both"/>
         <w:rPr>
           <w:i/>
           <w:iCs/>
@@ -2804,6 +2922,7 @@
     </w:p>
     <w:p>
       <w:pPr>
+        <w:jc w:val="both"/>
         <w:rPr>
           <w:i/>
           <w:iCs/>
@@ -2827,6 +2946,7 @@
     </w:p>
     <w:p>
       <w:pPr>
+        <w:jc w:val="both"/>
         <w:rPr>
           <w:i/>
           <w:iCs/>
@@ -2848,12 +2968,17 @@
         <w:t>www.qwaiting.com</w:t>
       </w:r>
     </w:p>
-    <w:p/>
+    <w:p>
+      <w:pPr>
+        <w:jc w:val="both"/>
+      </w:pPr>
+    </w:p>
     <w:p>
       <w:pPr>
         <w:pStyle w:val="Titolo1"/>
         <w:spacing w:line="276" w:lineRule="auto"/>
         <w:ind w:right="3287"/>
+        <w:jc w:val="both"/>
         <w:rPr>
           <w:rFonts w:ascii="Cambria Math" w:hAnsi="Cambria Math"/>
           <w:caps/>
@@ -3263,6 +3388,7 @@
           <w:sz w:val="22"/>
           <w:szCs w:val="22"/>
         </w:rPr>
+        <w:lastRenderedPageBreak/>
         <w:t xml:space="preserve">For the upcoming sections, we imagine ourselves in a company with respect to we need to consider also organizational and timing aspects. </w:t>
       </w:r>
     </w:p>
@@ -3281,6 +3407,7 @@
         <w:pStyle w:val="Titolo1"/>
         <w:spacing w:line="276" w:lineRule="auto"/>
         <w:ind w:right="3287"/>
+        <w:jc w:val="both"/>
         <w:rPr>
           <w:rFonts w:ascii="Cambria Math" w:hAnsi="Cambria Math"/>
           <w:caps/>
@@ -3297,7 +3424,6 @@
           <w:sz w:val="40"/>
           <w:szCs w:val="40"/>
         </w:rPr>
-        <w:lastRenderedPageBreak/>
         <w:t xml:space="preserve">5. </w:t>
       </w:r>
       <w:r>
@@ -3465,6 +3591,7 @@
         <w:pStyle w:val="Titolo2"/>
         <w:spacing w:line="276" w:lineRule="auto"/>
         <w:ind w:right="3287"/>
+        <w:jc w:val="both"/>
         <w:rPr>
           <w:rFonts w:ascii="Cambria Math" w:hAnsi="Cambria Math"/>
           <w:caps w:val="0"/>
@@ -3901,6 +4028,7 @@
         <w:pStyle w:val="Titolo1"/>
         <w:spacing w:line="276" w:lineRule="auto"/>
         <w:ind w:right="3287"/>
+        <w:jc w:val="both"/>
         <w:rPr>
           <w:rFonts w:ascii="Cambria Math" w:hAnsi="Cambria Math"/>
           <w:caps/>
@@ -4005,6 +4133,7 @@
           <w:sz w:val="22"/>
           <w:szCs w:val="22"/>
         </w:rPr>
+        <w:lastRenderedPageBreak/>
         <w:t>In-app purchases</w:t>
       </w:r>
       <w:r>
@@ -4036,6 +4165,7 @@
           <w:numId w:val="47"/>
         </w:numPr>
         <w:spacing w:before="0" w:after="0"/>
+        <w:jc w:val="both"/>
         <w:rPr>
           <w:rFonts w:ascii="Times New Roman" w:eastAsia="Times New Roman" w:hAnsi="Times New Roman" w:cs="Times New Roman"/>
           <w:color w:val="0E101A"/>
@@ -4220,6 +4350,7 @@
     <w:p>
       <w:pPr>
         <w:pStyle w:val="Paragrafoelenco"/>
+        <w:jc w:val="both"/>
         <w:rPr>
           <w:sz w:val="22"/>
           <w:szCs w:val="22"/>
@@ -4301,10 +4432,10 @@
             <v:path o:extrusionok="f" gradientshapeok="t" o:connecttype="rect"/>
             <o:lock v:ext="edit" aspectratio="t"/>
           </v:shapetype>
-          <v:shape id="_x0000_i1025" type="#_x0000_t75" alt="" style="width:552.65pt;height:155.15pt;mso-width-percent:0;mso-height-percent:0;mso-width-percent:0;mso-height-percent:0" o:ole="">
+          <v:shape id="_x0000_i1025" type="#_x0000_t75" alt="" style="width:552.7pt;height:155.1pt;mso-width-percent:0;mso-height-percent:0;mso-width-percent:0;mso-height-percent:0" o:ole="">
             <v:imagedata r:id="rId11" o:title=""/>
           </v:shape>
-          <o:OLEObject Type="Embed" ProgID="Excel.Sheet.12" ShapeID="_x0000_i1025" DrawAspect="Content" ObjectID="_1742896337" r:id="rId12"/>
+          <o:OLEObject Type="Embed" ProgID="Excel.Sheet.12" ShapeID="_x0000_i1025" DrawAspect="Content" ObjectID="_1742914167" r:id="rId12"/>
         </w:object>
       </w:r>
     </w:p>
@@ -4406,6 +4537,7 @@
         <w:pStyle w:val="Titolo1"/>
         <w:spacing w:line="276" w:lineRule="auto"/>
         <w:ind w:right="3287"/>
+        <w:jc w:val="both"/>
         <w:rPr>
           <w:rFonts w:ascii="Cambria Math" w:hAnsi="Cambria Math"/>
           <w:caps/>
@@ -4436,6 +4568,7 @@
     <w:p>
       <w:pPr>
         <w:spacing w:after="0"/>
+        <w:jc w:val="both"/>
         <w:rPr>
           <w:sz w:val="22"/>
           <w:szCs w:val="22"/>
@@ -4494,6 +4627,7 @@
     <w:p>
       <w:pPr>
         <w:spacing w:after="0"/>
+        <w:jc w:val="both"/>
         <w:rPr>
           <w:sz w:val="22"/>
           <w:szCs w:val="22"/>
@@ -4503,6 +4637,7 @@
     <w:p>
       <w:pPr>
         <w:spacing w:after="0"/>
+        <w:jc w:val="both"/>
         <w:rPr>
           <w:sz w:val="22"/>
           <w:szCs w:val="22"/>
@@ -4524,6 +4659,7 @@
           <w:numId w:val="43"/>
         </w:numPr>
         <w:spacing w:after="0"/>
+        <w:jc w:val="both"/>
         <w:rPr>
           <w:sz w:val="22"/>
           <w:szCs w:val="22"/>
@@ -4573,6 +4709,7 @@
           <w:numId w:val="43"/>
         </w:numPr>
         <w:spacing w:after="0"/>
+        <w:jc w:val="both"/>
         <w:rPr>
           <w:sz w:val="22"/>
           <w:szCs w:val="22"/>
@@ -4610,6 +4747,7 @@
     <w:p>
       <w:pPr>
         <w:spacing w:after="0"/>
+        <w:jc w:val="both"/>
         <w:rPr>
           <w:sz w:val="22"/>
           <w:szCs w:val="22"/>
@@ -4619,6 +4757,7 @@
     <w:p>
       <w:pPr>
         <w:spacing w:after="0"/>
+        <w:jc w:val="both"/>
         <w:rPr>
           <w:sz w:val="22"/>
           <w:szCs w:val="22"/>
@@ -4639,6 +4778,7 @@
           <w:ilvl w:val="0"/>
           <w:numId w:val="44"/>
         </w:numPr>
+        <w:jc w:val="both"/>
         <w:rPr>
           <w:sz w:val="22"/>
           <w:szCs w:val="22"/>
@@ -4660,6 +4800,7 @@
           <w:numId w:val="44"/>
         </w:numPr>
         <w:spacing w:after="0"/>
+        <w:jc w:val="both"/>
         <w:rPr>
           <w:sz w:val="22"/>
           <w:szCs w:val="22"/>
@@ -4695,6 +4836,7 @@
           <w:numId w:val="44"/>
         </w:numPr>
         <w:spacing w:after="0"/>
+        <w:jc w:val="both"/>
         <w:rPr>
           <w:sz w:val="22"/>
           <w:szCs w:val="22"/>
@@ -4716,6 +4858,7 @@
           <w:numId w:val="44"/>
         </w:numPr>
         <w:spacing w:after="0"/>
+        <w:jc w:val="both"/>
         <w:rPr>
           <w:sz w:val="22"/>
           <w:szCs w:val="22"/>
@@ -4732,6 +4875,7 @@
     <w:p>
       <w:pPr>
         <w:spacing w:after="0"/>
+        <w:jc w:val="both"/>
         <w:rPr>
           <w:sz w:val="22"/>
           <w:szCs w:val="22"/>
@@ -4741,6 +4885,7 @@
     <w:p>
       <w:pPr>
         <w:spacing w:after="0"/>
+        <w:jc w:val="both"/>
         <w:rPr>
           <w:sz w:val="22"/>
           <w:szCs w:val="22"/>
@@ -4770,6 +4915,7 @@
           <w:numId w:val="45"/>
         </w:numPr>
         <w:spacing w:after="0"/>
+        <w:jc w:val="both"/>
         <w:rPr>
           <w:sz w:val="22"/>
           <w:szCs w:val="22"/>
@@ -4805,6 +4951,7 @@
           <w:numId w:val="45"/>
         </w:numPr>
         <w:spacing w:after="0"/>
+        <w:jc w:val="both"/>
         <w:rPr>
           <w:sz w:val="22"/>
           <w:szCs w:val="22"/>
@@ -4833,17 +4980,17 @@
           <w:numId w:val="45"/>
         </w:numPr>
         <w:spacing w:after="0"/>
-        <w:rPr>
-          <w:sz w:val="22"/>
-          <w:szCs w:val="22"/>
-        </w:rPr>
-      </w:pPr>
-      <w:r>
-        <w:rPr>
-          <w:sz w:val="22"/>
-          <w:szCs w:val="22"/>
-        </w:rPr>
-        <w:lastRenderedPageBreak/>
+        <w:jc w:val="both"/>
+        <w:rPr>
+          <w:sz w:val="22"/>
+          <w:szCs w:val="22"/>
+        </w:rPr>
+      </w:pPr>
+      <w:r>
+        <w:rPr>
+          <w:sz w:val="22"/>
+          <w:szCs w:val="22"/>
+        </w:rPr>
         <w:t>No new facilities or capital investments are required</w:t>
       </w:r>
       <w:r>
@@ -4858,6 +5005,7 @@
       <w:pPr>
         <w:pStyle w:val="Paragrafoelenco"/>
         <w:spacing w:after="0"/>
+        <w:jc w:val="both"/>
         <w:rPr>
           <w:sz w:val="22"/>
           <w:szCs w:val="22"/>
@@ -4868,6 +5016,7 @@
       <w:pPr>
         <w:pStyle w:val="Paragrafoelenco"/>
         <w:spacing w:after="0"/>
+        <w:jc w:val="both"/>
         <w:rPr>
           <w:sz w:val="22"/>
           <w:szCs w:val="22"/>
@@ -4877,6 +5026,7 @@
     <w:p>
       <w:pPr>
         <w:spacing w:after="0"/>
+        <w:jc w:val="both"/>
         <w:rPr>
           <w:sz w:val="22"/>
           <w:szCs w:val="22"/>
@@ -4898,6 +5048,7 @@
           <w:numId w:val="46"/>
         </w:numPr>
         <w:spacing w:after="0"/>
+        <w:jc w:val="both"/>
         <w:rPr>
           <w:sz w:val="22"/>
           <w:szCs w:val="22"/>
@@ -4933,6 +5084,7 @@
           <w:numId w:val="46"/>
         </w:numPr>
         <w:spacing w:after="0"/>
+        <w:jc w:val="both"/>
         <w:rPr>
           <w:sz w:val="22"/>
           <w:szCs w:val="22"/>
@@ -4953,6 +5105,7 @@
           <w:numId w:val="46"/>
         </w:numPr>
         <w:spacing w:before="0" w:after="0"/>
+        <w:jc w:val="both"/>
         <w:rPr>
           <w:rFonts w:ascii="Times New Roman" w:eastAsia="Times New Roman" w:hAnsi="Times New Roman" w:cs="Times New Roman"/>
           <w:color w:val="0E101A"/>
@@ -5031,6 +5184,7 @@
     <w:p>
       <w:pPr>
         <w:spacing w:after="0"/>
+        <w:jc w:val="both"/>
         <w:rPr>
           <w:sz w:val="22"/>
           <w:szCs w:val="22"/>
@@ -5040,6 +5194,7 @@
     <w:p>
       <w:pPr>
         <w:spacing w:after="0"/>
+        <w:jc w:val="both"/>
         <w:rPr>
           <w:sz w:val="22"/>
           <w:szCs w:val="22"/>
@@ -5072,6 +5227,7 @@
     <w:p>
       <w:pPr>
         <w:spacing w:after="0"/>
+        <w:jc w:val="both"/>
         <w:rPr>
           <w:sz w:val="22"/>
           <w:szCs w:val="22"/>
@@ -11966,16 +12122,16 @@
 </file>
 
 <file path=customXml/item2.xml><?xml version="1.0" encoding="utf-8"?>
+<b:Sources xmlns:b="http://schemas.openxmlformats.org/officeDocument/2006/bibliography" SelectedStyle="\APA.XSL" StyleName="APA"/>
+</file>
+
+<file path=customXml/item3.xml><?xml version="1.0" encoding="utf-8"?>
 <?mso-contentType ?>
 <FormTemplates xmlns="http://schemas.microsoft.com/sharepoint/v3/contenttype/forms">
   <Display>DocumentLibraryForm</Display>
   <Edit>AssetEditForm</Edit>
   <New>DocumentLibraryForm</New>
 </FormTemplates>
-</file>
-
-<file path=customXml/item3.xml><?xml version="1.0" encoding="utf-8"?>
-<b:Sources xmlns:b="http://schemas.openxmlformats.org/officeDocument/2006/bibliography" SelectedStyle="\APA.XSL" StyleName="APA"/>
 </file>
 
 <file path=customXml/itemProps1.xml><?xml version="1.0" encoding="utf-8"?>
@@ -11987,17 +12143,17 @@
 </file>
 
 <file path=customXml/itemProps2.xml><?xml version="1.0" encoding="utf-8"?>
+<ds:datastoreItem xmlns:ds="http://schemas.openxmlformats.org/officeDocument/2006/customXml" ds:itemID="{DB23F1BB-5F66-4E12-AFFC-193D04D4B5B5}">
+  <ds:schemaRefs>
+    <ds:schemaRef ds:uri="http://schemas.openxmlformats.org/officeDocument/2006/bibliography"/>
+  </ds:schemaRefs>
+</ds:datastoreItem>
+</file>
+
+<file path=customXml/itemProps3.xml><?xml version="1.0" encoding="utf-8"?>
 <ds:datastoreItem xmlns:ds="http://schemas.openxmlformats.org/officeDocument/2006/customXml" ds:itemID="{2E57F016-95BB-4744-9A5B-5C3BE1524D36}">
   <ds:schemaRefs>
     <ds:schemaRef ds:uri="http://schemas.microsoft.com/sharepoint/v3/contenttype/forms"/>
   </ds:schemaRefs>
 </ds:datastoreItem>
-</file>
-
-<file path=customXml/itemProps3.xml><?xml version="1.0" encoding="utf-8"?>
-<ds:datastoreItem xmlns:ds="http://schemas.openxmlformats.org/officeDocument/2006/customXml" ds:itemID="{DB23F1BB-5F66-4E12-AFFC-193D04D4B5B5}">
-  <ds:schemaRefs>
-    <ds:schemaRef ds:uri="http://schemas.openxmlformats.org/officeDocument/2006/bibliography"/>
-  </ds:schemaRefs>
-</ds:datastoreItem>
 </file>
</xml_diff>

<commit_message>
Aggiunta di un nuovo documento word dentro Design
</commit_message>
<xml_diff>
--- a/Documents/1. Feasibility_Study/Feasibility study.docx
+++ b/Documents/1. Feasibility_Study/Feasibility study.docx
@@ -2219,7 +2219,7 @@
           <w:szCs w:val="22"/>
           <w:highlight w:val="green"/>
         </w:rPr>
-        <w:t xml:space="preserve"> application is the following: a user, for example a costumer, signs in in the application </w:t>
+        <w:t xml:space="preserve"> application is the following: a user, for example a costumer,</w:t>
       </w:r>
       <w:r>
         <w:rPr>
@@ -2227,7 +2227,39 @@
           <w:szCs w:val="22"/>
           <w:highlight w:val="green"/>
         </w:rPr>
-        <w:t>and it is characterized by its name. Then the costumer select</w:t>
+        <w:t xml:space="preserve"> </w:t>
+      </w:r>
+      <w:r>
+        <w:rPr>
+          <w:sz w:val="22"/>
+          <w:szCs w:val="22"/>
+          <w:highlight w:val="green"/>
+        </w:rPr>
+        <w:t xml:space="preserve">signs in in the application </w:t>
+      </w:r>
+      <w:r>
+        <w:rPr>
+          <w:sz w:val="22"/>
+          <w:szCs w:val="22"/>
+          <w:highlight w:val="green"/>
+        </w:rPr>
+        <w:t xml:space="preserve">and it is characterized by its </w:t>
+      </w:r>
+      <w:r>
+        <w:rPr>
+          <w:sz w:val="22"/>
+          <w:szCs w:val="22"/>
+          <w:highlight w:val="green"/>
+        </w:rPr>
+        <w:t>user</w:t>
+      </w:r>
+      <w:r>
+        <w:rPr>
+          <w:sz w:val="22"/>
+          <w:szCs w:val="22"/>
+          <w:highlight w:val="green"/>
+        </w:rPr>
+        <w:t>name. Then the costumer select</w:t>
       </w:r>
       <w:r>
         <w:rPr>
@@ -4435,7 +4467,7 @@
           <v:shape id="_x0000_i1025" type="#_x0000_t75" alt="" style="width:552.7pt;height:155.1pt;mso-width-percent:0;mso-height-percent:0;mso-width-percent:0;mso-height-percent:0" o:ole="">
             <v:imagedata r:id="rId11" o:title=""/>
           </v:shape>
-          <o:OLEObject Type="Embed" ProgID="Excel.Sheet.12" ShapeID="_x0000_i1025" DrawAspect="Content" ObjectID="_1742914167" r:id="rId12"/>
+          <o:OLEObject Type="Embed" ProgID="Excel.Sheet.12" ShapeID="_x0000_i1025" DrawAspect="Content" ObjectID="_1742970292" r:id="rId12"/>
         </w:object>
       </w:r>
     </w:p>
@@ -12122,16 +12154,16 @@
 </file>
 
 <file path=customXml/item2.xml><?xml version="1.0" encoding="utf-8"?>
-<b:Sources xmlns:b="http://schemas.openxmlformats.org/officeDocument/2006/bibliography" SelectedStyle="\APA.XSL" StyleName="APA"/>
-</file>
-
-<file path=customXml/item3.xml><?xml version="1.0" encoding="utf-8"?>
 <?mso-contentType ?>
 <FormTemplates xmlns="http://schemas.microsoft.com/sharepoint/v3/contenttype/forms">
   <Display>DocumentLibraryForm</Display>
   <Edit>AssetEditForm</Edit>
   <New>DocumentLibraryForm</New>
 </FormTemplates>
+</file>
+
+<file path=customXml/item3.xml><?xml version="1.0" encoding="utf-8"?>
+<b:Sources xmlns:b="http://schemas.openxmlformats.org/officeDocument/2006/bibliography" SelectedStyle="\APA.XSL" StyleName="APA"/>
 </file>
 
 <file path=customXml/itemProps1.xml><?xml version="1.0" encoding="utf-8"?>
@@ -12143,17 +12175,17 @@
 </file>
 
 <file path=customXml/itemProps2.xml><?xml version="1.0" encoding="utf-8"?>
+<ds:datastoreItem xmlns:ds="http://schemas.openxmlformats.org/officeDocument/2006/customXml" ds:itemID="{2E57F016-95BB-4744-9A5B-5C3BE1524D36}">
+  <ds:schemaRefs>
+    <ds:schemaRef ds:uri="http://schemas.microsoft.com/sharepoint/v3/contenttype/forms"/>
+  </ds:schemaRefs>
+</ds:datastoreItem>
+</file>
+
+<file path=customXml/itemProps3.xml><?xml version="1.0" encoding="utf-8"?>
 <ds:datastoreItem xmlns:ds="http://schemas.openxmlformats.org/officeDocument/2006/customXml" ds:itemID="{DB23F1BB-5F66-4E12-AFFC-193D04D4B5B5}">
   <ds:schemaRefs>
     <ds:schemaRef ds:uri="http://schemas.openxmlformats.org/officeDocument/2006/bibliography"/>
   </ds:schemaRefs>
 </ds:datastoreItem>
-</file>
-
-<file path=customXml/itemProps3.xml><?xml version="1.0" encoding="utf-8"?>
-<ds:datastoreItem xmlns:ds="http://schemas.openxmlformats.org/officeDocument/2006/customXml" ds:itemID="{2E57F016-95BB-4744-9A5B-5C3BE1524D36}">
-  <ds:schemaRefs>
-    <ds:schemaRef ds:uri="http://schemas.microsoft.com/sharepoint/v3/contenttype/forms"/>
-  </ds:schemaRefs>
-</ds:datastoreItem>
 </file>
</xml_diff>

<commit_message>
New RASD and UML
</commit_message>
<xml_diff>
--- a/Documents/1. Feasibility_Study/Feasibility study.docx
+++ b/Documents/1. Feasibility_Study/Feasibility study.docx
@@ -878,7 +878,7 @@
             </w:rPr>
             <w:fldChar w:fldCharType="separate"/>
           </w:r>
-          <w:hyperlink w:anchor="_Toc131177582" w:history="1">
+          <w:hyperlink w:anchor="_Toc132357854" w:history="1">
             <w:r>
               <w:rPr>
                 <w:rStyle w:val="Collegamentoipertestuale"/>
@@ -906,7 +906,7 @@
                 <w:noProof/>
                 <w:webHidden/>
               </w:rPr>
-              <w:instrText xml:space="preserve"> PAGEREF _Toc131177582 \h </w:instrText>
+              <w:instrText xml:space="preserve"> PAGEREF _Toc132357854 \h </w:instrText>
             </w:r>
             <w:r>
               <w:rPr>
@@ -952,7 +952,7 @@
               <w:lang w:val="it-IT" w:eastAsia="it-IT"/>
             </w:rPr>
           </w:pPr>
-          <w:hyperlink w:anchor="_Toc131177583" w:history="1">
+          <w:hyperlink w:anchor="_Toc132357855" w:history="1">
             <w:r>
               <w:rPr>
                 <w:rStyle w:val="Collegamentoipertestuale"/>
@@ -980,7 +980,7 @@
                 <w:noProof/>
                 <w:webHidden/>
               </w:rPr>
-              <w:instrText xml:space="preserve"> PAGEREF _Toc131177583 \h </w:instrText>
+              <w:instrText xml:space="preserve"> PAGEREF _Toc132357855 \h </w:instrText>
             </w:r>
             <w:r>
               <w:rPr>
@@ -1026,7 +1026,7 @@
               <w:lang w:val="it-IT" w:eastAsia="it-IT"/>
             </w:rPr>
           </w:pPr>
-          <w:hyperlink w:anchor="_Toc131177584" w:history="1">
+          <w:hyperlink w:anchor="_Toc132357856" w:history="1">
             <w:r>
               <w:rPr>
                 <w:rStyle w:val="Collegamentoipertestuale"/>
@@ -1054,7 +1054,7 @@
                 <w:noProof/>
                 <w:webHidden/>
               </w:rPr>
-              <w:instrText xml:space="preserve"> PAGEREF _Toc131177584 \h </w:instrText>
+              <w:instrText xml:space="preserve"> PAGEREF _Toc132357856 \h </w:instrText>
             </w:r>
             <w:r>
               <w:rPr>
@@ -1100,7 +1100,7 @@
               <w:lang w:val="it-IT" w:eastAsia="it-IT"/>
             </w:rPr>
           </w:pPr>
-          <w:hyperlink w:anchor="_Toc131177585" w:history="1">
+          <w:hyperlink w:anchor="_Toc132357857" w:history="1">
             <w:r>
               <w:rPr>
                 <w:rStyle w:val="Collegamentoipertestuale"/>
@@ -1128,81 +1128,7 @@
                 <w:noProof/>
                 <w:webHidden/>
               </w:rPr>
-              <w:instrText xml:space="preserve"> PAGEREF _Toc131177585 \h </w:instrText>
-            </w:r>
-            <w:r>
-              <w:rPr>
-                <w:noProof/>
-                <w:webHidden/>
-              </w:rPr>
-            </w:r>
-            <w:r>
-              <w:rPr>
-                <w:noProof/>
-                <w:webHidden/>
-              </w:rPr>
-              <w:fldChar w:fldCharType="separate"/>
-            </w:r>
-            <w:r>
-              <w:rPr>
-                <w:noProof/>
-                <w:webHidden/>
-              </w:rPr>
-              <w:t>2</w:t>
-            </w:r>
-            <w:r>
-              <w:rPr>
-                <w:noProof/>
-                <w:webHidden/>
-              </w:rPr>
-              <w:fldChar w:fldCharType="end"/>
-            </w:r>
-          </w:hyperlink>
-        </w:p>
-        <w:p>
-          <w:pPr>
-            <w:pStyle w:val="Sommario1"/>
-            <w:tabs>
-              <w:tab w:val="right" w:leader="dot" w:pos="10790"/>
-            </w:tabs>
-            <w:rPr>
-              <w:rFonts w:eastAsiaTheme="minorEastAsia"/>
-              <w:noProof/>
-              <w:color w:val="auto"/>
-              <w:sz w:val="22"/>
-              <w:szCs w:val="22"/>
-              <w:lang w:val="it-IT" w:eastAsia="it-IT"/>
-            </w:rPr>
-          </w:pPr>
-          <w:hyperlink w:anchor="_Toc131177586" w:history="1">
-            <w:r>
-              <w:rPr>
-                <w:rStyle w:val="Collegamentoipertestuale"/>
-                <w:rFonts w:ascii="Cambria Math" w:hAnsi="Cambria Math"/>
-                <w:noProof/>
-              </w:rPr>
-              <w:t>4. Marketing Strategy</w:t>
-            </w:r>
-            <w:r>
-              <w:rPr>
-                <w:noProof/>
-                <w:webHidden/>
-              </w:rPr>
-              <w:tab/>
-            </w:r>
-            <w:r>
-              <w:rPr>
-                <w:noProof/>
-                <w:webHidden/>
-              </w:rPr>
-              <w:fldChar w:fldCharType="begin"/>
-            </w:r>
-            <w:r>
-              <w:rPr>
-                <w:noProof/>
-                <w:webHidden/>
-              </w:rPr>
-              <w:instrText xml:space="preserve"> PAGEREF _Toc131177586 \h </w:instrText>
+              <w:instrText xml:space="preserve"> PAGEREF _Toc132357857 \h </w:instrText>
             </w:r>
             <w:r>
               <w:rPr>
@@ -1248,14 +1174,14 @@
               <w:lang w:val="it-IT" w:eastAsia="it-IT"/>
             </w:rPr>
           </w:pPr>
-          <w:hyperlink w:anchor="_Toc131177587" w:history="1">
+          <w:hyperlink w:anchor="_Toc132357858" w:history="1">
             <w:r>
               <w:rPr>
                 <w:rStyle w:val="Collegamentoipertestuale"/>
                 <w:rFonts w:ascii="Cambria Math" w:hAnsi="Cambria Math"/>
                 <w:noProof/>
               </w:rPr>
-              <w:t>5. Organization and Staffing</w:t>
+              <w:t>4. Marketing Strategy</w:t>
             </w:r>
             <w:r>
               <w:rPr>
@@ -1276,7 +1202,7 @@
                 <w:noProof/>
                 <w:webHidden/>
               </w:rPr>
-              <w:instrText xml:space="preserve"> PAGEREF _Toc131177587 \h </w:instrText>
+              <w:instrText xml:space="preserve"> PAGEREF _Toc132357858 \h </w:instrText>
             </w:r>
             <w:r>
               <w:rPr>
@@ -1309,6 +1235,80 @@
         </w:p>
         <w:p>
           <w:pPr>
+            <w:pStyle w:val="Sommario1"/>
+            <w:tabs>
+              <w:tab w:val="right" w:leader="dot" w:pos="10790"/>
+            </w:tabs>
+            <w:rPr>
+              <w:rFonts w:eastAsiaTheme="minorEastAsia"/>
+              <w:noProof/>
+              <w:color w:val="auto"/>
+              <w:sz w:val="22"/>
+              <w:szCs w:val="22"/>
+              <w:lang w:val="it-IT" w:eastAsia="it-IT"/>
+            </w:rPr>
+          </w:pPr>
+          <w:hyperlink w:anchor="_Toc132357859" w:history="1">
+            <w:r>
+              <w:rPr>
+                <w:rStyle w:val="Collegamentoipertestuale"/>
+                <w:rFonts w:ascii="Cambria Math" w:hAnsi="Cambria Math"/>
+                <w:noProof/>
+              </w:rPr>
+              <w:t>5. Organization and Staffing</w:t>
+            </w:r>
+            <w:r>
+              <w:rPr>
+                <w:noProof/>
+                <w:webHidden/>
+              </w:rPr>
+              <w:tab/>
+            </w:r>
+            <w:r>
+              <w:rPr>
+                <w:noProof/>
+                <w:webHidden/>
+              </w:rPr>
+              <w:fldChar w:fldCharType="begin"/>
+            </w:r>
+            <w:r>
+              <w:rPr>
+                <w:noProof/>
+                <w:webHidden/>
+              </w:rPr>
+              <w:instrText xml:space="preserve"> PAGEREF _Toc132357859 \h </w:instrText>
+            </w:r>
+            <w:r>
+              <w:rPr>
+                <w:noProof/>
+                <w:webHidden/>
+              </w:rPr>
+            </w:r>
+            <w:r>
+              <w:rPr>
+                <w:noProof/>
+                <w:webHidden/>
+              </w:rPr>
+              <w:fldChar w:fldCharType="separate"/>
+            </w:r>
+            <w:r>
+              <w:rPr>
+                <w:noProof/>
+                <w:webHidden/>
+              </w:rPr>
+              <w:t>4</w:t>
+            </w:r>
+            <w:r>
+              <w:rPr>
+                <w:noProof/>
+                <w:webHidden/>
+              </w:rPr>
+              <w:fldChar w:fldCharType="end"/>
+            </w:r>
+          </w:hyperlink>
+        </w:p>
+        <w:p>
+          <w:pPr>
             <w:pStyle w:val="Sommario2"/>
             <w:rPr>
               <w:rFonts w:eastAsiaTheme="minorEastAsia"/>
@@ -1319,7 +1319,7 @@
               <w:lang w:val="it-IT" w:eastAsia="it-IT"/>
             </w:rPr>
           </w:pPr>
-          <w:hyperlink w:anchor="_Toc131177588" w:history="1">
+          <w:hyperlink w:anchor="_Toc132357860" w:history="1">
             <w:r>
               <w:rPr>
                 <w:rStyle w:val="Collegamentoipertestuale"/>
@@ -1347,7 +1347,7 @@
                 <w:noProof/>
                 <w:webHidden/>
               </w:rPr>
-              <w:instrText xml:space="preserve"> PAGEREF _Toc131177588 \h </w:instrText>
+              <w:instrText xml:space="preserve"> PAGEREF _Toc132357860 \h </w:instrText>
             </w:r>
             <w:r>
               <w:rPr>
@@ -1393,7 +1393,7 @@
               <w:lang w:val="it-IT" w:eastAsia="it-IT"/>
             </w:rPr>
           </w:pPr>
-          <w:hyperlink w:anchor="_Toc131177589" w:history="1">
+          <w:hyperlink w:anchor="_Toc132357861" w:history="1">
             <w:r>
               <w:rPr>
                 <w:rStyle w:val="Collegamentoipertestuale"/>
@@ -1421,7 +1421,7 @@
                 <w:noProof/>
                 <w:webHidden/>
               </w:rPr>
-              <w:instrText xml:space="preserve"> PAGEREF _Toc131177589 \h </w:instrText>
+              <w:instrText xml:space="preserve"> PAGEREF _Toc132357861 \h </w:instrText>
             </w:r>
             <w:r>
               <w:rPr>
@@ -1454,7 +1454,10 @@
         </w:p>
         <w:p>
           <w:pPr>
-            <w:pStyle w:val="Sommario2"/>
+            <w:pStyle w:val="Sommario1"/>
+            <w:tabs>
+              <w:tab w:val="right" w:leader="dot" w:pos="10790"/>
+            </w:tabs>
             <w:rPr>
               <w:rFonts w:eastAsiaTheme="minorEastAsia"/>
               <w:noProof/>
@@ -1464,14 +1467,14 @@
               <w:lang w:val="it-IT" w:eastAsia="it-IT"/>
             </w:rPr>
           </w:pPr>
-          <w:hyperlink w:anchor="_Toc131177590" w:history="1">
+          <w:hyperlink w:anchor="_Toc132357862" w:history="1">
             <w:r>
               <w:rPr>
                 <w:rStyle w:val="Collegamentoipertestuale"/>
                 <w:rFonts w:ascii="Cambria Math" w:hAnsi="Cambria Math"/>
                 <w:noProof/>
               </w:rPr>
-              <w:t>Findings and Recommendations</w:t>
+              <w:t>6. Findings and Recommendations</w:t>
             </w:r>
             <w:r>
               <w:rPr>
@@ -1492,7 +1495,7 @@
                 <w:noProof/>
                 <w:webHidden/>
               </w:rPr>
-              <w:instrText xml:space="preserve"> PAGEREF _Toc131177590 \h </w:instrText>
+              <w:instrText xml:space="preserve"> PAGEREF _Toc132357862 \h </w:instrText>
             </w:r>
             <w:r>
               <w:rPr>
@@ -1845,6 +1848,7 @@
           <w:szCs w:val="22"/>
         </w:rPr>
       </w:pPr>
+      <w:bookmarkStart w:id="2" w:name="_Hlk132357864"/>
       <w:r>
         <w:rPr>
           <w:i/>
@@ -1900,6 +1904,7 @@
         <w:t xml:space="preserve"> </w:t>
       </w:r>
     </w:p>
+    <w:bookmarkEnd w:id="2"/>
     <w:p>
       <w:pPr>
         <w:pStyle w:val="Informazionicontatto"/>
@@ -1925,7 +1930,7 @@
           <w:szCs w:val="40"/>
         </w:rPr>
       </w:pPr>
-      <w:bookmarkStart w:id="2" w:name="_Toc131177582"/>
+      <w:bookmarkStart w:id="3" w:name="_Toc132357854"/>
       <w:r>
         <w:rPr>
           <w:rFonts w:ascii="Cambria Math" w:hAnsi="Cambria Math"/>
@@ -1935,7 +1940,7 @@
         </w:rPr>
         <w:t>Executive Summary</w:t>
       </w:r>
-      <w:bookmarkEnd w:id="2"/>
+      <w:bookmarkEnd w:id="3"/>
     </w:p>
     <w:p>
       <w:pPr>
@@ -2007,7 +2012,7 @@
           <w:highlight w:val="yellow"/>
         </w:rPr>
       </w:pPr>
-      <w:bookmarkStart w:id="3" w:name="_Toc131177583"/>
+      <w:bookmarkStart w:id="4" w:name="_Toc132357855"/>
       <w:r>
         <w:rPr>
           <w:rFonts w:ascii="Cambria Math" w:hAnsi="Cambria Math"/>
@@ -2044,7 +2049,7 @@
         </w:rPr>
         <w:t>Application Function and Goals</w:t>
       </w:r>
-      <w:bookmarkEnd w:id="3"/>
+      <w:bookmarkEnd w:id="4"/>
     </w:p>
     <w:p>
       <w:pPr>
@@ -2219,14 +2224,23 @@
           <w:szCs w:val="22"/>
           <w:highlight w:val="green"/>
         </w:rPr>
-        <w:t xml:space="preserve"> application is the following: a user, for example a costumer,</w:t>
-      </w:r>
+        <w:t xml:space="preserve"> application is the following: </w:t>
+      </w:r>
+      <w:bookmarkStart w:id="5" w:name="_Hlk132358194"/>
       <w:r>
         <w:rPr>
           <w:sz w:val="22"/>
           <w:szCs w:val="22"/>
           <w:highlight w:val="green"/>
         </w:rPr>
+        <w:t>a user, for example a costumer,</w:t>
+      </w:r>
+      <w:r>
+        <w:rPr>
+          <w:sz w:val="22"/>
+          <w:szCs w:val="22"/>
+          <w:highlight w:val="green"/>
+        </w:rPr>
         <w:t xml:space="preserve"> </w:t>
       </w:r>
       <w:r>
@@ -2328,6 +2342,7 @@
         </w:rPr>
         <w:t xml:space="preserve"> </w:t>
       </w:r>
+      <w:bookmarkEnd w:id="5"/>
     </w:p>
     <w:p>
       <w:pPr>
@@ -2386,7 +2401,7 @@
           <w:highlight w:val="yellow"/>
         </w:rPr>
       </w:pPr>
-      <w:bookmarkStart w:id="4" w:name="_Toc131177584"/>
+      <w:bookmarkStart w:id="6" w:name="_Toc132357856"/>
       <w:r>
         <w:rPr>
           <w:rFonts w:ascii="Cambria Math" w:hAnsi="Cambria Math"/>
@@ -2405,7 +2420,7 @@
         </w:rPr>
         <w:t>Technology Considerations</w:t>
       </w:r>
-      <w:bookmarkEnd w:id="4"/>
+      <w:bookmarkEnd w:id="6"/>
     </w:p>
     <w:p>
       <w:pPr>
@@ -2623,7 +2638,7 @@
           <w:szCs w:val="32"/>
         </w:rPr>
       </w:pPr>
-      <w:bookmarkStart w:id="5" w:name="_Toc131177585"/>
+      <w:bookmarkStart w:id="7" w:name="_Toc132357857"/>
       <w:r>
         <w:rPr>
           <w:rFonts w:ascii="Cambria Math" w:hAnsi="Cambria Math"/>
@@ -2643,7 +2658,7 @@
         </w:rPr>
         <w:t>Product Service Marketplace</w:t>
       </w:r>
-      <w:bookmarkEnd w:id="5"/>
+      <w:bookmarkEnd w:id="7"/>
     </w:p>
     <w:p>
       <w:pPr>
@@ -2660,7 +2675,7 @@
         </w:rPr>
         <w:t xml:space="preserve">The marketplace for this type of application is quite wide, especially after the COVID 19 pandemic which has increased the interest into this field. </w:t>
       </w:r>
-      <w:bookmarkStart w:id="6" w:name="_Hlk132283218"/>
+      <w:bookmarkStart w:id="8" w:name="_Hlk132283218"/>
       <w:r>
         <w:rPr>
           <w:sz w:val="22"/>
@@ -2684,7 +2699,7 @@
         </w:rPr>
         <w:t xml:space="preserve"> the global queue management systems in terms of revenue was estimated to be worth $0.5 billion in 2020. </w:t>
       </w:r>
-      <w:bookmarkEnd w:id="6"/>
+      <w:bookmarkEnd w:id="8"/>
       <w:r>
         <w:rPr>
           <w:sz w:val="22"/>
@@ -2692,7 +2707,7 @@
         </w:rPr>
         <w:t xml:space="preserve">Due to the increasing interest in this segment, it is expected to grow </w:t>
       </w:r>
-      <w:bookmarkStart w:id="7" w:name="_Hlk132283545"/>
+      <w:bookmarkStart w:id="9" w:name="_Hlk132283545"/>
       <w:r>
         <w:rPr>
           <w:sz w:val="22"/>
@@ -2700,7 +2715,7 @@
         </w:rPr>
         <w:t>at a rate of 4% per year and to reach a value of $0.6 billion by the end of 2026</w:t>
       </w:r>
-      <w:bookmarkEnd w:id="7"/>
+      <w:bookmarkEnd w:id="9"/>
       <w:r>
         <w:rPr>
           <w:sz w:val="22"/>
@@ -2862,7 +2877,7 @@
         <w:t>Sources:</w:t>
       </w:r>
     </w:p>
-    <w:bookmarkStart w:id="8" w:name="_Hlk132283564"/>
+    <w:bookmarkStart w:id="10" w:name="_Hlk132283564"/>
     <w:p>
       <w:pPr>
         <w:jc w:val="both"/>
@@ -2879,7 +2894,10 @@
         <w:fldChar w:fldCharType="begin"/>
       </w:r>
       <w:r>
-        <w:instrText>HYPERLINK "http://www.marketsandmarkets.com/Market-Reports/queue-management-system-market-23961354.html"</w:instrText>
+        <w:instrText xml:space="preserve">HYPERLINK </w:instrText>
+      </w:r>
+      <w:r>
+        <w:instrText>"http://www.marketsandmarkets.com/Market-Reports/queue-management-system-market-23961354.html"</w:instrText>
       </w:r>
       <w:r>
         <w:fldChar w:fldCharType="separate"/>
@@ -2907,7 +2925,7 @@
         <w:fldChar w:fldCharType="end"/>
       </w:r>
     </w:p>
-    <w:bookmarkEnd w:id="8"/>
+    <w:bookmarkEnd w:id="10"/>
     <w:p>
       <w:pPr>
         <w:jc w:val="both"/>
@@ -3019,7 +3037,7 @@
           <w:szCs w:val="32"/>
         </w:rPr>
       </w:pPr>
-      <w:bookmarkStart w:id="9" w:name="_Toc131177586"/>
+      <w:bookmarkStart w:id="11" w:name="_Toc132357858"/>
       <w:r>
         <w:rPr>
           <w:rFonts w:ascii="Cambria Math" w:hAnsi="Cambria Math"/>
@@ -3038,7 +3056,7 @@
         </w:rPr>
         <w:t>Marketing Strategy</w:t>
       </w:r>
-      <w:bookmarkEnd w:id="9"/>
+      <w:bookmarkEnd w:id="11"/>
     </w:p>
     <w:p>
       <w:pPr>
@@ -3448,7 +3466,7 @@
           <w:szCs w:val="32"/>
         </w:rPr>
       </w:pPr>
-      <w:bookmarkStart w:id="10" w:name="_Toc131177587"/>
+      <w:bookmarkStart w:id="12" w:name="_Toc132357859"/>
       <w:r>
         <w:rPr>
           <w:rFonts w:ascii="Cambria Math" w:hAnsi="Cambria Math"/>
@@ -3467,7 +3485,7 @@
         </w:rPr>
         <w:t>Organization and Staffing</w:t>
       </w:r>
-      <w:bookmarkEnd w:id="10"/>
+      <w:bookmarkEnd w:id="12"/>
     </w:p>
     <w:p>
       <w:pPr>
@@ -3632,7 +3650,7 @@
           <w:szCs w:val="32"/>
         </w:rPr>
       </w:pPr>
-      <w:bookmarkStart w:id="11" w:name="_Toc131177588"/>
+      <w:bookmarkStart w:id="13" w:name="_Toc132357860"/>
       <w:r>
         <w:rPr>
           <w:rFonts w:ascii="Cambria Math" w:hAnsi="Cambria Math"/>
@@ -3653,7 +3671,7 @@
         </w:rPr>
         <w:t>Schedule</w:t>
       </w:r>
-      <w:bookmarkEnd w:id="11"/>
+      <w:bookmarkEnd w:id="13"/>
     </w:p>
     <w:p>
       <w:pPr>
@@ -4069,7 +4087,7 @@
           <w:szCs w:val="32"/>
         </w:rPr>
       </w:pPr>
-      <w:bookmarkStart w:id="12" w:name="_Toc131177589"/>
+      <w:bookmarkStart w:id="14" w:name="_Toc132357861"/>
       <w:r>
         <w:rPr>
           <w:rFonts w:ascii="Cambria Math" w:hAnsi="Cambria Math"/>
@@ -4088,7 +4106,7 @@
         </w:rPr>
         <w:t>Financial Projections</w:t>
       </w:r>
-      <w:bookmarkEnd w:id="12"/>
+      <w:bookmarkEnd w:id="14"/>
     </w:p>
     <w:p>
       <w:pPr>
@@ -4427,8 +4445,8 @@
         <w:t>. All the quantities reported are in euros.</w:t>
       </w:r>
     </w:p>
-    <w:bookmarkStart w:id="13" w:name="_MON_1741781938"/>
-    <w:bookmarkEnd w:id="13"/>
+    <w:bookmarkStart w:id="15" w:name="_MON_1741781938"/>
+    <w:bookmarkEnd w:id="15"/>
     <w:p>
       <w:pPr>
         <w:spacing w:after="0"/>
@@ -4467,7 +4485,7 @@
           <v:shape id="_x0000_i1025" type="#_x0000_t75" alt="" style="width:552.7pt;height:155.1pt;mso-width-percent:0;mso-height-percent:0;mso-width-percent:0;mso-height-percent:0" o:ole="">
             <v:imagedata r:id="rId11" o:title=""/>
           </v:shape>
-          <o:OLEObject Type="Embed" ProgID="Excel.Sheet.12" ShapeID="_x0000_i1025" DrawAspect="Content" ObjectID="_1742970292" r:id="rId12"/>
+          <o:OLEObject Type="Embed" ProgID="Excel.Sheet.12" ShapeID="_x0000_i1025" DrawAspect="Content" ObjectID="_1742984839" r:id="rId12"/>
         </w:object>
       </w:r>
     </w:p>
@@ -4578,6 +4596,7 @@
           <w:szCs w:val="32"/>
         </w:rPr>
       </w:pPr>
+      <w:bookmarkStart w:id="16" w:name="_Toc132357862"/>
       <w:r>
         <w:rPr>
           <w:rFonts w:ascii="Cambria Math" w:hAnsi="Cambria Math"/>
@@ -4596,6 +4615,7 @@
         </w:rPr>
         <w:t>Recommendations</w:t>
       </w:r>
+      <w:bookmarkEnd w:id="16"/>
     </w:p>
     <w:p>
       <w:pPr>

</xml_diff>

<commit_message>
Presentation + update RASD and testing document
</commit_message>
<xml_diff>
--- a/Documents/1. Feasibility_Study/Feasibility study.docx
+++ b/Documents/1. Feasibility_Study/Feasibility study.docx
@@ -1,6 +1,6 @@
 
 <file path=word/document.xml><?xml version="1.0" encoding="utf-8"?>
-<w:document xmlns:wpc="http://schemas.microsoft.com/office/word/2010/wordprocessingCanvas" xmlns:cx="http://schemas.microsoft.com/office/drawing/2014/chartex" xmlns:cx1="http://schemas.microsoft.com/office/drawing/2015/9/8/chartex" xmlns:cx2="http://schemas.microsoft.com/office/drawing/2015/10/21/chartex" xmlns:cx3="http://schemas.microsoft.com/office/drawing/2016/5/9/chartex" xmlns:cx4="http://schemas.microsoft.com/office/drawing/2016/5/10/chartex" xmlns:cx5="http://schemas.microsoft.com/office/drawing/2016/5/11/chartex" xmlns:cx6="http://schemas.microsoft.com/office/drawing/2016/5/12/chartex" xmlns:cx7="http://schemas.microsoft.com/office/drawing/2016/5/13/chartex" xmlns:cx8="http://schemas.microsoft.com/office/drawing/2016/5/14/chartex" xmlns:mc="http://schemas.openxmlformats.org/markup-compatibility/2006" xmlns:aink="http://schemas.microsoft.com/office/drawing/2016/ink" xmlns:am3d="http://schemas.microsoft.com/office/drawing/2017/model3d" xmlns:o="urn:schemas-microsoft-com:office:office" xmlns:oel="http://schemas.microsoft.com/office/2019/extlst" xmlns:r="http://schemas.openxmlformats.org/officeDocument/2006/relationships" xmlns:m="http://schemas.openxmlformats.org/officeDocument/2006/math" xmlns:v="urn:schemas-microsoft-com:vml" xmlns:wp14="http://schemas.microsoft.com/office/word/2010/wordprocessingDrawing" xmlns:wp="http://schemas.openxmlformats.org/drawingml/2006/wordprocessingDrawing" xmlns:w10="urn:schemas-microsoft-com:office:word" xmlns:w="http://schemas.openxmlformats.org/wordprocessingml/2006/main" xmlns:w14="http://schemas.microsoft.com/office/word/2010/wordml" xmlns:w15="http://schemas.microsoft.com/office/word/2012/wordml" xmlns:w16cex="http://schemas.microsoft.com/office/word/2018/wordml/cex" xmlns:w16cid="http://schemas.microsoft.com/office/word/2016/wordml/cid" xmlns:w16="http://schemas.microsoft.com/office/word/2018/wordml" xmlns:w16du="http://schemas.microsoft.com/office/word/2023/wordml/word16du" xmlns:w16sdtdh="http://schemas.microsoft.com/office/word/2020/wordml/sdtdatahash" xmlns:w16se="http://schemas.microsoft.com/office/word/2015/wordml/symex" xmlns:wpg="http://schemas.microsoft.com/office/word/2010/wordprocessingGroup" xmlns:wpi="http://schemas.microsoft.com/office/word/2010/wordprocessingInk" xmlns:wne="http://schemas.microsoft.com/office/word/2006/wordml" xmlns:wps="http://schemas.microsoft.com/office/word/2010/wordprocessingShape" mc:Ignorable="w14 w15 w16se w16cid w16 w16cex w16sdtdh wp14">
+<w:document xmlns:wpc="http://schemas.microsoft.com/office/word/2010/wordprocessingCanvas" xmlns:cx="http://schemas.microsoft.com/office/drawing/2014/chartex" xmlns:cx1="http://schemas.microsoft.com/office/drawing/2015/9/8/chartex" xmlns:cx2="http://schemas.microsoft.com/office/drawing/2015/10/21/chartex" xmlns:cx3="http://schemas.microsoft.com/office/drawing/2016/5/9/chartex" xmlns:cx4="http://schemas.microsoft.com/office/drawing/2016/5/10/chartex" xmlns:cx5="http://schemas.microsoft.com/office/drawing/2016/5/11/chartex" xmlns:cx6="http://schemas.microsoft.com/office/drawing/2016/5/12/chartex" xmlns:cx7="http://schemas.microsoft.com/office/drawing/2016/5/13/chartex" xmlns:cx8="http://schemas.microsoft.com/office/drawing/2016/5/14/chartex" xmlns:mc="http://schemas.openxmlformats.org/markup-compatibility/2006" xmlns:aink="http://schemas.microsoft.com/office/drawing/2016/ink" xmlns:am3d="http://schemas.microsoft.com/office/drawing/2017/model3d" xmlns:o="urn:schemas-microsoft-com:office:office" xmlns:oel="http://schemas.microsoft.com/office/2019/extlst" xmlns:r="http://schemas.openxmlformats.org/officeDocument/2006/relationships" xmlns:m="http://schemas.openxmlformats.org/officeDocument/2006/math" xmlns:v="urn:schemas-microsoft-com:vml" xmlns:wp14="http://schemas.microsoft.com/office/word/2010/wordprocessingDrawing" xmlns:wp="http://schemas.openxmlformats.org/drawingml/2006/wordprocessingDrawing" xmlns:w10="urn:schemas-microsoft-com:office:word" xmlns:w="http://schemas.openxmlformats.org/wordprocessingml/2006/main" xmlns:w14="http://schemas.microsoft.com/office/word/2010/wordml" xmlns:w15="http://schemas.microsoft.com/office/word/2012/wordml" xmlns:w16cex="http://schemas.microsoft.com/office/word/2018/wordml/cex" xmlns:w16cid="http://schemas.microsoft.com/office/word/2016/wordml/cid" xmlns:w16="http://schemas.microsoft.com/office/word/2018/wordml" xmlns:w16sdtdh="http://schemas.microsoft.com/office/word/2020/wordml/sdtdatahash" xmlns:w16se="http://schemas.microsoft.com/office/word/2015/wordml/symex" xmlns:wpg="http://schemas.microsoft.com/office/word/2010/wordprocessingGroup" xmlns:wpi="http://schemas.microsoft.com/office/word/2010/wordprocessingInk" xmlns:wne="http://schemas.microsoft.com/office/word/2006/wordml" xmlns:wps="http://schemas.microsoft.com/office/word/2010/wordprocessingShape" mc:Ignorable="w14 w15 w16se w16cid w16 w16cex w16sdtdh wp14">
   <w:body>
     <w:bookmarkStart w:id="0" w:name="_Hlk104393203" w:displacedByCustomXml="next"/>
     <w:bookmarkEnd w:id="0" w:displacedByCustomXml="next"/>
@@ -880,7 +880,7 @@
             </w:rPr>
             <w:fldChar w:fldCharType="separate"/>
           </w:r>
-          <w:hyperlink w:anchor="_Toc134220222" w:history="1">
+          <w:hyperlink w:anchor="_Toc137745108" w:history="1">
             <w:r>
               <w:rPr>
                 <w:rStyle w:val="Collegamentoipertestuale"/>
@@ -908,7 +908,7 @@
                 <w:noProof/>
                 <w:webHidden/>
               </w:rPr>
-              <w:instrText xml:space="preserve"> PAGEREF _Toc134220222 \h </w:instrText>
+              <w:instrText xml:space="preserve"> PAGEREF _Toc137745108 \h </w:instrText>
             </w:r>
             <w:r>
               <w:rPr>
@@ -956,7 +956,7 @@
               <w14:ligatures w14:val="standardContextual"/>
             </w:rPr>
           </w:pPr>
-          <w:hyperlink w:anchor="_Toc134220223" w:history="1">
+          <w:hyperlink w:anchor="_Toc137745109" w:history="1">
             <w:r>
               <w:rPr>
                 <w:rStyle w:val="Collegamentoipertestuale"/>
@@ -984,7 +984,7 @@
                 <w:noProof/>
                 <w:webHidden/>
               </w:rPr>
-              <w:instrText xml:space="preserve"> PAGEREF _Toc134220223 \h </w:instrText>
+              <w:instrText xml:space="preserve"> PAGEREF _Toc137745109 \h </w:instrText>
             </w:r>
             <w:r>
               <w:rPr>
@@ -1032,7 +1032,7 @@
               <w14:ligatures w14:val="standardContextual"/>
             </w:rPr>
           </w:pPr>
-          <w:hyperlink w:anchor="_Toc134220224" w:history="1">
+          <w:hyperlink w:anchor="_Toc137745110" w:history="1">
             <w:r>
               <w:rPr>
                 <w:rStyle w:val="Collegamentoipertestuale"/>
@@ -1060,7 +1060,7 @@
                 <w:noProof/>
                 <w:webHidden/>
               </w:rPr>
-              <w:instrText xml:space="preserve"> PAGEREF _Toc134220224 \h </w:instrText>
+              <w:instrText xml:space="preserve"> PAGEREF _Toc137745110 \h </w:instrText>
             </w:r>
             <w:r>
               <w:rPr>
@@ -1108,7 +1108,7 @@
               <w14:ligatures w14:val="standardContextual"/>
             </w:rPr>
           </w:pPr>
-          <w:hyperlink w:anchor="_Toc134220225" w:history="1">
+          <w:hyperlink w:anchor="_Toc137745111" w:history="1">
             <w:r>
               <w:rPr>
                 <w:rStyle w:val="Collegamentoipertestuale"/>
@@ -1136,7 +1136,7 @@
                 <w:noProof/>
                 <w:webHidden/>
               </w:rPr>
-              <w:instrText xml:space="preserve"> PAGEREF _Toc134220225 \h </w:instrText>
+              <w:instrText xml:space="preserve"> PAGEREF _Toc137745111 \h </w:instrText>
             </w:r>
             <w:r>
               <w:rPr>
@@ -1184,7 +1184,7 @@
               <w14:ligatures w14:val="standardContextual"/>
             </w:rPr>
           </w:pPr>
-          <w:hyperlink w:anchor="_Toc134220226" w:history="1">
+          <w:hyperlink w:anchor="_Toc137745112" w:history="1">
             <w:r>
               <w:rPr>
                 <w:rStyle w:val="Collegamentoipertestuale"/>
@@ -1212,7 +1212,7 @@
                 <w:noProof/>
                 <w:webHidden/>
               </w:rPr>
-              <w:instrText xml:space="preserve"> PAGEREF _Toc134220226 \h </w:instrText>
+              <w:instrText xml:space="preserve"> PAGEREF _Toc137745112 \h </w:instrText>
             </w:r>
             <w:r>
               <w:rPr>
@@ -1260,7 +1260,7 @@
               <w14:ligatures w14:val="standardContextual"/>
             </w:rPr>
           </w:pPr>
-          <w:hyperlink w:anchor="_Toc134220227" w:history="1">
+          <w:hyperlink w:anchor="_Toc137745113" w:history="1">
             <w:r>
               <w:rPr>
                 <w:rStyle w:val="Collegamentoipertestuale"/>
@@ -1288,7 +1288,7 @@
                 <w:noProof/>
                 <w:webHidden/>
               </w:rPr>
-              <w:instrText xml:space="preserve"> PAGEREF _Toc134220227 \h </w:instrText>
+              <w:instrText xml:space="preserve"> PAGEREF _Toc137745113 \h </w:instrText>
             </w:r>
             <w:r>
               <w:rPr>
@@ -1333,7 +1333,7 @@
               <w14:ligatures w14:val="standardContextual"/>
             </w:rPr>
           </w:pPr>
-          <w:hyperlink w:anchor="_Toc134220228" w:history="1">
+          <w:hyperlink w:anchor="_Toc137745114" w:history="1">
             <w:r>
               <w:rPr>
                 <w:rStyle w:val="Collegamentoipertestuale"/>
@@ -1361,7 +1361,7 @@
                 <w:noProof/>
                 <w:webHidden/>
               </w:rPr>
-              <w:instrText xml:space="preserve"> PAGEREF _Toc134220228 \h </w:instrText>
+              <w:instrText xml:space="preserve"> PAGEREF _Toc137745114 \h </w:instrText>
             </w:r>
             <w:r>
               <w:rPr>
@@ -1409,7 +1409,7 @@
               <w14:ligatures w14:val="standardContextual"/>
             </w:rPr>
           </w:pPr>
-          <w:hyperlink w:anchor="_Toc134220229" w:history="1">
+          <w:hyperlink w:anchor="_Toc137745115" w:history="1">
             <w:r>
               <w:rPr>
                 <w:rStyle w:val="Collegamentoipertestuale"/>
@@ -1437,7 +1437,7 @@
                 <w:noProof/>
                 <w:webHidden/>
               </w:rPr>
-              <w:instrText xml:space="preserve"> PAGEREF _Toc134220229 \h </w:instrText>
+              <w:instrText xml:space="preserve"> PAGEREF _Toc137745115 \h </w:instrText>
             </w:r>
             <w:r>
               <w:rPr>
@@ -1485,7 +1485,7 @@
               <w14:ligatures w14:val="standardContextual"/>
             </w:rPr>
           </w:pPr>
-          <w:hyperlink w:anchor="_Toc134220230" w:history="1">
+          <w:hyperlink w:anchor="_Toc137745116" w:history="1">
             <w:r>
               <w:rPr>
                 <w:rStyle w:val="Collegamentoipertestuale"/>
@@ -1513,7 +1513,7 @@
                 <w:noProof/>
                 <w:webHidden/>
               </w:rPr>
-              <w:instrText xml:space="preserve"> PAGEREF _Toc134220230 \h </w:instrText>
+              <w:instrText xml:space="preserve"> PAGEREF _Toc137745116 \h </w:instrText>
             </w:r>
             <w:r>
               <w:rPr>
@@ -1882,10 +1882,19 @@
           <w:sz w:val="22"/>
           <w:szCs w:val="22"/>
         </w:rPr>
-        <w:t xml:space="preserve"> helps to objectively decide whether to proceed with a proposed project. It beholds considerations concerning the development of our new project. It </w:t>
-      </w:r>
-      <w:r>
-        <w:rPr>
+        <w:t xml:space="preserve"> </w:t>
+      </w:r>
+      <w:r>
+        <w:rPr>
+          <w:rFonts w:ascii="Constantia" w:hAnsi="Constantia"/>
+          <w:sz w:val="22"/>
+          <w:szCs w:val="22"/>
+        </w:rPr>
+        <w:t xml:space="preserve">helps to objectively decide whether to proceed with a proposed project. It beholds considerations concerning the development of our new project. It </w:t>
+      </w:r>
+      <w:r>
+        <w:rPr>
+          <w:rFonts w:ascii="Constantia" w:hAnsi="Constantia"/>
           <w:sz w:val="22"/>
           <w:szCs w:val="22"/>
         </w:rPr>
@@ -1893,6 +1902,7 @@
       </w:r>
       <w:r>
         <w:rPr>
+          <w:rFonts w:ascii="Constantia" w:hAnsi="Constantia"/>
           <w:sz w:val="22"/>
           <w:szCs w:val="22"/>
         </w:rPr>
@@ -1901,6 +1911,7 @@
       <w:proofErr w:type="gramStart"/>
       <w:r>
         <w:rPr>
+          <w:rFonts w:ascii="Constantia" w:hAnsi="Constantia"/>
           <w:sz w:val="22"/>
           <w:szCs w:val="22"/>
         </w:rPr>
@@ -1909,10 +1920,18 @@
       <w:proofErr w:type="gramEnd"/>
       <w:r>
         <w:rPr>
-          <w:sz w:val="22"/>
-          <w:szCs w:val="22"/>
-        </w:rPr>
-        <w:t xml:space="preserve"> and financial projections.</w:t>
+          <w:rFonts w:ascii="Constantia" w:hAnsi="Constantia"/>
+          <w:sz w:val="22"/>
+          <w:szCs w:val="22"/>
+        </w:rPr>
+        <w:t xml:space="preserve"> and financial projections</w:t>
+      </w:r>
+      <w:r>
+        <w:rPr>
+          <w:sz w:val="22"/>
+          <w:szCs w:val="22"/>
+        </w:rPr>
+        <w:t>.</w:t>
       </w:r>
       <w:r>
         <w:rPr>
@@ -1948,7 +1967,7 @@
           <w:szCs w:val="40"/>
         </w:rPr>
       </w:pPr>
-      <w:bookmarkStart w:id="3" w:name="_Toc134220222"/>
+      <w:bookmarkStart w:id="3" w:name="_Toc137745108"/>
       <w:r>
         <w:rPr>
           <w:rFonts w:ascii="Cambria Math" w:hAnsi="Cambria Math"/>
@@ -1965,48 +1984,92 @@
         <w:pStyle w:val="Informazionicontatto"/>
         <w:jc w:val="both"/>
         <w:rPr>
-          <w:sz w:val="22"/>
-          <w:szCs w:val="22"/>
-        </w:rPr>
-      </w:pPr>
-      <w:r>
+          <w:rFonts w:ascii="Constantia" w:hAnsi="Constantia"/>
+          <w:sz w:val="22"/>
+          <w:szCs w:val="22"/>
+        </w:rPr>
+      </w:pPr>
+      <w:r>
+        <w:rPr>
+          <w:rFonts w:ascii="Constantia" w:hAnsi="Constantia"/>
+          <w:sz w:val="22"/>
+          <w:szCs w:val="22"/>
+        </w:rPr>
         <w:t>A</w:t>
       </w:r>
       <w:r>
+        <w:rPr>
+          <w:rFonts w:ascii="Constantia" w:hAnsi="Constantia"/>
+          <w:sz w:val="22"/>
+          <w:szCs w:val="22"/>
+        </w:rPr>
         <w:t>fter a brief description of Iqueue application</w:t>
       </w:r>
       <w:r>
+        <w:rPr>
+          <w:rFonts w:ascii="Constantia" w:hAnsi="Constantia"/>
+          <w:sz w:val="22"/>
+          <w:szCs w:val="22"/>
+        </w:rPr>
         <w:t xml:space="preserve"> and its provided services, an analysis concerning the technological aspects and market considerations will take place to lay out the feasibility of this project. </w:t>
       </w:r>
       <w:r>
+        <w:rPr>
+          <w:rFonts w:ascii="Constantia" w:hAnsi="Constantia"/>
+          <w:sz w:val="22"/>
+          <w:szCs w:val="22"/>
+        </w:rPr>
         <w:t>Following,</w:t>
       </w:r>
       <w:r>
+        <w:rPr>
+          <w:rFonts w:ascii="Constantia" w:hAnsi="Constantia"/>
+          <w:sz w:val="22"/>
+          <w:szCs w:val="22"/>
+        </w:rPr>
         <w:t xml:space="preserve"> a marketing strategy to boost its diffusion will be proposed. Then, we imagine ourselves as Iqueue project propos</w:t>
       </w:r>
       <w:r>
+        <w:rPr>
+          <w:rFonts w:ascii="Constantia" w:hAnsi="Constantia"/>
+          <w:sz w:val="22"/>
+          <w:szCs w:val="22"/>
+        </w:rPr>
         <w:t>ers</w:t>
       </w:r>
       <w:r>
+        <w:rPr>
+          <w:rFonts w:ascii="Constantia" w:hAnsi="Constantia"/>
+          <w:sz w:val="22"/>
+          <w:szCs w:val="22"/>
+        </w:rPr>
         <w:t xml:space="preserve"> </w:t>
       </w:r>
       <w:r>
+        <w:rPr>
+          <w:rFonts w:ascii="Constantia" w:hAnsi="Constantia"/>
+          <w:sz w:val="22"/>
+          <w:szCs w:val="22"/>
+        </w:rPr>
         <w:t xml:space="preserve">inside a company to which we furnish also the organizational, </w:t>
       </w:r>
       <w:proofErr w:type="gramStart"/>
       <w:r>
+        <w:rPr>
+          <w:rFonts w:ascii="Constantia" w:hAnsi="Constantia"/>
+          <w:sz w:val="22"/>
+          <w:szCs w:val="22"/>
+        </w:rPr>
         <w:t>staffing</w:t>
       </w:r>
       <w:proofErr w:type="gramEnd"/>
       <w:r>
-        <w:t xml:space="preserve"> and financial prospects. In the end, t</w:t>
-      </w:r>
-      <w:r>
-        <w:rPr>
-          <w:sz w:val="22"/>
-          <w:szCs w:val="22"/>
-        </w:rPr>
-        <w:t>he global results of the analysis are displayed.</w:t>
+        <w:rPr>
+          <w:rFonts w:ascii="Constantia" w:hAnsi="Constantia"/>
+          <w:sz w:val="22"/>
+          <w:szCs w:val="22"/>
+        </w:rPr>
+        <w:t xml:space="preserve"> and financial prospects. In the end, the global results of the analysis are displayed.</w:t>
       </w:r>
     </w:p>
     <w:p>
@@ -2014,6 +2077,11 @@
         <w:spacing w:after="0"/>
         <w:ind w:right="27"/>
         <w:jc w:val="both"/>
+        <w:rPr>
+          <w:rFonts w:ascii="Constantia" w:hAnsi="Constantia"/>
+          <w:sz w:val="22"/>
+          <w:szCs w:val="22"/>
+        </w:rPr>
       </w:pPr>
     </w:p>
     <w:p>
@@ -2030,7 +2098,7 @@
           <w:highlight w:val="yellow"/>
         </w:rPr>
       </w:pPr>
-      <w:bookmarkStart w:id="4" w:name="_Toc134220223"/>
+      <w:bookmarkStart w:id="4" w:name="_Toc137745109"/>
       <w:r>
         <w:rPr>
           <w:rFonts w:ascii="Cambria Math" w:hAnsi="Cambria Math"/>
@@ -2074,12 +2142,14 @@
         <w:spacing w:after="0"/>
         <w:jc w:val="both"/>
         <w:rPr>
-          <w:sz w:val="22"/>
-          <w:szCs w:val="22"/>
-        </w:rPr>
-      </w:pPr>
-      <w:r>
-        <w:rPr>
+          <w:rFonts w:ascii="Constantia" w:hAnsi="Constantia"/>
+          <w:sz w:val="22"/>
+          <w:szCs w:val="22"/>
+        </w:rPr>
+      </w:pPr>
+      <w:r>
+        <w:rPr>
+          <w:rFonts w:ascii="Constantia" w:hAnsi="Constantia"/>
           <w:sz w:val="22"/>
           <w:szCs w:val="22"/>
         </w:rPr>
@@ -2087,6 +2157,7 @@
       </w:r>
       <w:r>
         <w:rPr>
+          <w:rFonts w:ascii="Constantia" w:hAnsi="Constantia"/>
           <w:sz w:val="22"/>
           <w:szCs w:val="22"/>
         </w:rPr>
@@ -2094,48 +2165,23 @@
       </w:r>
       <w:r>
         <w:rPr>
-          <w:sz w:val="22"/>
-          <w:szCs w:val="22"/>
-        </w:rPr>
-        <w:t xml:space="preserve"> application whose primary goal is to keep track of the queue outside many different shops of small and medium</w:t>
-      </w:r>
-      <w:r>
-        <w:rPr>
-          <w:sz w:val="22"/>
-          <w:szCs w:val="22"/>
-        </w:rPr>
-        <w:t xml:space="preserve"> sizes (such as bakeries, perfumery, hair </w:t>
-      </w:r>
-      <w:r>
-        <w:rPr>
-          <w:sz w:val="22"/>
-          <w:szCs w:val="22"/>
-        </w:rPr>
-        <w:t>sal</w:t>
-      </w:r>
-      <w:r>
-        <w:rPr>
-          <w:sz w:val="22"/>
-          <w:szCs w:val="22"/>
-        </w:rPr>
-        <w:t>o</w:t>
-      </w:r>
-      <w:r>
-        <w:rPr>
-          <w:sz w:val="22"/>
-          <w:szCs w:val="22"/>
-        </w:rPr>
-        <w:t>on,</w:t>
-      </w:r>
-      <w:r>
-        <w:rPr>
-          <w:sz w:val="22"/>
-          <w:szCs w:val="22"/>
-        </w:rPr>
-        <w:t xml:space="preserve"> …</w:t>
-      </w:r>
-      <w:r>
-        <w:rPr>
+          <w:rFonts w:ascii="Constantia" w:hAnsi="Constantia"/>
+          <w:sz w:val="22"/>
+          <w:szCs w:val="22"/>
+        </w:rPr>
+        <w:t xml:space="preserve"> application whose primary goal is to keep track of the queue outside many different shops of small and medium sizes (such as bakeries, perfumery, hair </w:t>
+      </w:r>
+      <w:r>
+        <w:rPr>
+          <w:rFonts w:ascii="Constantia" w:hAnsi="Constantia"/>
+          <w:sz w:val="22"/>
+          <w:szCs w:val="22"/>
+        </w:rPr>
+        <w:t>saloon, …</w:t>
+      </w:r>
+      <w:r>
+        <w:rPr>
+          <w:rFonts w:ascii="Constantia" w:hAnsi="Constantia"/>
           <w:sz w:val="22"/>
           <w:szCs w:val="22"/>
         </w:rPr>
@@ -2143,6 +2189,7 @@
       </w:r>
       <w:r>
         <w:rPr>
+          <w:rFonts w:ascii="Constantia" w:hAnsi="Constantia"/>
           <w:sz w:val="22"/>
           <w:szCs w:val="22"/>
         </w:rPr>
@@ -2150,6 +2197,7 @@
       </w:r>
       <w:r>
         <w:rPr>
+          <w:rFonts w:ascii="Constantia" w:hAnsi="Constantia"/>
           <w:sz w:val="22"/>
           <w:szCs w:val="22"/>
         </w:rPr>
@@ -2157,6 +2205,7 @@
       </w:r>
       <w:r>
         <w:rPr>
+          <w:rFonts w:ascii="Constantia" w:hAnsi="Constantia"/>
           <w:sz w:val="22"/>
           <w:szCs w:val="22"/>
         </w:rPr>
@@ -2164,6 +2213,7 @@
       </w:r>
       <w:r>
         <w:rPr>
+          <w:rFonts w:ascii="Constantia" w:hAnsi="Constantia"/>
           <w:sz w:val="22"/>
           <w:szCs w:val="22"/>
         </w:rPr>
@@ -2171,6 +2221,7 @@
       </w:r>
       <w:r>
         <w:rPr>
+          <w:rFonts w:ascii="Constantia" w:hAnsi="Constantia"/>
           <w:sz w:val="22"/>
           <w:szCs w:val="22"/>
         </w:rPr>
@@ -2178,6 +2229,7 @@
       </w:r>
       <w:r>
         <w:rPr>
+          <w:rFonts w:ascii="Constantia" w:hAnsi="Constantia"/>
           <w:sz w:val="22"/>
           <w:szCs w:val="22"/>
         </w:rPr>
@@ -2185,6 +2237,7 @@
       </w:r>
       <w:r>
         <w:rPr>
+          <w:rFonts w:ascii="Constantia" w:hAnsi="Constantia"/>
           <w:sz w:val="22"/>
           <w:szCs w:val="22"/>
         </w:rPr>
@@ -2192,6 +2245,7 @@
       </w:r>
       <w:r>
         <w:rPr>
+          <w:rFonts w:ascii="Constantia" w:hAnsi="Constantia"/>
           <w:sz w:val="22"/>
           <w:szCs w:val="22"/>
         </w:rPr>
@@ -2199,6 +2253,7 @@
       </w:r>
       <w:r>
         <w:rPr>
+          <w:rFonts w:ascii="Constantia" w:hAnsi="Constantia"/>
           <w:sz w:val="22"/>
           <w:szCs w:val="22"/>
         </w:rPr>
@@ -2206,20 +2261,15 @@
       </w:r>
       <w:r>
         <w:rPr>
-          <w:sz w:val="22"/>
-          <w:szCs w:val="22"/>
-        </w:rPr>
-        <w:t xml:space="preserve"> The shops will be divided into categories to offer multiple choices in the user's selection proces</w:t>
-      </w:r>
-      <w:r>
-        <w:rPr>
-          <w:sz w:val="22"/>
-          <w:szCs w:val="22"/>
-        </w:rPr>
-        <w:t>s.</w:t>
-      </w:r>
-      <w:r>
-        <w:rPr>
+          <w:rFonts w:ascii="Constantia" w:hAnsi="Constantia"/>
+          <w:sz w:val="22"/>
+          <w:szCs w:val="22"/>
+        </w:rPr>
+        <w:t xml:space="preserve"> The shops will be divided into categories to offer multiple choices in the user's selection process.</w:t>
+      </w:r>
+      <w:r>
+        <w:rPr>
+          <w:rFonts w:ascii="Constantia" w:hAnsi="Constantia"/>
           <w:sz w:val="22"/>
           <w:szCs w:val="22"/>
         </w:rPr>
@@ -2228,6 +2278,7 @@
       <w:proofErr w:type="spellStart"/>
       <w:r>
         <w:rPr>
+          <w:rFonts w:ascii="Constantia" w:hAnsi="Constantia"/>
           <w:sz w:val="22"/>
           <w:szCs w:val="22"/>
         </w:rPr>
@@ -2236,6 +2287,7 @@
       <w:proofErr w:type="spellEnd"/>
       <w:r>
         <w:rPr>
+          <w:rFonts w:ascii="Constantia" w:hAnsi="Constantia"/>
           <w:sz w:val="22"/>
           <w:szCs w:val="22"/>
         </w:rPr>
@@ -2244,6 +2296,7 @@
       <w:bookmarkStart w:id="5" w:name="_Hlk132358194"/>
       <w:r>
         <w:rPr>
+          <w:rFonts w:ascii="Constantia" w:hAnsi="Constantia"/>
           <w:sz w:val="22"/>
           <w:szCs w:val="22"/>
         </w:rPr>
@@ -2251,6 +2304,7 @@
       </w:r>
       <w:r>
         <w:rPr>
+          <w:rFonts w:ascii="Constantia" w:hAnsi="Constantia"/>
           <w:sz w:val="22"/>
           <w:szCs w:val="22"/>
         </w:rPr>
@@ -2258,6 +2312,7 @@
       </w:r>
       <w:r>
         <w:rPr>
+          <w:rFonts w:ascii="Constantia" w:hAnsi="Constantia"/>
           <w:sz w:val="22"/>
           <w:szCs w:val="22"/>
         </w:rPr>
@@ -2265,6 +2320,7 @@
       </w:r>
       <w:r>
         <w:rPr>
+          <w:rFonts w:ascii="Constantia" w:hAnsi="Constantia"/>
           <w:sz w:val="22"/>
           <w:szCs w:val="22"/>
         </w:rPr>
@@ -2272,6 +2328,7 @@
       </w:r>
       <w:r>
         <w:rPr>
+          <w:rFonts w:ascii="Constantia" w:hAnsi="Constantia"/>
           <w:sz w:val="22"/>
           <w:szCs w:val="22"/>
         </w:rPr>
@@ -2279,6 +2336,7 @@
       </w:r>
       <w:r>
         <w:rPr>
+          <w:rFonts w:ascii="Constantia" w:hAnsi="Constantia"/>
           <w:sz w:val="22"/>
           <w:szCs w:val="22"/>
         </w:rPr>
@@ -2286,6 +2344,7 @@
       </w:r>
       <w:r>
         <w:rPr>
+          <w:rFonts w:ascii="Constantia" w:hAnsi="Constantia"/>
           <w:sz w:val="22"/>
           <w:szCs w:val="22"/>
         </w:rPr>
@@ -2294,6 +2353,7 @@
       <w:proofErr w:type="spellStart"/>
       <w:r>
         <w:rPr>
+          <w:rFonts w:ascii="Constantia" w:hAnsi="Constantia"/>
           <w:sz w:val="22"/>
           <w:szCs w:val="22"/>
         </w:rPr>
@@ -2302,6 +2362,7 @@
       <w:proofErr w:type="spellEnd"/>
       <w:r>
         <w:rPr>
+          <w:rFonts w:ascii="Constantia" w:hAnsi="Constantia"/>
           <w:sz w:val="22"/>
           <w:szCs w:val="22"/>
         </w:rPr>
@@ -2310,6 +2371,7 @@
       <w:proofErr w:type="spellStart"/>
       <w:r>
         <w:rPr>
+          <w:rFonts w:ascii="Constantia" w:hAnsi="Constantia"/>
           <w:sz w:val="22"/>
           <w:szCs w:val="22"/>
         </w:rPr>
@@ -2318,17 +2380,11 @@
       <w:proofErr w:type="spellEnd"/>
       <w:r>
         <w:rPr>
-          <w:sz w:val="22"/>
-          <w:szCs w:val="22"/>
-        </w:rPr>
-        <w:t xml:space="preserve"> app will remove the client from the queue of the shop.</w:t>
-      </w:r>
-      <w:r>
-        <w:rPr>
-          <w:sz w:val="22"/>
-          <w:szCs w:val="22"/>
-        </w:rPr>
-        <w:t xml:space="preserve"> </w:t>
+          <w:rFonts w:ascii="Constantia" w:hAnsi="Constantia"/>
+          <w:sz w:val="22"/>
+          <w:szCs w:val="22"/>
+        </w:rPr>
+        <w:t xml:space="preserve"> app will remove the client from the queue of the shop. </w:t>
       </w:r>
       <w:bookmarkEnd w:id="5"/>
     </w:p>
@@ -2337,12 +2393,14 @@
         <w:spacing w:after="0"/>
         <w:jc w:val="both"/>
         <w:rPr>
-          <w:sz w:val="22"/>
-          <w:szCs w:val="22"/>
-        </w:rPr>
-      </w:pPr>
-      <w:r>
-        <w:rPr>
+          <w:rFonts w:ascii="Constantia" w:hAnsi="Constantia"/>
+          <w:sz w:val="22"/>
+          <w:szCs w:val="22"/>
+        </w:rPr>
+      </w:pPr>
+      <w:r>
+        <w:rPr>
+          <w:rFonts w:ascii="Constantia" w:hAnsi="Constantia"/>
           <w:sz w:val="22"/>
           <w:szCs w:val="22"/>
         </w:rPr>
@@ -2351,6 +2409,7 @@
       <w:proofErr w:type="gramStart"/>
       <w:r>
         <w:rPr>
+          <w:rFonts w:ascii="Constantia" w:hAnsi="Constantia"/>
           <w:sz w:val="22"/>
           <w:szCs w:val="22"/>
         </w:rPr>
@@ -2359,6 +2418,7 @@
       <w:proofErr w:type="gramEnd"/>
       <w:r>
         <w:rPr>
+          <w:rFonts w:ascii="Constantia" w:hAnsi="Constantia"/>
           <w:sz w:val="22"/>
           <w:szCs w:val="22"/>
         </w:rPr>
@@ -2389,7 +2449,7 @@
           <w:highlight w:val="yellow"/>
         </w:rPr>
       </w:pPr>
-      <w:bookmarkStart w:id="6" w:name="_Toc134220224"/>
+      <w:bookmarkStart w:id="6" w:name="_Toc137745110"/>
       <w:r>
         <w:rPr>
           <w:rFonts w:ascii="Cambria Math" w:hAnsi="Cambria Math"/>
@@ -2415,12 +2475,14 @@
         <w:spacing w:after="0"/>
         <w:jc w:val="both"/>
         <w:rPr>
-          <w:sz w:val="22"/>
-          <w:szCs w:val="22"/>
-        </w:rPr>
-      </w:pPr>
-      <w:r>
-        <w:rPr>
+          <w:rFonts w:ascii="Constantia" w:hAnsi="Constantia"/>
+          <w:sz w:val="22"/>
+          <w:szCs w:val="22"/>
+        </w:rPr>
+      </w:pPr>
+      <w:r>
+        <w:rPr>
+          <w:rFonts w:ascii="Constantia" w:hAnsi="Constantia"/>
           <w:sz w:val="22"/>
           <w:szCs w:val="22"/>
         </w:rPr>
@@ -2428,6 +2490,7 @@
       </w:r>
       <w:r>
         <w:rPr>
+          <w:rFonts w:ascii="Constantia" w:hAnsi="Constantia"/>
           <w:sz w:val="22"/>
           <w:szCs w:val="22"/>
         </w:rPr>
@@ -2435,6 +2498,7 @@
       </w:r>
       <w:r>
         <w:rPr>
+          <w:rFonts w:ascii="Constantia" w:hAnsi="Constantia"/>
           <w:sz w:val="22"/>
           <w:szCs w:val="22"/>
         </w:rPr>
@@ -2442,6 +2506,7 @@
       </w:r>
       <w:r>
         <w:rPr>
+          <w:rFonts w:ascii="Constantia" w:hAnsi="Constantia"/>
           <w:sz w:val="22"/>
           <w:szCs w:val="22"/>
         </w:rPr>
@@ -2449,6 +2514,7 @@
       </w:r>
       <w:r>
         <w:rPr>
+          <w:rFonts w:ascii="Constantia" w:hAnsi="Constantia"/>
           <w:sz w:val="22"/>
           <w:szCs w:val="22"/>
         </w:rPr>
@@ -2456,6 +2522,7 @@
       </w:r>
       <w:r>
         <w:rPr>
+          <w:rFonts w:ascii="Constantia" w:hAnsi="Constantia"/>
           <w:sz w:val="22"/>
           <w:szCs w:val="22"/>
         </w:rPr>
@@ -2463,6 +2530,7 @@
       </w:r>
       <w:r>
         <w:rPr>
+          <w:rFonts w:ascii="Constantia" w:hAnsi="Constantia"/>
           <w:sz w:val="22"/>
           <w:szCs w:val="22"/>
         </w:rPr>
@@ -2470,6 +2538,7 @@
       </w:r>
       <w:r>
         <w:rPr>
+          <w:rFonts w:ascii="Constantia" w:hAnsi="Constantia"/>
           <w:sz w:val="22"/>
           <w:szCs w:val="22"/>
         </w:rPr>
@@ -2478,6 +2547,7 @@
       <w:proofErr w:type="gramStart"/>
       <w:r>
         <w:rPr>
+          <w:rFonts w:ascii="Constantia" w:hAnsi="Constantia"/>
           <w:sz w:val="22"/>
           <w:szCs w:val="22"/>
         </w:rPr>
@@ -2486,6 +2556,7 @@
       <w:proofErr w:type="gramEnd"/>
       <w:r>
         <w:rPr>
+          <w:rFonts w:ascii="Constantia" w:hAnsi="Constantia"/>
           <w:sz w:val="22"/>
           <w:szCs w:val="22"/>
         </w:rPr>
@@ -2497,12 +2568,14 @@
         <w:spacing w:after="0"/>
         <w:jc w:val="both"/>
         <w:rPr>
-          <w:sz w:val="22"/>
-          <w:szCs w:val="22"/>
-        </w:rPr>
-      </w:pPr>
-      <w:r>
-        <w:rPr>
+          <w:rFonts w:ascii="Constantia" w:hAnsi="Constantia"/>
+          <w:sz w:val="22"/>
+          <w:szCs w:val="22"/>
+        </w:rPr>
+      </w:pPr>
+      <w:r>
+        <w:rPr>
+          <w:rFonts w:ascii="Constantia" w:hAnsi="Constantia"/>
           <w:sz w:val="22"/>
           <w:szCs w:val="22"/>
         </w:rPr>
@@ -2514,12 +2587,14 @@
         <w:spacing w:after="0"/>
         <w:jc w:val="both"/>
         <w:rPr>
-          <w:sz w:val="22"/>
-          <w:szCs w:val="22"/>
-        </w:rPr>
-      </w:pPr>
-      <w:r>
-        <w:rPr>
+          <w:rFonts w:ascii="Constantia" w:hAnsi="Constantia"/>
+          <w:sz w:val="22"/>
+          <w:szCs w:val="22"/>
+        </w:rPr>
+      </w:pPr>
+      <w:r>
+        <w:rPr>
+          <w:rFonts w:ascii="Constantia" w:hAnsi="Constantia"/>
           <w:sz w:val="22"/>
           <w:szCs w:val="22"/>
         </w:rPr>
@@ -2527,6 +2602,7 @@
       </w:r>
       <w:r>
         <w:rPr>
+          <w:rFonts w:ascii="Constantia" w:hAnsi="Constantia"/>
           <w:sz w:val="22"/>
           <w:szCs w:val="22"/>
         </w:rPr>
@@ -2534,6 +2610,7 @@
       </w:r>
       <w:r>
         <w:rPr>
+          <w:rFonts w:ascii="Constantia" w:hAnsi="Constantia"/>
           <w:sz w:val="22"/>
           <w:szCs w:val="22"/>
         </w:rPr>
@@ -2541,6 +2618,7 @@
       </w:r>
       <w:r>
         <w:rPr>
+          <w:rFonts w:ascii="Constantia" w:hAnsi="Constantia"/>
           <w:sz w:val="22"/>
           <w:szCs w:val="22"/>
         </w:rPr>
@@ -2548,6 +2626,7 @@
       </w:r>
       <w:r>
         <w:rPr>
+          <w:rFonts w:ascii="Constantia" w:hAnsi="Constantia"/>
           <w:sz w:val="22"/>
           <w:szCs w:val="22"/>
         </w:rPr>
@@ -2556,6 +2635,7 @@
       <w:proofErr w:type="gramStart"/>
       <w:r>
         <w:rPr>
+          <w:rFonts w:ascii="Constantia" w:hAnsi="Constantia"/>
           <w:sz w:val="22"/>
           <w:szCs w:val="22"/>
         </w:rPr>
@@ -2564,6 +2644,7 @@
       <w:proofErr w:type="gramEnd"/>
       <w:r>
         <w:rPr>
+          <w:rFonts w:ascii="Constantia" w:hAnsi="Constantia"/>
           <w:sz w:val="22"/>
           <w:szCs w:val="22"/>
         </w:rPr>
@@ -2575,12 +2656,14 @@
         <w:spacing w:after="0"/>
         <w:jc w:val="both"/>
         <w:rPr>
-          <w:sz w:val="22"/>
-          <w:szCs w:val="22"/>
-        </w:rPr>
-      </w:pPr>
-      <w:r>
-        <w:rPr>
+          <w:rFonts w:ascii="Constantia" w:hAnsi="Constantia"/>
+          <w:sz w:val="22"/>
+          <w:szCs w:val="22"/>
+        </w:rPr>
+      </w:pPr>
+      <w:r>
+        <w:rPr>
+          <w:rFonts w:ascii="Constantia" w:hAnsi="Constantia"/>
           <w:sz w:val="22"/>
           <w:szCs w:val="22"/>
         </w:rPr>
@@ -2588,6 +2671,7 @@
       </w:r>
       <w:r>
         <w:rPr>
+          <w:rFonts w:ascii="Constantia" w:hAnsi="Constantia"/>
           <w:sz w:val="22"/>
           <w:szCs w:val="22"/>
         </w:rPr>
@@ -2595,6 +2679,7 @@
       </w:r>
       <w:r>
         <w:rPr>
+          <w:rFonts w:ascii="Constantia" w:hAnsi="Constantia"/>
           <w:sz w:val="22"/>
           <w:szCs w:val="22"/>
         </w:rPr>
@@ -2625,7 +2710,7 @@
           <w:szCs w:val="32"/>
         </w:rPr>
       </w:pPr>
-      <w:bookmarkStart w:id="7" w:name="_Toc134220225"/>
+      <w:bookmarkStart w:id="7" w:name="_Toc137745111"/>
       <w:r>
         <w:rPr>
           <w:rFonts w:ascii="Cambria Math" w:hAnsi="Cambria Math"/>
@@ -2651,12 +2736,14 @@
       <w:pPr>
         <w:jc w:val="both"/>
         <w:rPr>
-          <w:sz w:val="22"/>
-          <w:szCs w:val="22"/>
-        </w:rPr>
-      </w:pPr>
-      <w:r>
-        <w:rPr>
+          <w:rFonts w:ascii="Constantia" w:hAnsi="Constantia"/>
+          <w:sz w:val="22"/>
+          <w:szCs w:val="22"/>
+        </w:rPr>
+      </w:pPr>
+      <w:r>
+        <w:rPr>
+          <w:rFonts w:ascii="Constantia" w:hAnsi="Constantia"/>
           <w:sz w:val="22"/>
           <w:szCs w:val="22"/>
         </w:rPr>
@@ -2665,6 +2752,7 @@
       <w:bookmarkStart w:id="8" w:name="_Hlk132283218"/>
       <w:r>
         <w:rPr>
+          <w:rFonts w:ascii="Constantia" w:hAnsi="Constantia"/>
           <w:sz w:val="22"/>
           <w:szCs w:val="22"/>
         </w:rPr>
@@ -2673,6 +2761,7 @@
       <w:proofErr w:type="spellStart"/>
       <w:r>
         <w:rPr>
+          <w:rFonts w:ascii="Constantia" w:hAnsi="Constantia"/>
           <w:sz w:val="22"/>
           <w:szCs w:val="22"/>
         </w:rPr>
@@ -2681,6 +2770,7 @@
       <w:proofErr w:type="spellEnd"/>
       <w:r>
         <w:rPr>
+          <w:rFonts w:ascii="Constantia" w:hAnsi="Constantia"/>
           <w:sz w:val="22"/>
           <w:szCs w:val="22"/>
         </w:rPr>
@@ -2689,6 +2779,7 @@
       <w:bookmarkEnd w:id="8"/>
       <w:r>
         <w:rPr>
+          <w:rFonts w:ascii="Constantia" w:hAnsi="Constantia"/>
           <w:sz w:val="22"/>
           <w:szCs w:val="22"/>
         </w:rPr>
@@ -2697,6 +2788,7 @@
       <w:bookmarkStart w:id="9" w:name="_Hlk132283545"/>
       <w:r>
         <w:rPr>
+          <w:rFonts w:ascii="Constantia" w:hAnsi="Constantia"/>
           <w:sz w:val="22"/>
           <w:szCs w:val="22"/>
         </w:rPr>
@@ -2705,6 +2797,7 @@
       <w:bookmarkEnd w:id="9"/>
       <w:r>
         <w:rPr>
+          <w:rFonts w:ascii="Constantia" w:hAnsi="Constantia"/>
           <w:sz w:val="22"/>
           <w:szCs w:val="22"/>
         </w:rPr>
@@ -2713,6 +2806,7 @@
       <w:proofErr w:type="spellStart"/>
       <w:r>
         <w:rPr>
+          <w:rFonts w:ascii="Constantia" w:hAnsi="Constantia"/>
           <w:sz w:val="22"/>
           <w:szCs w:val="22"/>
         </w:rPr>
@@ -2721,6 +2815,7 @@
       <w:proofErr w:type="spellEnd"/>
       <w:r>
         <w:rPr>
+          <w:rFonts w:ascii="Constantia" w:hAnsi="Constantia"/>
           <w:sz w:val="22"/>
           <w:szCs w:val="22"/>
         </w:rPr>
@@ -2729,6 +2824,7 @@
       <w:proofErr w:type="spellStart"/>
       <w:r>
         <w:rPr>
+          <w:rFonts w:ascii="Constantia" w:hAnsi="Constantia"/>
           <w:sz w:val="22"/>
           <w:szCs w:val="22"/>
         </w:rPr>
@@ -2737,6 +2833,7 @@
       <w:proofErr w:type="spellEnd"/>
       <w:r>
         <w:rPr>
+          <w:rFonts w:ascii="Constantia" w:hAnsi="Constantia"/>
           <w:sz w:val="22"/>
           <w:szCs w:val="22"/>
         </w:rPr>
@@ -2745,6 +2842,7 @@
       <w:proofErr w:type="spellStart"/>
       <w:r>
         <w:rPr>
+          <w:rFonts w:ascii="Constantia" w:hAnsi="Constantia"/>
           <w:sz w:val="22"/>
           <w:szCs w:val="22"/>
         </w:rPr>
@@ -2753,6 +2851,7 @@
       <w:proofErr w:type="spellEnd"/>
       <w:r>
         <w:rPr>
+          <w:rFonts w:ascii="Constantia" w:hAnsi="Constantia"/>
           <w:sz w:val="22"/>
           <w:szCs w:val="22"/>
         </w:rPr>
@@ -2761,6 +2860,7 @@
       <w:proofErr w:type="gramStart"/>
       <w:r>
         <w:rPr>
+          <w:rFonts w:ascii="Constantia" w:hAnsi="Constantia"/>
           <w:sz w:val="22"/>
           <w:szCs w:val="22"/>
         </w:rPr>
@@ -2769,6 +2869,7 @@
       <w:proofErr w:type="gramEnd"/>
       <w:r>
         <w:rPr>
+          <w:rFonts w:ascii="Constantia" w:hAnsi="Constantia"/>
           <w:sz w:val="22"/>
           <w:szCs w:val="22"/>
         </w:rPr>
@@ -2777,6 +2878,7 @@
       <w:proofErr w:type="spellStart"/>
       <w:r>
         <w:rPr>
+          <w:rFonts w:ascii="Constantia" w:hAnsi="Constantia"/>
           <w:sz w:val="22"/>
           <w:szCs w:val="22"/>
         </w:rPr>
@@ -2785,6 +2887,7 @@
       <w:proofErr w:type="spellEnd"/>
       <w:r>
         <w:rPr>
+          <w:rFonts w:ascii="Constantia" w:hAnsi="Constantia"/>
           <w:sz w:val="22"/>
           <w:szCs w:val="22"/>
         </w:rPr>
@@ -2792,6 +2895,7 @@
       </w:r>
       <w:r>
         <w:rPr>
+          <w:rFonts w:ascii="Constantia" w:hAnsi="Constantia"/>
           <w:sz w:val="22"/>
           <w:szCs w:val="22"/>
         </w:rPr>
@@ -2799,6 +2903,7 @@
       </w:r>
       <w:r>
         <w:rPr>
+          <w:rFonts w:ascii="Constantia" w:hAnsi="Constantia"/>
           <w:sz w:val="22"/>
           <w:szCs w:val="22"/>
         </w:rPr>
@@ -2807,6 +2912,7 @@
       <w:proofErr w:type="gramStart"/>
       <w:r>
         <w:rPr>
+          <w:rFonts w:ascii="Constantia" w:hAnsi="Constantia"/>
           <w:sz w:val="22"/>
           <w:szCs w:val="22"/>
         </w:rPr>
@@ -2815,6 +2921,7 @@
       <w:proofErr w:type="gramEnd"/>
       <w:r>
         <w:rPr>
+          <w:rFonts w:ascii="Constantia" w:hAnsi="Constantia"/>
           <w:sz w:val="22"/>
           <w:szCs w:val="22"/>
         </w:rPr>
@@ -2822,6 +2929,7 @@
       </w:r>
       <w:r>
         <w:rPr>
+          <w:rFonts w:ascii="Constantia" w:hAnsi="Constantia"/>
           <w:sz w:val="22"/>
           <w:szCs w:val="22"/>
         </w:rPr>
@@ -2829,6 +2937,7 @@
       </w:r>
       <w:r>
         <w:rPr>
+          <w:rFonts w:ascii="Constantia" w:hAnsi="Constantia"/>
           <w:sz w:val="22"/>
           <w:szCs w:val="22"/>
         </w:rPr>
@@ -3021,7 +3130,7 @@
           <w:szCs w:val="32"/>
         </w:rPr>
       </w:pPr>
-      <w:bookmarkStart w:id="11" w:name="_Toc134220226"/>
+      <w:bookmarkStart w:id="11" w:name="_Toc137745112"/>
       <w:r>
         <w:rPr>
           <w:rFonts w:ascii="Cambria Math" w:hAnsi="Cambria Math"/>
@@ -3048,12 +3157,14 @@
         <w:contextualSpacing/>
         <w:jc w:val="both"/>
         <w:rPr>
-          <w:sz w:val="22"/>
-          <w:szCs w:val="22"/>
-        </w:rPr>
-      </w:pPr>
-      <w:r>
-        <w:rPr>
+          <w:rFonts w:ascii="Constantia" w:hAnsi="Constantia"/>
+          <w:sz w:val="22"/>
+          <w:szCs w:val="22"/>
+        </w:rPr>
+      </w:pPr>
+      <w:r>
+        <w:rPr>
+          <w:rFonts w:ascii="Constantia" w:hAnsi="Constantia"/>
           <w:sz w:val="22"/>
           <w:szCs w:val="22"/>
         </w:rPr>
@@ -3061,6 +3172,7 @@
       </w:r>
       <w:r>
         <w:rPr>
+          <w:rFonts w:ascii="Constantia" w:hAnsi="Constantia"/>
           <w:sz w:val="22"/>
           <w:szCs w:val="22"/>
         </w:rPr>
@@ -3068,6 +3180,7 @@
       </w:r>
       <w:r>
         <w:rPr>
+          <w:rFonts w:ascii="Constantia" w:hAnsi="Constantia"/>
           <w:sz w:val="22"/>
           <w:szCs w:val="22"/>
         </w:rPr>
@@ -3075,20 +3188,15 @@
       </w:r>
       <w:r>
         <w:rPr>
-          <w:sz w:val="22"/>
-          <w:szCs w:val="22"/>
-        </w:rPr>
-        <w:t xml:space="preserve">, generally targeting </w:t>
-      </w:r>
-      <w:r>
-        <w:rPr>
-          <w:sz w:val="22"/>
-          <w:szCs w:val="22"/>
-        </w:rPr>
-        <w:t>larger businesses</w:t>
-      </w:r>
-      <w:r>
-        <w:rPr>
+          <w:rFonts w:ascii="Constantia" w:hAnsi="Constantia"/>
+          <w:sz w:val="22"/>
+          <w:szCs w:val="22"/>
+        </w:rPr>
+        <w:t>, generally targeting larger businesses</w:t>
+      </w:r>
+      <w:r>
+        <w:rPr>
+          <w:rFonts w:ascii="Constantia" w:hAnsi="Constantia"/>
           <w:sz w:val="22"/>
           <w:szCs w:val="22"/>
         </w:rPr>
@@ -3096,6 +3204,7 @@
       </w:r>
       <w:r>
         <w:rPr>
+          <w:rFonts w:ascii="Constantia" w:hAnsi="Constantia"/>
           <w:sz w:val="22"/>
           <w:szCs w:val="22"/>
         </w:rPr>
@@ -3103,6 +3212,7 @@
       </w:r>
       <w:r>
         <w:rPr>
+          <w:rFonts w:ascii="Constantia" w:hAnsi="Constantia"/>
           <w:sz w:val="22"/>
           <w:szCs w:val="22"/>
         </w:rPr>
@@ -3115,12 +3225,14 @@
         <w:contextualSpacing/>
         <w:jc w:val="both"/>
         <w:rPr>
-          <w:sz w:val="22"/>
-          <w:szCs w:val="22"/>
-        </w:rPr>
-      </w:pPr>
-      <w:r>
-        <w:rPr>
+          <w:rFonts w:ascii="Constantia" w:hAnsi="Constantia"/>
+          <w:sz w:val="22"/>
+          <w:szCs w:val="22"/>
+        </w:rPr>
+      </w:pPr>
+      <w:r>
+        <w:rPr>
+          <w:rFonts w:ascii="Constantia" w:hAnsi="Constantia"/>
           <w:sz w:val="22"/>
           <w:szCs w:val="22"/>
         </w:rPr>
@@ -3128,6 +3240,7 @@
       </w:r>
       <w:r>
         <w:rPr>
+          <w:rFonts w:ascii="Constantia" w:hAnsi="Constantia"/>
           <w:sz w:val="22"/>
           <w:szCs w:val="22"/>
         </w:rPr>
@@ -3135,6 +3248,7 @@
       </w:r>
       <w:r>
         <w:rPr>
+          <w:rFonts w:ascii="Constantia" w:hAnsi="Constantia"/>
           <w:sz w:val="22"/>
           <w:szCs w:val="22"/>
         </w:rPr>
@@ -3142,20 +3256,15 @@
       </w:r>
       <w:r>
         <w:rPr>
-          <w:sz w:val="22"/>
-          <w:szCs w:val="22"/>
-        </w:rPr>
-        <w:t xml:space="preserve">shops to optimize their time and savings, while the latter will be able to </w:t>
-      </w:r>
-      <w:r>
-        <w:rPr>
-          <w:sz w:val="22"/>
-          <w:szCs w:val="22"/>
-        </w:rPr>
-        <w:t xml:space="preserve">better understand customer behaviour and </w:t>
-      </w:r>
-      <w:r>
-        <w:rPr>
+          <w:rFonts w:ascii="Constantia" w:hAnsi="Constantia"/>
+          <w:sz w:val="22"/>
+          <w:szCs w:val="22"/>
+        </w:rPr>
+        <w:t xml:space="preserve">shops to optimize their time and savings, while the latter will be able to better understand customer behaviour and </w:t>
+      </w:r>
+      <w:r>
+        <w:rPr>
+          <w:rFonts w:ascii="Constantia" w:hAnsi="Constantia"/>
           <w:sz w:val="22"/>
           <w:szCs w:val="22"/>
         </w:rPr>
@@ -3163,6 +3272,7 @@
       </w:r>
       <w:r>
         <w:rPr>
+          <w:rFonts w:ascii="Constantia" w:hAnsi="Constantia"/>
           <w:sz w:val="22"/>
           <w:szCs w:val="22"/>
         </w:rPr>
@@ -3170,6 +3280,7 @@
       </w:r>
       <w:r>
         <w:rPr>
+          <w:rFonts w:ascii="Constantia" w:hAnsi="Constantia"/>
           <w:sz w:val="22"/>
           <w:szCs w:val="22"/>
         </w:rPr>
@@ -3177,6 +3288,7 @@
       </w:r>
       <w:r>
         <w:rPr>
+          <w:rFonts w:ascii="Constantia" w:hAnsi="Constantia"/>
           <w:sz w:val="22"/>
           <w:szCs w:val="22"/>
         </w:rPr>
@@ -3188,12 +3300,14 @@
         <w:spacing w:after="0"/>
         <w:jc w:val="both"/>
         <w:rPr>
-          <w:sz w:val="22"/>
-          <w:szCs w:val="22"/>
-        </w:rPr>
-      </w:pPr>
-      <w:r>
-        <w:rPr>
+          <w:rFonts w:ascii="Constantia" w:hAnsi="Constantia"/>
+          <w:sz w:val="22"/>
+          <w:szCs w:val="22"/>
+        </w:rPr>
+      </w:pPr>
+      <w:r>
+        <w:rPr>
+          <w:rFonts w:ascii="Constantia" w:hAnsi="Constantia"/>
           <w:sz w:val="22"/>
           <w:szCs w:val="22"/>
         </w:rPr>
@@ -3201,27 +3315,15 @@
       </w:r>
       <w:r>
         <w:rPr>
-          <w:sz w:val="22"/>
-          <w:szCs w:val="22"/>
-        </w:rPr>
-        <w:t>a h</w:t>
-      </w:r>
-      <w:r>
-        <w:rPr>
-          <w:sz w:val="22"/>
-          <w:szCs w:val="22"/>
-        </w:rPr>
-        <w:t>ighly visible social media campaign</w:t>
-      </w:r>
-      <w:r>
-        <w:rPr>
-          <w:sz w:val="22"/>
-          <w:szCs w:val="22"/>
-        </w:rPr>
-        <w:t xml:space="preserve"> will be adopted. </w:t>
-      </w:r>
-      <w:r>
-        <w:rPr>
+          <w:rFonts w:ascii="Constantia" w:hAnsi="Constantia"/>
+          <w:sz w:val="22"/>
+          <w:szCs w:val="22"/>
+        </w:rPr>
+        <w:t xml:space="preserve">a highly visible social media campaign will be adopted. </w:t>
+      </w:r>
+      <w:r>
+        <w:rPr>
+          <w:rFonts w:ascii="Constantia" w:hAnsi="Constantia"/>
           <w:sz w:val="22"/>
           <w:szCs w:val="22"/>
         </w:rPr>
@@ -3229,6 +3331,7 @@
       </w:r>
       <w:r>
         <w:rPr>
+          <w:rFonts w:ascii="Constantia" w:hAnsi="Constantia"/>
           <w:sz w:val="22"/>
           <w:szCs w:val="22"/>
         </w:rPr>
@@ -3236,6 +3339,7 @@
       </w:r>
       <w:r>
         <w:rPr>
+          <w:rFonts w:ascii="Constantia" w:hAnsi="Constantia"/>
           <w:sz w:val="22"/>
           <w:szCs w:val="22"/>
         </w:rPr>
@@ -3243,6 +3347,7 @@
       </w:r>
       <w:r>
         <w:rPr>
+          <w:rFonts w:ascii="Constantia" w:hAnsi="Constantia"/>
           <w:sz w:val="22"/>
           <w:szCs w:val="22"/>
         </w:rPr>
@@ -3250,6 +3355,7 @@
       </w:r>
       <w:r>
         <w:rPr>
+          <w:rFonts w:ascii="Constantia" w:hAnsi="Constantia"/>
           <w:sz w:val="22"/>
           <w:szCs w:val="22"/>
         </w:rPr>
@@ -3257,6 +3363,7 @@
       </w:r>
       <w:r>
         <w:rPr>
+          <w:rFonts w:ascii="Constantia" w:hAnsi="Constantia"/>
           <w:sz w:val="22"/>
           <w:szCs w:val="22"/>
         </w:rPr>
@@ -3264,6 +3371,7 @@
       </w:r>
       <w:r>
         <w:rPr>
+          <w:rFonts w:ascii="Constantia" w:hAnsi="Constantia"/>
           <w:sz w:val="22"/>
           <w:szCs w:val="22"/>
         </w:rPr>
@@ -3275,12 +3383,14 @@
         <w:spacing w:after="0"/>
         <w:jc w:val="both"/>
         <w:rPr>
-          <w:sz w:val="22"/>
-          <w:szCs w:val="22"/>
-        </w:rPr>
-      </w:pPr>
-      <w:r>
-        <w:rPr>
+          <w:rFonts w:ascii="Constantia" w:hAnsi="Constantia"/>
+          <w:sz w:val="22"/>
+          <w:szCs w:val="22"/>
+        </w:rPr>
+      </w:pPr>
+      <w:r>
+        <w:rPr>
+          <w:rFonts w:ascii="Constantia" w:hAnsi="Constantia"/>
           <w:sz w:val="22"/>
           <w:szCs w:val="22"/>
         </w:rPr>
@@ -3288,6 +3398,7 @@
       </w:r>
       <w:r>
         <w:rPr>
+          <w:rFonts w:ascii="Constantia" w:hAnsi="Constantia"/>
           <w:sz w:val="22"/>
           <w:szCs w:val="22"/>
         </w:rPr>
@@ -3295,6 +3406,7 @@
       </w:r>
       <w:r>
         <w:rPr>
+          <w:rFonts w:ascii="Constantia" w:hAnsi="Constantia"/>
           <w:sz w:val="22"/>
           <w:szCs w:val="22"/>
         </w:rPr>
@@ -3302,6 +3414,7 @@
       </w:r>
       <w:r>
         <w:rPr>
+          <w:rFonts w:ascii="Constantia" w:hAnsi="Constantia"/>
           <w:sz w:val="22"/>
           <w:szCs w:val="22"/>
         </w:rPr>
@@ -3313,12 +3426,14 @@
         <w:spacing w:after="0"/>
         <w:jc w:val="both"/>
         <w:rPr>
-          <w:sz w:val="22"/>
-          <w:szCs w:val="22"/>
-        </w:rPr>
-      </w:pPr>
-      <w:r>
-        <w:rPr>
+          <w:rFonts w:ascii="Constantia" w:hAnsi="Constantia"/>
+          <w:sz w:val="22"/>
+          <w:szCs w:val="22"/>
+        </w:rPr>
+      </w:pPr>
+      <w:r>
+        <w:rPr>
+          <w:rFonts w:ascii="Constantia" w:hAnsi="Constantia"/>
           <w:sz w:val="22"/>
           <w:szCs w:val="22"/>
         </w:rPr>
@@ -3326,6 +3441,7 @@
       </w:r>
       <w:r>
         <w:rPr>
+          <w:rFonts w:ascii="Constantia" w:hAnsi="Constantia"/>
           <w:sz w:val="22"/>
           <w:szCs w:val="22"/>
         </w:rPr>
@@ -3333,6 +3449,7 @@
       </w:r>
       <w:r>
         <w:rPr>
+          <w:rFonts w:ascii="Constantia" w:hAnsi="Constantia"/>
           <w:sz w:val="22"/>
           <w:szCs w:val="22"/>
         </w:rPr>
@@ -3340,6 +3457,7 @@
       </w:r>
       <w:r>
         <w:rPr>
+          <w:rFonts w:ascii="Constantia" w:hAnsi="Constantia"/>
           <w:sz w:val="22"/>
           <w:szCs w:val="22"/>
         </w:rPr>
@@ -3347,6 +3465,7 @@
       </w:r>
       <w:r>
         <w:rPr>
+          <w:rFonts w:ascii="Constantia" w:hAnsi="Constantia"/>
           <w:sz w:val="22"/>
           <w:szCs w:val="22"/>
         </w:rPr>
@@ -3354,6 +3473,7 @@
       </w:r>
       <w:r>
         <w:rPr>
+          <w:rFonts w:ascii="Constantia" w:hAnsi="Constantia"/>
           <w:sz w:val="22"/>
           <w:szCs w:val="22"/>
         </w:rPr>
@@ -3361,6 +3481,7 @@
       </w:r>
       <w:r>
         <w:rPr>
+          <w:rFonts w:ascii="Constantia" w:hAnsi="Constantia"/>
           <w:sz w:val="22"/>
           <w:szCs w:val="22"/>
         </w:rPr>
@@ -3368,6 +3489,7 @@
       </w:r>
       <w:r>
         <w:rPr>
+          <w:rFonts w:ascii="Constantia" w:hAnsi="Constantia"/>
           <w:sz w:val="22"/>
           <w:szCs w:val="22"/>
         </w:rPr>
@@ -3375,6 +3497,7 @@
       </w:r>
       <w:r>
         <w:rPr>
+          <w:rFonts w:ascii="Constantia" w:hAnsi="Constantia"/>
           <w:sz w:val="22"/>
           <w:szCs w:val="22"/>
         </w:rPr>
@@ -3382,6 +3505,7 @@
       </w:r>
       <w:r>
         <w:rPr>
+          <w:rFonts w:ascii="Constantia" w:hAnsi="Constantia"/>
           <w:sz w:val="22"/>
           <w:szCs w:val="22"/>
         </w:rPr>
@@ -3393,6 +3517,7 @@
         <w:spacing w:after="0"/>
         <w:jc w:val="both"/>
         <w:rPr>
+          <w:rFonts w:ascii="Constantia" w:hAnsi="Constantia"/>
           <w:sz w:val="22"/>
           <w:szCs w:val="22"/>
         </w:rPr>
@@ -3403,6 +3528,7 @@
         <w:spacing w:after="0"/>
         <w:jc w:val="both"/>
         <w:rPr>
+          <w:rFonts w:ascii="Constantia" w:hAnsi="Constantia"/>
           <w:sz w:val="22"/>
           <w:szCs w:val="22"/>
         </w:rPr>
@@ -3413,17 +3539,35 @@
         <w:spacing w:after="0"/>
         <w:jc w:val="both"/>
         <w:rPr>
-          <w:sz w:val="22"/>
-          <w:szCs w:val="22"/>
-        </w:rPr>
-      </w:pPr>
-      <w:r>
-        <w:rPr>
+          <w:rFonts w:ascii="Constantia" w:hAnsi="Constantia"/>
+          <w:sz w:val="22"/>
+          <w:szCs w:val="22"/>
+        </w:rPr>
+      </w:pPr>
+      <w:r>
+        <w:rPr>
+          <w:rFonts w:ascii="Constantia" w:hAnsi="Constantia"/>
           <w:sz w:val="22"/>
           <w:szCs w:val="22"/>
         </w:rPr>
         <w:lastRenderedPageBreak/>
-        <w:t xml:space="preserve">For the upcoming sections, we imagine ourselves in a company with respect to we need to consider also organizational and timing aspects. </w:t>
+        <w:t xml:space="preserve">For the upcoming sections, we imagine ourselves in a company </w:t>
+      </w:r>
+      <w:r>
+        <w:rPr>
+          <w:rFonts w:ascii="Constantia" w:hAnsi="Constantia"/>
+          <w:sz w:val="22"/>
+          <w:szCs w:val="22"/>
+        </w:rPr>
+        <w:t xml:space="preserve">in which </w:t>
+      </w:r>
+      <w:r>
+        <w:rPr>
+          <w:rFonts w:ascii="Constantia" w:hAnsi="Constantia"/>
+          <w:sz w:val="22"/>
+          <w:szCs w:val="22"/>
+        </w:rPr>
+        <w:t xml:space="preserve">we need to consider also organizational and timing aspects. </w:t>
       </w:r>
     </w:p>
     <w:p>
@@ -3431,6 +3575,7 @@
         <w:spacing w:after="0"/>
         <w:jc w:val="both"/>
         <w:rPr>
+          <w:rFonts w:ascii="Constantia" w:hAnsi="Constantia"/>
           <w:sz w:val="22"/>
           <w:szCs w:val="22"/>
         </w:rPr>
@@ -3450,7 +3595,7 @@
           <w:szCs w:val="32"/>
         </w:rPr>
       </w:pPr>
-      <w:bookmarkStart w:id="12" w:name="_Toc134220227"/>
+      <w:bookmarkStart w:id="12" w:name="_Toc137745113"/>
       <w:r>
         <w:rPr>
           <w:rFonts w:ascii="Cambria Math" w:hAnsi="Cambria Math"/>
@@ -3477,12 +3622,14 @@
         <w:contextualSpacing/>
         <w:jc w:val="both"/>
         <w:rPr>
-          <w:sz w:val="22"/>
-          <w:szCs w:val="22"/>
-        </w:rPr>
-      </w:pPr>
-      <w:r>
-        <w:rPr>
+          <w:rFonts w:ascii="Constantia" w:hAnsi="Constantia"/>
+          <w:sz w:val="22"/>
+          <w:szCs w:val="22"/>
+        </w:rPr>
+      </w:pPr>
+      <w:r>
+        <w:rPr>
+          <w:rFonts w:ascii="Constantia" w:hAnsi="Constantia"/>
           <w:sz w:val="22"/>
           <w:szCs w:val="22"/>
         </w:rPr>
@@ -3490,6 +3637,7 @@
       </w:r>
       <w:r>
         <w:rPr>
+          <w:rFonts w:ascii="Constantia" w:hAnsi="Constantia"/>
           <w:sz w:val="22"/>
           <w:szCs w:val="22"/>
         </w:rPr>
@@ -3634,7 +3782,7 @@
           <w:szCs w:val="32"/>
         </w:rPr>
       </w:pPr>
-      <w:bookmarkStart w:id="13" w:name="_Toc134220228"/>
+      <w:bookmarkStart w:id="13" w:name="_Toc137745114"/>
       <w:r>
         <w:rPr>
           <w:rFonts w:ascii="Cambria Math" w:hAnsi="Cambria Math"/>
@@ -4081,7 +4229,7 @@
           <w:szCs w:val="32"/>
         </w:rPr>
       </w:pPr>
-      <w:bookmarkStart w:id="14" w:name="_Toc134220229"/>
+      <w:bookmarkStart w:id="14" w:name="_Toc137745115"/>
       <w:r>
         <w:rPr>
           <w:rFonts w:ascii="Cambria Math" w:hAnsi="Cambria Math"/>
@@ -4117,7 +4265,21 @@
           <w:sz w:val="22"/>
           <w:szCs w:val="22"/>
         </w:rPr>
-        <w:t xml:space="preserve">Financial projections are one key aspect of our new project Iqueue. The monetizing strategy adopted for the app allows to ensure </w:t>
+        <w:t>Financial projections are one key aspect</w:t>
+      </w:r>
+      <w:r>
+        <w:rPr>
+          <w:sz w:val="22"/>
+          <w:szCs w:val="22"/>
+        </w:rPr>
+        <w:t>s</w:t>
+      </w:r>
+      <w:r>
+        <w:rPr>
+          <w:sz w:val="22"/>
+          <w:szCs w:val="22"/>
+        </w:rPr>
+        <w:t xml:space="preserve"> of our new project Iqueue. The monetizing strategy adopted for the app allows to ensure </w:t>
       </w:r>
       <w:r>
         <w:rPr>
@@ -4133,15 +4295,13 @@
         </w:rPr>
         <w:t xml:space="preserve"> </w:t>
       </w:r>
-      <w:proofErr w:type="spellStart"/>
-      <w:r>
-        <w:rPr>
-          <w:sz w:val="22"/>
-          <w:szCs w:val="22"/>
-        </w:rPr>
-        <w:t>economical</w:t>
-      </w:r>
-      <w:proofErr w:type="spellEnd"/>
+      <w:r>
+        <w:rPr>
+          <w:sz w:val="22"/>
+          <w:szCs w:val="22"/>
+        </w:rPr>
+        <w:t>economic</w:t>
+      </w:r>
       <w:r>
         <w:rPr>
           <w:sz w:val="22"/>
@@ -4250,57 +4410,27 @@
       </w:r>
       <w:r>
         <w:rPr>
-          <w:rFonts w:ascii="Times New Roman" w:eastAsia="Times New Roman" w:hAnsi="Times New Roman" w:cs="Times New Roman"/>
-          <w:color w:val="0E101A"/>
-          <w:sz w:val="24"/>
-          <w:szCs w:val="24"/>
-          <w:lang w:eastAsia="it-IT"/>
+          <w:sz w:val="22"/>
+          <w:szCs w:val="22"/>
         </w:rPr>
         <w:t xml:space="preserve">commercial advertisements inside the mobile app and so have payments from publicity networks. Of course, only pertinent advertisements will be proposed to </w:t>
       </w:r>
       <w:proofErr w:type="spellStart"/>
       <w:r>
         <w:rPr>
-          <w:rFonts w:ascii="Times New Roman" w:eastAsia="Times New Roman" w:hAnsi="Times New Roman" w:cs="Times New Roman"/>
-          <w:color w:val="0E101A"/>
-          <w:sz w:val="24"/>
-          <w:szCs w:val="24"/>
-          <w:lang w:eastAsia="it-IT"/>
+          <w:sz w:val="22"/>
+          <w:szCs w:val="22"/>
         </w:rPr>
         <w:t>Iqueue</w:t>
       </w:r>
       <w:proofErr w:type="spellEnd"/>
       <w:r>
         <w:rPr>
-          <w:rFonts w:ascii="Times New Roman" w:eastAsia="Times New Roman" w:hAnsi="Times New Roman" w:cs="Times New Roman"/>
-          <w:color w:val="0E101A"/>
-          <w:sz w:val="24"/>
-          <w:szCs w:val="24"/>
-          <w:lang w:eastAsia="it-IT"/>
+          <w:sz w:val="22"/>
+          <w:szCs w:val="22"/>
         </w:rPr>
         <w:t xml:space="preserve"> utilizers.</w:t>
       </w:r>
-    </w:p>
-    <w:p>
-      <w:pPr>
-        <w:pStyle w:val="Paragrafoelenco"/>
-        <w:spacing w:after="0"/>
-        <w:jc w:val="both"/>
-        <w:rPr>
-          <w:sz w:val="22"/>
-          <w:szCs w:val="22"/>
-        </w:rPr>
-      </w:pPr>
-    </w:p>
-    <w:p>
-      <w:pPr>
-        <w:spacing w:after="0"/>
-        <w:jc w:val="both"/>
-        <w:rPr>
-          <w:sz w:val="22"/>
-          <w:szCs w:val="22"/>
-        </w:rPr>
-      </w:pPr>
     </w:p>
     <w:p>
       <w:pPr>
@@ -4456,7 +4586,7 @@
           <w:sz w:val="22"/>
           <w:szCs w:val="22"/>
         </w:rPr>
-        <w:object w:dxaOrig="13286" w:dyaOrig="3459" w14:anchorId="7E3D1AFB">
+        <w:object w:dxaOrig="13200" w:dyaOrig="3497" w14:anchorId="7E3D1AFB">
           <v:shapetype id="_x0000_t75" coordsize="21600,21600" o:spt="75" o:preferrelative="t" path="m@4@5l@4@11@9@11@9@5xe" filled="f" stroked="f">
             <v:stroke joinstyle="miter"/>
             <v:formulas>
@@ -4476,10 +4606,10 @@
             <v:path o:extrusionok="f" gradientshapeok="t" o:connecttype="rect"/>
             <o:lock v:ext="edit" aspectratio="t"/>
           </v:shapetype>
-          <v:shape id="_x0000_i1025" type="#_x0000_t75" alt="" style="width:552.9pt;height:155.55pt;mso-width-percent:0;mso-height-percent:0;mso-width-percent:0;mso-height-percent:0" o:ole="">
+          <v:shape id="_x0000_i1028" type="#_x0000_t75" alt="" style="width:549pt;height:157.1pt" o:ole="">
             <v:imagedata r:id="rId11" o:title=""/>
           </v:shape>
-          <o:OLEObject Type="Embed" ProgID="Excel.Sheet.12" ShapeID="_x0000_i1025" DrawAspect="Content" ObjectID="_1744832970" r:id="rId12"/>
+          <o:OLEObject Type="Embed" ProgID="Excel.Sheet.12" ShapeID="_x0000_i1028" DrawAspect="Content" ObjectID="_1748362971" r:id="rId12"/>
         </w:object>
       </w:r>
     </w:p>
@@ -4590,7 +4720,7 @@
           <w:szCs w:val="32"/>
         </w:rPr>
       </w:pPr>
-      <w:bookmarkStart w:id="16" w:name="_Toc134220230"/>
+      <w:bookmarkStart w:id="16" w:name="_Toc137745116"/>
       <w:r>
         <w:rPr>
           <w:rFonts w:ascii="Cambria Math" w:hAnsi="Cambria Math"/>
@@ -4817,6 +4947,7 @@
     </w:p>
     <w:p>
       <w:pPr>
+        <w:pStyle w:val="Paragrafoelenco"/>
         <w:spacing w:after="0"/>
         <w:jc w:val="both"/>
         <w:rPr>
@@ -4834,22 +4965,11 @@
           <w:szCs w:val="22"/>
         </w:rPr>
       </w:pPr>
-    </w:p>
-    <w:p>
-      <w:pPr>
-        <w:spacing w:after="0"/>
-        <w:jc w:val="both"/>
-        <w:rPr>
-          <w:sz w:val="22"/>
-          <w:szCs w:val="22"/>
-        </w:rPr>
-      </w:pPr>
-      <w:r>
-        <w:rPr>
-          <w:sz w:val="22"/>
-          <w:szCs w:val="22"/>
-        </w:rPr>
-        <w:lastRenderedPageBreak/>
+      <w:r>
+        <w:rPr>
+          <w:sz w:val="22"/>
+          <w:szCs w:val="22"/>
+        </w:rPr>
         <w:t>Marketing:</w:t>
       </w:r>
     </w:p>
@@ -4951,6 +5071,7 @@
           <w:sz w:val="22"/>
           <w:szCs w:val="22"/>
         </w:rPr>
+        <w:lastRenderedPageBreak/>
         <w:t>Iqueue can differentiate itself from its competitors and will utilize incentive programs to target new consumers.</w:t>
       </w:r>
     </w:p>
@@ -5340,7 +5461,7 @@
 </file>
 
 <file path=word/endnotes.xml><?xml version="1.0" encoding="utf-8"?>
-<w:endnotes xmlns:wpc="http://schemas.microsoft.com/office/word/2010/wordprocessingCanvas" xmlns:cx="http://schemas.microsoft.com/office/drawing/2014/chartex" xmlns:cx1="http://schemas.microsoft.com/office/drawing/2015/9/8/chartex" xmlns:cx2="http://schemas.microsoft.com/office/drawing/2015/10/21/chartex" xmlns:cx3="http://schemas.microsoft.com/office/drawing/2016/5/9/chartex" xmlns:cx4="http://schemas.microsoft.com/office/drawing/2016/5/10/chartex" xmlns:cx5="http://schemas.microsoft.com/office/drawing/2016/5/11/chartex" xmlns:cx6="http://schemas.microsoft.com/office/drawing/2016/5/12/chartex" xmlns:cx7="http://schemas.microsoft.com/office/drawing/2016/5/13/chartex" xmlns:cx8="http://schemas.microsoft.com/office/drawing/2016/5/14/chartex" xmlns:mc="http://schemas.openxmlformats.org/markup-compatibility/2006" xmlns:aink="http://schemas.microsoft.com/office/drawing/2016/ink" xmlns:am3d="http://schemas.microsoft.com/office/drawing/2017/model3d" xmlns:o="urn:schemas-microsoft-com:office:office" xmlns:oel="http://schemas.microsoft.com/office/2019/extlst" xmlns:r="http://schemas.openxmlformats.org/officeDocument/2006/relationships" xmlns:m="http://schemas.openxmlformats.org/officeDocument/2006/math" xmlns:v="urn:schemas-microsoft-com:vml" xmlns:wp14="http://schemas.microsoft.com/office/word/2010/wordprocessingDrawing" xmlns:wp="http://schemas.openxmlformats.org/drawingml/2006/wordprocessingDrawing" xmlns:w10="urn:schemas-microsoft-com:office:word" xmlns:w="http://schemas.openxmlformats.org/wordprocessingml/2006/main" xmlns:w14="http://schemas.microsoft.com/office/word/2010/wordml" xmlns:w15="http://schemas.microsoft.com/office/word/2012/wordml" xmlns:w16cex="http://schemas.microsoft.com/office/word/2018/wordml/cex" xmlns:w16cid="http://schemas.microsoft.com/office/word/2016/wordml/cid" xmlns:w16="http://schemas.microsoft.com/office/word/2018/wordml" xmlns:w16du="http://schemas.microsoft.com/office/word/2023/wordml/word16du" xmlns:w16sdtdh="http://schemas.microsoft.com/office/word/2020/wordml/sdtdatahash" xmlns:w16se="http://schemas.microsoft.com/office/word/2015/wordml/symex" xmlns:wpg="http://schemas.microsoft.com/office/word/2010/wordprocessingGroup" xmlns:wpi="http://schemas.microsoft.com/office/word/2010/wordprocessingInk" xmlns:wne="http://schemas.microsoft.com/office/word/2006/wordml" xmlns:wps="http://schemas.microsoft.com/office/word/2010/wordprocessingShape" mc:Ignorable="w14 w15 w16se w16cid w16 w16cex w16sdtdh wp14">
+<w:endnotes xmlns:wpc="http://schemas.microsoft.com/office/word/2010/wordprocessingCanvas" xmlns:cx="http://schemas.microsoft.com/office/drawing/2014/chartex" xmlns:cx1="http://schemas.microsoft.com/office/drawing/2015/9/8/chartex" xmlns:cx2="http://schemas.microsoft.com/office/drawing/2015/10/21/chartex" xmlns:cx3="http://schemas.microsoft.com/office/drawing/2016/5/9/chartex" xmlns:cx4="http://schemas.microsoft.com/office/drawing/2016/5/10/chartex" xmlns:cx5="http://schemas.microsoft.com/office/drawing/2016/5/11/chartex" xmlns:cx6="http://schemas.microsoft.com/office/drawing/2016/5/12/chartex" xmlns:cx7="http://schemas.microsoft.com/office/drawing/2016/5/13/chartex" xmlns:cx8="http://schemas.microsoft.com/office/drawing/2016/5/14/chartex" xmlns:mc="http://schemas.openxmlformats.org/markup-compatibility/2006" xmlns:aink="http://schemas.microsoft.com/office/drawing/2016/ink" xmlns:am3d="http://schemas.microsoft.com/office/drawing/2017/model3d" xmlns:o="urn:schemas-microsoft-com:office:office" xmlns:oel="http://schemas.microsoft.com/office/2019/extlst" xmlns:r="http://schemas.openxmlformats.org/officeDocument/2006/relationships" xmlns:m="http://schemas.openxmlformats.org/officeDocument/2006/math" xmlns:v="urn:schemas-microsoft-com:vml" xmlns:wp14="http://schemas.microsoft.com/office/word/2010/wordprocessingDrawing" xmlns:wp="http://schemas.openxmlformats.org/drawingml/2006/wordprocessingDrawing" xmlns:w10="urn:schemas-microsoft-com:office:word" xmlns:w="http://schemas.openxmlformats.org/wordprocessingml/2006/main" xmlns:w14="http://schemas.microsoft.com/office/word/2010/wordml" xmlns:w15="http://schemas.microsoft.com/office/word/2012/wordml" xmlns:w16cex="http://schemas.microsoft.com/office/word/2018/wordml/cex" xmlns:w16cid="http://schemas.microsoft.com/office/word/2016/wordml/cid" xmlns:w16="http://schemas.microsoft.com/office/word/2018/wordml" xmlns:w16sdtdh="http://schemas.microsoft.com/office/word/2020/wordml/sdtdatahash" xmlns:w16se="http://schemas.microsoft.com/office/word/2015/wordml/symex" xmlns:wpg="http://schemas.microsoft.com/office/word/2010/wordprocessingGroup" xmlns:wpi="http://schemas.microsoft.com/office/word/2010/wordprocessingInk" xmlns:wne="http://schemas.microsoft.com/office/word/2006/wordml" xmlns:wps="http://schemas.microsoft.com/office/word/2010/wordprocessingShape" mc:Ignorable="w14 w15 w16se w16cid w16 w16cex w16sdtdh wp14">
   <w:endnote w:type="separator" w:id="-1">
     <w:p>
       <w:pPr>
@@ -5365,7 +5486,7 @@
 </file>
 
 <file path=word/footer1.xml><?xml version="1.0" encoding="utf-8"?>
-<w:ftr xmlns:wpc="http://schemas.microsoft.com/office/word/2010/wordprocessingCanvas" xmlns:cx="http://schemas.microsoft.com/office/drawing/2014/chartex" xmlns:cx1="http://schemas.microsoft.com/office/drawing/2015/9/8/chartex" xmlns:cx2="http://schemas.microsoft.com/office/drawing/2015/10/21/chartex" xmlns:cx3="http://schemas.microsoft.com/office/drawing/2016/5/9/chartex" xmlns:cx4="http://schemas.microsoft.com/office/drawing/2016/5/10/chartex" xmlns:cx5="http://schemas.microsoft.com/office/drawing/2016/5/11/chartex" xmlns:cx6="http://schemas.microsoft.com/office/drawing/2016/5/12/chartex" xmlns:cx7="http://schemas.microsoft.com/office/drawing/2016/5/13/chartex" xmlns:cx8="http://schemas.microsoft.com/office/drawing/2016/5/14/chartex" xmlns:mc="http://schemas.openxmlformats.org/markup-compatibility/2006" xmlns:aink="http://schemas.microsoft.com/office/drawing/2016/ink" xmlns:am3d="http://schemas.microsoft.com/office/drawing/2017/model3d" xmlns:o="urn:schemas-microsoft-com:office:office" xmlns:oel="http://schemas.microsoft.com/office/2019/extlst" xmlns:r="http://schemas.openxmlformats.org/officeDocument/2006/relationships" xmlns:m="http://schemas.openxmlformats.org/officeDocument/2006/math" xmlns:v="urn:schemas-microsoft-com:vml" xmlns:wp14="http://schemas.microsoft.com/office/word/2010/wordprocessingDrawing" xmlns:wp="http://schemas.openxmlformats.org/drawingml/2006/wordprocessingDrawing" xmlns:w10="urn:schemas-microsoft-com:office:word" xmlns:w="http://schemas.openxmlformats.org/wordprocessingml/2006/main" xmlns:w14="http://schemas.microsoft.com/office/word/2010/wordml" xmlns:w15="http://schemas.microsoft.com/office/word/2012/wordml" xmlns:w16cex="http://schemas.microsoft.com/office/word/2018/wordml/cex" xmlns:w16cid="http://schemas.microsoft.com/office/word/2016/wordml/cid" xmlns:w16="http://schemas.microsoft.com/office/word/2018/wordml" xmlns:w16du="http://schemas.microsoft.com/office/word/2023/wordml/word16du" xmlns:w16sdtdh="http://schemas.microsoft.com/office/word/2020/wordml/sdtdatahash" xmlns:w16se="http://schemas.microsoft.com/office/word/2015/wordml/symex" xmlns:wpg="http://schemas.microsoft.com/office/word/2010/wordprocessingGroup" xmlns:wpi="http://schemas.microsoft.com/office/word/2010/wordprocessingInk" xmlns:wne="http://schemas.microsoft.com/office/word/2006/wordml" xmlns:wps="http://schemas.microsoft.com/office/word/2010/wordprocessingShape" mc:Ignorable="w14 w15 w16se w16cid w16 w16cex w16sdtdh wp14">
+<w:ftr xmlns:wpc="http://schemas.microsoft.com/office/word/2010/wordprocessingCanvas" xmlns:cx="http://schemas.microsoft.com/office/drawing/2014/chartex" xmlns:cx1="http://schemas.microsoft.com/office/drawing/2015/9/8/chartex" xmlns:cx2="http://schemas.microsoft.com/office/drawing/2015/10/21/chartex" xmlns:cx3="http://schemas.microsoft.com/office/drawing/2016/5/9/chartex" xmlns:cx4="http://schemas.microsoft.com/office/drawing/2016/5/10/chartex" xmlns:cx5="http://schemas.microsoft.com/office/drawing/2016/5/11/chartex" xmlns:cx6="http://schemas.microsoft.com/office/drawing/2016/5/12/chartex" xmlns:cx7="http://schemas.microsoft.com/office/drawing/2016/5/13/chartex" xmlns:cx8="http://schemas.microsoft.com/office/drawing/2016/5/14/chartex" xmlns:mc="http://schemas.openxmlformats.org/markup-compatibility/2006" xmlns:aink="http://schemas.microsoft.com/office/drawing/2016/ink" xmlns:am3d="http://schemas.microsoft.com/office/drawing/2017/model3d" xmlns:o="urn:schemas-microsoft-com:office:office" xmlns:oel="http://schemas.microsoft.com/office/2019/extlst" xmlns:r="http://schemas.openxmlformats.org/officeDocument/2006/relationships" xmlns:m="http://schemas.openxmlformats.org/officeDocument/2006/math" xmlns:v="urn:schemas-microsoft-com:vml" xmlns:wp14="http://schemas.microsoft.com/office/word/2010/wordprocessingDrawing" xmlns:wp="http://schemas.openxmlformats.org/drawingml/2006/wordprocessingDrawing" xmlns:w10="urn:schemas-microsoft-com:office:word" xmlns:w="http://schemas.openxmlformats.org/wordprocessingml/2006/main" xmlns:w14="http://schemas.microsoft.com/office/word/2010/wordml" xmlns:w15="http://schemas.microsoft.com/office/word/2012/wordml" xmlns:w16cex="http://schemas.microsoft.com/office/word/2018/wordml/cex" xmlns:w16cid="http://schemas.microsoft.com/office/word/2016/wordml/cid" xmlns:w16="http://schemas.microsoft.com/office/word/2018/wordml" xmlns:w16sdtdh="http://schemas.microsoft.com/office/word/2020/wordml/sdtdatahash" xmlns:w16se="http://schemas.microsoft.com/office/word/2015/wordml/symex" xmlns:wpg="http://schemas.microsoft.com/office/word/2010/wordprocessingGroup" xmlns:wpi="http://schemas.microsoft.com/office/word/2010/wordprocessingInk" xmlns:wne="http://schemas.microsoft.com/office/word/2006/wordml" xmlns:wps="http://schemas.microsoft.com/office/word/2010/wordprocessingShape" mc:Ignorable="w14 w15 w16se w16cid w16 w16cex w16sdtdh wp14">
   <w:p>
     <w:pPr>
       <w:pStyle w:val="Pidipagina"/>
@@ -5427,7 +5548,7 @@
 </file>
 
 <file path=word/footnotes.xml><?xml version="1.0" encoding="utf-8"?>
-<w:footnotes xmlns:wpc="http://schemas.microsoft.com/office/word/2010/wordprocessingCanvas" xmlns:cx="http://schemas.microsoft.com/office/drawing/2014/chartex" xmlns:cx1="http://schemas.microsoft.com/office/drawing/2015/9/8/chartex" xmlns:cx2="http://schemas.microsoft.com/office/drawing/2015/10/21/chartex" xmlns:cx3="http://schemas.microsoft.com/office/drawing/2016/5/9/chartex" xmlns:cx4="http://schemas.microsoft.com/office/drawing/2016/5/10/chartex" xmlns:cx5="http://schemas.microsoft.com/office/drawing/2016/5/11/chartex" xmlns:cx6="http://schemas.microsoft.com/office/drawing/2016/5/12/chartex" xmlns:cx7="http://schemas.microsoft.com/office/drawing/2016/5/13/chartex" xmlns:cx8="http://schemas.microsoft.com/office/drawing/2016/5/14/chartex" xmlns:mc="http://schemas.openxmlformats.org/markup-compatibility/2006" xmlns:aink="http://schemas.microsoft.com/office/drawing/2016/ink" xmlns:am3d="http://schemas.microsoft.com/office/drawing/2017/model3d" xmlns:o="urn:schemas-microsoft-com:office:office" xmlns:oel="http://schemas.microsoft.com/office/2019/extlst" xmlns:r="http://schemas.openxmlformats.org/officeDocument/2006/relationships" xmlns:m="http://schemas.openxmlformats.org/officeDocument/2006/math" xmlns:v="urn:schemas-microsoft-com:vml" xmlns:wp14="http://schemas.microsoft.com/office/word/2010/wordprocessingDrawing" xmlns:wp="http://schemas.openxmlformats.org/drawingml/2006/wordprocessingDrawing" xmlns:w10="urn:schemas-microsoft-com:office:word" xmlns:w="http://schemas.openxmlformats.org/wordprocessingml/2006/main" xmlns:w14="http://schemas.microsoft.com/office/word/2010/wordml" xmlns:w15="http://schemas.microsoft.com/office/word/2012/wordml" xmlns:w16cex="http://schemas.microsoft.com/office/word/2018/wordml/cex" xmlns:w16cid="http://schemas.microsoft.com/office/word/2016/wordml/cid" xmlns:w16="http://schemas.microsoft.com/office/word/2018/wordml" xmlns:w16du="http://schemas.microsoft.com/office/word/2023/wordml/word16du" xmlns:w16sdtdh="http://schemas.microsoft.com/office/word/2020/wordml/sdtdatahash" xmlns:w16se="http://schemas.microsoft.com/office/word/2015/wordml/symex" xmlns:wpg="http://schemas.microsoft.com/office/word/2010/wordprocessingGroup" xmlns:wpi="http://schemas.microsoft.com/office/word/2010/wordprocessingInk" xmlns:wne="http://schemas.microsoft.com/office/word/2006/wordml" xmlns:wps="http://schemas.microsoft.com/office/word/2010/wordprocessingShape" mc:Ignorable="w14 w15 w16se w16cid w16 w16cex w16sdtdh wp14">
+<w:footnotes xmlns:wpc="http://schemas.microsoft.com/office/word/2010/wordprocessingCanvas" xmlns:cx="http://schemas.microsoft.com/office/drawing/2014/chartex" xmlns:cx1="http://schemas.microsoft.com/office/drawing/2015/9/8/chartex" xmlns:cx2="http://schemas.microsoft.com/office/drawing/2015/10/21/chartex" xmlns:cx3="http://schemas.microsoft.com/office/drawing/2016/5/9/chartex" xmlns:cx4="http://schemas.microsoft.com/office/drawing/2016/5/10/chartex" xmlns:cx5="http://schemas.microsoft.com/office/drawing/2016/5/11/chartex" xmlns:cx6="http://schemas.microsoft.com/office/drawing/2016/5/12/chartex" xmlns:cx7="http://schemas.microsoft.com/office/drawing/2016/5/13/chartex" xmlns:cx8="http://schemas.microsoft.com/office/drawing/2016/5/14/chartex" xmlns:mc="http://schemas.openxmlformats.org/markup-compatibility/2006" xmlns:aink="http://schemas.microsoft.com/office/drawing/2016/ink" xmlns:am3d="http://schemas.microsoft.com/office/drawing/2017/model3d" xmlns:o="urn:schemas-microsoft-com:office:office" xmlns:oel="http://schemas.microsoft.com/office/2019/extlst" xmlns:r="http://schemas.openxmlformats.org/officeDocument/2006/relationships" xmlns:m="http://schemas.openxmlformats.org/officeDocument/2006/math" xmlns:v="urn:schemas-microsoft-com:vml" xmlns:wp14="http://schemas.microsoft.com/office/word/2010/wordprocessingDrawing" xmlns:wp="http://schemas.openxmlformats.org/drawingml/2006/wordprocessingDrawing" xmlns:w10="urn:schemas-microsoft-com:office:word" xmlns:w="http://schemas.openxmlformats.org/wordprocessingml/2006/main" xmlns:w14="http://schemas.microsoft.com/office/word/2010/wordml" xmlns:w15="http://schemas.microsoft.com/office/word/2012/wordml" xmlns:w16cex="http://schemas.microsoft.com/office/word/2018/wordml/cex" xmlns:w16cid="http://schemas.microsoft.com/office/word/2016/wordml/cid" xmlns:w16="http://schemas.microsoft.com/office/word/2018/wordml" xmlns:w16sdtdh="http://schemas.microsoft.com/office/word/2020/wordml/sdtdatahash" xmlns:w16se="http://schemas.microsoft.com/office/word/2015/wordml/symex" xmlns:wpg="http://schemas.microsoft.com/office/word/2010/wordprocessingGroup" xmlns:wpi="http://schemas.microsoft.com/office/word/2010/wordprocessingInk" xmlns:wne="http://schemas.microsoft.com/office/word/2006/wordml" xmlns:wps="http://schemas.microsoft.com/office/word/2010/wordprocessingShape" mc:Ignorable="w14 w15 w16se w16cid w16 w16cex w16sdtdh wp14">
   <w:footnote w:type="separator" w:id="-1">
     <w:p>
       <w:pPr>
@@ -5452,7 +5573,7 @@
 </file>
 
 <file path=word/numbering.xml><?xml version="1.0" encoding="utf-8"?>
-<w:numbering xmlns:wpc="http://schemas.microsoft.com/office/word/2010/wordprocessingCanvas" xmlns:cx="http://schemas.microsoft.com/office/drawing/2014/chartex" xmlns:cx1="http://schemas.microsoft.com/office/drawing/2015/9/8/chartex" xmlns:cx2="http://schemas.microsoft.com/office/drawing/2015/10/21/chartex" xmlns:cx3="http://schemas.microsoft.com/office/drawing/2016/5/9/chartex" xmlns:cx4="http://schemas.microsoft.com/office/drawing/2016/5/10/chartex" xmlns:cx5="http://schemas.microsoft.com/office/drawing/2016/5/11/chartex" xmlns:cx6="http://schemas.microsoft.com/office/drawing/2016/5/12/chartex" xmlns:cx7="http://schemas.microsoft.com/office/drawing/2016/5/13/chartex" xmlns:cx8="http://schemas.microsoft.com/office/drawing/2016/5/14/chartex" xmlns:mc="http://schemas.openxmlformats.org/markup-compatibility/2006" xmlns:aink="http://schemas.microsoft.com/office/drawing/2016/ink" xmlns:am3d="http://schemas.microsoft.com/office/drawing/2017/model3d" xmlns:o="urn:schemas-microsoft-com:office:office" xmlns:oel="http://schemas.microsoft.com/office/2019/extlst" xmlns:r="http://schemas.openxmlformats.org/officeDocument/2006/relationships" xmlns:m="http://schemas.openxmlformats.org/officeDocument/2006/math" xmlns:v="urn:schemas-microsoft-com:vml" xmlns:wp14="http://schemas.microsoft.com/office/word/2010/wordprocessingDrawing" xmlns:wp="http://schemas.openxmlformats.org/drawingml/2006/wordprocessingDrawing" xmlns:w10="urn:schemas-microsoft-com:office:word" xmlns:w="http://schemas.openxmlformats.org/wordprocessingml/2006/main" xmlns:w14="http://schemas.microsoft.com/office/word/2010/wordml" xmlns:w15="http://schemas.microsoft.com/office/word/2012/wordml" xmlns:w16cex="http://schemas.microsoft.com/office/word/2018/wordml/cex" xmlns:w16cid="http://schemas.microsoft.com/office/word/2016/wordml/cid" xmlns:w16="http://schemas.microsoft.com/office/word/2018/wordml" xmlns:w16du="http://schemas.microsoft.com/office/word/2023/wordml/word16du" xmlns:w16sdtdh="http://schemas.microsoft.com/office/word/2020/wordml/sdtdatahash" xmlns:w16se="http://schemas.microsoft.com/office/word/2015/wordml/symex" xmlns:wpg="http://schemas.microsoft.com/office/word/2010/wordprocessingGroup" xmlns:wpi="http://schemas.microsoft.com/office/word/2010/wordprocessingInk" xmlns:wne="http://schemas.microsoft.com/office/word/2006/wordml" xmlns:wps="http://schemas.microsoft.com/office/word/2010/wordprocessingShape" mc:Ignorable="w14 w15 w16se w16cid w16 w16cex w16sdtdh wp14">
+<w:numbering xmlns:wpc="http://schemas.microsoft.com/office/word/2010/wordprocessingCanvas" xmlns:cx="http://schemas.microsoft.com/office/drawing/2014/chartex" xmlns:cx1="http://schemas.microsoft.com/office/drawing/2015/9/8/chartex" xmlns:cx2="http://schemas.microsoft.com/office/drawing/2015/10/21/chartex" xmlns:cx3="http://schemas.microsoft.com/office/drawing/2016/5/9/chartex" xmlns:cx4="http://schemas.microsoft.com/office/drawing/2016/5/10/chartex" xmlns:cx5="http://schemas.microsoft.com/office/drawing/2016/5/11/chartex" xmlns:cx6="http://schemas.microsoft.com/office/drawing/2016/5/12/chartex" xmlns:cx7="http://schemas.microsoft.com/office/drawing/2016/5/13/chartex" xmlns:cx8="http://schemas.microsoft.com/office/drawing/2016/5/14/chartex" xmlns:mc="http://schemas.openxmlformats.org/markup-compatibility/2006" xmlns:aink="http://schemas.microsoft.com/office/drawing/2016/ink" xmlns:am3d="http://schemas.microsoft.com/office/drawing/2017/model3d" xmlns:o="urn:schemas-microsoft-com:office:office" xmlns:oel="http://schemas.microsoft.com/office/2019/extlst" xmlns:r="http://schemas.openxmlformats.org/officeDocument/2006/relationships" xmlns:m="http://schemas.openxmlformats.org/officeDocument/2006/math" xmlns:v="urn:schemas-microsoft-com:vml" xmlns:wp14="http://schemas.microsoft.com/office/word/2010/wordprocessingDrawing" xmlns:wp="http://schemas.openxmlformats.org/drawingml/2006/wordprocessingDrawing" xmlns:w10="urn:schemas-microsoft-com:office:word" xmlns:w="http://schemas.openxmlformats.org/wordprocessingml/2006/main" xmlns:w14="http://schemas.microsoft.com/office/word/2010/wordml" xmlns:w15="http://schemas.microsoft.com/office/word/2012/wordml" xmlns:w16cex="http://schemas.microsoft.com/office/word/2018/wordml/cex" xmlns:w16cid="http://schemas.microsoft.com/office/word/2016/wordml/cid" xmlns:w16="http://schemas.microsoft.com/office/word/2018/wordml" xmlns:w16sdtdh="http://schemas.microsoft.com/office/word/2020/wordml/sdtdatahash" xmlns:w16se="http://schemas.microsoft.com/office/word/2015/wordml/symex" xmlns:wpg="http://schemas.microsoft.com/office/word/2010/wordprocessingGroup" xmlns:wpi="http://schemas.microsoft.com/office/word/2010/wordprocessingInk" xmlns:wne="http://schemas.microsoft.com/office/word/2006/wordml" xmlns:wps="http://schemas.microsoft.com/office/word/2010/wordprocessingShape" mc:Ignorable="w14 w15 w16se w16cid w16 w16cex w16sdtdh wp14">
   <w:abstractNum w:abstractNumId="0" w15:restartNumberingAfterBreak="0">
     <w:nsid w:val="FFFFFF88"/>
     <w:multiLevelType w:val="singleLevel"/>
@@ -12183,16 +12304,16 @@
 </file>
 
 <file path=customXml/item2.xml><?xml version="1.0" encoding="utf-8"?>
-<b:Sources xmlns:b="http://schemas.openxmlformats.org/officeDocument/2006/bibliography" SelectedStyle="\APA.XSL" StyleName="APA"/>
-</file>
-
-<file path=customXml/item3.xml><?xml version="1.0" encoding="utf-8"?>
 <?mso-contentType ?>
 <FormTemplates xmlns="http://schemas.microsoft.com/sharepoint/v3/contenttype/forms">
   <Display>DocumentLibraryForm</Display>
   <Edit>AssetEditForm</Edit>
   <New>DocumentLibraryForm</New>
 </FormTemplates>
+</file>
+
+<file path=customXml/item3.xml><?xml version="1.0" encoding="utf-8"?>
+<b:Sources xmlns:b="http://schemas.openxmlformats.org/officeDocument/2006/bibliography" SelectedStyle="\APA.XSL" StyleName="APA"/>
 </file>
 
 <file path=customXml/itemProps1.xml><?xml version="1.0" encoding="utf-8"?>
@@ -12204,17 +12325,17 @@
 </file>
 
 <file path=customXml/itemProps2.xml><?xml version="1.0" encoding="utf-8"?>
+<ds:datastoreItem xmlns:ds="http://schemas.openxmlformats.org/officeDocument/2006/customXml" ds:itemID="{2E57F016-95BB-4744-9A5B-5C3BE1524D36}">
+  <ds:schemaRefs>
+    <ds:schemaRef ds:uri="http://schemas.microsoft.com/sharepoint/v3/contenttype/forms"/>
+  </ds:schemaRefs>
+</ds:datastoreItem>
+</file>
+
+<file path=customXml/itemProps3.xml><?xml version="1.0" encoding="utf-8"?>
 <ds:datastoreItem xmlns:ds="http://schemas.openxmlformats.org/officeDocument/2006/customXml" ds:itemID="{DB23F1BB-5F66-4E12-AFFC-193D04D4B5B5}">
   <ds:schemaRefs>
     <ds:schemaRef ds:uri="http://schemas.openxmlformats.org/officeDocument/2006/bibliography"/>
   </ds:schemaRefs>
 </ds:datastoreItem>
-</file>
-
-<file path=customXml/itemProps3.xml><?xml version="1.0" encoding="utf-8"?>
-<ds:datastoreItem xmlns:ds="http://schemas.openxmlformats.org/officeDocument/2006/customXml" ds:itemID="{2E57F016-95BB-4744-9A5B-5C3BE1524D36}">
-  <ds:schemaRefs>
-    <ds:schemaRef ds:uri="http://schemas.microsoft.com/sharepoint/v3/contenttype/forms"/>
-  </ds:schemaRefs>
-</ds:datastoreItem>
 </file>
</xml_diff>